<commit_message>
Added functions example for call stack
</commit_message>
<xml_diff>
--- a/Notes.docx
+++ b/Notes.docx
@@ -720,6 +720,180 @@
         <w:t> is a programming language (with syntax rules for writing what is considered valid Python code) and the Python interpreter software that reads source code (written in the Python language) and performs its instructions.</w:t>
       </w:r>
     </w:p>
+    <w:p>
+      <w:pPr>
+        <w:jc w:val="both"/>
+        <w:rPr>
+          <w:rFonts w:cstheme="minorHAnsi"/>
+        </w:rPr>
+      </w:pPr>
+    </w:p>
+    <w:p>
+      <w:pPr>
+        <w:pStyle w:val="Heading1"/>
+      </w:pPr>
+      <w:r>
+        <w:t>Cheat Sheet</w:t>
+      </w:r>
+    </w:p>
+    <w:p/>
+    <w:tbl>
+      <w:tblPr>
+        <w:tblStyle w:val="TableGrid"/>
+        <w:tblW w:w="0" w:type="auto"/>
+        <w:tblLook w:val="04A0" w:firstRow="1" w:lastRow="0" w:firstColumn="1" w:lastColumn="0" w:noHBand="0" w:noVBand="1"/>
+      </w:tblPr>
+      <w:tblGrid>
+        <w:gridCol w:w="4508"/>
+        <w:gridCol w:w="4508"/>
+      </w:tblGrid>
+      <w:tr>
+        <w:tc>
+          <w:tcPr>
+            <w:tcW w:w="4508" w:type="dxa"/>
+          </w:tcPr>
+          <w:p>
+            <w:pPr>
+              <w:jc w:val="center"/>
+              <w:rPr>
+                <w:b/>
+                <w:bCs/>
+              </w:rPr>
+            </w:pPr>
+            <w:r>
+              <w:rPr>
+                <w:b/>
+                <w:bCs/>
+              </w:rPr>
+              <w:t>Command</w:t>
+            </w:r>
+          </w:p>
+        </w:tc>
+        <w:tc>
+          <w:tcPr>
+            <w:tcW w:w="4508" w:type="dxa"/>
+          </w:tcPr>
+          <w:p>
+            <w:pPr>
+              <w:jc w:val="center"/>
+              <w:rPr>
+                <w:b/>
+                <w:bCs/>
+              </w:rPr>
+            </w:pPr>
+            <w:r>
+              <w:rPr>
+                <w:b/>
+                <w:bCs/>
+              </w:rPr>
+              <w:t>Description</w:t>
+            </w:r>
+          </w:p>
+        </w:tc>
+      </w:tr>
+      <w:tr>
+        <w:tc>
+          <w:tcPr>
+            <w:tcW w:w="4508" w:type="dxa"/>
+          </w:tcPr>
+          <w:p>
+            <w:r>
+              <w:t>Ctrl + [ / ]</w:t>
+            </w:r>
+          </w:p>
+        </w:tc>
+        <w:tc>
+          <w:tcPr>
+            <w:tcW w:w="4508" w:type="dxa"/>
+          </w:tcPr>
+          <w:p>
+            <w:r>
+              <w:t xml:space="preserve">Indentation </w:t>
+            </w:r>
+            <w:r>
+              <w:t>on left / right respectively</w:t>
+            </w:r>
+          </w:p>
+        </w:tc>
+      </w:tr>
+      <w:tr>
+        <w:tc>
+          <w:tcPr>
+            <w:tcW w:w="4508" w:type="dxa"/>
+          </w:tcPr>
+          <w:p/>
+        </w:tc>
+        <w:tc>
+          <w:tcPr>
+            <w:tcW w:w="4508" w:type="dxa"/>
+          </w:tcPr>
+          <w:p/>
+        </w:tc>
+      </w:tr>
+      <w:tr>
+        <w:tc>
+          <w:tcPr>
+            <w:tcW w:w="4508" w:type="dxa"/>
+          </w:tcPr>
+          <w:p/>
+        </w:tc>
+        <w:tc>
+          <w:tcPr>
+            <w:tcW w:w="4508" w:type="dxa"/>
+          </w:tcPr>
+          <w:p/>
+        </w:tc>
+      </w:tr>
+      <w:tr>
+        <w:tc>
+          <w:tcPr>
+            <w:tcW w:w="4508" w:type="dxa"/>
+          </w:tcPr>
+          <w:p/>
+        </w:tc>
+        <w:tc>
+          <w:tcPr>
+            <w:tcW w:w="4508" w:type="dxa"/>
+          </w:tcPr>
+          <w:p/>
+        </w:tc>
+      </w:tr>
+      <w:tr>
+        <w:tc>
+          <w:tcPr>
+            <w:tcW w:w="4508" w:type="dxa"/>
+          </w:tcPr>
+          <w:p/>
+        </w:tc>
+        <w:tc>
+          <w:tcPr>
+            <w:tcW w:w="4508" w:type="dxa"/>
+          </w:tcPr>
+          <w:p/>
+        </w:tc>
+      </w:tr>
+    </w:tbl>
+    <w:p/>
+    <w:p/>
+    <w:p/>
+    <w:p/>
+    <w:p/>
+    <w:p/>
+    <w:p/>
+    <w:p/>
+    <w:p/>
+    <w:p/>
+    <w:p/>
+    <w:p/>
+    <w:p/>
+    <w:p/>
+    <w:p/>
+    <w:p/>
+    <w:p/>
+    <w:p/>
+    <w:p/>
+    <w:p/>
+    <w:p/>
     <w:p>
       <w:pPr>
         <w:jc w:val="both"/>
@@ -854,7 +1028,6 @@
         <w:jc w:val="both"/>
       </w:pPr>
       <w:r>
-        <w:lastRenderedPageBreak/>
         <w:t xml:space="preserve">2 + 2. 2 is a value while + is an operator. Expression will contain values and operators, which will result in an evaluation. Just typing 4 on </w:t>
       </w:r>
       <w:proofErr w:type="spellStart"/>
@@ -882,6 +1055,7 @@
         <w:rPr>
           <w:noProof/>
         </w:rPr>
+        <w:lastRenderedPageBreak/>
         <w:drawing>
           <wp:inline distT="0" distB="0" distL="0" distR="0" wp14:anchorId="730C6020" wp14:editId="1BE00FC2">
             <wp:extent cx="5731510" cy="2965450"/>
@@ -1068,23 +1242,23 @@
         <w:pStyle w:val="Heading2"/>
       </w:pPr>
       <w:r>
+        <w:t>Variables</w:t>
+      </w:r>
+    </w:p>
+    <w:p/>
+    <w:p>
+      <w:r>
+        <w:t>&gt;&gt;&gt; spam = 40</w:t>
+      </w:r>
+    </w:p>
+    <w:p>
+      <w:r>
+        <w:t>&gt;&gt;&gt; spam</w:t>
+      </w:r>
+    </w:p>
+    <w:p>
+      <w:r>
         <w:lastRenderedPageBreak/>
-        <w:t>Variables</w:t>
-      </w:r>
-    </w:p>
-    <w:p/>
-    <w:p>
-      <w:r>
-        <w:t>&gt;&gt;&gt; spam = 40</w:t>
-      </w:r>
-    </w:p>
-    <w:p>
-      <w:r>
-        <w:t>&gt;&gt;&gt; spam</w:t>
-      </w:r>
-    </w:p>
-    <w:p>
-      <w:r>
         <w:t>40</w:t>
       </w:r>
     </w:p>
@@ -1328,7 +1502,6 @@
           <w:b/>
           <w:bCs/>
         </w:rPr>
-        <w:lastRenderedPageBreak/>
         <w:t>Comment</w:t>
       </w:r>
     </w:p>
@@ -1625,13 +1798,13 @@
         <w:pStyle w:val="Heading2"/>
       </w:pPr>
       <w:r>
+        <w:t>Blocks of Code</w:t>
+      </w:r>
+    </w:p>
+    <w:p/>
+    <w:p>
+      <w:r>
         <w:lastRenderedPageBreak/>
-        <w:t>Blocks of Code</w:t>
-      </w:r>
-    </w:p>
-    <w:p/>
-    <w:p>
-      <w:r>
         <w:t>Grouping lines of code together is possible through indentation. There are three</w:t>
       </w:r>
       <w:r>
@@ -1819,7 +1992,6 @@
           <w:sz w:val="26"/>
           <w:szCs w:val="26"/>
         </w:rPr>
-        <w:lastRenderedPageBreak/>
         <w:t>continue statement</w:t>
       </w:r>
     </w:p>
@@ -3975,7 +4147,36 @@
       </w:r>
     </w:p>
     <w:p/>
-    <w:p/>
+    <w:p>
+      <w:pPr>
+        <w:jc w:val="both"/>
+      </w:pPr>
+      <w:r>
+        <w:t xml:space="preserve">Similar to a long conversation with several details involving many subjects, calling a function </w:t>
+      </w:r>
+      <w:r>
+        <w:t>does not</w:t>
+      </w:r>
+      <w:r>
+        <w:t xml:space="preserve"> send the execution on a one-way trip to the top of a function. Python will remember which line of code </w:t>
+      </w:r>
+      <w:r>
+        <w:t xml:space="preserve">called the function so that the execution can return there when it encounters a </w:t>
+      </w:r>
+      <w:r>
+        <w:rPr>
+          <w:i/>
+          <w:iCs/>
+        </w:rPr>
+        <w:t xml:space="preserve">return </w:t>
+      </w:r>
+      <w:r>
+        <w:t xml:space="preserve">statement. </w:t>
+      </w:r>
+      <w:r>
+        <w:t>If that original function called other functions, the execution would return to those functions first, before returning from the original function call.</w:t>
+      </w:r>
+    </w:p>
     <w:sectPr>
       <w:pgSz w:w="11906" w:h="16838"/>
       <w:pgMar w:top="1440" w:right="1440" w:bottom="1440" w:left="1440" w:header="708" w:footer="708" w:gutter="0"/>
@@ -5168,6 +5369,25 @@
       <w:color w:val="4472C4" w:themeColor="accent1"/>
     </w:rPr>
   </w:style>
+  <w:style w:type="table" w:styleId="TableGrid">
+    <w:name w:val="Table Grid"/>
+    <w:basedOn w:val="TableNormal"/>
+    <w:uiPriority w:val="39"/>
+    <w:rsid w:val="002C7C2B"/>
+    <w:pPr>
+      <w:spacing w:after="0" w:line="240" w:lineRule="auto"/>
+    </w:pPr>
+    <w:tblPr>
+      <w:tblBorders>
+        <w:top w:val="single" w:sz="4" w:space="0" w:color="auto"/>
+        <w:left w:val="single" w:sz="4" w:space="0" w:color="auto"/>
+        <w:bottom w:val="single" w:sz="4" w:space="0" w:color="auto"/>
+        <w:right w:val="single" w:sz="4" w:space="0" w:color="auto"/>
+        <w:insideH w:val="single" w:sz="4" w:space="0" w:color="auto"/>
+        <w:insideV w:val="single" w:sz="4" w:space="0" w:color="auto"/>
+      </w:tblBorders>
+    </w:tblPr>
+  </w:style>
 </w:styles>
 </file>
 

</xml_diff>

<commit_message>
Added Cheat Sheet section
</commit_message>
<xml_diff>
--- a/Notes.docx
+++ b/Notes.docx
@@ -38,23 +38,7 @@
         <w:jc w:val="both"/>
       </w:pPr>
       <w:r>
-        <w:t xml:space="preserve">On its own, this book </w:t>
-      </w:r>
-      <w:proofErr w:type="gramStart"/>
-      <w:r>
-        <w:t>won’t</w:t>
-      </w:r>
-      <w:proofErr w:type="gramEnd"/>
-      <w:r>
-        <w:t xml:space="preserve"> turn you into a professional software developer any more than a few guitar lessons will turn you into a rock star. But if </w:t>
-      </w:r>
-      <w:proofErr w:type="gramStart"/>
-      <w:r>
-        <w:t>you’re</w:t>
-      </w:r>
-      <w:proofErr w:type="gramEnd"/>
-      <w:r>
-        <w:t xml:space="preserve"> an office worker, administrator, academic, or anyone else who uses a computer for work or fun, you will learn the basics of programming so that you can automate simple tasks such as these:</w:t>
+        <w:t>On its own, this book won’t turn you into a professional software developer any more than a few guitar lessons will turn you into a rock star. But if you’re an office worker, administrator, academic, or anyone else who uses a computer for work or fun, you will learn the basics of programming so that you can automate simple tasks such as these:</w:t>
       </w:r>
     </w:p>
     <w:p>
@@ -102,15 +86,7 @@
         </w:numPr>
       </w:pPr>
       <w:r>
-        <w:t xml:space="preserve">Having your computer </w:t>
-      </w:r>
-      <w:proofErr w:type="gramStart"/>
-      <w:r>
-        <w:t>text</w:t>
-      </w:r>
-      <w:proofErr w:type="gramEnd"/>
-      <w:r>
-        <w:t xml:space="preserve"> you custom notifications</w:t>
+        <w:t>Having your computer text you custom notifications</w:t>
       </w:r>
     </w:p>
     <w:p>
@@ -148,21 +124,7 @@
         <w:rPr>
           <w:rFonts w:cstheme="minorHAnsi"/>
         </w:rPr>
-        <w:t xml:space="preserve">These tasks are simple but time-consuming for humans, and they are often so trivial or specific that </w:t>
-      </w:r>
-      <w:proofErr w:type="gramStart"/>
-      <w:r>
-        <w:rPr>
-          <w:rFonts w:cstheme="minorHAnsi"/>
-        </w:rPr>
-        <w:t>there’s</w:t>
-      </w:r>
-      <w:proofErr w:type="gramEnd"/>
-      <w:r>
-        <w:rPr>
-          <w:rFonts w:cstheme="minorHAnsi"/>
-        </w:rPr>
-        <w:t xml:space="preserve"> no ready-made software to perform them. Armed with a little bit of programming knowledge, however, you can have your computer do these tasks for you.</w:t>
+        <w:t>These tasks are simple but time-consuming for humans, and they are often so trivial or specific that there’s no ready-made software to perform them. Armed with a little bit of programming knowledge, however, you can have your computer do these tasks for you.</w:t>
       </w:r>
       <w:r>
         <w:rPr>
@@ -201,25 +163,31 @@
           <w:sz w:val="24"/>
           <w:szCs w:val="24"/>
         </w:rPr>
-        <w:t> </w:t>
-      </w:r>
-      <w:proofErr w:type="spellStart"/>
+        <w:t> passwordFile = open('SecretPasswordFile.txt')</w:t>
+      </w:r>
       <w:r>
         <w:rPr>
           <w:rFonts w:cstheme="minorHAnsi"/>
           <w:sz w:val="24"/>
           <w:szCs w:val="24"/>
         </w:rPr>
-        <w:t>passwordFile</w:t>
-      </w:r>
-      <w:proofErr w:type="spellEnd"/>
+        <w:br/>
+      </w:r>
+      <w:r>
+        <w:rPr>
+          <w:rFonts w:ascii="Segoe UI Symbol" w:hAnsi="Segoe UI Symbol" w:cs="Segoe UI Symbol"/>
+          <w:sz w:val="24"/>
+          <w:szCs w:val="24"/>
+        </w:rPr>
+        <w:t>➋</w:t>
+      </w:r>
       <w:r>
         <w:rPr>
           <w:rFonts w:cstheme="minorHAnsi"/>
           <w:sz w:val="24"/>
           <w:szCs w:val="24"/>
         </w:rPr>
-        <w:t xml:space="preserve"> = open('SecretPasswordFile.txt')</w:t>
+        <w:t> secretPassword = passwordFile.read()</w:t>
       </w:r>
       <w:r>
         <w:rPr>
@@ -235,7 +203,7 @@
           <w:sz w:val="24"/>
           <w:szCs w:val="24"/>
         </w:rPr>
-        <w:t>➋</w:t>
+        <w:t>➌</w:t>
       </w:r>
       <w:r>
         <w:rPr>
@@ -243,43 +211,57 @@
           <w:sz w:val="24"/>
           <w:szCs w:val="24"/>
         </w:rPr>
-        <w:t> </w:t>
-      </w:r>
-      <w:proofErr w:type="spellStart"/>
+        <w:t> print('Enter your password.')</w:t>
+      </w:r>
       <w:r>
         <w:rPr>
           <w:rFonts w:cstheme="minorHAnsi"/>
           <w:sz w:val="24"/>
           <w:szCs w:val="24"/>
         </w:rPr>
-        <w:t>secretPassword</w:t>
-      </w:r>
-      <w:proofErr w:type="spellEnd"/>
+        <w:br/>
+        <w:t>   typedPassword = input()</w:t>
+      </w:r>
       <w:r>
         <w:rPr>
           <w:rFonts w:cstheme="minorHAnsi"/>
           <w:sz w:val="24"/>
           <w:szCs w:val="24"/>
         </w:rPr>
-        <w:t xml:space="preserve"> = </w:t>
-      </w:r>
-      <w:proofErr w:type="spellStart"/>
+        <w:br/>
+      </w:r>
+      <w:r>
+        <w:rPr>
+          <w:rFonts w:ascii="Segoe UI Symbol" w:hAnsi="Segoe UI Symbol" w:cs="Segoe UI Symbol"/>
+          <w:sz w:val="24"/>
+          <w:szCs w:val="24"/>
+        </w:rPr>
+        <w:t>➍</w:t>
+      </w:r>
       <w:r>
         <w:rPr>
           <w:rFonts w:cstheme="minorHAnsi"/>
           <w:sz w:val="24"/>
           <w:szCs w:val="24"/>
         </w:rPr>
-        <w:t>passwordFile.read</w:t>
-      </w:r>
-      <w:proofErr w:type="spellEnd"/>
+        <w:t> if typedPassword == secretPassword:</w:t>
+      </w:r>
       <w:r>
         <w:rPr>
           <w:rFonts w:cstheme="minorHAnsi"/>
           <w:sz w:val="24"/>
           <w:szCs w:val="24"/>
         </w:rPr>
-        <w:t>()</w:t>
+        <w:br/>
+        <w:t>   </w:t>
+      </w:r>
+      <w:r>
+        <w:rPr>
+          <w:rFonts w:ascii="Segoe UI Symbol" w:hAnsi="Segoe UI Symbol" w:cs="Segoe UI Symbol"/>
+          <w:sz w:val="24"/>
+          <w:szCs w:val="24"/>
+        </w:rPr>
+        <w:t>➎</w:t>
       </w:r>
       <w:r>
         <w:rPr>
@@ -287,7 +269,16 @@
           <w:sz w:val="24"/>
           <w:szCs w:val="24"/>
         </w:rPr>
+        <w:t> print('Access granted')</w:t>
+      </w:r>
+      <w:r>
+        <w:rPr>
+          <w:rFonts w:cstheme="minorHAnsi"/>
+          <w:sz w:val="24"/>
+          <w:szCs w:val="24"/>
+        </w:rPr>
         <w:br/>
+        <w:t>   </w:t>
       </w:r>
       <w:r>
         <w:rPr>
@@ -295,7 +286,7 @@
           <w:sz w:val="24"/>
           <w:szCs w:val="24"/>
         </w:rPr>
-        <w:t>➌</w:t>
+        <w:t>➏</w:t>
       </w:r>
       <w:r>
         <w:rPr>
@@ -303,25 +294,32 @@
           <w:sz w:val="24"/>
           <w:szCs w:val="24"/>
         </w:rPr>
-        <w:t> </w:t>
-      </w:r>
-      <w:proofErr w:type="gramStart"/>
+        <w:t> if typedPassword == '12345':</w:t>
+      </w:r>
       <w:r>
         <w:rPr>
           <w:rFonts w:cstheme="minorHAnsi"/>
           <w:sz w:val="24"/>
           <w:szCs w:val="24"/>
         </w:rPr>
-        <w:t>print(</w:t>
-      </w:r>
-      <w:proofErr w:type="gramEnd"/>
+        <w:br/>
+        <w:t>       </w:t>
+      </w:r>
+      <w:r>
+        <w:rPr>
+          <w:rFonts w:ascii="Segoe UI Symbol" w:hAnsi="Segoe UI Symbol" w:cs="Segoe UI Symbol"/>
+          <w:sz w:val="24"/>
+          <w:szCs w:val="24"/>
+        </w:rPr>
+        <w:t>➐</w:t>
+      </w:r>
       <w:r>
         <w:rPr>
           <w:rFonts w:cstheme="minorHAnsi"/>
           <w:sz w:val="24"/>
           <w:szCs w:val="24"/>
         </w:rPr>
-        <w:t>'Enter your password.')</w:t>
+        <w:t> print('That password is one that an idiot puts on their luggage.')</w:t>
       </w:r>
       <w:r>
         <w:rPr>
@@ -330,211 +328,31 @@
           <w:szCs w:val="24"/>
         </w:rPr>
         <w:br/>
-        <w:t>   </w:t>
-      </w:r>
-      <w:proofErr w:type="spellStart"/>
+        <w:t>  else:</w:t>
+      </w:r>
       <w:r>
         <w:rPr>
           <w:rFonts w:cstheme="minorHAnsi"/>
           <w:sz w:val="24"/>
           <w:szCs w:val="24"/>
         </w:rPr>
-        <w:t>typedPassword</w:t>
-      </w:r>
-      <w:proofErr w:type="spellEnd"/>
+        <w:br/>
+        <w:t>   </w:t>
+      </w:r>
+      <w:r>
+        <w:rPr>
+          <w:rFonts w:ascii="Segoe UI Symbol" w:hAnsi="Segoe UI Symbol" w:cs="Segoe UI Symbol"/>
+          <w:sz w:val="24"/>
+          <w:szCs w:val="24"/>
+        </w:rPr>
+        <w:t>➑</w:t>
+      </w:r>
       <w:r>
         <w:rPr>
           <w:rFonts w:cstheme="minorHAnsi"/>
           <w:sz w:val="24"/>
           <w:szCs w:val="24"/>
         </w:rPr>
-        <w:t xml:space="preserve"> = input()</w:t>
-      </w:r>
-      <w:r>
-        <w:rPr>
-          <w:rFonts w:cstheme="minorHAnsi"/>
-          <w:sz w:val="24"/>
-          <w:szCs w:val="24"/>
-        </w:rPr>
-        <w:br/>
-      </w:r>
-      <w:r>
-        <w:rPr>
-          <w:rFonts w:ascii="Segoe UI Symbol" w:hAnsi="Segoe UI Symbol" w:cs="Segoe UI Symbol"/>
-          <w:sz w:val="24"/>
-          <w:szCs w:val="24"/>
-        </w:rPr>
-        <w:t>➍</w:t>
-      </w:r>
-      <w:r>
-        <w:rPr>
-          <w:rFonts w:cstheme="minorHAnsi"/>
-          <w:sz w:val="24"/>
-          <w:szCs w:val="24"/>
-        </w:rPr>
-        <w:t xml:space="preserve"> if </w:t>
-      </w:r>
-      <w:proofErr w:type="spellStart"/>
-      <w:r>
-        <w:rPr>
-          <w:rFonts w:cstheme="minorHAnsi"/>
-          <w:sz w:val="24"/>
-          <w:szCs w:val="24"/>
-        </w:rPr>
-        <w:t>typedPassword</w:t>
-      </w:r>
-      <w:proofErr w:type="spellEnd"/>
-      <w:r>
-        <w:rPr>
-          <w:rFonts w:cstheme="minorHAnsi"/>
-          <w:sz w:val="24"/>
-          <w:szCs w:val="24"/>
-        </w:rPr>
-        <w:t xml:space="preserve"> == </w:t>
-      </w:r>
-      <w:proofErr w:type="spellStart"/>
-      <w:r>
-        <w:rPr>
-          <w:rFonts w:cstheme="minorHAnsi"/>
-          <w:sz w:val="24"/>
-          <w:szCs w:val="24"/>
-        </w:rPr>
-        <w:t>secretPassword</w:t>
-      </w:r>
-      <w:proofErr w:type="spellEnd"/>
-      <w:r>
-        <w:rPr>
-          <w:rFonts w:cstheme="minorHAnsi"/>
-          <w:sz w:val="24"/>
-          <w:szCs w:val="24"/>
-        </w:rPr>
-        <w:t>:</w:t>
-      </w:r>
-      <w:r>
-        <w:rPr>
-          <w:rFonts w:cstheme="minorHAnsi"/>
-          <w:sz w:val="24"/>
-          <w:szCs w:val="24"/>
-        </w:rPr>
-        <w:br/>
-        <w:t>   </w:t>
-      </w:r>
-      <w:r>
-        <w:rPr>
-          <w:rFonts w:ascii="Segoe UI Symbol" w:hAnsi="Segoe UI Symbol" w:cs="Segoe UI Symbol"/>
-          <w:sz w:val="24"/>
-          <w:szCs w:val="24"/>
-        </w:rPr>
-        <w:t>➎</w:t>
-      </w:r>
-      <w:r>
-        <w:rPr>
-          <w:rFonts w:cstheme="minorHAnsi"/>
-          <w:sz w:val="24"/>
-          <w:szCs w:val="24"/>
-        </w:rPr>
-        <w:t> print('Access granted')</w:t>
-      </w:r>
-      <w:r>
-        <w:rPr>
-          <w:rFonts w:cstheme="minorHAnsi"/>
-          <w:sz w:val="24"/>
-          <w:szCs w:val="24"/>
-        </w:rPr>
-        <w:br/>
-        <w:t>   </w:t>
-      </w:r>
-      <w:r>
-        <w:rPr>
-          <w:rFonts w:ascii="Segoe UI Symbol" w:hAnsi="Segoe UI Symbol" w:cs="Segoe UI Symbol"/>
-          <w:sz w:val="24"/>
-          <w:szCs w:val="24"/>
-        </w:rPr>
-        <w:t>➏</w:t>
-      </w:r>
-      <w:r>
-        <w:rPr>
-          <w:rFonts w:cstheme="minorHAnsi"/>
-          <w:sz w:val="24"/>
-          <w:szCs w:val="24"/>
-        </w:rPr>
-        <w:t xml:space="preserve"> if </w:t>
-      </w:r>
-      <w:proofErr w:type="spellStart"/>
-      <w:r>
-        <w:rPr>
-          <w:rFonts w:cstheme="minorHAnsi"/>
-          <w:sz w:val="24"/>
-          <w:szCs w:val="24"/>
-        </w:rPr>
-        <w:t>typedPassword</w:t>
-      </w:r>
-      <w:proofErr w:type="spellEnd"/>
-      <w:r>
-        <w:rPr>
-          <w:rFonts w:cstheme="minorHAnsi"/>
-          <w:sz w:val="24"/>
-          <w:szCs w:val="24"/>
-        </w:rPr>
-        <w:t xml:space="preserve"> == '12345':</w:t>
-      </w:r>
-      <w:r>
-        <w:rPr>
-          <w:rFonts w:cstheme="minorHAnsi"/>
-          <w:sz w:val="24"/>
-          <w:szCs w:val="24"/>
-        </w:rPr>
-        <w:br/>
-        <w:t>       </w:t>
-      </w:r>
-      <w:r>
-        <w:rPr>
-          <w:rFonts w:ascii="Segoe UI Symbol" w:hAnsi="Segoe UI Symbol" w:cs="Segoe UI Symbol"/>
-          <w:sz w:val="24"/>
-          <w:szCs w:val="24"/>
-        </w:rPr>
-        <w:t>➐</w:t>
-      </w:r>
-      <w:r>
-        <w:rPr>
-          <w:rFonts w:cstheme="minorHAnsi"/>
-          <w:sz w:val="24"/>
-          <w:szCs w:val="24"/>
-        </w:rPr>
-        <w:t> print('That password is one that an idiot puts on their luggage.')</w:t>
-      </w:r>
-      <w:r>
-        <w:rPr>
-          <w:rFonts w:cstheme="minorHAnsi"/>
-          <w:sz w:val="24"/>
-          <w:szCs w:val="24"/>
-        </w:rPr>
-        <w:br/>
-        <w:t>  else:</w:t>
-      </w:r>
-      <w:r>
-        <w:rPr>
-          <w:rFonts w:cstheme="minorHAnsi"/>
-          <w:sz w:val="24"/>
-          <w:szCs w:val="24"/>
-        </w:rPr>
-        <w:br/>
-        <w:t>   </w:t>
-      </w:r>
-      <w:r>
-        <w:rPr>
-          <w:rFonts w:ascii="Segoe UI Symbol" w:hAnsi="Segoe UI Symbol" w:cs="Segoe UI Symbol"/>
-          <w:sz w:val="24"/>
-          <w:szCs w:val="24"/>
-        </w:rPr>
-        <w:t>➑</w:t>
-      </w:r>
-      <w:r>
-        <w:rPr>
-          <w:rFonts w:cstheme="minorHAnsi"/>
-          <w:sz w:val="24"/>
-          <w:szCs w:val="24"/>
-        </w:rPr>
         <w:t> print('Access denied')</w:t>
       </w:r>
     </w:p>
@@ -606,21 +424,7 @@
         <w:rPr>
           <w:rFonts w:cstheme="minorHAnsi"/>
         </w:rPr>
-        <w:t xml:space="preserve">, and if </w:t>
-      </w:r>
-      <w:proofErr w:type="gramStart"/>
-      <w:r>
-        <w:rPr>
-          <w:rFonts w:cstheme="minorHAnsi"/>
-        </w:rPr>
-        <w:t>they’re</w:t>
-      </w:r>
-      <w:proofErr w:type="gramEnd"/>
-      <w:r>
-        <w:rPr>
-          <w:rFonts w:cstheme="minorHAnsi"/>
-        </w:rPr>
-        <w:t xml:space="preserve"> the same, the program prints Access granted to the screen </w:t>
+        <w:t>, and if they’re the same, the program prints Access granted to the screen </w:t>
       </w:r>
       <w:r>
         <w:rPr>
@@ -821,13 +625,24 @@
           <w:tcPr>
             <w:tcW w:w="4508" w:type="dxa"/>
           </w:tcPr>
-          <w:p/>
+          <w:p>
+            <w:r>
+              <w:t xml:space="preserve">// </w:t>
+            </w:r>
+          </w:p>
         </w:tc>
         <w:tc>
           <w:tcPr>
             <w:tcW w:w="4508" w:type="dxa"/>
           </w:tcPr>
-          <w:p/>
+          <w:p>
+            <w:r>
+              <w:t xml:space="preserve">Floor division e.x. </w:t>
+            </w:r>
+            <w:r>
+              <w:t>3 // 2 = 1</w:t>
+            </w:r>
+          </w:p>
         </w:tc>
       </w:tr>
       <w:tr>
@@ -1028,17 +843,7 @@
         <w:jc w:val="both"/>
       </w:pPr>
       <w:r>
-        <w:t xml:space="preserve">2 + 2. 2 is a value while + is an operator. Expression will contain values and operators, which will result in an evaluation. Just typing 4 on </w:t>
-      </w:r>
-      <w:proofErr w:type="spellStart"/>
-      <w:proofErr w:type="gramStart"/>
-      <w:r>
-        <w:t>it’s</w:t>
-      </w:r>
-      <w:proofErr w:type="spellEnd"/>
-      <w:proofErr w:type="gramEnd"/>
-      <w:r>
-        <w:t xml:space="preserve"> own and pressing Enter will also result in an evaluation, where 4 simply evaluates itself to 4.</w:t>
+        <w:t>2 + 2. 2 is a value while + is an operator. Expression will contain values and operators, which will result in an evaluation. Just typing 4 on it’s own and pressing Enter will also result in an evaluation, where 4 simply evaluates itself to 4.</w:t>
       </w:r>
     </w:p>
     <w:p>
@@ -1156,15 +961,7 @@
     <w:p/>
     <w:p>
       <w:r>
-        <w:t xml:space="preserve">Precedence refers to the order of operations </w:t>
-      </w:r>
-      <w:proofErr w:type="gramStart"/>
-      <w:r>
-        <w:t>similar to</w:t>
-      </w:r>
-      <w:proofErr w:type="gramEnd"/>
-      <w:r>
-        <w:t xml:space="preserve"> mathematics.</w:t>
+        <w:t>Precedence refers to the order of operations similar to mathematics.</w:t>
       </w:r>
     </w:p>
     <w:p>
@@ -1205,13 +1002,8 @@
     <w:p/>
     <w:p>
       <w:r>
-        <w:t xml:space="preserve">‘Alice’ + ‘Bob’ = </w:t>
-      </w:r>
-      <w:proofErr w:type="spellStart"/>
-      <w:r>
-        <w:t>AliceBob</w:t>
-      </w:r>
-      <w:proofErr w:type="spellEnd"/>
+        <w:t>‘Alice’ + ‘Bob’ = AliceBob</w:t>
+      </w:r>
     </w:p>
     <w:p>
       <w:r>
@@ -1400,45 +1192,16 @@
       </w:r>
     </w:p>
     <w:p>
-      <w:proofErr w:type="gramStart"/>
-      <w:r>
-        <w:t>print(</w:t>
-      </w:r>
-      <w:proofErr w:type="gramEnd"/>
-      <w:r>
-        <w:t>'What is your age?')    # ask for their age</w:t>
+      <w:r>
+        <w:t>print('What is your age?')    # ask for their age</w:t>
       </w:r>
       <w:r>
         <w:br/>
-        <w:t>   </w:t>
-      </w:r>
-      <w:proofErr w:type="spellStart"/>
-      <w:r>
-        <w:t>myAge</w:t>
-      </w:r>
-      <w:proofErr w:type="spellEnd"/>
-      <w:r>
-        <w:t xml:space="preserve"> = </w:t>
-      </w:r>
-      <w:proofErr w:type="gramStart"/>
-      <w:r>
-        <w:t>input(</w:t>
-      </w:r>
-      <w:proofErr w:type="gramEnd"/>
-      <w:r>
-        <w:t>)</w:t>
+        <w:t>   myAge = input()</w:t>
       </w:r>
       <w:r>
         <w:br/>
-        <w:t>   print('You will be ' + str(int(</w:t>
-      </w:r>
-      <w:proofErr w:type="spellStart"/>
-      <w:r>
-        <w:t>myAge</w:t>
-      </w:r>
-      <w:proofErr w:type="spellEnd"/>
-      <w:r>
-        <w:t>) + 1) + ' in a year.')</w:t>
+        <w:t>   print('You will be ' + str(int(myAge) + 1) + ' in a year.')</w:t>
       </w:r>
     </w:p>
     <w:p/>
@@ -1477,15 +1240,7 @@
         <w:t xml:space="preserve"> </w:t>
       </w:r>
       <w:r>
-        <w:t xml:space="preserve">Python gives an error because the + operator can only be used to add two integers together or concatenate two strings. You </w:t>
-      </w:r>
-      <w:proofErr w:type="gramStart"/>
-      <w:r>
-        <w:t>can’t</w:t>
-      </w:r>
-      <w:proofErr w:type="gramEnd"/>
-      <w:r>
-        <w:t xml:space="preserve"> add an integer to a string, because this is ungrammatical in Python. You can fix this by using a string version of the integer instead, as explained in the next section.</w:t>
+        <w:t>Python gives an error because the + operator can only be used to add two integers together or concatenate two strings. You can’t add an integer to a string, because this is ungrammatical in Python. You can fix this by using a string version of the integer instead, as explained in the next section.</w:t>
       </w:r>
     </w:p>
     <w:p/>
@@ -1610,7 +1365,6 @@
           <w:lang w:eastAsia="en-GB"/>
         </w:rPr>
       </w:pPr>
-      <w:proofErr w:type="gramStart"/>
       <w:r>
         <w:rPr>
           <w:rFonts w:ascii="Consolas" w:eastAsia="Times New Roman" w:hAnsi="Consolas" w:cs="Times New Roman"/>
@@ -1627,7 +1381,6 @@
         </w:rPr>
         <w:t>(</w:t>
       </w:r>
-      <w:proofErr w:type="gramEnd"/>
       <w:r>
         <w:rPr>
           <w:rFonts w:ascii="Consolas" w:eastAsia="Times New Roman" w:hAnsi="Consolas" w:cs="Times New Roman"/>
@@ -1887,37 +1640,18 @@
     <w:p>
       <w:r>
         <w:tab/>
-      </w:r>
-      <w:proofErr w:type="gramStart"/>
-      <w:r>
-        <w:t>Print(</w:t>
-      </w:r>
-      <w:proofErr w:type="gramEnd"/>
-      <w:r>
-        <w:t>‘Hi Alice!’)</w:t>
-      </w:r>
-    </w:p>
-    <w:p>
-      <w:proofErr w:type="spellStart"/>
-      <w:r>
-        <w:t>Elif</w:t>
-      </w:r>
-      <w:proofErr w:type="spellEnd"/>
-      <w:r>
-        <w:t xml:space="preserve"> age &lt; 12:</w:t>
+        <w:t>Print(‘Hi Alice!’)</w:t>
+      </w:r>
+    </w:p>
+    <w:p>
+      <w:r>
+        <w:t>Elif age &lt; 12:</w:t>
       </w:r>
     </w:p>
     <w:p>
       <w:r>
         <w:tab/>
-      </w:r>
-      <w:proofErr w:type="gramStart"/>
-      <w:r>
-        <w:t>Print(</w:t>
-      </w:r>
-      <w:proofErr w:type="gramEnd"/>
-      <w:r>
-        <w:t>‘something else’)</w:t>
+        <w:t>Print(‘something else’)</w:t>
       </w:r>
     </w:p>
     <w:p>
@@ -1951,15 +1685,7 @@
       </w:r>
       <w:r>
         <w:br/>
-        <w:t>    </w:t>
-      </w:r>
-      <w:proofErr w:type="gramStart"/>
-      <w:r>
-        <w:t>print(</w:t>
-      </w:r>
-      <w:proofErr w:type="gramEnd"/>
-      <w:r>
-        <w:t>'Hello, world.')</w:t>
+        <w:t>    print('Hello, world.')</w:t>
       </w:r>
       <w:r>
         <w:br/>
@@ -2002,15 +1728,7 @@
       </w:r>
       <w:r>
         <w:br/>
-        <w:t>      </w:t>
-      </w:r>
-      <w:proofErr w:type="gramStart"/>
-      <w:r>
-        <w:t>print(</w:t>
-      </w:r>
-      <w:proofErr w:type="gramEnd"/>
-      <w:r>
-        <w:t>'Who are you?')</w:t>
+        <w:t>      print('Who are you?')</w:t>
       </w:r>
       <w:r>
         <w:br/>
@@ -2048,15 +1766,7 @@
         <w:t xml:space="preserve">    </w:t>
       </w:r>
       <w:r>
-        <w:t xml:space="preserve"> password = </w:t>
-      </w:r>
-      <w:proofErr w:type="gramStart"/>
-      <w:r>
-        <w:t>input(</w:t>
-      </w:r>
-      <w:proofErr w:type="gramEnd"/>
-      <w:r>
-        <w:t>)</w:t>
+        <w:t> password = input()</w:t>
       </w:r>
       <w:r>
         <w:br/>
@@ -2104,83 +1814,33 @@
     </w:p>
     <w:p/>
     <w:p>
-      <w:proofErr w:type="gramStart"/>
-      <w:r>
-        <w:t>print(</w:t>
-      </w:r>
-      <w:proofErr w:type="gramEnd"/>
-      <w:r>
-        <w:t>'My name is')</w:t>
+      <w:r>
+        <w:t>print('My name is')</w:t>
       </w:r>
       <w:r>
         <w:br/>
-        <w:t xml:space="preserve">for </w:t>
-      </w:r>
-      <w:proofErr w:type="spellStart"/>
-      <w:r>
-        <w:t>i</w:t>
-      </w:r>
-      <w:proofErr w:type="spellEnd"/>
-      <w:r>
-        <w:t xml:space="preserve"> in range(5):</w:t>
+        <w:t>for i in range(5):</w:t>
       </w:r>
       <w:r>
         <w:br/>
-        <w:t>    print('Jimmy Five Times (' + str(</w:t>
-      </w:r>
-      <w:proofErr w:type="spellStart"/>
-      <w:r>
-        <w:t>i</w:t>
-      </w:r>
-      <w:proofErr w:type="spellEnd"/>
-      <w:r>
-        <w:t>) + ')')</w:t>
-      </w:r>
-    </w:p>
-    <w:p/>
-    <w:p>
-      <w:proofErr w:type="spellStart"/>
-      <w:r>
-        <w:t>i</w:t>
-      </w:r>
-      <w:proofErr w:type="spellEnd"/>
-      <w:r>
-        <w:t xml:space="preserve"> is set to 0 and the value in range will go up to but not including this value. </w:t>
-      </w:r>
-      <w:proofErr w:type="gramStart"/>
-      <w:r>
-        <w:t>So</w:t>
-      </w:r>
-      <w:proofErr w:type="gramEnd"/>
-      <w:r>
-        <w:t xml:space="preserve"> 0-4</w:t>
-      </w:r>
-    </w:p>
-    <w:p/>
-    <w:p>
-      <w:r>
-        <w:t xml:space="preserve">for I in </w:t>
-      </w:r>
-      <w:proofErr w:type="gramStart"/>
-      <w:r>
-        <w:t>range(</w:t>
-      </w:r>
-      <w:proofErr w:type="gramEnd"/>
-      <w:r>
-        <w:t>12,16)</w:t>
-      </w:r>
-    </w:p>
-    <w:p>
-      <w:r>
-        <w:t>print(</w:t>
-      </w:r>
-      <w:proofErr w:type="spellStart"/>
-      <w:r>
-        <w:t>i</w:t>
-      </w:r>
-      <w:proofErr w:type="spellEnd"/>
-      <w:r>
-        <w:t>)</w:t>
+        <w:t>    print('Jimmy Five Times (' + str(i) + ')')</w:t>
+      </w:r>
+    </w:p>
+    <w:p/>
+    <w:p>
+      <w:r>
+        <w:t>i is set to 0 and the value in range will go up to but not including this value. So 0-4</w:t>
+      </w:r>
+    </w:p>
+    <w:p/>
+    <w:p>
+      <w:r>
+        <w:t>for I in range(12,16)</w:t>
+      </w:r>
+    </w:p>
+    <w:p>
+      <w:r>
+        <w:t>print(i)</w:t>
       </w:r>
     </w:p>
     <w:p/>
@@ -2192,15 +1852,7 @@
     <w:p/>
     <w:p>
       <w:r>
-        <w:t xml:space="preserve">for I in </w:t>
-      </w:r>
-      <w:proofErr w:type="gramStart"/>
-      <w:r>
-        <w:t>range(</w:t>
-      </w:r>
-      <w:proofErr w:type="gramEnd"/>
-      <w:r>
-        <w:t>0, 10, 2) will count zero to eight ( since 10 not inclusive) in intervals of 2</w:t>
+        <w:t>for I in range(0, 10, 2) will count zero to eight ( since 10 not inclusive) in intervals of 2</w:t>
       </w:r>
     </w:p>
     <w:p/>
@@ -2241,27 +1893,78 @@
           <w:b/>
           <w:bCs/>
         </w:rPr>
-        <w:t xml:space="preserve">ending a program early - </w:t>
-      </w:r>
-      <w:proofErr w:type="spellStart"/>
-      <w:proofErr w:type="gramStart"/>
-      <w:r>
+        <w:t>ending a program early - sys.exit()</w:t>
+      </w:r>
+    </w:p>
+    <w:p>
+      <w:pPr>
         <w:rPr>
           <w:b/>
           <w:bCs/>
         </w:rPr>
-        <w:t>sys.exit</w:t>
-      </w:r>
-      <w:proofErr w:type="spellEnd"/>
-      <w:proofErr w:type="gramEnd"/>
-      <w:r>
+      </w:pPr>
+    </w:p>
+    <w:p>
+      <w:pPr>
         <w:rPr>
           <w:b/>
           <w:bCs/>
         </w:rPr>
-        <w:t>()</w:t>
-      </w:r>
-    </w:p>
+      </w:pPr>
+    </w:p>
+    <w:p>
+      <w:pPr>
+        <w:pStyle w:val="Heading1"/>
+      </w:pPr>
+      <w:r>
+        <w:lastRenderedPageBreak/>
+        <w:t xml:space="preserve">Chapter 3 </w:t>
+      </w:r>
+      <w:r>
+        <w:t>–</w:t>
+      </w:r>
+      <w:r>
+        <w:t xml:space="preserve"> Functions</w:t>
+      </w:r>
+    </w:p>
+    <w:p/>
+    <w:p>
+      <w:pPr>
+        <w:pStyle w:val="Heading2"/>
+      </w:pPr>
+      <w:r>
+        <w:t>Defining a function</w:t>
+      </w:r>
+    </w:p>
+    <w:p/>
+    <w:p>
+      <w:r>
+        <w:t>Def hello():</w:t>
+      </w:r>
+    </w:p>
+    <w:p>
+      <w:r>
+        <w:tab/>
+        <w:t>Print(‘Hello there’)</w:t>
+      </w:r>
+    </w:p>
+    <w:p/>
+    <w:p>
+      <w:r>
+        <w:t>hello() # this will be a function call</w:t>
+      </w:r>
+    </w:p>
+    <w:p>
+      <w:r>
+        <w:t xml:space="preserve">helloUser(name) </w:t>
+      </w:r>
+    </w:p>
+    <w:p>
+      <w:r>
+        <w:t># passing a value to the variable name, which make it an argument of the function helloUser()</w:t>
+      </w:r>
+    </w:p>
+    <w:p/>
     <w:p>
       <w:pPr>
         <w:rPr>
@@ -2269,1806 +1972,1638 @@
           <w:bCs/>
         </w:rPr>
       </w:pPr>
-    </w:p>
-    <w:p>
-      <w:pPr>
+      <w:r>
         <w:rPr>
           <w:b/>
           <w:bCs/>
         </w:rPr>
-      </w:pPr>
-    </w:p>
-    <w:p>
-      <w:pPr>
-        <w:pStyle w:val="Heading1"/>
-      </w:pPr>
-      <w:r>
-        <w:lastRenderedPageBreak/>
-        <w:t xml:space="preserve">Chapter 3 </w:t>
-      </w:r>
-      <w:r>
-        <w:t>–</w:t>
-      </w:r>
-      <w:r>
-        <w:t xml:space="preserve"> Functions</w:t>
-      </w:r>
-    </w:p>
-    <w:p/>
-    <w:p>
-      <w:pPr>
-        <w:pStyle w:val="Heading2"/>
-      </w:pPr>
-      <w:r>
-        <w:t>Defining a function</w:t>
-      </w:r>
-    </w:p>
-    <w:p/>
-    <w:p>
-      <w:r>
-        <w:t xml:space="preserve">Def </w:t>
-      </w:r>
-      <w:proofErr w:type="gramStart"/>
-      <w:r>
-        <w:t>hello(</w:t>
-      </w:r>
-      <w:proofErr w:type="gramEnd"/>
-      <w:r>
+        <w:t>return keyword</w:t>
+      </w:r>
+    </w:p>
+    <w:p>
+      <w:r>
+        <w:t>The return keyword</w:t>
+      </w:r>
+      <w:r>
+        <w:t xml:space="preserve"> allows the programmer to </w:t>
+      </w:r>
+      <w:r>
+        <w:t>return</w:t>
+      </w:r>
+      <w:r>
+        <w:t xml:space="preserve"> a value from or the expression evaluation within a function.</w:t>
+      </w:r>
+      <w:r>
+        <w:t xml:space="preserve"> In Python, there is no need to declare what is expected as a return type for the defined function as can be seen below:</w:t>
+      </w:r>
+    </w:p>
+    <w:p>
+      <w:pPr>
+        <w:shd w:val="clear" w:color="auto" w:fill="1E1E1E"/>
+        <w:spacing w:after="0" w:line="285" w:lineRule="atLeast"/>
+        <w:rPr>
+          <w:rFonts w:ascii="Consolas" w:eastAsia="Times New Roman" w:hAnsi="Consolas" w:cs="Times New Roman"/>
+          <w:color w:val="D4D4D4"/>
+          <w:sz w:val="21"/>
+          <w:szCs w:val="21"/>
+          <w:lang w:eastAsia="en-GB"/>
+        </w:rPr>
+      </w:pPr>
+      <w:r>
+        <w:rPr>
+          <w:rFonts w:ascii="Consolas" w:eastAsia="Times New Roman" w:hAnsi="Consolas" w:cs="Times New Roman"/>
+          <w:color w:val="C586C0"/>
+          <w:sz w:val="21"/>
+          <w:szCs w:val="21"/>
+          <w:lang w:eastAsia="en-GB"/>
+        </w:rPr>
+        <w:t>import</w:t>
+      </w:r>
+      <w:r>
+        <w:rPr>
+          <w:rFonts w:ascii="Consolas" w:eastAsia="Times New Roman" w:hAnsi="Consolas" w:cs="Times New Roman"/>
+          <w:color w:val="D4D4D4"/>
+          <w:sz w:val="21"/>
+          <w:szCs w:val="21"/>
+          <w:lang w:eastAsia="en-GB"/>
+        </w:rPr>
+        <w:t xml:space="preserve"> </w:t>
+      </w:r>
+      <w:r>
+        <w:rPr>
+          <w:rFonts w:ascii="Consolas" w:eastAsia="Times New Roman" w:hAnsi="Consolas" w:cs="Times New Roman"/>
+          <w:color w:val="4EC9B0"/>
+          <w:sz w:val="21"/>
+          <w:szCs w:val="21"/>
+          <w:lang w:eastAsia="en-GB"/>
+        </w:rPr>
+        <w:t>random</w:t>
+      </w:r>
+    </w:p>
+    <w:p/>
+    <w:p>
+      <w:pPr>
+        <w:shd w:val="clear" w:color="auto" w:fill="1E1E1E"/>
+        <w:spacing w:after="0" w:line="285" w:lineRule="atLeast"/>
+        <w:rPr>
+          <w:rFonts w:ascii="Consolas" w:eastAsia="Times New Roman" w:hAnsi="Consolas" w:cs="Times New Roman"/>
+          <w:color w:val="D4D4D4"/>
+          <w:sz w:val="21"/>
+          <w:szCs w:val="21"/>
+          <w:lang w:eastAsia="en-GB"/>
+        </w:rPr>
+      </w:pPr>
+      <w:r>
+        <w:rPr>
+          <w:rFonts w:ascii="Consolas" w:eastAsia="Times New Roman" w:hAnsi="Consolas" w:cs="Times New Roman"/>
+          <w:color w:val="569CD6"/>
+          <w:sz w:val="21"/>
+          <w:szCs w:val="21"/>
+          <w:lang w:eastAsia="en-GB"/>
+        </w:rPr>
+        <w:t>def</w:t>
+      </w:r>
+      <w:r>
+        <w:rPr>
+          <w:rFonts w:ascii="Consolas" w:eastAsia="Times New Roman" w:hAnsi="Consolas" w:cs="Times New Roman"/>
+          <w:color w:val="D4D4D4"/>
+          <w:sz w:val="21"/>
+          <w:szCs w:val="21"/>
+          <w:lang w:eastAsia="en-GB"/>
+        </w:rPr>
+        <w:t xml:space="preserve"> </w:t>
+      </w:r>
+      <w:r>
+        <w:rPr>
+          <w:rFonts w:ascii="Consolas" w:eastAsia="Times New Roman" w:hAnsi="Consolas" w:cs="Times New Roman"/>
+          <w:color w:val="DCDCAA"/>
+          <w:sz w:val="21"/>
+          <w:szCs w:val="21"/>
+          <w:lang w:eastAsia="en-GB"/>
+        </w:rPr>
+        <w:t>getAnswer</w:t>
+      </w:r>
+      <w:r>
+        <w:rPr>
+          <w:rFonts w:ascii="Consolas" w:eastAsia="Times New Roman" w:hAnsi="Consolas" w:cs="Times New Roman"/>
+          <w:color w:val="D4D4D4"/>
+          <w:sz w:val="21"/>
+          <w:szCs w:val="21"/>
+          <w:lang w:eastAsia="en-GB"/>
+        </w:rPr>
+        <w:t>(</w:t>
+      </w:r>
+      <w:r>
+        <w:rPr>
+          <w:rFonts w:ascii="Consolas" w:eastAsia="Times New Roman" w:hAnsi="Consolas" w:cs="Times New Roman"/>
+          <w:color w:val="9CDCFE"/>
+          <w:sz w:val="21"/>
+          <w:szCs w:val="21"/>
+          <w:lang w:eastAsia="en-GB"/>
+        </w:rPr>
+        <w:t>answerNumber</w:t>
+      </w:r>
+      <w:r>
+        <w:rPr>
+          <w:rFonts w:ascii="Consolas" w:eastAsia="Times New Roman" w:hAnsi="Consolas" w:cs="Times New Roman"/>
+          <w:color w:val="D4D4D4"/>
+          <w:sz w:val="21"/>
+          <w:szCs w:val="21"/>
+          <w:lang w:eastAsia="en-GB"/>
+        </w:rPr>
         <w:t>):</w:t>
       </w:r>
     </w:p>
     <w:p>
-      <w:r>
-        <w:tab/>
-      </w:r>
-      <w:proofErr w:type="gramStart"/>
-      <w:r>
-        <w:t>Print(</w:t>
-      </w:r>
-      <w:proofErr w:type="gramEnd"/>
-      <w:r>
-        <w:t>‘Hello there’)</w:t>
-      </w:r>
-    </w:p>
-    <w:p/>
-    <w:p>
-      <w:proofErr w:type="gramStart"/>
-      <w:r>
-        <w:t>hello(</w:t>
-      </w:r>
-      <w:proofErr w:type="gramEnd"/>
-      <w:r>
-        <w:t>) # this will be a function call</w:t>
-      </w:r>
-    </w:p>
-    <w:p>
-      <w:proofErr w:type="spellStart"/>
-      <w:r>
-        <w:t>helloUser</w:t>
-      </w:r>
-      <w:proofErr w:type="spellEnd"/>
-      <w:r>
-        <w:t xml:space="preserve">(name) </w:t>
-      </w:r>
-    </w:p>
-    <w:p>
-      <w:r>
-        <w:t xml:space="preserve"># passing a value to the variable name, which make it an argument of the function </w:t>
-      </w:r>
-      <w:proofErr w:type="spellStart"/>
-      <w:proofErr w:type="gramStart"/>
-      <w:r>
-        <w:t>helloUser</w:t>
-      </w:r>
-      <w:proofErr w:type="spellEnd"/>
-      <w:r>
+      <w:pPr>
+        <w:shd w:val="clear" w:color="auto" w:fill="1E1E1E"/>
+        <w:spacing w:after="0" w:line="285" w:lineRule="atLeast"/>
+        <w:rPr>
+          <w:rFonts w:ascii="Consolas" w:eastAsia="Times New Roman" w:hAnsi="Consolas" w:cs="Times New Roman"/>
+          <w:color w:val="D4D4D4"/>
+          <w:sz w:val="21"/>
+          <w:szCs w:val="21"/>
+          <w:lang w:eastAsia="en-GB"/>
+        </w:rPr>
+      </w:pPr>
+      <w:r>
+        <w:rPr>
+          <w:rFonts w:ascii="Consolas" w:eastAsia="Times New Roman" w:hAnsi="Consolas" w:cs="Times New Roman"/>
+          <w:color w:val="D4D4D4"/>
+          <w:sz w:val="21"/>
+          <w:szCs w:val="21"/>
+          <w:lang w:eastAsia="en-GB"/>
+        </w:rPr>
+        <w:t>       </w:t>
+      </w:r>
+      <w:r>
+        <w:rPr>
+          <w:rFonts w:ascii="Consolas" w:eastAsia="Times New Roman" w:hAnsi="Consolas" w:cs="Times New Roman"/>
+          <w:color w:val="C586C0"/>
+          <w:sz w:val="21"/>
+          <w:szCs w:val="21"/>
+          <w:lang w:eastAsia="en-GB"/>
+        </w:rPr>
+        <w:t>if</w:t>
+      </w:r>
+      <w:r>
+        <w:rPr>
+          <w:rFonts w:ascii="Consolas" w:eastAsia="Times New Roman" w:hAnsi="Consolas" w:cs="Times New Roman"/>
+          <w:color w:val="D4D4D4"/>
+          <w:sz w:val="21"/>
+          <w:szCs w:val="21"/>
+          <w:lang w:eastAsia="en-GB"/>
+        </w:rPr>
+        <w:t xml:space="preserve"> </w:t>
+      </w:r>
+      <w:r>
+        <w:rPr>
+          <w:rFonts w:ascii="Consolas" w:eastAsia="Times New Roman" w:hAnsi="Consolas" w:cs="Times New Roman"/>
+          <w:color w:val="9CDCFE"/>
+          <w:sz w:val="21"/>
+          <w:szCs w:val="21"/>
+          <w:lang w:eastAsia="en-GB"/>
+        </w:rPr>
+        <w:t>answerNumber</w:t>
+      </w:r>
+      <w:r>
+        <w:rPr>
+          <w:rFonts w:ascii="Consolas" w:eastAsia="Times New Roman" w:hAnsi="Consolas" w:cs="Times New Roman"/>
+          <w:color w:val="D4D4D4"/>
+          <w:sz w:val="21"/>
+          <w:szCs w:val="21"/>
+          <w:lang w:eastAsia="en-GB"/>
+        </w:rPr>
+        <w:t xml:space="preserve"> == </w:t>
+      </w:r>
+      <w:r>
+        <w:rPr>
+          <w:rFonts w:ascii="Consolas" w:eastAsia="Times New Roman" w:hAnsi="Consolas" w:cs="Times New Roman"/>
+          <w:color w:val="B5CEA8"/>
+          <w:sz w:val="21"/>
+          <w:szCs w:val="21"/>
+          <w:lang w:eastAsia="en-GB"/>
+        </w:rPr>
+        <w:t>1</w:t>
+      </w:r>
+      <w:r>
+        <w:rPr>
+          <w:rFonts w:ascii="Consolas" w:eastAsia="Times New Roman" w:hAnsi="Consolas" w:cs="Times New Roman"/>
+          <w:color w:val="D4D4D4"/>
+          <w:sz w:val="21"/>
+          <w:szCs w:val="21"/>
+          <w:lang w:eastAsia="en-GB"/>
+        </w:rPr>
+        <w:t>:</w:t>
+      </w:r>
+    </w:p>
+    <w:p>
+      <w:pPr>
+        <w:shd w:val="clear" w:color="auto" w:fill="1E1E1E"/>
+        <w:spacing w:after="0" w:line="285" w:lineRule="atLeast"/>
+        <w:rPr>
+          <w:rFonts w:ascii="Consolas" w:eastAsia="Times New Roman" w:hAnsi="Consolas" w:cs="Times New Roman"/>
+          <w:color w:val="D4D4D4"/>
+          <w:sz w:val="21"/>
+          <w:szCs w:val="21"/>
+          <w:lang w:eastAsia="en-GB"/>
+        </w:rPr>
+      </w:pPr>
+      <w:r>
+        <w:rPr>
+          <w:rFonts w:ascii="Consolas" w:eastAsia="Times New Roman" w:hAnsi="Consolas" w:cs="Times New Roman"/>
+          <w:color w:val="D4D4D4"/>
+          <w:sz w:val="21"/>
+          <w:szCs w:val="21"/>
+          <w:lang w:eastAsia="en-GB"/>
+        </w:rPr>
+        <w:t>           </w:t>
+      </w:r>
+      <w:r>
+        <w:rPr>
+          <w:rFonts w:ascii="Consolas" w:eastAsia="Times New Roman" w:hAnsi="Consolas" w:cs="Times New Roman"/>
+          <w:color w:val="C586C0"/>
+          <w:sz w:val="21"/>
+          <w:szCs w:val="21"/>
+          <w:lang w:eastAsia="en-GB"/>
+        </w:rPr>
+        <w:t>return</w:t>
+      </w:r>
+      <w:r>
+        <w:rPr>
+          <w:rFonts w:ascii="Consolas" w:eastAsia="Times New Roman" w:hAnsi="Consolas" w:cs="Times New Roman"/>
+          <w:color w:val="D4D4D4"/>
+          <w:sz w:val="21"/>
+          <w:szCs w:val="21"/>
+          <w:lang w:eastAsia="en-GB"/>
+        </w:rPr>
+        <w:t xml:space="preserve"> </w:t>
+      </w:r>
+      <w:r>
+        <w:rPr>
+          <w:rFonts w:ascii="Consolas" w:eastAsia="Times New Roman" w:hAnsi="Consolas" w:cs="Times New Roman"/>
+          <w:color w:val="CE9178"/>
+          <w:sz w:val="21"/>
+          <w:szCs w:val="21"/>
+          <w:lang w:eastAsia="en-GB"/>
+        </w:rPr>
+        <w:t>'It is certain'</w:t>
+      </w:r>
+    </w:p>
+    <w:p>
+      <w:pPr>
+        <w:shd w:val="clear" w:color="auto" w:fill="1E1E1E"/>
+        <w:spacing w:after="0" w:line="285" w:lineRule="atLeast"/>
+        <w:rPr>
+          <w:rFonts w:ascii="Consolas" w:eastAsia="Times New Roman" w:hAnsi="Consolas" w:cs="Times New Roman"/>
+          <w:color w:val="D4D4D4"/>
+          <w:sz w:val="21"/>
+          <w:szCs w:val="21"/>
+          <w:lang w:eastAsia="en-GB"/>
+        </w:rPr>
+      </w:pPr>
+      <w:r>
+        <w:rPr>
+          <w:rFonts w:ascii="Consolas" w:eastAsia="Times New Roman" w:hAnsi="Consolas" w:cs="Times New Roman"/>
+          <w:color w:val="D4D4D4"/>
+          <w:sz w:val="21"/>
+          <w:szCs w:val="21"/>
+          <w:lang w:eastAsia="en-GB"/>
+        </w:rPr>
+        <w:t>       </w:t>
+      </w:r>
+      <w:r>
+        <w:rPr>
+          <w:rFonts w:ascii="Consolas" w:eastAsia="Times New Roman" w:hAnsi="Consolas" w:cs="Times New Roman"/>
+          <w:color w:val="C586C0"/>
+          <w:sz w:val="21"/>
+          <w:szCs w:val="21"/>
+          <w:lang w:eastAsia="en-GB"/>
+        </w:rPr>
+        <w:t>elif</w:t>
+      </w:r>
+      <w:r>
+        <w:rPr>
+          <w:rFonts w:ascii="Consolas" w:eastAsia="Times New Roman" w:hAnsi="Consolas" w:cs="Times New Roman"/>
+          <w:color w:val="D4D4D4"/>
+          <w:sz w:val="21"/>
+          <w:szCs w:val="21"/>
+          <w:lang w:eastAsia="en-GB"/>
+        </w:rPr>
+        <w:t xml:space="preserve"> </w:t>
+      </w:r>
+      <w:r>
+        <w:rPr>
+          <w:rFonts w:ascii="Consolas" w:eastAsia="Times New Roman" w:hAnsi="Consolas" w:cs="Times New Roman"/>
+          <w:color w:val="9CDCFE"/>
+          <w:sz w:val="21"/>
+          <w:szCs w:val="21"/>
+          <w:lang w:eastAsia="en-GB"/>
+        </w:rPr>
+        <w:t>answerNumber</w:t>
+      </w:r>
+      <w:r>
+        <w:rPr>
+          <w:rFonts w:ascii="Consolas" w:eastAsia="Times New Roman" w:hAnsi="Consolas" w:cs="Times New Roman"/>
+          <w:color w:val="D4D4D4"/>
+          <w:sz w:val="21"/>
+          <w:szCs w:val="21"/>
+          <w:lang w:eastAsia="en-GB"/>
+        </w:rPr>
+        <w:t xml:space="preserve"> == </w:t>
+      </w:r>
+      <w:r>
+        <w:rPr>
+          <w:rFonts w:ascii="Consolas" w:eastAsia="Times New Roman" w:hAnsi="Consolas" w:cs="Times New Roman"/>
+          <w:color w:val="B5CEA8"/>
+          <w:sz w:val="21"/>
+          <w:szCs w:val="21"/>
+          <w:lang w:eastAsia="en-GB"/>
+        </w:rPr>
+        <w:t>2</w:t>
+      </w:r>
+      <w:r>
+        <w:rPr>
+          <w:rFonts w:ascii="Consolas" w:eastAsia="Times New Roman" w:hAnsi="Consolas" w:cs="Times New Roman"/>
+          <w:color w:val="D4D4D4"/>
+          <w:sz w:val="21"/>
+          <w:szCs w:val="21"/>
+          <w:lang w:eastAsia="en-GB"/>
+        </w:rPr>
+        <w:t>:</w:t>
+      </w:r>
+    </w:p>
+    <w:p>
+      <w:pPr>
+        <w:shd w:val="clear" w:color="auto" w:fill="1E1E1E"/>
+        <w:spacing w:after="0" w:line="285" w:lineRule="atLeast"/>
+        <w:rPr>
+          <w:rFonts w:ascii="Consolas" w:eastAsia="Times New Roman" w:hAnsi="Consolas" w:cs="Times New Roman"/>
+          <w:color w:val="D4D4D4"/>
+          <w:sz w:val="21"/>
+          <w:szCs w:val="21"/>
+          <w:lang w:eastAsia="en-GB"/>
+        </w:rPr>
+      </w:pPr>
+      <w:r>
+        <w:rPr>
+          <w:rFonts w:ascii="Consolas" w:eastAsia="Times New Roman" w:hAnsi="Consolas" w:cs="Times New Roman"/>
+          <w:color w:val="D4D4D4"/>
+          <w:sz w:val="21"/>
+          <w:szCs w:val="21"/>
+          <w:lang w:eastAsia="en-GB"/>
+        </w:rPr>
+        <w:t>           </w:t>
+      </w:r>
+      <w:r>
+        <w:rPr>
+          <w:rFonts w:ascii="Consolas" w:eastAsia="Times New Roman" w:hAnsi="Consolas" w:cs="Times New Roman"/>
+          <w:color w:val="C586C0"/>
+          <w:sz w:val="21"/>
+          <w:szCs w:val="21"/>
+          <w:lang w:eastAsia="en-GB"/>
+        </w:rPr>
+        <w:t>return</w:t>
+      </w:r>
+      <w:r>
+        <w:rPr>
+          <w:rFonts w:ascii="Consolas" w:eastAsia="Times New Roman" w:hAnsi="Consolas" w:cs="Times New Roman"/>
+          <w:color w:val="D4D4D4"/>
+          <w:sz w:val="21"/>
+          <w:szCs w:val="21"/>
+          <w:lang w:eastAsia="en-GB"/>
+        </w:rPr>
+        <w:t xml:space="preserve"> </w:t>
+      </w:r>
+      <w:r>
+        <w:rPr>
+          <w:rFonts w:ascii="Consolas" w:eastAsia="Times New Roman" w:hAnsi="Consolas" w:cs="Times New Roman"/>
+          <w:color w:val="CE9178"/>
+          <w:sz w:val="21"/>
+          <w:szCs w:val="21"/>
+          <w:lang w:eastAsia="en-GB"/>
+        </w:rPr>
+        <w:t>'It is decidedly so'</w:t>
+      </w:r>
+    </w:p>
+    <w:p>
+      <w:pPr>
+        <w:shd w:val="clear" w:color="auto" w:fill="1E1E1E"/>
+        <w:spacing w:after="0" w:line="285" w:lineRule="atLeast"/>
+        <w:rPr>
+          <w:rFonts w:ascii="Consolas" w:eastAsia="Times New Roman" w:hAnsi="Consolas" w:cs="Times New Roman"/>
+          <w:color w:val="D4D4D4"/>
+          <w:sz w:val="21"/>
+          <w:szCs w:val="21"/>
+          <w:lang w:eastAsia="en-GB"/>
+        </w:rPr>
+      </w:pPr>
+      <w:r>
+        <w:rPr>
+          <w:rFonts w:ascii="Consolas" w:eastAsia="Times New Roman" w:hAnsi="Consolas" w:cs="Times New Roman"/>
+          <w:color w:val="D4D4D4"/>
+          <w:sz w:val="21"/>
+          <w:szCs w:val="21"/>
+          <w:lang w:eastAsia="en-GB"/>
+        </w:rPr>
+        <w:t>       </w:t>
+      </w:r>
+      <w:r>
+        <w:rPr>
+          <w:rFonts w:ascii="Consolas" w:eastAsia="Times New Roman" w:hAnsi="Consolas" w:cs="Times New Roman"/>
+          <w:color w:val="C586C0"/>
+          <w:sz w:val="21"/>
+          <w:szCs w:val="21"/>
+          <w:lang w:eastAsia="en-GB"/>
+        </w:rPr>
+        <w:t>elif</w:t>
+      </w:r>
+      <w:r>
+        <w:rPr>
+          <w:rFonts w:ascii="Consolas" w:eastAsia="Times New Roman" w:hAnsi="Consolas" w:cs="Times New Roman"/>
+          <w:color w:val="D4D4D4"/>
+          <w:sz w:val="21"/>
+          <w:szCs w:val="21"/>
+          <w:lang w:eastAsia="en-GB"/>
+        </w:rPr>
+        <w:t xml:space="preserve"> </w:t>
+      </w:r>
+      <w:r>
+        <w:rPr>
+          <w:rFonts w:ascii="Consolas" w:eastAsia="Times New Roman" w:hAnsi="Consolas" w:cs="Times New Roman"/>
+          <w:color w:val="9CDCFE"/>
+          <w:sz w:val="21"/>
+          <w:szCs w:val="21"/>
+          <w:lang w:eastAsia="en-GB"/>
+        </w:rPr>
+        <w:t>answerNumber</w:t>
+      </w:r>
+      <w:r>
+        <w:rPr>
+          <w:rFonts w:ascii="Consolas" w:eastAsia="Times New Roman" w:hAnsi="Consolas" w:cs="Times New Roman"/>
+          <w:color w:val="D4D4D4"/>
+          <w:sz w:val="21"/>
+          <w:szCs w:val="21"/>
+          <w:lang w:eastAsia="en-GB"/>
+        </w:rPr>
+        <w:t xml:space="preserve"> == </w:t>
+      </w:r>
+      <w:r>
+        <w:rPr>
+          <w:rFonts w:ascii="Consolas" w:eastAsia="Times New Roman" w:hAnsi="Consolas" w:cs="Times New Roman"/>
+          <w:color w:val="B5CEA8"/>
+          <w:sz w:val="21"/>
+          <w:szCs w:val="21"/>
+          <w:lang w:eastAsia="en-GB"/>
+        </w:rPr>
+        <w:t>3</w:t>
+      </w:r>
+      <w:r>
+        <w:rPr>
+          <w:rFonts w:ascii="Consolas" w:eastAsia="Times New Roman" w:hAnsi="Consolas" w:cs="Times New Roman"/>
+          <w:color w:val="D4D4D4"/>
+          <w:sz w:val="21"/>
+          <w:szCs w:val="21"/>
+          <w:lang w:eastAsia="en-GB"/>
+        </w:rPr>
+        <w:t>:</w:t>
+      </w:r>
+    </w:p>
+    <w:p>
+      <w:pPr>
+        <w:shd w:val="clear" w:color="auto" w:fill="1E1E1E"/>
+        <w:spacing w:after="0" w:line="285" w:lineRule="atLeast"/>
+        <w:rPr>
+          <w:rFonts w:ascii="Consolas" w:eastAsia="Times New Roman" w:hAnsi="Consolas" w:cs="Times New Roman"/>
+          <w:color w:val="D4D4D4"/>
+          <w:sz w:val="21"/>
+          <w:szCs w:val="21"/>
+          <w:lang w:eastAsia="en-GB"/>
+        </w:rPr>
+      </w:pPr>
+      <w:r>
+        <w:rPr>
+          <w:rFonts w:ascii="Consolas" w:eastAsia="Times New Roman" w:hAnsi="Consolas" w:cs="Times New Roman"/>
+          <w:color w:val="D4D4D4"/>
+          <w:sz w:val="21"/>
+          <w:szCs w:val="21"/>
+          <w:lang w:eastAsia="en-GB"/>
+        </w:rPr>
+        <w:t>           </w:t>
+      </w:r>
+      <w:r>
+        <w:rPr>
+          <w:rFonts w:ascii="Consolas" w:eastAsia="Times New Roman" w:hAnsi="Consolas" w:cs="Times New Roman"/>
+          <w:color w:val="C586C0"/>
+          <w:sz w:val="21"/>
+          <w:szCs w:val="21"/>
+          <w:lang w:eastAsia="en-GB"/>
+        </w:rPr>
+        <w:t>return</w:t>
+      </w:r>
+      <w:r>
+        <w:rPr>
+          <w:rFonts w:ascii="Consolas" w:eastAsia="Times New Roman" w:hAnsi="Consolas" w:cs="Times New Roman"/>
+          <w:color w:val="D4D4D4"/>
+          <w:sz w:val="21"/>
+          <w:szCs w:val="21"/>
+          <w:lang w:eastAsia="en-GB"/>
+        </w:rPr>
+        <w:t xml:space="preserve"> </w:t>
+      </w:r>
+      <w:r>
+        <w:rPr>
+          <w:rFonts w:ascii="Consolas" w:eastAsia="Times New Roman" w:hAnsi="Consolas" w:cs="Times New Roman"/>
+          <w:color w:val="CE9178"/>
+          <w:sz w:val="21"/>
+          <w:szCs w:val="21"/>
+          <w:lang w:eastAsia="en-GB"/>
+        </w:rPr>
+        <w:t>'Yes'</w:t>
+      </w:r>
+    </w:p>
+    <w:p>
+      <w:pPr>
+        <w:shd w:val="clear" w:color="auto" w:fill="1E1E1E"/>
+        <w:spacing w:after="0" w:line="285" w:lineRule="atLeast"/>
+        <w:rPr>
+          <w:rFonts w:ascii="Consolas" w:eastAsia="Times New Roman" w:hAnsi="Consolas" w:cs="Times New Roman"/>
+          <w:color w:val="D4D4D4"/>
+          <w:sz w:val="21"/>
+          <w:szCs w:val="21"/>
+          <w:lang w:eastAsia="en-GB"/>
+        </w:rPr>
+      </w:pPr>
+      <w:r>
+        <w:rPr>
+          <w:rFonts w:ascii="Consolas" w:eastAsia="Times New Roman" w:hAnsi="Consolas" w:cs="Times New Roman"/>
+          <w:color w:val="D4D4D4"/>
+          <w:sz w:val="21"/>
+          <w:szCs w:val="21"/>
+          <w:lang w:eastAsia="en-GB"/>
+        </w:rPr>
+        <w:t>       </w:t>
+      </w:r>
+      <w:r>
+        <w:rPr>
+          <w:rFonts w:ascii="Consolas" w:eastAsia="Times New Roman" w:hAnsi="Consolas" w:cs="Times New Roman"/>
+          <w:color w:val="C586C0"/>
+          <w:sz w:val="21"/>
+          <w:szCs w:val="21"/>
+          <w:lang w:eastAsia="en-GB"/>
+        </w:rPr>
+        <w:t>elif</w:t>
+      </w:r>
+      <w:r>
+        <w:rPr>
+          <w:rFonts w:ascii="Consolas" w:eastAsia="Times New Roman" w:hAnsi="Consolas" w:cs="Times New Roman"/>
+          <w:color w:val="D4D4D4"/>
+          <w:sz w:val="21"/>
+          <w:szCs w:val="21"/>
+          <w:lang w:eastAsia="en-GB"/>
+        </w:rPr>
+        <w:t xml:space="preserve"> </w:t>
+      </w:r>
+      <w:r>
+        <w:rPr>
+          <w:rFonts w:ascii="Consolas" w:eastAsia="Times New Roman" w:hAnsi="Consolas" w:cs="Times New Roman"/>
+          <w:color w:val="9CDCFE"/>
+          <w:sz w:val="21"/>
+          <w:szCs w:val="21"/>
+          <w:lang w:eastAsia="en-GB"/>
+        </w:rPr>
+        <w:t>answerNumber</w:t>
+      </w:r>
+      <w:r>
+        <w:rPr>
+          <w:rFonts w:ascii="Consolas" w:eastAsia="Times New Roman" w:hAnsi="Consolas" w:cs="Times New Roman"/>
+          <w:color w:val="D4D4D4"/>
+          <w:sz w:val="21"/>
+          <w:szCs w:val="21"/>
+          <w:lang w:eastAsia="en-GB"/>
+        </w:rPr>
+        <w:t xml:space="preserve"> == </w:t>
+      </w:r>
+      <w:r>
+        <w:rPr>
+          <w:rFonts w:ascii="Consolas" w:eastAsia="Times New Roman" w:hAnsi="Consolas" w:cs="Times New Roman"/>
+          <w:color w:val="B5CEA8"/>
+          <w:sz w:val="21"/>
+          <w:szCs w:val="21"/>
+          <w:lang w:eastAsia="en-GB"/>
+        </w:rPr>
+        <w:t>4</w:t>
+      </w:r>
+      <w:r>
+        <w:rPr>
+          <w:rFonts w:ascii="Consolas" w:eastAsia="Times New Roman" w:hAnsi="Consolas" w:cs="Times New Roman"/>
+          <w:color w:val="D4D4D4"/>
+          <w:sz w:val="21"/>
+          <w:szCs w:val="21"/>
+          <w:lang w:eastAsia="en-GB"/>
+        </w:rPr>
+        <w:t>:</w:t>
+      </w:r>
+    </w:p>
+    <w:p>
+      <w:pPr>
+        <w:shd w:val="clear" w:color="auto" w:fill="1E1E1E"/>
+        <w:spacing w:after="0" w:line="285" w:lineRule="atLeast"/>
+        <w:rPr>
+          <w:rFonts w:ascii="Consolas" w:eastAsia="Times New Roman" w:hAnsi="Consolas" w:cs="Times New Roman"/>
+          <w:color w:val="D4D4D4"/>
+          <w:sz w:val="21"/>
+          <w:szCs w:val="21"/>
+          <w:lang w:eastAsia="en-GB"/>
+        </w:rPr>
+      </w:pPr>
+      <w:r>
+        <w:rPr>
+          <w:rFonts w:ascii="Consolas" w:eastAsia="Times New Roman" w:hAnsi="Consolas" w:cs="Times New Roman"/>
+          <w:color w:val="D4D4D4"/>
+          <w:sz w:val="21"/>
+          <w:szCs w:val="21"/>
+          <w:lang w:eastAsia="en-GB"/>
+        </w:rPr>
+        <w:t>           </w:t>
+      </w:r>
+      <w:r>
+        <w:rPr>
+          <w:rFonts w:ascii="Consolas" w:eastAsia="Times New Roman" w:hAnsi="Consolas" w:cs="Times New Roman"/>
+          <w:color w:val="C586C0"/>
+          <w:sz w:val="21"/>
+          <w:szCs w:val="21"/>
+          <w:lang w:eastAsia="en-GB"/>
+        </w:rPr>
+        <w:t>return</w:t>
+      </w:r>
+      <w:r>
+        <w:rPr>
+          <w:rFonts w:ascii="Consolas" w:eastAsia="Times New Roman" w:hAnsi="Consolas" w:cs="Times New Roman"/>
+          <w:color w:val="D4D4D4"/>
+          <w:sz w:val="21"/>
+          <w:szCs w:val="21"/>
+          <w:lang w:eastAsia="en-GB"/>
+        </w:rPr>
+        <w:t xml:space="preserve"> </w:t>
+      </w:r>
+      <w:r>
+        <w:rPr>
+          <w:rFonts w:ascii="Consolas" w:eastAsia="Times New Roman" w:hAnsi="Consolas" w:cs="Times New Roman"/>
+          <w:color w:val="CE9178"/>
+          <w:sz w:val="21"/>
+          <w:szCs w:val="21"/>
+          <w:lang w:eastAsia="en-GB"/>
+        </w:rPr>
+        <w:t>'Reply hazy try again'</w:t>
+      </w:r>
+    </w:p>
+    <w:p>
+      <w:pPr>
+        <w:shd w:val="clear" w:color="auto" w:fill="1E1E1E"/>
+        <w:spacing w:after="0" w:line="285" w:lineRule="atLeast"/>
+        <w:rPr>
+          <w:rFonts w:ascii="Consolas" w:eastAsia="Times New Roman" w:hAnsi="Consolas" w:cs="Times New Roman"/>
+          <w:color w:val="D4D4D4"/>
+          <w:sz w:val="21"/>
+          <w:szCs w:val="21"/>
+          <w:lang w:eastAsia="en-GB"/>
+        </w:rPr>
+      </w:pPr>
+      <w:r>
+        <w:rPr>
+          <w:rFonts w:ascii="Consolas" w:eastAsia="Times New Roman" w:hAnsi="Consolas" w:cs="Times New Roman"/>
+          <w:color w:val="D4D4D4"/>
+          <w:sz w:val="21"/>
+          <w:szCs w:val="21"/>
+          <w:lang w:eastAsia="en-GB"/>
+        </w:rPr>
+        <w:t>       </w:t>
+      </w:r>
+      <w:r>
+        <w:rPr>
+          <w:rFonts w:ascii="Consolas" w:eastAsia="Times New Roman" w:hAnsi="Consolas" w:cs="Times New Roman"/>
+          <w:color w:val="C586C0"/>
+          <w:sz w:val="21"/>
+          <w:szCs w:val="21"/>
+          <w:lang w:eastAsia="en-GB"/>
+        </w:rPr>
+        <w:t>elif</w:t>
+      </w:r>
+      <w:r>
+        <w:rPr>
+          <w:rFonts w:ascii="Consolas" w:eastAsia="Times New Roman" w:hAnsi="Consolas" w:cs="Times New Roman"/>
+          <w:color w:val="D4D4D4"/>
+          <w:sz w:val="21"/>
+          <w:szCs w:val="21"/>
+          <w:lang w:eastAsia="en-GB"/>
+        </w:rPr>
+        <w:t xml:space="preserve"> </w:t>
+      </w:r>
+      <w:r>
+        <w:rPr>
+          <w:rFonts w:ascii="Consolas" w:eastAsia="Times New Roman" w:hAnsi="Consolas" w:cs="Times New Roman"/>
+          <w:color w:val="9CDCFE"/>
+          <w:sz w:val="21"/>
+          <w:szCs w:val="21"/>
+          <w:lang w:eastAsia="en-GB"/>
+        </w:rPr>
+        <w:t>answerNumber</w:t>
+      </w:r>
+      <w:r>
+        <w:rPr>
+          <w:rFonts w:ascii="Consolas" w:eastAsia="Times New Roman" w:hAnsi="Consolas" w:cs="Times New Roman"/>
+          <w:color w:val="D4D4D4"/>
+          <w:sz w:val="21"/>
+          <w:szCs w:val="21"/>
+          <w:lang w:eastAsia="en-GB"/>
+        </w:rPr>
+        <w:t xml:space="preserve"> == </w:t>
+      </w:r>
+      <w:r>
+        <w:rPr>
+          <w:rFonts w:ascii="Consolas" w:eastAsia="Times New Roman" w:hAnsi="Consolas" w:cs="Times New Roman"/>
+          <w:color w:val="B5CEA8"/>
+          <w:sz w:val="21"/>
+          <w:szCs w:val="21"/>
+          <w:lang w:eastAsia="en-GB"/>
+        </w:rPr>
+        <w:t>5</w:t>
+      </w:r>
+      <w:r>
+        <w:rPr>
+          <w:rFonts w:ascii="Consolas" w:eastAsia="Times New Roman" w:hAnsi="Consolas" w:cs="Times New Roman"/>
+          <w:color w:val="D4D4D4"/>
+          <w:sz w:val="21"/>
+          <w:szCs w:val="21"/>
+          <w:lang w:eastAsia="en-GB"/>
+        </w:rPr>
+        <w:t>:</w:t>
+      </w:r>
+    </w:p>
+    <w:p>
+      <w:pPr>
+        <w:shd w:val="clear" w:color="auto" w:fill="1E1E1E"/>
+        <w:spacing w:after="0" w:line="285" w:lineRule="atLeast"/>
+        <w:rPr>
+          <w:rFonts w:ascii="Consolas" w:eastAsia="Times New Roman" w:hAnsi="Consolas" w:cs="Times New Roman"/>
+          <w:color w:val="D4D4D4"/>
+          <w:sz w:val="21"/>
+          <w:szCs w:val="21"/>
+          <w:lang w:eastAsia="en-GB"/>
+        </w:rPr>
+      </w:pPr>
+      <w:r>
+        <w:rPr>
+          <w:rFonts w:ascii="Consolas" w:eastAsia="Times New Roman" w:hAnsi="Consolas" w:cs="Times New Roman"/>
+          <w:color w:val="D4D4D4"/>
+          <w:sz w:val="21"/>
+          <w:szCs w:val="21"/>
+          <w:lang w:eastAsia="en-GB"/>
+        </w:rPr>
+        <w:t>           </w:t>
+      </w:r>
+      <w:r>
+        <w:rPr>
+          <w:rFonts w:ascii="Consolas" w:eastAsia="Times New Roman" w:hAnsi="Consolas" w:cs="Times New Roman"/>
+          <w:color w:val="C586C0"/>
+          <w:sz w:val="21"/>
+          <w:szCs w:val="21"/>
+          <w:lang w:eastAsia="en-GB"/>
+        </w:rPr>
+        <w:t>return</w:t>
+      </w:r>
+      <w:r>
+        <w:rPr>
+          <w:rFonts w:ascii="Consolas" w:eastAsia="Times New Roman" w:hAnsi="Consolas" w:cs="Times New Roman"/>
+          <w:color w:val="D4D4D4"/>
+          <w:sz w:val="21"/>
+          <w:szCs w:val="21"/>
+          <w:lang w:eastAsia="en-GB"/>
+        </w:rPr>
+        <w:t xml:space="preserve"> </w:t>
+      </w:r>
+      <w:r>
+        <w:rPr>
+          <w:rFonts w:ascii="Consolas" w:eastAsia="Times New Roman" w:hAnsi="Consolas" w:cs="Times New Roman"/>
+          <w:color w:val="CE9178"/>
+          <w:sz w:val="21"/>
+          <w:szCs w:val="21"/>
+          <w:lang w:eastAsia="en-GB"/>
+        </w:rPr>
+        <w:t>'Ask again later'</w:t>
+      </w:r>
+    </w:p>
+    <w:p>
+      <w:pPr>
+        <w:shd w:val="clear" w:color="auto" w:fill="1E1E1E"/>
+        <w:spacing w:after="0" w:line="285" w:lineRule="atLeast"/>
+        <w:rPr>
+          <w:rFonts w:ascii="Consolas" w:eastAsia="Times New Roman" w:hAnsi="Consolas" w:cs="Times New Roman"/>
+          <w:color w:val="D4D4D4"/>
+          <w:sz w:val="21"/>
+          <w:szCs w:val="21"/>
+          <w:lang w:eastAsia="en-GB"/>
+        </w:rPr>
+      </w:pPr>
+      <w:r>
+        <w:rPr>
+          <w:rFonts w:ascii="Consolas" w:eastAsia="Times New Roman" w:hAnsi="Consolas" w:cs="Times New Roman"/>
+          <w:color w:val="D4D4D4"/>
+          <w:sz w:val="21"/>
+          <w:szCs w:val="21"/>
+          <w:lang w:eastAsia="en-GB"/>
+        </w:rPr>
+        <w:t>       </w:t>
+      </w:r>
+      <w:r>
+        <w:rPr>
+          <w:rFonts w:ascii="Consolas" w:eastAsia="Times New Roman" w:hAnsi="Consolas" w:cs="Times New Roman"/>
+          <w:color w:val="C586C0"/>
+          <w:sz w:val="21"/>
+          <w:szCs w:val="21"/>
+          <w:lang w:eastAsia="en-GB"/>
+        </w:rPr>
+        <w:t>elif</w:t>
+      </w:r>
+      <w:r>
+        <w:rPr>
+          <w:rFonts w:ascii="Consolas" w:eastAsia="Times New Roman" w:hAnsi="Consolas" w:cs="Times New Roman"/>
+          <w:color w:val="D4D4D4"/>
+          <w:sz w:val="21"/>
+          <w:szCs w:val="21"/>
+          <w:lang w:eastAsia="en-GB"/>
+        </w:rPr>
+        <w:t xml:space="preserve"> </w:t>
+      </w:r>
+      <w:r>
+        <w:rPr>
+          <w:rFonts w:ascii="Consolas" w:eastAsia="Times New Roman" w:hAnsi="Consolas" w:cs="Times New Roman"/>
+          <w:color w:val="9CDCFE"/>
+          <w:sz w:val="21"/>
+          <w:szCs w:val="21"/>
+          <w:lang w:eastAsia="en-GB"/>
+        </w:rPr>
+        <w:t>answerNumber</w:t>
+      </w:r>
+      <w:r>
+        <w:rPr>
+          <w:rFonts w:ascii="Consolas" w:eastAsia="Times New Roman" w:hAnsi="Consolas" w:cs="Times New Roman"/>
+          <w:color w:val="D4D4D4"/>
+          <w:sz w:val="21"/>
+          <w:szCs w:val="21"/>
+          <w:lang w:eastAsia="en-GB"/>
+        </w:rPr>
+        <w:t xml:space="preserve"> == </w:t>
+      </w:r>
+      <w:r>
+        <w:rPr>
+          <w:rFonts w:ascii="Consolas" w:eastAsia="Times New Roman" w:hAnsi="Consolas" w:cs="Times New Roman"/>
+          <w:color w:val="B5CEA8"/>
+          <w:sz w:val="21"/>
+          <w:szCs w:val="21"/>
+          <w:lang w:eastAsia="en-GB"/>
+        </w:rPr>
+        <w:t>6</w:t>
+      </w:r>
+      <w:r>
+        <w:rPr>
+          <w:rFonts w:ascii="Consolas" w:eastAsia="Times New Roman" w:hAnsi="Consolas" w:cs="Times New Roman"/>
+          <w:color w:val="D4D4D4"/>
+          <w:sz w:val="21"/>
+          <w:szCs w:val="21"/>
+          <w:lang w:eastAsia="en-GB"/>
+        </w:rPr>
+        <w:t>:</w:t>
+      </w:r>
+    </w:p>
+    <w:p>
+      <w:pPr>
+        <w:shd w:val="clear" w:color="auto" w:fill="1E1E1E"/>
+        <w:spacing w:after="0" w:line="285" w:lineRule="atLeast"/>
+        <w:rPr>
+          <w:rFonts w:ascii="Consolas" w:eastAsia="Times New Roman" w:hAnsi="Consolas" w:cs="Times New Roman"/>
+          <w:color w:val="D4D4D4"/>
+          <w:sz w:val="21"/>
+          <w:szCs w:val="21"/>
+          <w:lang w:eastAsia="en-GB"/>
+        </w:rPr>
+      </w:pPr>
+      <w:r>
+        <w:rPr>
+          <w:rFonts w:ascii="Consolas" w:eastAsia="Times New Roman" w:hAnsi="Consolas" w:cs="Times New Roman"/>
+          <w:color w:val="D4D4D4"/>
+          <w:sz w:val="21"/>
+          <w:szCs w:val="21"/>
+          <w:lang w:eastAsia="en-GB"/>
+        </w:rPr>
+        <w:t>           </w:t>
+      </w:r>
+      <w:r>
+        <w:rPr>
+          <w:rFonts w:ascii="Consolas" w:eastAsia="Times New Roman" w:hAnsi="Consolas" w:cs="Times New Roman"/>
+          <w:color w:val="C586C0"/>
+          <w:sz w:val="21"/>
+          <w:szCs w:val="21"/>
+          <w:lang w:eastAsia="en-GB"/>
+        </w:rPr>
+        <w:t>return</w:t>
+      </w:r>
+      <w:r>
+        <w:rPr>
+          <w:rFonts w:ascii="Consolas" w:eastAsia="Times New Roman" w:hAnsi="Consolas" w:cs="Times New Roman"/>
+          <w:color w:val="D4D4D4"/>
+          <w:sz w:val="21"/>
+          <w:szCs w:val="21"/>
+          <w:lang w:eastAsia="en-GB"/>
+        </w:rPr>
+        <w:t xml:space="preserve"> </w:t>
+      </w:r>
+      <w:r>
+        <w:rPr>
+          <w:rFonts w:ascii="Consolas" w:eastAsia="Times New Roman" w:hAnsi="Consolas" w:cs="Times New Roman"/>
+          <w:color w:val="CE9178"/>
+          <w:sz w:val="21"/>
+          <w:szCs w:val="21"/>
+          <w:lang w:eastAsia="en-GB"/>
+        </w:rPr>
+        <w:t>'Concentrate and ask again'</w:t>
+      </w:r>
+    </w:p>
+    <w:p>
+      <w:pPr>
+        <w:shd w:val="clear" w:color="auto" w:fill="1E1E1E"/>
+        <w:spacing w:after="0" w:line="285" w:lineRule="atLeast"/>
+        <w:rPr>
+          <w:rFonts w:ascii="Consolas" w:eastAsia="Times New Roman" w:hAnsi="Consolas" w:cs="Times New Roman"/>
+          <w:color w:val="D4D4D4"/>
+          <w:sz w:val="21"/>
+          <w:szCs w:val="21"/>
+          <w:lang w:eastAsia="en-GB"/>
+        </w:rPr>
+      </w:pPr>
+      <w:r>
+        <w:rPr>
+          <w:rFonts w:ascii="Consolas" w:eastAsia="Times New Roman" w:hAnsi="Consolas" w:cs="Times New Roman"/>
+          <w:color w:val="D4D4D4"/>
+          <w:sz w:val="21"/>
+          <w:szCs w:val="21"/>
+          <w:lang w:eastAsia="en-GB"/>
+        </w:rPr>
+        <w:t>       </w:t>
+      </w:r>
+      <w:r>
+        <w:rPr>
+          <w:rFonts w:ascii="Consolas" w:eastAsia="Times New Roman" w:hAnsi="Consolas" w:cs="Times New Roman"/>
+          <w:color w:val="C586C0"/>
+          <w:sz w:val="21"/>
+          <w:szCs w:val="21"/>
+          <w:lang w:eastAsia="en-GB"/>
+        </w:rPr>
+        <w:t>elif</w:t>
+      </w:r>
+      <w:r>
+        <w:rPr>
+          <w:rFonts w:ascii="Consolas" w:eastAsia="Times New Roman" w:hAnsi="Consolas" w:cs="Times New Roman"/>
+          <w:color w:val="D4D4D4"/>
+          <w:sz w:val="21"/>
+          <w:szCs w:val="21"/>
+          <w:lang w:eastAsia="en-GB"/>
+        </w:rPr>
+        <w:t xml:space="preserve"> </w:t>
+      </w:r>
+      <w:r>
+        <w:rPr>
+          <w:rFonts w:ascii="Consolas" w:eastAsia="Times New Roman" w:hAnsi="Consolas" w:cs="Times New Roman"/>
+          <w:color w:val="9CDCFE"/>
+          <w:sz w:val="21"/>
+          <w:szCs w:val="21"/>
+          <w:lang w:eastAsia="en-GB"/>
+        </w:rPr>
+        <w:t>answerNumber</w:t>
+      </w:r>
+      <w:r>
+        <w:rPr>
+          <w:rFonts w:ascii="Consolas" w:eastAsia="Times New Roman" w:hAnsi="Consolas" w:cs="Times New Roman"/>
+          <w:color w:val="D4D4D4"/>
+          <w:sz w:val="21"/>
+          <w:szCs w:val="21"/>
+          <w:lang w:eastAsia="en-GB"/>
+        </w:rPr>
+        <w:t xml:space="preserve"> == </w:t>
+      </w:r>
+      <w:r>
+        <w:rPr>
+          <w:rFonts w:ascii="Consolas" w:eastAsia="Times New Roman" w:hAnsi="Consolas" w:cs="Times New Roman"/>
+          <w:color w:val="B5CEA8"/>
+          <w:sz w:val="21"/>
+          <w:szCs w:val="21"/>
+          <w:lang w:eastAsia="en-GB"/>
+        </w:rPr>
+        <w:t>7</w:t>
+      </w:r>
+      <w:r>
+        <w:rPr>
+          <w:rFonts w:ascii="Consolas" w:eastAsia="Times New Roman" w:hAnsi="Consolas" w:cs="Times New Roman"/>
+          <w:color w:val="D4D4D4"/>
+          <w:sz w:val="21"/>
+          <w:szCs w:val="21"/>
+          <w:lang w:eastAsia="en-GB"/>
+        </w:rPr>
+        <w:t>:</w:t>
+      </w:r>
+    </w:p>
+    <w:p>
+      <w:pPr>
+        <w:shd w:val="clear" w:color="auto" w:fill="1E1E1E"/>
+        <w:spacing w:after="0" w:line="285" w:lineRule="atLeast"/>
+        <w:rPr>
+          <w:rFonts w:ascii="Consolas" w:eastAsia="Times New Roman" w:hAnsi="Consolas" w:cs="Times New Roman"/>
+          <w:color w:val="D4D4D4"/>
+          <w:sz w:val="21"/>
+          <w:szCs w:val="21"/>
+          <w:lang w:eastAsia="en-GB"/>
+        </w:rPr>
+      </w:pPr>
+      <w:r>
+        <w:rPr>
+          <w:rFonts w:ascii="Consolas" w:eastAsia="Times New Roman" w:hAnsi="Consolas" w:cs="Times New Roman"/>
+          <w:color w:val="D4D4D4"/>
+          <w:sz w:val="21"/>
+          <w:szCs w:val="21"/>
+          <w:lang w:eastAsia="en-GB"/>
+        </w:rPr>
+        <w:t>           </w:t>
+      </w:r>
+      <w:r>
+        <w:rPr>
+          <w:rFonts w:ascii="Consolas" w:eastAsia="Times New Roman" w:hAnsi="Consolas" w:cs="Times New Roman"/>
+          <w:color w:val="C586C0"/>
+          <w:sz w:val="21"/>
+          <w:szCs w:val="21"/>
+          <w:lang w:eastAsia="en-GB"/>
+        </w:rPr>
+        <w:t>return</w:t>
+      </w:r>
+      <w:r>
+        <w:rPr>
+          <w:rFonts w:ascii="Consolas" w:eastAsia="Times New Roman" w:hAnsi="Consolas" w:cs="Times New Roman"/>
+          <w:color w:val="D4D4D4"/>
+          <w:sz w:val="21"/>
+          <w:szCs w:val="21"/>
+          <w:lang w:eastAsia="en-GB"/>
+        </w:rPr>
+        <w:t xml:space="preserve"> </w:t>
+      </w:r>
+      <w:r>
+        <w:rPr>
+          <w:rFonts w:ascii="Consolas" w:eastAsia="Times New Roman" w:hAnsi="Consolas" w:cs="Times New Roman"/>
+          <w:color w:val="CE9178"/>
+          <w:sz w:val="21"/>
+          <w:szCs w:val="21"/>
+          <w:lang w:eastAsia="en-GB"/>
+        </w:rPr>
+        <w:t>'My reply is no'</w:t>
+      </w:r>
+    </w:p>
+    <w:p>
+      <w:pPr>
+        <w:shd w:val="clear" w:color="auto" w:fill="1E1E1E"/>
+        <w:spacing w:after="0" w:line="285" w:lineRule="atLeast"/>
+        <w:rPr>
+          <w:rFonts w:ascii="Consolas" w:eastAsia="Times New Roman" w:hAnsi="Consolas" w:cs="Times New Roman"/>
+          <w:color w:val="D4D4D4"/>
+          <w:sz w:val="21"/>
+          <w:szCs w:val="21"/>
+          <w:lang w:eastAsia="en-GB"/>
+        </w:rPr>
+      </w:pPr>
+      <w:r>
+        <w:rPr>
+          <w:rFonts w:ascii="Consolas" w:eastAsia="Times New Roman" w:hAnsi="Consolas" w:cs="Times New Roman"/>
+          <w:color w:val="D4D4D4"/>
+          <w:sz w:val="21"/>
+          <w:szCs w:val="21"/>
+          <w:lang w:eastAsia="en-GB"/>
+        </w:rPr>
+        <w:t>       </w:t>
+      </w:r>
+      <w:r>
+        <w:rPr>
+          <w:rFonts w:ascii="Consolas" w:eastAsia="Times New Roman" w:hAnsi="Consolas" w:cs="Times New Roman"/>
+          <w:color w:val="C586C0"/>
+          <w:sz w:val="21"/>
+          <w:szCs w:val="21"/>
+          <w:lang w:eastAsia="en-GB"/>
+        </w:rPr>
+        <w:t>elif</w:t>
+      </w:r>
+      <w:r>
+        <w:rPr>
+          <w:rFonts w:ascii="Consolas" w:eastAsia="Times New Roman" w:hAnsi="Consolas" w:cs="Times New Roman"/>
+          <w:color w:val="D4D4D4"/>
+          <w:sz w:val="21"/>
+          <w:szCs w:val="21"/>
+          <w:lang w:eastAsia="en-GB"/>
+        </w:rPr>
+        <w:t xml:space="preserve"> </w:t>
+      </w:r>
+      <w:r>
+        <w:rPr>
+          <w:rFonts w:ascii="Consolas" w:eastAsia="Times New Roman" w:hAnsi="Consolas" w:cs="Times New Roman"/>
+          <w:color w:val="9CDCFE"/>
+          <w:sz w:val="21"/>
+          <w:szCs w:val="21"/>
+          <w:lang w:eastAsia="en-GB"/>
+        </w:rPr>
+        <w:t>answerNumber</w:t>
+      </w:r>
+      <w:r>
+        <w:rPr>
+          <w:rFonts w:ascii="Consolas" w:eastAsia="Times New Roman" w:hAnsi="Consolas" w:cs="Times New Roman"/>
+          <w:color w:val="D4D4D4"/>
+          <w:sz w:val="21"/>
+          <w:szCs w:val="21"/>
+          <w:lang w:eastAsia="en-GB"/>
+        </w:rPr>
+        <w:t xml:space="preserve"> == </w:t>
+      </w:r>
+      <w:r>
+        <w:rPr>
+          <w:rFonts w:ascii="Consolas" w:eastAsia="Times New Roman" w:hAnsi="Consolas" w:cs="Times New Roman"/>
+          <w:color w:val="B5CEA8"/>
+          <w:sz w:val="21"/>
+          <w:szCs w:val="21"/>
+          <w:lang w:eastAsia="en-GB"/>
+        </w:rPr>
+        <w:t>8</w:t>
+      </w:r>
+      <w:r>
+        <w:rPr>
+          <w:rFonts w:ascii="Consolas" w:eastAsia="Times New Roman" w:hAnsi="Consolas" w:cs="Times New Roman"/>
+          <w:color w:val="D4D4D4"/>
+          <w:sz w:val="21"/>
+          <w:szCs w:val="21"/>
+          <w:lang w:eastAsia="en-GB"/>
+        </w:rPr>
+        <w:t>:</w:t>
+      </w:r>
+    </w:p>
+    <w:p>
+      <w:pPr>
+        <w:shd w:val="clear" w:color="auto" w:fill="1E1E1E"/>
+        <w:spacing w:after="0" w:line="285" w:lineRule="atLeast"/>
+        <w:rPr>
+          <w:rFonts w:ascii="Consolas" w:eastAsia="Times New Roman" w:hAnsi="Consolas" w:cs="Times New Roman"/>
+          <w:color w:val="D4D4D4"/>
+          <w:sz w:val="21"/>
+          <w:szCs w:val="21"/>
+          <w:lang w:eastAsia="en-GB"/>
+        </w:rPr>
+      </w:pPr>
+      <w:r>
+        <w:rPr>
+          <w:rFonts w:ascii="Consolas" w:eastAsia="Times New Roman" w:hAnsi="Consolas" w:cs="Times New Roman"/>
+          <w:color w:val="D4D4D4"/>
+          <w:sz w:val="21"/>
+          <w:szCs w:val="21"/>
+          <w:lang w:eastAsia="en-GB"/>
+        </w:rPr>
+        <w:t>           </w:t>
+      </w:r>
+      <w:r>
+        <w:rPr>
+          <w:rFonts w:ascii="Consolas" w:eastAsia="Times New Roman" w:hAnsi="Consolas" w:cs="Times New Roman"/>
+          <w:color w:val="C586C0"/>
+          <w:sz w:val="21"/>
+          <w:szCs w:val="21"/>
+          <w:lang w:eastAsia="en-GB"/>
+        </w:rPr>
+        <w:t>return</w:t>
+      </w:r>
+      <w:r>
+        <w:rPr>
+          <w:rFonts w:ascii="Consolas" w:eastAsia="Times New Roman" w:hAnsi="Consolas" w:cs="Times New Roman"/>
+          <w:color w:val="D4D4D4"/>
+          <w:sz w:val="21"/>
+          <w:szCs w:val="21"/>
+          <w:lang w:eastAsia="en-GB"/>
+        </w:rPr>
+        <w:t xml:space="preserve"> </w:t>
+      </w:r>
+      <w:r>
+        <w:rPr>
+          <w:rFonts w:ascii="Consolas" w:eastAsia="Times New Roman" w:hAnsi="Consolas" w:cs="Times New Roman"/>
+          <w:color w:val="CE9178"/>
+          <w:sz w:val="21"/>
+          <w:szCs w:val="21"/>
+          <w:lang w:eastAsia="en-GB"/>
+        </w:rPr>
+        <w:t>'Outlook not so good'</w:t>
+      </w:r>
+    </w:p>
+    <w:p>
+      <w:pPr>
+        <w:shd w:val="clear" w:color="auto" w:fill="1E1E1E"/>
+        <w:spacing w:after="0" w:line="285" w:lineRule="atLeast"/>
+        <w:rPr>
+          <w:rFonts w:ascii="Consolas" w:eastAsia="Times New Roman" w:hAnsi="Consolas" w:cs="Times New Roman"/>
+          <w:color w:val="D4D4D4"/>
+          <w:sz w:val="21"/>
+          <w:szCs w:val="21"/>
+          <w:lang w:eastAsia="en-GB"/>
+        </w:rPr>
+      </w:pPr>
+      <w:r>
+        <w:rPr>
+          <w:rFonts w:ascii="Consolas" w:eastAsia="Times New Roman" w:hAnsi="Consolas" w:cs="Times New Roman"/>
+          <w:color w:val="D4D4D4"/>
+          <w:sz w:val="21"/>
+          <w:szCs w:val="21"/>
+          <w:lang w:eastAsia="en-GB"/>
+        </w:rPr>
+        <w:t>       </w:t>
+      </w:r>
+      <w:r>
+        <w:rPr>
+          <w:rFonts w:ascii="Consolas" w:eastAsia="Times New Roman" w:hAnsi="Consolas" w:cs="Times New Roman"/>
+          <w:color w:val="C586C0"/>
+          <w:sz w:val="21"/>
+          <w:szCs w:val="21"/>
+          <w:lang w:eastAsia="en-GB"/>
+        </w:rPr>
+        <w:t>elif</w:t>
+      </w:r>
+      <w:r>
+        <w:rPr>
+          <w:rFonts w:ascii="Consolas" w:eastAsia="Times New Roman" w:hAnsi="Consolas" w:cs="Times New Roman"/>
+          <w:color w:val="D4D4D4"/>
+          <w:sz w:val="21"/>
+          <w:szCs w:val="21"/>
+          <w:lang w:eastAsia="en-GB"/>
+        </w:rPr>
+        <w:t xml:space="preserve"> </w:t>
+      </w:r>
+      <w:r>
+        <w:rPr>
+          <w:rFonts w:ascii="Consolas" w:eastAsia="Times New Roman" w:hAnsi="Consolas" w:cs="Times New Roman"/>
+          <w:color w:val="9CDCFE"/>
+          <w:sz w:val="21"/>
+          <w:szCs w:val="21"/>
+          <w:lang w:eastAsia="en-GB"/>
+        </w:rPr>
+        <w:t>answerNumber</w:t>
+      </w:r>
+      <w:r>
+        <w:rPr>
+          <w:rFonts w:ascii="Consolas" w:eastAsia="Times New Roman" w:hAnsi="Consolas" w:cs="Times New Roman"/>
+          <w:color w:val="D4D4D4"/>
+          <w:sz w:val="21"/>
+          <w:szCs w:val="21"/>
+          <w:lang w:eastAsia="en-GB"/>
+        </w:rPr>
+        <w:t xml:space="preserve"> == </w:t>
+      </w:r>
+      <w:r>
+        <w:rPr>
+          <w:rFonts w:ascii="Consolas" w:eastAsia="Times New Roman" w:hAnsi="Consolas" w:cs="Times New Roman"/>
+          <w:color w:val="B5CEA8"/>
+          <w:sz w:val="21"/>
+          <w:szCs w:val="21"/>
+          <w:lang w:eastAsia="en-GB"/>
+        </w:rPr>
+        <w:t>9</w:t>
+      </w:r>
+      <w:r>
+        <w:rPr>
+          <w:rFonts w:ascii="Consolas" w:eastAsia="Times New Roman" w:hAnsi="Consolas" w:cs="Times New Roman"/>
+          <w:color w:val="D4D4D4"/>
+          <w:sz w:val="21"/>
+          <w:szCs w:val="21"/>
+          <w:lang w:eastAsia="en-GB"/>
+        </w:rPr>
+        <w:t>:</w:t>
+      </w:r>
+    </w:p>
+    <w:p>
+      <w:pPr>
+        <w:shd w:val="clear" w:color="auto" w:fill="1E1E1E"/>
+        <w:spacing w:after="0" w:line="285" w:lineRule="atLeast"/>
+        <w:rPr>
+          <w:rFonts w:ascii="Consolas" w:eastAsia="Times New Roman" w:hAnsi="Consolas" w:cs="Times New Roman"/>
+          <w:color w:val="D4D4D4"/>
+          <w:sz w:val="21"/>
+          <w:szCs w:val="21"/>
+          <w:lang w:eastAsia="en-GB"/>
+        </w:rPr>
+      </w:pPr>
+      <w:r>
+        <w:rPr>
+          <w:rFonts w:ascii="Consolas" w:eastAsia="Times New Roman" w:hAnsi="Consolas" w:cs="Times New Roman"/>
+          <w:color w:val="D4D4D4"/>
+          <w:sz w:val="21"/>
+          <w:szCs w:val="21"/>
+          <w:lang w:eastAsia="en-GB"/>
+        </w:rPr>
+        <w:t>           </w:t>
+      </w:r>
+      <w:r>
+        <w:rPr>
+          <w:rFonts w:ascii="Consolas" w:eastAsia="Times New Roman" w:hAnsi="Consolas" w:cs="Times New Roman"/>
+          <w:color w:val="C586C0"/>
+          <w:sz w:val="21"/>
+          <w:szCs w:val="21"/>
+          <w:lang w:eastAsia="en-GB"/>
+        </w:rPr>
+        <w:t>return</w:t>
+      </w:r>
+      <w:r>
+        <w:rPr>
+          <w:rFonts w:ascii="Consolas" w:eastAsia="Times New Roman" w:hAnsi="Consolas" w:cs="Times New Roman"/>
+          <w:color w:val="D4D4D4"/>
+          <w:sz w:val="21"/>
+          <w:szCs w:val="21"/>
+          <w:lang w:eastAsia="en-GB"/>
+        </w:rPr>
+        <w:t xml:space="preserve"> </w:t>
+      </w:r>
+      <w:r>
+        <w:rPr>
+          <w:rFonts w:ascii="Consolas" w:eastAsia="Times New Roman" w:hAnsi="Consolas" w:cs="Times New Roman"/>
+          <w:color w:val="CE9178"/>
+          <w:sz w:val="21"/>
+          <w:szCs w:val="21"/>
+          <w:lang w:eastAsia="en-GB"/>
+        </w:rPr>
+        <w:t>'Very doubtful'</w:t>
+      </w:r>
+    </w:p>
+    <w:p>
+      <w:pPr>
+        <w:shd w:val="clear" w:color="auto" w:fill="1E1E1E"/>
+        <w:spacing w:after="0" w:line="285" w:lineRule="atLeast"/>
+        <w:rPr>
+          <w:rFonts w:ascii="Consolas" w:eastAsia="Times New Roman" w:hAnsi="Consolas" w:cs="Times New Roman"/>
+          <w:color w:val="D4D4D4"/>
+          <w:sz w:val="21"/>
+          <w:szCs w:val="21"/>
+          <w:lang w:eastAsia="en-GB"/>
+        </w:rPr>
+      </w:pPr>
+    </w:p>
+    <w:p>
+      <w:pPr>
+        <w:shd w:val="clear" w:color="auto" w:fill="1E1E1E"/>
+        <w:spacing w:after="0" w:line="285" w:lineRule="atLeast"/>
+        <w:rPr>
+          <w:rFonts w:ascii="Consolas" w:eastAsia="Times New Roman" w:hAnsi="Consolas" w:cs="Times New Roman"/>
+          <w:color w:val="D4D4D4"/>
+          <w:sz w:val="21"/>
+          <w:szCs w:val="21"/>
+          <w:lang w:eastAsia="en-GB"/>
+        </w:rPr>
+      </w:pPr>
+      <w:r>
+        <w:rPr>
+          <w:rFonts w:ascii="Consolas" w:eastAsia="Times New Roman" w:hAnsi="Consolas" w:cs="Times New Roman"/>
+          <w:color w:val="9CDCFE"/>
+          <w:sz w:val="21"/>
+          <w:szCs w:val="21"/>
+          <w:lang w:eastAsia="en-GB"/>
+        </w:rPr>
+        <w:t>r</w:t>
+      </w:r>
+      <w:r>
+        <w:rPr>
+          <w:rFonts w:ascii="Consolas" w:eastAsia="Times New Roman" w:hAnsi="Consolas" w:cs="Times New Roman"/>
+          <w:color w:val="D4D4D4"/>
+          <w:sz w:val="21"/>
+          <w:szCs w:val="21"/>
+          <w:lang w:eastAsia="en-GB"/>
+        </w:rPr>
+        <w:t xml:space="preserve"> = </w:t>
+      </w:r>
+      <w:r>
+        <w:rPr>
+          <w:rFonts w:ascii="Consolas" w:eastAsia="Times New Roman" w:hAnsi="Consolas" w:cs="Times New Roman"/>
+          <w:color w:val="4EC9B0"/>
+          <w:sz w:val="21"/>
+          <w:szCs w:val="21"/>
+          <w:lang w:eastAsia="en-GB"/>
+        </w:rPr>
+        <w:t>random</w:t>
+      </w:r>
+      <w:r>
+        <w:rPr>
+          <w:rFonts w:ascii="Consolas" w:eastAsia="Times New Roman" w:hAnsi="Consolas" w:cs="Times New Roman"/>
+          <w:color w:val="D4D4D4"/>
+          <w:sz w:val="21"/>
+          <w:szCs w:val="21"/>
+          <w:lang w:eastAsia="en-GB"/>
+        </w:rPr>
+        <w:t>.</w:t>
+      </w:r>
+      <w:r>
+        <w:rPr>
+          <w:rFonts w:ascii="Consolas" w:eastAsia="Times New Roman" w:hAnsi="Consolas" w:cs="Times New Roman"/>
+          <w:color w:val="9CDCFE"/>
+          <w:sz w:val="21"/>
+          <w:szCs w:val="21"/>
+          <w:lang w:eastAsia="en-GB"/>
+        </w:rPr>
+        <w:t>randint</w:t>
+      </w:r>
+      <w:r>
+        <w:rPr>
+          <w:rFonts w:ascii="Consolas" w:eastAsia="Times New Roman" w:hAnsi="Consolas" w:cs="Times New Roman"/>
+          <w:color w:val="D4D4D4"/>
+          <w:sz w:val="21"/>
+          <w:szCs w:val="21"/>
+          <w:lang w:eastAsia="en-GB"/>
+        </w:rPr>
         <w:t>(</w:t>
       </w:r>
-      <w:proofErr w:type="gramEnd"/>
-      <w:r>
+      <w:r>
+        <w:rPr>
+          <w:rFonts w:ascii="Consolas" w:eastAsia="Times New Roman" w:hAnsi="Consolas" w:cs="Times New Roman"/>
+          <w:color w:val="B5CEA8"/>
+          <w:sz w:val="21"/>
+          <w:szCs w:val="21"/>
+          <w:lang w:eastAsia="en-GB"/>
+        </w:rPr>
+        <w:t>1</w:t>
+      </w:r>
+      <w:r>
+        <w:rPr>
+          <w:rFonts w:ascii="Consolas" w:eastAsia="Times New Roman" w:hAnsi="Consolas" w:cs="Times New Roman"/>
+          <w:color w:val="D4D4D4"/>
+          <w:sz w:val="21"/>
+          <w:szCs w:val="21"/>
+          <w:lang w:eastAsia="en-GB"/>
+        </w:rPr>
+        <w:t xml:space="preserve">, </w:t>
+      </w:r>
+      <w:r>
+        <w:rPr>
+          <w:rFonts w:ascii="Consolas" w:eastAsia="Times New Roman" w:hAnsi="Consolas" w:cs="Times New Roman"/>
+          <w:color w:val="B5CEA8"/>
+          <w:sz w:val="21"/>
+          <w:szCs w:val="21"/>
+          <w:lang w:eastAsia="en-GB"/>
+        </w:rPr>
+        <w:t>9</w:t>
+      </w:r>
+      <w:r>
+        <w:rPr>
+          <w:rFonts w:ascii="Consolas" w:eastAsia="Times New Roman" w:hAnsi="Consolas" w:cs="Times New Roman"/>
+          <w:color w:val="D4D4D4"/>
+          <w:sz w:val="21"/>
+          <w:szCs w:val="21"/>
+          <w:lang w:eastAsia="en-GB"/>
+        </w:rPr>
         <w:t>)</w:t>
       </w:r>
     </w:p>
-    <w:p/>
-    <w:p>
-      <w:pPr>
+    <w:p>
+      <w:pPr>
+        <w:shd w:val="clear" w:color="auto" w:fill="1E1E1E"/>
+        <w:spacing w:after="0" w:line="285" w:lineRule="atLeast"/>
+        <w:rPr>
+          <w:rFonts w:ascii="Consolas" w:eastAsia="Times New Roman" w:hAnsi="Consolas" w:cs="Times New Roman"/>
+          <w:color w:val="D4D4D4"/>
+          <w:sz w:val="21"/>
+          <w:szCs w:val="21"/>
+          <w:lang w:eastAsia="en-GB"/>
+        </w:rPr>
+      </w:pPr>
+      <w:r>
+        <w:rPr>
+          <w:rFonts w:ascii="Consolas" w:eastAsia="Times New Roman" w:hAnsi="Consolas" w:cs="Times New Roman"/>
+          <w:color w:val="9CDCFE"/>
+          <w:sz w:val="21"/>
+          <w:szCs w:val="21"/>
+          <w:lang w:eastAsia="en-GB"/>
+        </w:rPr>
+        <w:t>fortune</w:t>
+      </w:r>
+      <w:r>
+        <w:rPr>
+          <w:rFonts w:ascii="Consolas" w:eastAsia="Times New Roman" w:hAnsi="Consolas" w:cs="Times New Roman"/>
+          <w:color w:val="D4D4D4"/>
+          <w:sz w:val="21"/>
+          <w:szCs w:val="21"/>
+          <w:lang w:eastAsia="en-GB"/>
+        </w:rPr>
+        <w:t xml:space="preserve"> = </w:t>
+      </w:r>
+      <w:r>
+        <w:rPr>
+          <w:rFonts w:ascii="Consolas" w:eastAsia="Times New Roman" w:hAnsi="Consolas" w:cs="Times New Roman"/>
+          <w:color w:val="DCDCAA"/>
+          <w:sz w:val="21"/>
+          <w:szCs w:val="21"/>
+          <w:lang w:eastAsia="en-GB"/>
+        </w:rPr>
+        <w:t>getAnswer</w:t>
+      </w:r>
+      <w:r>
+        <w:rPr>
+          <w:rFonts w:ascii="Consolas" w:eastAsia="Times New Roman" w:hAnsi="Consolas" w:cs="Times New Roman"/>
+          <w:color w:val="D4D4D4"/>
+          <w:sz w:val="21"/>
+          <w:szCs w:val="21"/>
+          <w:lang w:eastAsia="en-GB"/>
+        </w:rPr>
+        <w:t>(</w:t>
+      </w:r>
+      <w:r>
+        <w:rPr>
+          <w:rFonts w:ascii="Consolas" w:eastAsia="Times New Roman" w:hAnsi="Consolas" w:cs="Times New Roman"/>
+          <w:color w:val="9CDCFE"/>
+          <w:sz w:val="21"/>
+          <w:szCs w:val="21"/>
+          <w:lang w:eastAsia="en-GB"/>
+        </w:rPr>
+        <w:t>r</w:t>
+      </w:r>
+      <w:r>
+        <w:rPr>
+          <w:rFonts w:ascii="Consolas" w:eastAsia="Times New Roman" w:hAnsi="Consolas" w:cs="Times New Roman"/>
+          <w:color w:val="D4D4D4"/>
+          <w:sz w:val="21"/>
+          <w:szCs w:val="21"/>
+          <w:lang w:eastAsia="en-GB"/>
+        </w:rPr>
+        <w:t>)</w:t>
+      </w:r>
+    </w:p>
+    <w:p>
+      <w:pPr>
+        <w:shd w:val="clear" w:color="auto" w:fill="1E1E1E"/>
+        <w:spacing w:after="0" w:line="285" w:lineRule="atLeast"/>
+        <w:rPr>
+          <w:rFonts w:ascii="Consolas" w:eastAsia="Times New Roman" w:hAnsi="Consolas" w:cs="Times New Roman"/>
+          <w:color w:val="D4D4D4"/>
+          <w:sz w:val="21"/>
+          <w:szCs w:val="21"/>
+          <w:lang w:eastAsia="en-GB"/>
+        </w:rPr>
+      </w:pPr>
+      <w:r>
+        <w:rPr>
+          <w:rFonts w:ascii="Consolas" w:eastAsia="Times New Roman" w:hAnsi="Consolas" w:cs="Times New Roman"/>
+          <w:color w:val="DCDCAA"/>
+          <w:sz w:val="21"/>
+          <w:szCs w:val="21"/>
+          <w:lang w:eastAsia="en-GB"/>
+        </w:rPr>
+        <w:t>print</w:t>
+      </w:r>
+      <w:r>
+        <w:rPr>
+          <w:rFonts w:ascii="Consolas" w:eastAsia="Times New Roman" w:hAnsi="Consolas" w:cs="Times New Roman"/>
+          <w:color w:val="D4D4D4"/>
+          <w:sz w:val="21"/>
+          <w:szCs w:val="21"/>
+          <w:lang w:eastAsia="en-GB"/>
+        </w:rPr>
+        <w:t>(</w:t>
+      </w:r>
+      <w:r>
+        <w:rPr>
+          <w:rFonts w:ascii="Consolas" w:eastAsia="Times New Roman" w:hAnsi="Consolas" w:cs="Times New Roman"/>
+          <w:color w:val="9CDCFE"/>
+          <w:sz w:val="21"/>
+          <w:szCs w:val="21"/>
+          <w:lang w:eastAsia="en-GB"/>
+        </w:rPr>
+        <w:t>fortune</w:t>
+      </w:r>
+      <w:r>
+        <w:rPr>
+          <w:rFonts w:ascii="Consolas" w:eastAsia="Times New Roman" w:hAnsi="Consolas" w:cs="Times New Roman"/>
+          <w:color w:val="D4D4D4"/>
+          <w:sz w:val="21"/>
+          <w:szCs w:val="21"/>
+          <w:lang w:eastAsia="en-GB"/>
+        </w:rPr>
+        <w:t>)</w:t>
+      </w:r>
+    </w:p>
+    <w:p/>
+    <w:p>
+      <w:r>
         <w:rPr>
           <w:b/>
           <w:bCs/>
         </w:rPr>
-      </w:pPr>
-      <w:r>
-        <w:rPr>
-          <w:b/>
-          <w:bCs/>
-        </w:rPr>
-        <w:t>return keyword</w:t>
-      </w:r>
-    </w:p>
-    <w:p>
-      <w:r>
-        <w:t>The return keyword</w:t>
-      </w:r>
-      <w:r>
-        <w:t xml:space="preserve"> allows the programmer to </w:t>
-      </w:r>
-      <w:r>
-        <w:t>return</w:t>
-      </w:r>
-      <w:r>
-        <w:t xml:space="preserve"> a value from or the expression evaluation within a function.</w:t>
-      </w:r>
-      <w:r>
-        <w:t xml:space="preserve"> In Python, there is no need to declare what is expected as a return type for the defined function as can be seen below:</w:t>
-      </w:r>
-    </w:p>
-    <w:p>
-      <w:pPr>
-        <w:shd w:val="clear" w:color="auto" w:fill="1E1E1E"/>
-        <w:spacing w:after="0" w:line="285" w:lineRule="atLeast"/>
-        <w:rPr>
-          <w:rFonts w:ascii="Consolas" w:eastAsia="Times New Roman" w:hAnsi="Consolas" w:cs="Times New Roman"/>
-          <w:color w:val="D4D4D4"/>
-          <w:sz w:val="21"/>
-          <w:szCs w:val="21"/>
-          <w:lang w:eastAsia="en-GB"/>
-        </w:rPr>
-      </w:pPr>
-      <w:r>
-        <w:rPr>
-          <w:rFonts w:ascii="Consolas" w:eastAsia="Times New Roman" w:hAnsi="Consolas" w:cs="Times New Roman"/>
-          <w:color w:val="C586C0"/>
-          <w:sz w:val="21"/>
-          <w:szCs w:val="21"/>
-          <w:lang w:eastAsia="en-GB"/>
-        </w:rPr>
-        <w:t>import</w:t>
-      </w:r>
-      <w:r>
-        <w:rPr>
-          <w:rFonts w:ascii="Consolas" w:eastAsia="Times New Roman" w:hAnsi="Consolas" w:cs="Times New Roman"/>
-          <w:color w:val="D4D4D4"/>
-          <w:sz w:val="21"/>
-          <w:szCs w:val="21"/>
-          <w:lang w:eastAsia="en-GB"/>
-        </w:rPr>
-        <w:t xml:space="preserve"> </w:t>
-      </w:r>
-      <w:r>
-        <w:rPr>
-          <w:rFonts w:ascii="Consolas" w:eastAsia="Times New Roman" w:hAnsi="Consolas" w:cs="Times New Roman"/>
-          <w:color w:val="4EC9B0"/>
-          <w:sz w:val="21"/>
-          <w:szCs w:val="21"/>
-          <w:lang w:eastAsia="en-GB"/>
-        </w:rPr>
-        <w:t>random</w:t>
-      </w:r>
-    </w:p>
-    <w:p/>
-    <w:p>
-      <w:pPr>
-        <w:shd w:val="clear" w:color="auto" w:fill="1E1E1E"/>
-        <w:spacing w:after="0" w:line="285" w:lineRule="atLeast"/>
-        <w:rPr>
-          <w:rFonts w:ascii="Consolas" w:eastAsia="Times New Roman" w:hAnsi="Consolas" w:cs="Times New Roman"/>
-          <w:color w:val="D4D4D4"/>
-          <w:sz w:val="21"/>
-          <w:szCs w:val="21"/>
-          <w:lang w:eastAsia="en-GB"/>
-        </w:rPr>
-      </w:pPr>
-      <w:r>
-        <w:rPr>
-          <w:rFonts w:ascii="Consolas" w:eastAsia="Times New Roman" w:hAnsi="Consolas" w:cs="Times New Roman"/>
-          <w:color w:val="569CD6"/>
-          <w:sz w:val="21"/>
-          <w:szCs w:val="21"/>
-          <w:lang w:eastAsia="en-GB"/>
-        </w:rPr>
-        <w:t>def</w:t>
-      </w:r>
-      <w:r>
-        <w:rPr>
-          <w:rFonts w:ascii="Consolas" w:eastAsia="Times New Roman" w:hAnsi="Consolas" w:cs="Times New Roman"/>
-          <w:color w:val="D4D4D4"/>
-          <w:sz w:val="21"/>
-          <w:szCs w:val="21"/>
-          <w:lang w:eastAsia="en-GB"/>
-        </w:rPr>
-        <w:t xml:space="preserve"> </w:t>
-      </w:r>
-      <w:proofErr w:type="spellStart"/>
-      <w:r>
-        <w:rPr>
-          <w:rFonts w:ascii="Consolas" w:eastAsia="Times New Roman" w:hAnsi="Consolas" w:cs="Times New Roman"/>
-          <w:color w:val="DCDCAA"/>
-          <w:sz w:val="21"/>
-          <w:szCs w:val="21"/>
-          <w:lang w:eastAsia="en-GB"/>
-        </w:rPr>
-        <w:t>getAnswer</w:t>
-      </w:r>
-      <w:proofErr w:type="spellEnd"/>
-      <w:r>
-        <w:rPr>
-          <w:rFonts w:ascii="Consolas" w:eastAsia="Times New Roman" w:hAnsi="Consolas" w:cs="Times New Roman"/>
-          <w:color w:val="D4D4D4"/>
-          <w:sz w:val="21"/>
-          <w:szCs w:val="21"/>
-          <w:lang w:eastAsia="en-GB"/>
-        </w:rPr>
-        <w:t>(</w:t>
-      </w:r>
-      <w:proofErr w:type="spellStart"/>
-      <w:r>
-        <w:rPr>
-          <w:rFonts w:ascii="Consolas" w:eastAsia="Times New Roman" w:hAnsi="Consolas" w:cs="Times New Roman"/>
-          <w:color w:val="9CDCFE"/>
-          <w:sz w:val="21"/>
-          <w:szCs w:val="21"/>
-          <w:lang w:eastAsia="en-GB"/>
-        </w:rPr>
-        <w:t>answerNumber</w:t>
-      </w:r>
-      <w:proofErr w:type="spellEnd"/>
-      <w:r>
-        <w:rPr>
-          <w:rFonts w:ascii="Consolas" w:eastAsia="Times New Roman" w:hAnsi="Consolas" w:cs="Times New Roman"/>
-          <w:color w:val="D4D4D4"/>
-          <w:sz w:val="21"/>
-          <w:szCs w:val="21"/>
-          <w:lang w:eastAsia="en-GB"/>
-        </w:rPr>
-        <w:t>):</w:t>
-      </w:r>
-    </w:p>
-    <w:p>
-      <w:pPr>
-        <w:shd w:val="clear" w:color="auto" w:fill="1E1E1E"/>
-        <w:spacing w:after="0" w:line="285" w:lineRule="atLeast"/>
-        <w:rPr>
-          <w:rFonts w:ascii="Consolas" w:eastAsia="Times New Roman" w:hAnsi="Consolas" w:cs="Times New Roman"/>
-          <w:color w:val="D4D4D4"/>
-          <w:sz w:val="21"/>
-          <w:szCs w:val="21"/>
-          <w:lang w:eastAsia="en-GB"/>
-        </w:rPr>
-      </w:pPr>
-      <w:r>
-        <w:rPr>
-          <w:rFonts w:ascii="Consolas" w:eastAsia="Times New Roman" w:hAnsi="Consolas" w:cs="Times New Roman"/>
-          <w:color w:val="D4D4D4"/>
-          <w:sz w:val="21"/>
-          <w:szCs w:val="21"/>
-          <w:lang w:eastAsia="en-GB"/>
-        </w:rPr>
-        <w:t>       </w:t>
-      </w:r>
-      <w:r>
-        <w:rPr>
-          <w:rFonts w:ascii="Consolas" w:eastAsia="Times New Roman" w:hAnsi="Consolas" w:cs="Times New Roman"/>
-          <w:color w:val="C586C0"/>
-          <w:sz w:val="21"/>
-          <w:szCs w:val="21"/>
-          <w:lang w:eastAsia="en-GB"/>
-        </w:rPr>
-        <w:t>if</w:t>
-      </w:r>
-      <w:r>
-        <w:rPr>
-          <w:rFonts w:ascii="Consolas" w:eastAsia="Times New Roman" w:hAnsi="Consolas" w:cs="Times New Roman"/>
-          <w:color w:val="D4D4D4"/>
-          <w:sz w:val="21"/>
-          <w:szCs w:val="21"/>
-          <w:lang w:eastAsia="en-GB"/>
-        </w:rPr>
-        <w:t xml:space="preserve"> </w:t>
-      </w:r>
-      <w:proofErr w:type="spellStart"/>
-      <w:r>
-        <w:rPr>
-          <w:rFonts w:ascii="Consolas" w:eastAsia="Times New Roman" w:hAnsi="Consolas" w:cs="Times New Roman"/>
-          <w:color w:val="9CDCFE"/>
-          <w:sz w:val="21"/>
-          <w:szCs w:val="21"/>
-          <w:lang w:eastAsia="en-GB"/>
-        </w:rPr>
-        <w:t>answerNumber</w:t>
-      </w:r>
-      <w:proofErr w:type="spellEnd"/>
-      <w:r>
-        <w:rPr>
-          <w:rFonts w:ascii="Consolas" w:eastAsia="Times New Roman" w:hAnsi="Consolas" w:cs="Times New Roman"/>
-          <w:color w:val="D4D4D4"/>
-          <w:sz w:val="21"/>
-          <w:szCs w:val="21"/>
-          <w:lang w:eastAsia="en-GB"/>
-        </w:rPr>
-        <w:t xml:space="preserve"> == </w:t>
-      </w:r>
-      <w:r>
-        <w:rPr>
-          <w:rFonts w:ascii="Consolas" w:eastAsia="Times New Roman" w:hAnsi="Consolas" w:cs="Times New Roman"/>
-          <w:color w:val="B5CEA8"/>
-          <w:sz w:val="21"/>
-          <w:szCs w:val="21"/>
-          <w:lang w:eastAsia="en-GB"/>
-        </w:rPr>
-        <w:t>1</w:t>
-      </w:r>
-      <w:r>
-        <w:rPr>
-          <w:rFonts w:ascii="Consolas" w:eastAsia="Times New Roman" w:hAnsi="Consolas" w:cs="Times New Roman"/>
-          <w:color w:val="D4D4D4"/>
-          <w:sz w:val="21"/>
-          <w:szCs w:val="21"/>
-          <w:lang w:eastAsia="en-GB"/>
-        </w:rPr>
-        <w:t>:</w:t>
-      </w:r>
-    </w:p>
-    <w:p>
-      <w:pPr>
-        <w:shd w:val="clear" w:color="auto" w:fill="1E1E1E"/>
-        <w:spacing w:after="0" w:line="285" w:lineRule="atLeast"/>
-        <w:rPr>
-          <w:rFonts w:ascii="Consolas" w:eastAsia="Times New Roman" w:hAnsi="Consolas" w:cs="Times New Roman"/>
-          <w:color w:val="D4D4D4"/>
-          <w:sz w:val="21"/>
-          <w:szCs w:val="21"/>
-          <w:lang w:eastAsia="en-GB"/>
-        </w:rPr>
-      </w:pPr>
-      <w:r>
-        <w:rPr>
-          <w:rFonts w:ascii="Consolas" w:eastAsia="Times New Roman" w:hAnsi="Consolas" w:cs="Times New Roman"/>
-          <w:color w:val="D4D4D4"/>
-          <w:sz w:val="21"/>
-          <w:szCs w:val="21"/>
-          <w:lang w:eastAsia="en-GB"/>
-        </w:rPr>
-        <w:t>           </w:t>
-      </w:r>
-      <w:r>
-        <w:rPr>
-          <w:rFonts w:ascii="Consolas" w:eastAsia="Times New Roman" w:hAnsi="Consolas" w:cs="Times New Roman"/>
-          <w:color w:val="C586C0"/>
-          <w:sz w:val="21"/>
-          <w:szCs w:val="21"/>
-          <w:lang w:eastAsia="en-GB"/>
-        </w:rPr>
-        <w:t>return</w:t>
-      </w:r>
-      <w:r>
-        <w:rPr>
-          <w:rFonts w:ascii="Consolas" w:eastAsia="Times New Roman" w:hAnsi="Consolas" w:cs="Times New Roman"/>
-          <w:color w:val="D4D4D4"/>
-          <w:sz w:val="21"/>
-          <w:szCs w:val="21"/>
-          <w:lang w:eastAsia="en-GB"/>
-        </w:rPr>
-        <w:t xml:space="preserve"> </w:t>
-      </w:r>
-      <w:r>
-        <w:rPr>
-          <w:rFonts w:ascii="Consolas" w:eastAsia="Times New Roman" w:hAnsi="Consolas" w:cs="Times New Roman"/>
-          <w:color w:val="CE9178"/>
-          <w:sz w:val="21"/>
-          <w:szCs w:val="21"/>
-          <w:lang w:eastAsia="en-GB"/>
-        </w:rPr>
-        <w:t>'It is certain'</w:t>
-      </w:r>
-    </w:p>
-    <w:p>
-      <w:pPr>
-        <w:shd w:val="clear" w:color="auto" w:fill="1E1E1E"/>
-        <w:spacing w:after="0" w:line="285" w:lineRule="atLeast"/>
-        <w:rPr>
-          <w:rFonts w:ascii="Consolas" w:eastAsia="Times New Roman" w:hAnsi="Consolas" w:cs="Times New Roman"/>
-          <w:color w:val="D4D4D4"/>
-          <w:sz w:val="21"/>
-          <w:szCs w:val="21"/>
-          <w:lang w:eastAsia="en-GB"/>
-        </w:rPr>
-      </w:pPr>
-      <w:r>
-        <w:rPr>
-          <w:rFonts w:ascii="Consolas" w:eastAsia="Times New Roman" w:hAnsi="Consolas" w:cs="Times New Roman"/>
-          <w:color w:val="D4D4D4"/>
-          <w:sz w:val="21"/>
-          <w:szCs w:val="21"/>
-          <w:lang w:eastAsia="en-GB"/>
-        </w:rPr>
-        <w:t>       </w:t>
-      </w:r>
-      <w:proofErr w:type="spellStart"/>
-      <w:r>
-        <w:rPr>
-          <w:rFonts w:ascii="Consolas" w:eastAsia="Times New Roman" w:hAnsi="Consolas" w:cs="Times New Roman"/>
-          <w:color w:val="C586C0"/>
-          <w:sz w:val="21"/>
-          <w:szCs w:val="21"/>
-          <w:lang w:eastAsia="en-GB"/>
-        </w:rPr>
-        <w:t>elif</w:t>
-      </w:r>
-      <w:proofErr w:type="spellEnd"/>
-      <w:r>
-        <w:rPr>
-          <w:rFonts w:ascii="Consolas" w:eastAsia="Times New Roman" w:hAnsi="Consolas" w:cs="Times New Roman"/>
-          <w:color w:val="D4D4D4"/>
-          <w:sz w:val="21"/>
-          <w:szCs w:val="21"/>
-          <w:lang w:eastAsia="en-GB"/>
-        </w:rPr>
-        <w:t xml:space="preserve"> </w:t>
-      </w:r>
-      <w:proofErr w:type="spellStart"/>
-      <w:r>
-        <w:rPr>
-          <w:rFonts w:ascii="Consolas" w:eastAsia="Times New Roman" w:hAnsi="Consolas" w:cs="Times New Roman"/>
-          <w:color w:val="9CDCFE"/>
-          <w:sz w:val="21"/>
-          <w:szCs w:val="21"/>
-          <w:lang w:eastAsia="en-GB"/>
-        </w:rPr>
-        <w:t>answerNumber</w:t>
-      </w:r>
-      <w:proofErr w:type="spellEnd"/>
-      <w:r>
-        <w:rPr>
-          <w:rFonts w:ascii="Consolas" w:eastAsia="Times New Roman" w:hAnsi="Consolas" w:cs="Times New Roman"/>
-          <w:color w:val="D4D4D4"/>
-          <w:sz w:val="21"/>
-          <w:szCs w:val="21"/>
-          <w:lang w:eastAsia="en-GB"/>
-        </w:rPr>
-        <w:t xml:space="preserve"> == </w:t>
-      </w:r>
-      <w:r>
-        <w:rPr>
-          <w:rFonts w:ascii="Consolas" w:eastAsia="Times New Roman" w:hAnsi="Consolas" w:cs="Times New Roman"/>
-          <w:color w:val="B5CEA8"/>
-          <w:sz w:val="21"/>
-          <w:szCs w:val="21"/>
-          <w:lang w:eastAsia="en-GB"/>
-        </w:rPr>
-        <w:t>2</w:t>
-      </w:r>
-      <w:r>
-        <w:rPr>
-          <w:rFonts w:ascii="Consolas" w:eastAsia="Times New Roman" w:hAnsi="Consolas" w:cs="Times New Roman"/>
-          <w:color w:val="D4D4D4"/>
-          <w:sz w:val="21"/>
-          <w:szCs w:val="21"/>
-          <w:lang w:eastAsia="en-GB"/>
-        </w:rPr>
-        <w:t>:</w:t>
-      </w:r>
-    </w:p>
-    <w:p>
-      <w:pPr>
-        <w:shd w:val="clear" w:color="auto" w:fill="1E1E1E"/>
-        <w:spacing w:after="0" w:line="285" w:lineRule="atLeast"/>
-        <w:rPr>
-          <w:rFonts w:ascii="Consolas" w:eastAsia="Times New Roman" w:hAnsi="Consolas" w:cs="Times New Roman"/>
-          <w:color w:val="D4D4D4"/>
-          <w:sz w:val="21"/>
-          <w:szCs w:val="21"/>
-          <w:lang w:eastAsia="en-GB"/>
-        </w:rPr>
-      </w:pPr>
-      <w:r>
-        <w:rPr>
-          <w:rFonts w:ascii="Consolas" w:eastAsia="Times New Roman" w:hAnsi="Consolas" w:cs="Times New Roman"/>
-          <w:color w:val="D4D4D4"/>
-          <w:sz w:val="21"/>
-          <w:szCs w:val="21"/>
-          <w:lang w:eastAsia="en-GB"/>
-        </w:rPr>
-        <w:t>           </w:t>
-      </w:r>
-      <w:r>
-        <w:rPr>
-          <w:rFonts w:ascii="Consolas" w:eastAsia="Times New Roman" w:hAnsi="Consolas" w:cs="Times New Roman"/>
-          <w:color w:val="C586C0"/>
-          <w:sz w:val="21"/>
-          <w:szCs w:val="21"/>
-          <w:lang w:eastAsia="en-GB"/>
-        </w:rPr>
-        <w:t>return</w:t>
-      </w:r>
-      <w:r>
-        <w:rPr>
-          <w:rFonts w:ascii="Consolas" w:eastAsia="Times New Roman" w:hAnsi="Consolas" w:cs="Times New Roman"/>
-          <w:color w:val="D4D4D4"/>
-          <w:sz w:val="21"/>
-          <w:szCs w:val="21"/>
-          <w:lang w:eastAsia="en-GB"/>
-        </w:rPr>
-        <w:t xml:space="preserve"> </w:t>
-      </w:r>
-      <w:r>
-        <w:rPr>
-          <w:rFonts w:ascii="Consolas" w:eastAsia="Times New Roman" w:hAnsi="Consolas" w:cs="Times New Roman"/>
-          <w:color w:val="CE9178"/>
-          <w:sz w:val="21"/>
-          <w:szCs w:val="21"/>
-          <w:lang w:eastAsia="en-GB"/>
-        </w:rPr>
-        <w:t>'It is decidedly so'</w:t>
-      </w:r>
-    </w:p>
-    <w:p>
-      <w:pPr>
-        <w:shd w:val="clear" w:color="auto" w:fill="1E1E1E"/>
-        <w:spacing w:after="0" w:line="285" w:lineRule="atLeast"/>
-        <w:rPr>
-          <w:rFonts w:ascii="Consolas" w:eastAsia="Times New Roman" w:hAnsi="Consolas" w:cs="Times New Roman"/>
-          <w:color w:val="D4D4D4"/>
-          <w:sz w:val="21"/>
-          <w:szCs w:val="21"/>
-          <w:lang w:eastAsia="en-GB"/>
-        </w:rPr>
-      </w:pPr>
-      <w:r>
-        <w:rPr>
-          <w:rFonts w:ascii="Consolas" w:eastAsia="Times New Roman" w:hAnsi="Consolas" w:cs="Times New Roman"/>
-          <w:color w:val="D4D4D4"/>
-          <w:sz w:val="21"/>
-          <w:szCs w:val="21"/>
-          <w:lang w:eastAsia="en-GB"/>
-        </w:rPr>
-        <w:t>       </w:t>
-      </w:r>
-      <w:proofErr w:type="spellStart"/>
-      <w:r>
-        <w:rPr>
-          <w:rFonts w:ascii="Consolas" w:eastAsia="Times New Roman" w:hAnsi="Consolas" w:cs="Times New Roman"/>
-          <w:color w:val="C586C0"/>
-          <w:sz w:val="21"/>
-          <w:szCs w:val="21"/>
-          <w:lang w:eastAsia="en-GB"/>
-        </w:rPr>
-        <w:t>elif</w:t>
-      </w:r>
-      <w:proofErr w:type="spellEnd"/>
-      <w:r>
-        <w:rPr>
-          <w:rFonts w:ascii="Consolas" w:eastAsia="Times New Roman" w:hAnsi="Consolas" w:cs="Times New Roman"/>
-          <w:color w:val="D4D4D4"/>
-          <w:sz w:val="21"/>
-          <w:szCs w:val="21"/>
-          <w:lang w:eastAsia="en-GB"/>
-        </w:rPr>
-        <w:t xml:space="preserve"> </w:t>
-      </w:r>
-      <w:proofErr w:type="spellStart"/>
-      <w:r>
-        <w:rPr>
-          <w:rFonts w:ascii="Consolas" w:eastAsia="Times New Roman" w:hAnsi="Consolas" w:cs="Times New Roman"/>
-          <w:color w:val="9CDCFE"/>
-          <w:sz w:val="21"/>
-          <w:szCs w:val="21"/>
-          <w:lang w:eastAsia="en-GB"/>
-        </w:rPr>
-        <w:t>answerNumber</w:t>
-      </w:r>
-      <w:proofErr w:type="spellEnd"/>
-      <w:r>
-        <w:rPr>
-          <w:rFonts w:ascii="Consolas" w:eastAsia="Times New Roman" w:hAnsi="Consolas" w:cs="Times New Roman"/>
-          <w:color w:val="D4D4D4"/>
-          <w:sz w:val="21"/>
-          <w:szCs w:val="21"/>
-          <w:lang w:eastAsia="en-GB"/>
-        </w:rPr>
-        <w:t xml:space="preserve"> == </w:t>
-      </w:r>
-      <w:r>
-        <w:rPr>
-          <w:rFonts w:ascii="Consolas" w:eastAsia="Times New Roman" w:hAnsi="Consolas" w:cs="Times New Roman"/>
-          <w:color w:val="B5CEA8"/>
-          <w:sz w:val="21"/>
-          <w:szCs w:val="21"/>
-          <w:lang w:eastAsia="en-GB"/>
-        </w:rPr>
-        <w:t>3</w:t>
-      </w:r>
-      <w:r>
-        <w:rPr>
-          <w:rFonts w:ascii="Consolas" w:eastAsia="Times New Roman" w:hAnsi="Consolas" w:cs="Times New Roman"/>
-          <w:color w:val="D4D4D4"/>
-          <w:sz w:val="21"/>
-          <w:szCs w:val="21"/>
-          <w:lang w:eastAsia="en-GB"/>
-        </w:rPr>
-        <w:t>:</w:t>
-      </w:r>
-    </w:p>
-    <w:p>
-      <w:pPr>
-        <w:shd w:val="clear" w:color="auto" w:fill="1E1E1E"/>
-        <w:spacing w:after="0" w:line="285" w:lineRule="atLeast"/>
-        <w:rPr>
-          <w:rFonts w:ascii="Consolas" w:eastAsia="Times New Roman" w:hAnsi="Consolas" w:cs="Times New Roman"/>
-          <w:color w:val="D4D4D4"/>
-          <w:sz w:val="21"/>
-          <w:szCs w:val="21"/>
-          <w:lang w:eastAsia="en-GB"/>
-        </w:rPr>
-      </w:pPr>
-      <w:r>
-        <w:rPr>
-          <w:rFonts w:ascii="Consolas" w:eastAsia="Times New Roman" w:hAnsi="Consolas" w:cs="Times New Roman"/>
-          <w:color w:val="D4D4D4"/>
-          <w:sz w:val="21"/>
-          <w:szCs w:val="21"/>
-          <w:lang w:eastAsia="en-GB"/>
-        </w:rPr>
-        <w:t>           </w:t>
-      </w:r>
-      <w:r>
-        <w:rPr>
-          <w:rFonts w:ascii="Consolas" w:eastAsia="Times New Roman" w:hAnsi="Consolas" w:cs="Times New Roman"/>
-          <w:color w:val="C586C0"/>
-          <w:sz w:val="21"/>
-          <w:szCs w:val="21"/>
-          <w:lang w:eastAsia="en-GB"/>
-        </w:rPr>
-        <w:t>return</w:t>
-      </w:r>
-      <w:r>
-        <w:rPr>
-          <w:rFonts w:ascii="Consolas" w:eastAsia="Times New Roman" w:hAnsi="Consolas" w:cs="Times New Roman"/>
-          <w:color w:val="D4D4D4"/>
-          <w:sz w:val="21"/>
-          <w:szCs w:val="21"/>
-          <w:lang w:eastAsia="en-GB"/>
-        </w:rPr>
-        <w:t xml:space="preserve"> </w:t>
-      </w:r>
-      <w:r>
-        <w:rPr>
-          <w:rFonts w:ascii="Consolas" w:eastAsia="Times New Roman" w:hAnsi="Consolas" w:cs="Times New Roman"/>
-          <w:color w:val="CE9178"/>
-          <w:sz w:val="21"/>
-          <w:szCs w:val="21"/>
-          <w:lang w:eastAsia="en-GB"/>
-        </w:rPr>
-        <w:t>'Yes'</w:t>
-      </w:r>
-    </w:p>
-    <w:p>
-      <w:pPr>
-        <w:shd w:val="clear" w:color="auto" w:fill="1E1E1E"/>
-        <w:spacing w:after="0" w:line="285" w:lineRule="atLeast"/>
-        <w:rPr>
-          <w:rFonts w:ascii="Consolas" w:eastAsia="Times New Roman" w:hAnsi="Consolas" w:cs="Times New Roman"/>
-          <w:color w:val="D4D4D4"/>
-          <w:sz w:val="21"/>
-          <w:szCs w:val="21"/>
-          <w:lang w:eastAsia="en-GB"/>
-        </w:rPr>
-      </w:pPr>
-      <w:r>
-        <w:rPr>
-          <w:rFonts w:ascii="Consolas" w:eastAsia="Times New Roman" w:hAnsi="Consolas" w:cs="Times New Roman"/>
-          <w:color w:val="D4D4D4"/>
-          <w:sz w:val="21"/>
-          <w:szCs w:val="21"/>
-          <w:lang w:eastAsia="en-GB"/>
-        </w:rPr>
-        <w:t>       </w:t>
-      </w:r>
-      <w:proofErr w:type="spellStart"/>
-      <w:r>
-        <w:rPr>
-          <w:rFonts w:ascii="Consolas" w:eastAsia="Times New Roman" w:hAnsi="Consolas" w:cs="Times New Roman"/>
-          <w:color w:val="C586C0"/>
-          <w:sz w:val="21"/>
-          <w:szCs w:val="21"/>
-          <w:lang w:eastAsia="en-GB"/>
-        </w:rPr>
-        <w:t>elif</w:t>
-      </w:r>
-      <w:proofErr w:type="spellEnd"/>
-      <w:r>
-        <w:rPr>
-          <w:rFonts w:ascii="Consolas" w:eastAsia="Times New Roman" w:hAnsi="Consolas" w:cs="Times New Roman"/>
-          <w:color w:val="D4D4D4"/>
-          <w:sz w:val="21"/>
-          <w:szCs w:val="21"/>
-          <w:lang w:eastAsia="en-GB"/>
-        </w:rPr>
-        <w:t xml:space="preserve"> </w:t>
-      </w:r>
-      <w:proofErr w:type="spellStart"/>
-      <w:r>
-        <w:rPr>
-          <w:rFonts w:ascii="Consolas" w:eastAsia="Times New Roman" w:hAnsi="Consolas" w:cs="Times New Roman"/>
-          <w:color w:val="9CDCFE"/>
-          <w:sz w:val="21"/>
-          <w:szCs w:val="21"/>
-          <w:lang w:eastAsia="en-GB"/>
-        </w:rPr>
-        <w:t>answerNumber</w:t>
-      </w:r>
-      <w:proofErr w:type="spellEnd"/>
-      <w:r>
-        <w:rPr>
-          <w:rFonts w:ascii="Consolas" w:eastAsia="Times New Roman" w:hAnsi="Consolas" w:cs="Times New Roman"/>
-          <w:color w:val="D4D4D4"/>
-          <w:sz w:val="21"/>
-          <w:szCs w:val="21"/>
-          <w:lang w:eastAsia="en-GB"/>
-        </w:rPr>
-        <w:t xml:space="preserve"> == </w:t>
-      </w:r>
-      <w:r>
-        <w:rPr>
-          <w:rFonts w:ascii="Consolas" w:eastAsia="Times New Roman" w:hAnsi="Consolas" w:cs="Times New Roman"/>
-          <w:color w:val="B5CEA8"/>
-          <w:sz w:val="21"/>
-          <w:szCs w:val="21"/>
-          <w:lang w:eastAsia="en-GB"/>
-        </w:rPr>
-        <w:t>4</w:t>
-      </w:r>
-      <w:r>
-        <w:rPr>
-          <w:rFonts w:ascii="Consolas" w:eastAsia="Times New Roman" w:hAnsi="Consolas" w:cs="Times New Roman"/>
-          <w:color w:val="D4D4D4"/>
-          <w:sz w:val="21"/>
-          <w:szCs w:val="21"/>
-          <w:lang w:eastAsia="en-GB"/>
-        </w:rPr>
-        <w:t>:</w:t>
-      </w:r>
-    </w:p>
-    <w:p>
-      <w:pPr>
-        <w:shd w:val="clear" w:color="auto" w:fill="1E1E1E"/>
-        <w:spacing w:after="0" w:line="285" w:lineRule="atLeast"/>
-        <w:rPr>
-          <w:rFonts w:ascii="Consolas" w:eastAsia="Times New Roman" w:hAnsi="Consolas" w:cs="Times New Roman"/>
-          <w:color w:val="D4D4D4"/>
-          <w:sz w:val="21"/>
-          <w:szCs w:val="21"/>
-          <w:lang w:eastAsia="en-GB"/>
-        </w:rPr>
-      </w:pPr>
-      <w:r>
-        <w:rPr>
-          <w:rFonts w:ascii="Consolas" w:eastAsia="Times New Roman" w:hAnsi="Consolas" w:cs="Times New Roman"/>
-          <w:color w:val="D4D4D4"/>
-          <w:sz w:val="21"/>
-          <w:szCs w:val="21"/>
-          <w:lang w:eastAsia="en-GB"/>
-        </w:rPr>
-        <w:t>           </w:t>
-      </w:r>
-      <w:r>
-        <w:rPr>
-          <w:rFonts w:ascii="Consolas" w:eastAsia="Times New Roman" w:hAnsi="Consolas" w:cs="Times New Roman"/>
-          <w:color w:val="C586C0"/>
-          <w:sz w:val="21"/>
-          <w:szCs w:val="21"/>
-          <w:lang w:eastAsia="en-GB"/>
-        </w:rPr>
-        <w:t>return</w:t>
-      </w:r>
-      <w:r>
-        <w:rPr>
-          <w:rFonts w:ascii="Consolas" w:eastAsia="Times New Roman" w:hAnsi="Consolas" w:cs="Times New Roman"/>
-          <w:color w:val="D4D4D4"/>
-          <w:sz w:val="21"/>
-          <w:szCs w:val="21"/>
-          <w:lang w:eastAsia="en-GB"/>
-        </w:rPr>
-        <w:t xml:space="preserve"> </w:t>
-      </w:r>
-      <w:r>
-        <w:rPr>
-          <w:rFonts w:ascii="Consolas" w:eastAsia="Times New Roman" w:hAnsi="Consolas" w:cs="Times New Roman"/>
-          <w:color w:val="CE9178"/>
-          <w:sz w:val="21"/>
-          <w:szCs w:val="21"/>
-          <w:lang w:eastAsia="en-GB"/>
-        </w:rPr>
-        <w:t>'Reply hazy try again'</w:t>
-      </w:r>
-    </w:p>
-    <w:p>
-      <w:pPr>
-        <w:shd w:val="clear" w:color="auto" w:fill="1E1E1E"/>
-        <w:spacing w:after="0" w:line="285" w:lineRule="atLeast"/>
-        <w:rPr>
-          <w:rFonts w:ascii="Consolas" w:eastAsia="Times New Roman" w:hAnsi="Consolas" w:cs="Times New Roman"/>
-          <w:color w:val="D4D4D4"/>
-          <w:sz w:val="21"/>
-          <w:szCs w:val="21"/>
-          <w:lang w:eastAsia="en-GB"/>
-        </w:rPr>
-      </w:pPr>
-      <w:r>
-        <w:rPr>
-          <w:rFonts w:ascii="Consolas" w:eastAsia="Times New Roman" w:hAnsi="Consolas" w:cs="Times New Roman"/>
-          <w:color w:val="D4D4D4"/>
-          <w:sz w:val="21"/>
-          <w:szCs w:val="21"/>
-          <w:lang w:eastAsia="en-GB"/>
-        </w:rPr>
-        <w:t>       </w:t>
-      </w:r>
-      <w:proofErr w:type="spellStart"/>
-      <w:r>
-        <w:rPr>
-          <w:rFonts w:ascii="Consolas" w:eastAsia="Times New Roman" w:hAnsi="Consolas" w:cs="Times New Roman"/>
-          <w:color w:val="C586C0"/>
-          <w:sz w:val="21"/>
-          <w:szCs w:val="21"/>
-          <w:lang w:eastAsia="en-GB"/>
-        </w:rPr>
-        <w:t>elif</w:t>
-      </w:r>
-      <w:proofErr w:type="spellEnd"/>
-      <w:r>
-        <w:rPr>
-          <w:rFonts w:ascii="Consolas" w:eastAsia="Times New Roman" w:hAnsi="Consolas" w:cs="Times New Roman"/>
-          <w:color w:val="D4D4D4"/>
-          <w:sz w:val="21"/>
-          <w:szCs w:val="21"/>
-          <w:lang w:eastAsia="en-GB"/>
-        </w:rPr>
-        <w:t xml:space="preserve"> </w:t>
-      </w:r>
-      <w:proofErr w:type="spellStart"/>
-      <w:r>
-        <w:rPr>
-          <w:rFonts w:ascii="Consolas" w:eastAsia="Times New Roman" w:hAnsi="Consolas" w:cs="Times New Roman"/>
-          <w:color w:val="9CDCFE"/>
-          <w:sz w:val="21"/>
-          <w:szCs w:val="21"/>
-          <w:lang w:eastAsia="en-GB"/>
-        </w:rPr>
-        <w:t>answerNumber</w:t>
-      </w:r>
-      <w:proofErr w:type="spellEnd"/>
-      <w:r>
-        <w:rPr>
-          <w:rFonts w:ascii="Consolas" w:eastAsia="Times New Roman" w:hAnsi="Consolas" w:cs="Times New Roman"/>
-          <w:color w:val="D4D4D4"/>
-          <w:sz w:val="21"/>
-          <w:szCs w:val="21"/>
-          <w:lang w:eastAsia="en-GB"/>
-        </w:rPr>
-        <w:t xml:space="preserve"> == </w:t>
-      </w:r>
-      <w:r>
-        <w:rPr>
-          <w:rFonts w:ascii="Consolas" w:eastAsia="Times New Roman" w:hAnsi="Consolas" w:cs="Times New Roman"/>
-          <w:color w:val="B5CEA8"/>
-          <w:sz w:val="21"/>
-          <w:szCs w:val="21"/>
-          <w:lang w:eastAsia="en-GB"/>
-        </w:rPr>
-        <w:t>5</w:t>
-      </w:r>
-      <w:r>
-        <w:rPr>
-          <w:rFonts w:ascii="Consolas" w:eastAsia="Times New Roman" w:hAnsi="Consolas" w:cs="Times New Roman"/>
-          <w:color w:val="D4D4D4"/>
-          <w:sz w:val="21"/>
-          <w:szCs w:val="21"/>
-          <w:lang w:eastAsia="en-GB"/>
-        </w:rPr>
-        <w:t>:</w:t>
-      </w:r>
-    </w:p>
-    <w:p>
-      <w:pPr>
-        <w:shd w:val="clear" w:color="auto" w:fill="1E1E1E"/>
-        <w:spacing w:after="0" w:line="285" w:lineRule="atLeast"/>
-        <w:rPr>
-          <w:rFonts w:ascii="Consolas" w:eastAsia="Times New Roman" w:hAnsi="Consolas" w:cs="Times New Roman"/>
-          <w:color w:val="D4D4D4"/>
-          <w:sz w:val="21"/>
-          <w:szCs w:val="21"/>
-          <w:lang w:eastAsia="en-GB"/>
-        </w:rPr>
-      </w:pPr>
-      <w:r>
-        <w:rPr>
-          <w:rFonts w:ascii="Consolas" w:eastAsia="Times New Roman" w:hAnsi="Consolas" w:cs="Times New Roman"/>
-          <w:color w:val="D4D4D4"/>
-          <w:sz w:val="21"/>
-          <w:szCs w:val="21"/>
-          <w:lang w:eastAsia="en-GB"/>
-        </w:rPr>
-        <w:t>           </w:t>
-      </w:r>
-      <w:r>
-        <w:rPr>
-          <w:rFonts w:ascii="Consolas" w:eastAsia="Times New Roman" w:hAnsi="Consolas" w:cs="Times New Roman"/>
-          <w:color w:val="C586C0"/>
-          <w:sz w:val="21"/>
-          <w:szCs w:val="21"/>
-          <w:lang w:eastAsia="en-GB"/>
-        </w:rPr>
-        <w:t>return</w:t>
-      </w:r>
-      <w:r>
-        <w:rPr>
-          <w:rFonts w:ascii="Consolas" w:eastAsia="Times New Roman" w:hAnsi="Consolas" w:cs="Times New Roman"/>
-          <w:color w:val="D4D4D4"/>
-          <w:sz w:val="21"/>
-          <w:szCs w:val="21"/>
-          <w:lang w:eastAsia="en-GB"/>
-        </w:rPr>
-        <w:t xml:space="preserve"> </w:t>
-      </w:r>
-      <w:r>
-        <w:rPr>
-          <w:rFonts w:ascii="Consolas" w:eastAsia="Times New Roman" w:hAnsi="Consolas" w:cs="Times New Roman"/>
-          <w:color w:val="CE9178"/>
-          <w:sz w:val="21"/>
-          <w:szCs w:val="21"/>
-          <w:lang w:eastAsia="en-GB"/>
-        </w:rPr>
-        <w:t>'Ask again later'</w:t>
-      </w:r>
-    </w:p>
-    <w:p>
-      <w:pPr>
-        <w:shd w:val="clear" w:color="auto" w:fill="1E1E1E"/>
-        <w:spacing w:after="0" w:line="285" w:lineRule="atLeast"/>
-        <w:rPr>
-          <w:rFonts w:ascii="Consolas" w:eastAsia="Times New Roman" w:hAnsi="Consolas" w:cs="Times New Roman"/>
-          <w:color w:val="D4D4D4"/>
-          <w:sz w:val="21"/>
-          <w:szCs w:val="21"/>
-          <w:lang w:eastAsia="en-GB"/>
-        </w:rPr>
-      </w:pPr>
-      <w:r>
-        <w:rPr>
-          <w:rFonts w:ascii="Consolas" w:eastAsia="Times New Roman" w:hAnsi="Consolas" w:cs="Times New Roman"/>
-          <w:color w:val="D4D4D4"/>
-          <w:sz w:val="21"/>
-          <w:szCs w:val="21"/>
-          <w:lang w:eastAsia="en-GB"/>
-        </w:rPr>
-        <w:t>       </w:t>
-      </w:r>
-      <w:proofErr w:type="spellStart"/>
-      <w:r>
-        <w:rPr>
-          <w:rFonts w:ascii="Consolas" w:eastAsia="Times New Roman" w:hAnsi="Consolas" w:cs="Times New Roman"/>
-          <w:color w:val="C586C0"/>
-          <w:sz w:val="21"/>
-          <w:szCs w:val="21"/>
-          <w:lang w:eastAsia="en-GB"/>
-        </w:rPr>
-        <w:t>elif</w:t>
-      </w:r>
-      <w:proofErr w:type="spellEnd"/>
-      <w:r>
-        <w:rPr>
-          <w:rFonts w:ascii="Consolas" w:eastAsia="Times New Roman" w:hAnsi="Consolas" w:cs="Times New Roman"/>
-          <w:color w:val="D4D4D4"/>
-          <w:sz w:val="21"/>
-          <w:szCs w:val="21"/>
-          <w:lang w:eastAsia="en-GB"/>
-        </w:rPr>
-        <w:t xml:space="preserve"> </w:t>
-      </w:r>
-      <w:proofErr w:type="spellStart"/>
-      <w:r>
-        <w:rPr>
-          <w:rFonts w:ascii="Consolas" w:eastAsia="Times New Roman" w:hAnsi="Consolas" w:cs="Times New Roman"/>
-          <w:color w:val="9CDCFE"/>
-          <w:sz w:val="21"/>
-          <w:szCs w:val="21"/>
-          <w:lang w:eastAsia="en-GB"/>
-        </w:rPr>
-        <w:t>answerNumber</w:t>
-      </w:r>
-      <w:proofErr w:type="spellEnd"/>
-      <w:r>
-        <w:rPr>
-          <w:rFonts w:ascii="Consolas" w:eastAsia="Times New Roman" w:hAnsi="Consolas" w:cs="Times New Roman"/>
-          <w:color w:val="D4D4D4"/>
-          <w:sz w:val="21"/>
-          <w:szCs w:val="21"/>
-          <w:lang w:eastAsia="en-GB"/>
-        </w:rPr>
-        <w:t xml:space="preserve"> == </w:t>
-      </w:r>
-      <w:r>
-        <w:rPr>
-          <w:rFonts w:ascii="Consolas" w:eastAsia="Times New Roman" w:hAnsi="Consolas" w:cs="Times New Roman"/>
-          <w:color w:val="B5CEA8"/>
-          <w:sz w:val="21"/>
-          <w:szCs w:val="21"/>
-          <w:lang w:eastAsia="en-GB"/>
-        </w:rPr>
-        <w:t>6</w:t>
-      </w:r>
-      <w:r>
-        <w:rPr>
-          <w:rFonts w:ascii="Consolas" w:eastAsia="Times New Roman" w:hAnsi="Consolas" w:cs="Times New Roman"/>
-          <w:color w:val="D4D4D4"/>
-          <w:sz w:val="21"/>
-          <w:szCs w:val="21"/>
-          <w:lang w:eastAsia="en-GB"/>
-        </w:rPr>
-        <w:t>:</w:t>
-      </w:r>
-    </w:p>
-    <w:p>
-      <w:pPr>
-        <w:shd w:val="clear" w:color="auto" w:fill="1E1E1E"/>
-        <w:spacing w:after="0" w:line="285" w:lineRule="atLeast"/>
-        <w:rPr>
-          <w:rFonts w:ascii="Consolas" w:eastAsia="Times New Roman" w:hAnsi="Consolas" w:cs="Times New Roman"/>
-          <w:color w:val="D4D4D4"/>
-          <w:sz w:val="21"/>
-          <w:szCs w:val="21"/>
-          <w:lang w:eastAsia="en-GB"/>
-        </w:rPr>
-      </w:pPr>
-      <w:r>
-        <w:rPr>
-          <w:rFonts w:ascii="Consolas" w:eastAsia="Times New Roman" w:hAnsi="Consolas" w:cs="Times New Roman"/>
-          <w:color w:val="D4D4D4"/>
-          <w:sz w:val="21"/>
-          <w:szCs w:val="21"/>
-          <w:lang w:eastAsia="en-GB"/>
-        </w:rPr>
-        <w:t>           </w:t>
-      </w:r>
-      <w:r>
-        <w:rPr>
-          <w:rFonts w:ascii="Consolas" w:eastAsia="Times New Roman" w:hAnsi="Consolas" w:cs="Times New Roman"/>
-          <w:color w:val="C586C0"/>
-          <w:sz w:val="21"/>
-          <w:szCs w:val="21"/>
-          <w:lang w:eastAsia="en-GB"/>
-        </w:rPr>
-        <w:t>return</w:t>
-      </w:r>
-      <w:r>
-        <w:rPr>
-          <w:rFonts w:ascii="Consolas" w:eastAsia="Times New Roman" w:hAnsi="Consolas" w:cs="Times New Roman"/>
-          <w:color w:val="D4D4D4"/>
-          <w:sz w:val="21"/>
-          <w:szCs w:val="21"/>
-          <w:lang w:eastAsia="en-GB"/>
-        </w:rPr>
-        <w:t xml:space="preserve"> </w:t>
-      </w:r>
-      <w:r>
-        <w:rPr>
-          <w:rFonts w:ascii="Consolas" w:eastAsia="Times New Roman" w:hAnsi="Consolas" w:cs="Times New Roman"/>
-          <w:color w:val="CE9178"/>
-          <w:sz w:val="21"/>
-          <w:szCs w:val="21"/>
-          <w:lang w:eastAsia="en-GB"/>
-        </w:rPr>
-        <w:t>'Concentrate and ask again'</w:t>
-      </w:r>
-    </w:p>
-    <w:p>
-      <w:pPr>
-        <w:shd w:val="clear" w:color="auto" w:fill="1E1E1E"/>
-        <w:spacing w:after="0" w:line="285" w:lineRule="atLeast"/>
-        <w:rPr>
-          <w:rFonts w:ascii="Consolas" w:eastAsia="Times New Roman" w:hAnsi="Consolas" w:cs="Times New Roman"/>
-          <w:color w:val="D4D4D4"/>
-          <w:sz w:val="21"/>
-          <w:szCs w:val="21"/>
-          <w:lang w:eastAsia="en-GB"/>
-        </w:rPr>
-      </w:pPr>
-      <w:r>
-        <w:rPr>
-          <w:rFonts w:ascii="Consolas" w:eastAsia="Times New Roman" w:hAnsi="Consolas" w:cs="Times New Roman"/>
-          <w:color w:val="D4D4D4"/>
-          <w:sz w:val="21"/>
-          <w:szCs w:val="21"/>
-          <w:lang w:eastAsia="en-GB"/>
-        </w:rPr>
-        <w:t>       </w:t>
-      </w:r>
-      <w:proofErr w:type="spellStart"/>
-      <w:r>
-        <w:rPr>
-          <w:rFonts w:ascii="Consolas" w:eastAsia="Times New Roman" w:hAnsi="Consolas" w:cs="Times New Roman"/>
-          <w:color w:val="C586C0"/>
-          <w:sz w:val="21"/>
-          <w:szCs w:val="21"/>
-          <w:lang w:eastAsia="en-GB"/>
-        </w:rPr>
-        <w:t>elif</w:t>
-      </w:r>
-      <w:proofErr w:type="spellEnd"/>
-      <w:r>
-        <w:rPr>
-          <w:rFonts w:ascii="Consolas" w:eastAsia="Times New Roman" w:hAnsi="Consolas" w:cs="Times New Roman"/>
-          <w:color w:val="D4D4D4"/>
-          <w:sz w:val="21"/>
-          <w:szCs w:val="21"/>
-          <w:lang w:eastAsia="en-GB"/>
-        </w:rPr>
-        <w:t xml:space="preserve"> </w:t>
-      </w:r>
-      <w:proofErr w:type="spellStart"/>
-      <w:r>
-        <w:rPr>
-          <w:rFonts w:ascii="Consolas" w:eastAsia="Times New Roman" w:hAnsi="Consolas" w:cs="Times New Roman"/>
-          <w:color w:val="9CDCFE"/>
-          <w:sz w:val="21"/>
-          <w:szCs w:val="21"/>
-          <w:lang w:eastAsia="en-GB"/>
-        </w:rPr>
-        <w:t>answerNumber</w:t>
-      </w:r>
-      <w:proofErr w:type="spellEnd"/>
-      <w:r>
-        <w:rPr>
-          <w:rFonts w:ascii="Consolas" w:eastAsia="Times New Roman" w:hAnsi="Consolas" w:cs="Times New Roman"/>
-          <w:color w:val="D4D4D4"/>
-          <w:sz w:val="21"/>
-          <w:szCs w:val="21"/>
-          <w:lang w:eastAsia="en-GB"/>
-        </w:rPr>
-        <w:t xml:space="preserve"> == </w:t>
-      </w:r>
-      <w:r>
-        <w:rPr>
-          <w:rFonts w:ascii="Consolas" w:eastAsia="Times New Roman" w:hAnsi="Consolas" w:cs="Times New Roman"/>
-          <w:color w:val="B5CEA8"/>
-          <w:sz w:val="21"/>
-          <w:szCs w:val="21"/>
-          <w:lang w:eastAsia="en-GB"/>
-        </w:rPr>
-        <w:t>7</w:t>
-      </w:r>
-      <w:r>
-        <w:rPr>
-          <w:rFonts w:ascii="Consolas" w:eastAsia="Times New Roman" w:hAnsi="Consolas" w:cs="Times New Roman"/>
-          <w:color w:val="D4D4D4"/>
-          <w:sz w:val="21"/>
-          <w:szCs w:val="21"/>
-          <w:lang w:eastAsia="en-GB"/>
-        </w:rPr>
-        <w:t>:</w:t>
-      </w:r>
-    </w:p>
-    <w:p>
-      <w:pPr>
-        <w:shd w:val="clear" w:color="auto" w:fill="1E1E1E"/>
-        <w:spacing w:after="0" w:line="285" w:lineRule="atLeast"/>
-        <w:rPr>
-          <w:rFonts w:ascii="Consolas" w:eastAsia="Times New Roman" w:hAnsi="Consolas" w:cs="Times New Roman"/>
-          <w:color w:val="D4D4D4"/>
-          <w:sz w:val="21"/>
-          <w:szCs w:val="21"/>
-          <w:lang w:eastAsia="en-GB"/>
-        </w:rPr>
-      </w:pPr>
-      <w:r>
-        <w:rPr>
-          <w:rFonts w:ascii="Consolas" w:eastAsia="Times New Roman" w:hAnsi="Consolas" w:cs="Times New Roman"/>
-          <w:color w:val="D4D4D4"/>
-          <w:sz w:val="21"/>
-          <w:szCs w:val="21"/>
-          <w:lang w:eastAsia="en-GB"/>
-        </w:rPr>
-        <w:t>           </w:t>
-      </w:r>
-      <w:r>
-        <w:rPr>
-          <w:rFonts w:ascii="Consolas" w:eastAsia="Times New Roman" w:hAnsi="Consolas" w:cs="Times New Roman"/>
-          <w:color w:val="C586C0"/>
-          <w:sz w:val="21"/>
-          <w:szCs w:val="21"/>
-          <w:lang w:eastAsia="en-GB"/>
-        </w:rPr>
-        <w:t>return</w:t>
-      </w:r>
-      <w:r>
-        <w:rPr>
-          <w:rFonts w:ascii="Consolas" w:eastAsia="Times New Roman" w:hAnsi="Consolas" w:cs="Times New Roman"/>
-          <w:color w:val="D4D4D4"/>
-          <w:sz w:val="21"/>
-          <w:szCs w:val="21"/>
-          <w:lang w:eastAsia="en-GB"/>
-        </w:rPr>
-        <w:t xml:space="preserve"> </w:t>
-      </w:r>
-      <w:r>
-        <w:rPr>
-          <w:rFonts w:ascii="Consolas" w:eastAsia="Times New Roman" w:hAnsi="Consolas" w:cs="Times New Roman"/>
-          <w:color w:val="CE9178"/>
-          <w:sz w:val="21"/>
-          <w:szCs w:val="21"/>
-          <w:lang w:eastAsia="en-GB"/>
-        </w:rPr>
-        <w:t>'My reply is no'</w:t>
-      </w:r>
-    </w:p>
-    <w:p>
-      <w:pPr>
-        <w:shd w:val="clear" w:color="auto" w:fill="1E1E1E"/>
-        <w:spacing w:after="0" w:line="285" w:lineRule="atLeast"/>
-        <w:rPr>
-          <w:rFonts w:ascii="Consolas" w:eastAsia="Times New Roman" w:hAnsi="Consolas" w:cs="Times New Roman"/>
-          <w:color w:val="D4D4D4"/>
-          <w:sz w:val="21"/>
-          <w:szCs w:val="21"/>
-          <w:lang w:eastAsia="en-GB"/>
-        </w:rPr>
-      </w:pPr>
-      <w:r>
-        <w:rPr>
-          <w:rFonts w:ascii="Consolas" w:eastAsia="Times New Roman" w:hAnsi="Consolas" w:cs="Times New Roman"/>
-          <w:color w:val="D4D4D4"/>
-          <w:sz w:val="21"/>
-          <w:szCs w:val="21"/>
-          <w:lang w:eastAsia="en-GB"/>
-        </w:rPr>
-        <w:t>       </w:t>
-      </w:r>
-      <w:proofErr w:type="spellStart"/>
-      <w:r>
-        <w:rPr>
-          <w:rFonts w:ascii="Consolas" w:eastAsia="Times New Roman" w:hAnsi="Consolas" w:cs="Times New Roman"/>
-          <w:color w:val="C586C0"/>
-          <w:sz w:val="21"/>
-          <w:szCs w:val="21"/>
-          <w:lang w:eastAsia="en-GB"/>
-        </w:rPr>
-        <w:t>elif</w:t>
-      </w:r>
-      <w:proofErr w:type="spellEnd"/>
-      <w:r>
-        <w:rPr>
-          <w:rFonts w:ascii="Consolas" w:eastAsia="Times New Roman" w:hAnsi="Consolas" w:cs="Times New Roman"/>
-          <w:color w:val="D4D4D4"/>
-          <w:sz w:val="21"/>
-          <w:szCs w:val="21"/>
-          <w:lang w:eastAsia="en-GB"/>
-        </w:rPr>
-        <w:t xml:space="preserve"> </w:t>
-      </w:r>
-      <w:proofErr w:type="spellStart"/>
-      <w:r>
-        <w:rPr>
-          <w:rFonts w:ascii="Consolas" w:eastAsia="Times New Roman" w:hAnsi="Consolas" w:cs="Times New Roman"/>
-          <w:color w:val="9CDCFE"/>
-          <w:sz w:val="21"/>
-          <w:szCs w:val="21"/>
-          <w:lang w:eastAsia="en-GB"/>
-        </w:rPr>
-        <w:t>answerNumber</w:t>
-      </w:r>
-      <w:proofErr w:type="spellEnd"/>
-      <w:r>
-        <w:rPr>
-          <w:rFonts w:ascii="Consolas" w:eastAsia="Times New Roman" w:hAnsi="Consolas" w:cs="Times New Roman"/>
-          <w:color w:val="D4D4D4"/>
-          <w:sz w:val="21"/>
-          <w:szCs w:val="21"/>
-          <w:lang w:eastAsia="en-GB"/>
-        </w:rPr>
-        <w:t xml:space="preserve"> == </w:t>
-      </w:r>
-      <w:r>
-        <w:rPr>
-          <w:rFonts w:ascii="Consolas" w:eastAsia="Times New Roman" w:hAnsi="Consolas" w:cs="Times New Roman"/>
-          <w:color w:val="B5CEA8"/>
-          <w:sz w:val="21"/>
-          <w:szCs w:val="21"/>
-          <w:lang w:eastAsia="en-GB"/>
-        </w:rPr>
-        <w:t>8</w:t>
-      </w:r>
-      <w:r>
-        <w:rPr>
-          <w:rFonts w:ascii="Consolas" w:eastAsia="Times New Roman" w:hAnsi="Consolas" w:cs="Times New Roman"/>
-          <w:color w:val="D4D4D4"/>
-          <w:sz w:val="21"/>
-          <w:szCs w:val="21"/>
-          <w:lang w:eastAsia="en-GB"/>
-        </w:rPr>
-        <w:t>:</w:t>
-      </w:r>
-    </w:p>
-    <w:p>
-      <w:pPr>
-        <w:shd w:val="clear" w:color="auto" w:fill="1E1E1E"/>
-        <w:spacing w:after="0" w:line="285" w:lineRule="atLeast"/>
-        <w:rPr>
-          <w:rFonts w:ascii="Consolas" w:eastAsia="Times New Roman" w:hAnsi="Consolas" w:cs="Times New Roman"/>
-          <w:color w:val="D4D4D4"/>
-          <w:sz w:val="21"/>
-          <w:szCs w:val="21"/>
-          <w:lang w:eastAsia="en-GB"/>
-        </w:rPr>
-      </w:pPr>
-      <w:r>
-        <w:rPr>
-          <w:rFonts w:ascii="Consolas" w:eastAsia="Times New Roman" w:hAnsi="Consolas" w:cs="Times New Roman"/>
-          <w:color w:val="D4D4D4"/>
-          <w:sz w:val="21"/>
-          <w:szCs w:val="21"/>
-          <w:lang w:eastAsia="en-GB"/>
-        </w:rPr>
-        <w:t>           </w:t>
-      </w:r>
-      <w:r>
-        <w:rPr>
-          <w:rFonts w:ascii="Consolas" w:eastAsia="Times New Roman" w:hAnsi="Consolas" w:cs="Times New Roman"/>
-          <w:color w:val="C586C0"/>
-          <w:sz w:val="21"/>
-          <w:szCs w:val="21"/>
-          <w:lang w:eastAsia="en-GB"/>
-        </w:rPr>
-        <w:t>return</w:t>
-      </w:r>
-      <w:r>
-        <w:rPr>
-          <w:rFonts w:ascii="Consolas" w:eastAsia="Times New Roman" w:hAnsi="Consolas" w:cs="Times New Roman"/>
-          <w:color w:val="D4D4D4"/>
-          <w:sz w:val="21"/>
-          <w:szCs w:val="21"/>
-          <w:lang w:eastAsia="en-GB"/>
-        </w:rPr>
-        <w:t xml:space="preserve"> </w:t>
-      </w:r>
-      <w:r>
-        <w:rPr>
-          <w:rFonts w:ascii="Consolas" w:eastAsia="Times New Roman" w:hAnsi="Consolas" w:cs="Times New Roman"/>
-          <w:color w:val="CE9178"/>
-          <w:sz w:val="21"/>
-          <w:szCs w:val="21"/>
-          <w:lang w:eastAsia="en-GB"/>
-        </w:rPr>
-        <w:t>'Outlook not so good'</w:t>
-      </w:r>
-    </w:p>
-    <w:p>
-      <w:pPr>
-        <w:shd w:val="clear" w:color="auto" w:fill="1E1E1E"/>
-        <w:spacing w:after="0" w:line="285" w:lineRule="atLeast"/>
-        <w:rPr>
-          <w:rFonts w:ascii="Consolas" w:eastAsia="Times New Roman" w:hAnsi="Consolas" w:cs="Times New Roman"/>
-          <w:color w:val="D4D4D4"/>
-          <w:sz w:val="21"/>
-          <w:szCs w:val="21"/>
-          <w:lang w:eastAsia="en-GB"/>
-        </w:rPr>
-      </w:pPr>
-      <w:r>
-        <w:rPr>
-          <w:rFonts w:ascii="Consolas" w:eastAsia="Times New Roman" w:hAnsi="Consolas" w:cs="Times New Roman"/>
-          <w:color w:val="D4D4D4"/>
-          <w:sz w:val="21"/>
-          <w:szCs w:val="21"/>
-          <w:lang w:eastAsia="en-GB"/>
-        </w:rPr>
-        <w:t>       </w:t>
-      </w:r>
-      <w:proofErr w:type="spellStart"/>
-      <w:r>
-        <w:rPr>
-          <w:rFonts w:ascii="Consolas" w:eastAsia="Times New Roman" w:hAnsi="Consolas" w:cs="Times New Roman"/>
-          <w:color w:val="C586C0"/>
-          <w:sz w:val="21"/>
-          <w:szCs w:val="21"/>
-          <w:lang w:eastAsia="en-GB"/>
-        </w:rPr>
-        <w:t>elif</w:t>
-      </w:r>
-      <w:proofErr w:type="spellEnd"/>
-      <w:r>
-        <w:rPr>
-          <w:rFonts w:ascii="Consolas" w:eastAsia="Times New Roman" w:hAnsi="Consolas" w:cs="Times New Roman"/>
-          <w:color w:val="D4D4D4"/>
-          <w:sz w:val="21"/>
-          <w:szCs w:val="21"/>
-          <w:lang w:eastAsia="en-GB"/>
-        </w:rPr>
-        <w:t xml:space="preserve"> </w:t>
-      </w:r>
-      <w:proofErr w:type="spellStart"/>
-      <w:r>
-        <w:rPr>
-          <w:rFonts w:ascii="Consolas" w:eastAsia="Times New Roman" w:hAnsi="Consolas" w:cs="Times New Roman"/>
-          <w:color w:val="9CDCFE"/>
-          <w:sz w:val="21"/>
-          <w:szCs w:val="21"/>
-          <w:lang w:eastAsia="en-GB"/>
-        </w:rPr>
-        <w:t>answerNumber</w:t>
-      </w:r>
-      <w:proofErr w:type="spellEnd"/>
-      <w:r>
-        <w:rPr>
-          <w:rFonts w:ascii="Consolas" w:eastAsia="Times New Roman" w:hAnsi="Consolas" w:cs="Times New Roman"/>
-          <w:color w:val="D4D4D4"/>
-          <w:sz w:val="21"/>
-          <w:szCs w:val="21"/>
-          <w:lang w:eastAsia="en-GB"/>
-        </w:rPr>
-        <w:t xml:space="preserve"> == </w:t>
-      </w:r>
-      <w:r>
-        <w:rPr>
-          <w:rFonts w:ascii="Consolas" w:eastAsia="Times New Roman" w:hAnsi="Consolas" w:cs="Times New Roman"/>
-          <w:color w:val="B5CEA8"/>
-          <w:sz w:val="21"/>
-          <w:szCs w:val="21"/>
-          <w:lang w:eastAsia="en-GB"/>
-        </w:rPr>
-        <w:t>9</w:t>
-      </w:r>
-      <w:r>
-        <w:rPr>
-          <w:rFonts w:ascii="Consolas" w:eastAsia="Times New Roman" w:hAnsi="Consolas" w:cs="Times New Roman"/>
-          <w:color w:val="D4D4D4"/>
-          <w:sz w:val="21"/>
-          <w:szCs w:val="21"/>
-          <w:lang w:eastAsia="en-GB"/>
-        </w:rPr>
-        <w:t>:</w:t>
-      </w:r>
-    </w:p>
-    <w:p>
-      <w:pPr>
-        <w:shd w:val="clear" w:color="auto" w:fill="1E1E1E"/>
-        <w:spacing w:after="0" w:line="285" w:lineRule="atLeast"/>
-        <w:rPr>
-          <w:rFonts w:ascii="Consolas" w:eastAsia="Times New Roman" w:hAnsi="Consolas" w:cs="Times New Roman"/>
-          <w:color w:val="D4D4D4"/>
-          <w:sz w:val="21"/>
-          <w:szCs w:val="21"/>
-          <w:lang w:eastAsia="en-GB"/>
-        </w:rPr>
-      </w:pPr>
-      <w:r>
-        <w:rPr>
-          <w:rFonts w:ascii="Consolas" w:eastAsia="Times New Roman" w:hAnsi="Consolas" w:cs="Times New Roman"/>
-          <w:color w:val="D4D4D4"/>
-          <w:sz w:val="21"/>
-          <w:szCs w:val="21"/>
-          <w:lang w:eastAsia="en-GB"/>
-        </w:rPr>
-        <w:t>           </w:t>
-      </w:r>
-      <w:r>
-        <w:rPr>
-          <w:rFonts w:ascii="Consolas" w:eastAsia="Times New Roman" w:hAnsi="Consolas" w:cs="Times New Roman"/>
-          <w:color w:val="C586C0"/>
-          <w:sz w:val="21"/>
-          <w:szCs w:val="21"/>
-          <w:lang w:eastAsia="en-GB"/>
-        </w:rPr>
-        <w:t>return</w:t>
-      </w:r>
-      <w:r>
-        <w:rPr>
-          <w:rFonts w:ascii="Consolas" w:eastAsia="Times New Roman" w:hAnsi="Consolas" w:cs="Times New Roman"/>
-          <w:color w:val="D4D4D4"/>
-          <w:sz w:val="21"/>
-          <w:szCs w:val="21"/>
-          <w:lang w:eastAsia="en-GB"/>
-        </w:rPr>
-        <w:t xml:space="preserve"> </w:t>
-      </w:r>
-      <w:r>
-        <w:rPr>
-          <w:rFonts w:ascii="Consolas" w:eastAsia="Times New Roman" w:hAnsi="Consolas" w:cs="Times New Roman"/>
-          <w:color w:val="CE9178"/>
-          <w:sz w:val="21"/>
-          <w:szCs w:val="21"/>
-          <w:lang w:eastAsia="en-GB"/>
-        </w:rPr>
-        <w:t>'Very doubtful'</w:t>
-      </w:r>
-    </w:p>
-    <w:p>
-      <w:pPr>
-        <w:shd w:val="clear" w:color="auto" w:fill="1E1E1E"/>
-        <w:spacing w:after="0" w:line="285" w:lineRule="atLeast"/>
-        <w:rPr>
-          <w:rFonts w:ascii="Consolas" w:eastAsia="Times New Roman" w:hAnsi="Consolas" w:cs="Times New Roman"/>
-          <w:color w:val="D4D4D4"/>
-          <w:sz w:val="21"/>
-          <w:szCs w:val="21"/>
-          <w:lang w:eastAsia="en-GB"/>
-        </w:rPr>
-      </w:pPr>
-    </w:p>
-    <w:p>
-      <w:pPr>
-        <w:shd w:val="clear" w:color="auto" w:fill="1E1E1E"/>
-        <w:spacing w:after="0" w:line="285" w:lineRule="atLeast"/>
-        <w:rPr>
-          <w:rFonts w:ascii="Consolas" w:eastAsia="Times New Roman" w:hAnsi="Consolas" w:cs="Times New Roman"/>
-          <w:color w:val="D4D4D4"/>
-          <w:sz w:val="21"/>
-          <w:szCs w:val="21"/>
-          <w:lang w:eastAsia="en-GB"/>
-        </w:rPr>
-      </w:pPr>
-      <w:r>
-        <w:rPr>
-          <w:rFonts w:ascii="Consolas" w:eastAsia="Times New Roman" w:hAnsi="Consolas" w:cs="Times New Roman"/>
-          <w:color w:val="9CDCFE"/>
-          <w:sz w:val="21"/>
-          <w:szCs w:val="21"/>
-          <w:lang w:eastAsia="en-GB"/>
-        </w:rPr>
-        <w:t>r</w:t>
-      </w:r>
-      <w:r>
-        <w:rPr>
-          <w:rFonts w:ascii="Consolas" w:eastAsia="Times New Roman" w:hAnsi="Consolas" w:cs="Times New Roman"/>
-          <w:color w:val="D4D4D4"/>
-          <w:sz w:val="21"/>
-          <w:szCs w:val="21"/>
-          <w:lang w:eastAsia="en-GB"/>
-        </w:rPr>
-        <w:t xml:space="preserve"> = </w:t>
-      </w:r>
-      <w:proofErr w:type="spellStart"/>
-      <w:proofErr w:type="gramStart"/>
-      <w:r>
-        <w:rPr>
-          <w:rFonts w:ascii="Consolas" w:eastAsia="Times New Roman" w:hAnsi="Consolas" w:cs="Times New Roman"/>
-          <w:color w:val="4EC9B0"/>
-          <w:sz w:val="21"/>
-          <w:szCs w:val="21"/>
-          <w:lang w:eastAsia="en-GB"/>
-        </w:rPr>
-        <w:t>random</w:t>
-      </w:r>
-      <w:r>
-        <w:rPr>
-          <w:rFonts w:ascii="Consolas" w:eastAsia="Times New Roman" w:hAnsi="Consolas" w:cs="Times New Roman"/>
-          <w:color w:val="D4D4D4"/>
-          <w:sz w:val="21"/>
-          <w:szCs w:val="21"/>
-          <w:lang w:eastAsia="en-GB"/>
-        </w:rPr>
-        <w:t>.</w:t>
-      </w:r>
-      <w:r>
-        <w:rPr>
-          <w:rFonts w:ascii="Consolas" w:eastAsia="Times New Roman" w:hAnsi="Consolas" w:cs="Times New Roman"/>
-          <w:color w:val="9CDCFE"/>
-          <w:sz w:val="21"/>
-          <w:szCs w:val="21"/>
-          <w:lang w:eastAsia="en-GB"/>
-        </w:rPr>
-        <w:t>randint</w:t>
-      </w:r>
-      <w:proofErr w:type="spellEnd"/>
-      <w:proofErr w:type="gramEnd"/>
-      <w:r>
-        <w:rPr>
-          <w:rFonts w:ascii="Consolas" w:eastAsia="Times New Roman" w:hAnsi="Consolas" w:cs="Times New Roman"/>
-          <w:color w:val="D4D4D4"/>
-          <w:sz w:val="21"/>
-          <w:szCs w:val="21"/>
-          <w:lang w:eastAsia="en-GB"/>
-        </w:rPr>
-        <w:t>(</w:t>
-      </w:r>
-      <w:r>
-        <w:rPr>
-          <w:rFonts w:ascii="Consolas" w:eastAsia="Times New Roman" w:hAnsi="Consolas" w:cs="Times New Roman"/>
-          <w:color w:val="B5CEA8"/>
-          <w:sz w:val="21"/>
-          <w:szCs w:val="21"/>
-          <w:lang w:eastAsia="en-GB"/>
-        </w:rPr>
-        <w:t>1</w:t>
-      </w:r>
-      <w:r>
-        <w:rPr>
-          <w:rFonts w:ascii="Consolas" w:eastAsia="Times New Roman" w:hAnsi="Consolas" w:cs="Times New Roman"/>
-          <w:color w:val="D4D4D4"/>
-          <w:sz w:val="21"/>
-          <w:szCs w:val="21"/>
-          <w:lang w:eastAsia="en-GB"/>
-        </w:rPr>
-        <w:t xml:space="preserve">, </w:t>
-      </w:r>
-      <w:r>
-        <w:rPr>
-          <w:rFonts w:ascii="Consolas" w:eastAsia="Times New Roman" w:hAnsi="Consolas" w:cs="Times New Roman"/>
-          <w:color w:val="B5CEA8"/>
-          <w:sz w:val="21"/>
-          <w:szCs w:val="21"/>
-          <w:lang w:eastAsia="en-GB"/>
-        </w:rPr>
-        <w:t>9</w:t>
-      </w:r>
-      <w:r>
-        <w:rPr>
-          <w:rFonts w:ascii="Consolas" w:eastAsia="Times New Roman" w:hAnsi="Consolas" w:cs="Times New Roman"/>
-          <w:color w:val="D4D4D4"/>
-          <w:sz w:val="21"/>
-          <w:szCs w:val="21"/>
-          <w:lang w:eastAsia="en-GB"/>
-        </w:rPr>
-        <w:t>)</w:t>
-      </w:r>
-    </w:p>
-    <w:p>
-      <w:pPr>
-        <w:shd w:val="clear" w:color="auto" w:fill="1E1E1E"/>
-        <w:spacing w:after="0" w:line="285" w:lineRule="atLeast"/>
-        <w:rPr>
-          <w:rFonts w:ascii="Consolas" w:eastAsia="Times New Roman" w:hAnsi="Consolas" w:cs="Times New Roman"/>
-          <w:color w:val="D4D4D4"/>
-          <w:sz w:val="21"/>
-          <w:szCs w:val="21"/>
-          <w:lang w:eastAsia="en-GB"/>
-        </w:rPr>
-      </w:pPr>
-      <w:r>
-        <w:rPr>
-          <w:rFonts w:ascii="Consolas" w:eastAsia="Times New Roman" w:hAnsi="Consolas" w:cs="Times New Roman"/>
-          <w:color w:val="9CDCFE"/>
-          <w:sz w:val="21"/>
-          <w:szCs w:val="21"/>
-          <w:lang w:eastAsia="en-GB"/>
-        </w:rPr>
-        <w:t>fortune</w:t>
-      </w:r>
-      <w:r>
-        <w:rPr>
-          <w:rFonts w:ascii="Consolas" w:eastAsia="Times New Roman" w:hAnsi="Consolas" w:cs="Times New Roman"/>
-          <w:color w:val="D4D4D4"/>
-          <w:sz w:val="21"/>
-          <w:szCs w:val="21"/>
-          <w:lang w:eastAsia="en-GB"/>
-        </w:rPr>
-        <w:t xml:space="preserve"> = </w:t>
-      </w:r>
-      <w:proofErr w:type="spellStart"/>
-      <w:r>
-        <w:rPr>
-          <w:rFonts w:ascii="Consolas" w:eastAsia="Times New Roman" w:hAnsi="Consolas" w:cs="Times New Roman"/>
-          <w:color w:val="DCDCAA"/>
-          <w:sz w:val="21"/>
-          <w:szCs w:val="21"/>
-          <w:lang w:eastAsia="en-GB"/>
-        </w:rPr>
-        <w:t>getAnswer</w:t>
-      </w:r>
-      <w:proofErr w:type="spellEnd"/>
-      <w:r>
-        <w:rPr>
-          <w:rFonts w:ascii="Consolas" w:eastAsia="Times New Roman" w:hAnsi="Consolas" w:cs="Times New Roman"/>
-          <w:color w:val="D4D4D4"/>
-          <w:sz w:val="21"/>
-          <w:szCs w:val="21"/>
-          <w:lang w:eastAsia="en-GB"/>
-        </w:rPr>
-        <w:t>(</w:t>
-      </w:r>
-      <w:r>
-        <w:rPr>
-          <w:rFonts w:ascii="Consolas" w:eastAsia="Times New Roman" w:hAnsi="Consolas" w:cs="Times New Roman"/>
-          <w:color w:val="9CDCFE"/>
-          <w:sz w:val="21"/>
-          <w:szCs w:val="21"/>
-          <w:lang w:eastAsia="en-GB"/>
-        </w:rPr>
-        <w:t>r</w:t>
-      </w:r>
-      <w:r>
-        <w:rPr>
-          <w:rFonts w:ascii="Consolas" w:eastAsia="Times New Roman" w:hAnsi="Consolas" w:cs="Times New Roman"/>
-          <w:color w:val="D4D4D4"/>
-          <w:sz w:val="21"/>
-          <w:szCs w:val="21"/>
-          <w:lang w:eastAsia="en-GB"/>
-        </w:rPr>
-        <w:t>)</w:t>
-      </w:r>
-    </w:p>
-    <w:p>
-      <w:pPr>
-        <w:shd w:val="clear" w:color="auto" w:fill="1E1E1E"/>
-        <w:spacing w:after="0" w:line="285" w:lineRule="atLeast"/>
-        <w:rPr>
-          <w:rFonts w:ascii="Consolas" w:eastAsia="Times New Roman" w:hAnsi="Consolas" w:cs="Times New Roman"/>
-          <w:color w:val="D4D4D4"/>
-          <w:sz w:val="21"/>
-          <w:szCs w:val="21"/>
-          <w:lang w:eastAsia="en-GB"/>
-        </w:rPr>
-      </w:pPr>
-      <w:r>
-        <w:rPr>
-          <w:rFonts w:ascii="Consolas" w:eastAsia="Times New Roman" w:hAnsi="Consolas" w:cs="Times New Roman"/>
-          <w:color w:val="DCDCAA"/>
-          <w:sz w:val="21"/>
-          <w:szCs w:val="21"/>
-          <w:lang w:eastAsia="en-GB"/>
-        </w:rPr>
-        <w:t>print</w:t>
-      </w:r>
-      <w:r>
-        <w:rPr>
-          <w:rFonts w:ascii="Consolas" w:eastAsia="Times New Roman" w:hAnsi="Consolas" w:cs="Times New Roman"/>
-          <w:color w:val="D4D4D4"/>
-          <w:sz w:val="21"/>
-          <w:szCs w:val="21"/>
-          <w:lang w:eastAsia="en-GB"/>
-        </w:rPr>
-        <w:t>(</w:t>
-      </w:r>
-      <w:r>
-        <w:rPr>
-          <w:rFonts w:ascii="Consolas" w:eastAsia="Times New Roman" w:hAnsi="Consolas" w:cs="Times New Roman"/>
-          <w:color w:val="9CDCFE"/>
-          <w:sz w:val="21"/>
-          <w:szCs w:val="21"/>
-          <w:lang w:eastAsia="en-GB"/>
-        </w:rPr>
-        <w:t>fortune</w:t>
-      </w:r>
-      <w:r>
-        <w:rPr>
-          <w:rFonts w:ascii="Consolas" w:eastAsia="Times New Roman" w:hAnsi="Consolas" w:cs="Times New Roman"/>
-          <w:color w:val="D4D4D4"/>
-          <w:sz w:val="21"/>
-          <w:szCs w:val="21"/>
-          <w:lang w:eastAsia="en-GB"/>
-        </w:rPr>
-        <w:t>)</w:t>
-      </w:r>
-    </w:p>
-    <w:p/>
-    <w:p>
-      <w:proofErr w:type="gramStart"/>
-      <w:r>
-        <w:rPr>
-          <w:b/>
-          <w:bCs/>
-        </w:rPr>
         <w:lastRenderedPageBreak/>
-        <w:t>None</w:t>
-      </w:r>
-      <w:proofErr w:type="gramEnd"/>
-      <w:r>
-        <w:rPr>
-          <w:b/>
-          <w:bCs/>
-        </w:rPr>
-        <w:t xml:space="preserve"> value</w:t>
-      </w:r>
-    </w:p>
-    <w:p>
-      <w:r>
-        <w:t xml:space="preserve">None represents the absence of a value. The </w:t>
-      </w:r>
-      <w:proofErr w:type="gramStart"/>
-      <w:r>
-        <w:t>none value</w:t>
-      </w:r>
-      <w:proofErr w:type="gramEnd"/>
-      <w:r>
-        <w:t xml:space="preserve"> is the only value of the </w:t>
+        <w:t>None value</w:t>
+      </w:r>
+    </w:p>
+    <w:p>
+      <w:r>
+        <w:t xml:space="preserve">None represents the absence of a value. The none value is the only value of the </w:t>
       </w:r>
       <w:r>
         <w:rPr>
@@ -4081,15 +3616,7 @@
         <w:t xml:space="preserve"> data type.</w:t>
       </w:r>
       <w:r>
-        <w:t xml:space="preserve"> This is quite useful when you need to store something that </w:t>
-      </w:r>
-      <w:proofErr w:type="gramStart"/>
-      <w:r>
-        <w:t>won’t</w:t>
-      </w:r>
-      <w:proofErr w:type="gramEnd"/>
-      <w:r>
-        <w:t xml:space="preserve"> be confused for a real value in a variable.</w:t>
+        <w:t xml:space="preserve"> This is quite useful when you need to store something that won’t be confused for a real value in a variable.</w:t>
       </w:r>
     </w:p>
     <w:p>

</xml_diff>

<commit_message>
Collatz Exercise and finish Chapter 3
</commit_message>
<xml_diff>
--- a/Notes.docx
+++ b/Notes.docx
@@ -38,7 +38,23 @@
         <w:jc w:val="both"/>
       </w:pPr>
       <w:r>
-        <w:t>On its own, this book won’t turn you into a professional software developer any more than a few guitar lessons will turn you into a rock star. But if you’re an office worker, administrator, academic, or anyone else who uses a computer for work or fun, you will learn the basics of programming so that you can automate simple tasks such as these:</w:t>
+        <w:t xml:space="preserve">On its own, this book </w:t>
+      </w:r>
+      <w:proofErr w:type="gramStart"/>
+      <w:r>
+        <w:t>won’t</w:t>
+      </w:r>
+      <w:proofErr w:type="gramEnd"/>
+      <w:r>
+        <w:t xml:space="preserve"> turn you into a professional software developer any more than a few guitar lessons will turn you into a rock star. But if </w:t>
+      </w:r>
+      <w:proofErr w:type="gramStart"/>
+      <w:r>
+        <w:t>you’re</w:t>
+      </w:r>
+      <w:proofErr w:type="gramEnd"/>
+      <w:r>
+        <w:t xml:space="preserve"> an office worker, administrator, academic, or anyone else who uses a computer for work or fun, you will learn the basics of programming so that you can automate simple tasks such as these:</w:t>
       </w:r>
     </w:p>
     <w:p>
@@ -86,7 +102,15 @@
         </w:numPr>
       </w:pPr>
       <w:r>
-        <w:t>Having your computer text you custom notifications</w:t>
+        <w:t xml:space="preserve">Having your computer </w:t>
+      </w:r>
+      <w:proofErr w:type="gramStart"/>
+      <w:r>
+        <w:t>text</w:t>
+      </w:r>
+      <w:proofErr w:type="gramEnd"/>
+      <w:r>
+        <w:t xml:space="preserve"> you custom notifications</w:t>
       </w:r>
     </w:p>
     <w:p>
@@ -124,7 +148,21 @@
         <w:rPr>
           <w:rFonts w:cstheme="minorHAnsi"/>
         </w:rPr>
-        <w:t>These tasks are simple but time-consuming for humans, and they are often so trivial or specific that there’s no ready-made software to perform them. Armed with a little bit of programming knowledge, however, you can have your computer do these tasks for you.</w:t>
+        <w:t xml:space="preserve">These tasks are simple but time-consuming for humans, and they are often so trivial or specific that </w:t>
+      </w:r>
+      <w:proofErr w:type="gramStart"/>
+      <w:r>
+        <w:rPr>
+          <w:rFonts w:cstheme="minorHAnsi"/>
+        </w:rPr>
+        <w:t>there’s</w:t>
+      </w:r>
+      <w:proofErr w:type="gramEnd"/>
+      <w:r>
+        <w:rPr>
+          <w:rFonts w:cstheme="minorHAnsi"/>
+        </w:rPr>
+        <w:t xml:space="preserve"> no ready-made software to perform them. Armed with a little bit of programming knowledge, however, you can have your computer do these tasks for you.</w:t>
       </w:r>
       <w:r>
         <w:rPr>
@@ -163,14 +201,32 @@
           <w:sz w:val="24"/>
           <w:szCs w:val="24"/>
         </w:rPr>
-        <w:t> passwordFile = open('SecretPasswordFile.txt')</w:t>
-      </w:r>
+        <w:t> </w:t>
+      </w:r>
+      <w:proofErr w:type="spellStart"/>
       <w:r>
         <w:rPr>
           <w:rFonts w:cstheme="minorHAnsi"/>
           <w:sz w:val="24"/>
           <w:szCs w:val="24"/>
         </w:rPr>
+        <w:t>passwordFile</w:t>
+      </w:r>
+      <w:proofErr w:type="spellEnd"/>
+      <w:r>
+        <w:rPr>
+          <w:rFonts w:cstheme="minorHAnsi"/>
+          <w:sz w:val="24"/>
+          <w:szCs w:val="24"/>
+        </w:rPr>
+        <w:t xml:space="preserve"> = open('SecretPasswordFile.txt')</w:t>
+      </w:r>
+      <w:r>
+        <w:rPr>
+          <w:rFonts w:cstheme="minorHAnsi"/>
+          <w:sz w:val="24"/>
+          <w:szCs w:val="24"/>
+        </w:rPr>
         <w:br/>
       </w:r>
       <w:r>
@@ -187,14 +243,50 @@
           <w:sz w:val="24"/>
           <w:szCs w:val="24"/>
         </w:rPr>
-        <w:t> secretPassword = passwordFile.read()</w:t>
-      </w:r>
+        <w:t> </w:t>
+      </w:r>
+      <w:proofErr w:type="spellStart"/>
       <w:r>
         <w:rPr>
           <w:rFonts w:cstheme="minorHAnsi"/>
           <w:sz w:val="24"/>
           <w:szCs w:val="24"/>
         </w:rPr>
+        <w:t>secretPassword</w:t>
+      </w:r>
+      <w:proofErr w:type="spellEnd"/>
+      <w:r>
+        <w:rPr>
+          <w:rFonts w:cstheme="minorHAnsi"/>
+          <w:sz w:val="24"/>
+          <w:szCs w:val="24"/>
+        </w:rPr>
+        <w:t xml:space="preserve"> = </w:t>
+      </w:r>
+      <w:proofErr w:type="spellStart"/>
+      <w:r>
+        <w:rPr>
+          <w:rFonts w:cstheme="minorHAnsi"/>
+          <w:sz w:val="24"/>
+          <w:szCs w:val="24"/>
+        </w:rPr>
+        <w:t>passwordFile.read</w:t>
+      </w:r>
+      <w:proofErr w:type="spellEnd"/>
+      <w:r>
+        <w:rPr>
+          <w:rFonts w:cstheme="minorHAnsi"/>
+          <w:sz w:val="24"/>
+          <w:szCs w:val="24"/>
+        </w:rPr>
+        <w:t>()</w:t>
+      </w:r>
+      <w:r>
+        <w:rPr>
+          <w:rFonts w:cstheme="minorHAnsi"/>
+          <w:sz w:val="24"/>
+          <w:szCs w:val="24"/>
+        </w:rPr>
         <w:br/>
       </w:r>
       <w:r>
@@ -211,23 +303,59 @@
           <w:sz w:val="24"/>
           <w:szCs w:val="24"/>
         </w:rPr>
-        <w:t> print('Enter your password.')</w:t>
-      </w:r>
+        <w:t> </w:t>
+      </w:r>
+      <w:proofErr w:type="gramStart"/>
       <w:r>
         <w:rPr>
           <w:rFonts w:cstheme="minorHAnsi"/>
           <w:sz w:val="24"/>
           <w:szCs w:val="24"/>
         </w:rPr>
-        <w:br/>
-        <w:t>   typedPassword = input()</w:t>
-      </w:r>
+        <w:t>print(</w:t>
+      </w:r>
+      <w:proofErr w:type="gramEnd"/>
       <w:r>
         <w:rPr>
           <w:rFonts w:cstheme="minorHAnsi"/>
           <w:sz w:val="24"/>
           <w:szCs w:val="24"/>
         </w:rPr>
+        <w:t>'Enter your password.')</w:t>
+      </w:r>
+      <w:r>
+        <w:rPr>
+          <w:rFonts w:cstheme="minorHAnsi"/>
+          <w:sz w:val="24"/>
+          <w:szCs w:val="24"/>
+        </w:rPr>
+        <w:br/>
+        <w:t>   </w:t>
+      </w:r>
+      <w:proofErr w:type="spellStart"/>
+      <w:r>
+        <w:rPr>
+          <w:rFonts w:cstheme="minorHAnsi"/>
+          <w:sz w:val="24"/>
+          <w:szCs w:val="24"/>
+        </w:rPr>
+        <w:t>typedPassword</w:t>
+      </w:r>
+      <w:proofErr w:type="spellEnd"/>
+      <w:r>
+        <w:rPr>
+          <w:rFonts w:cstheme="minorHAnsi"/>
+          <w:sz w:val="24"/>
+          <w:szCs w:val="24"/>
+        </w:rPr>
+        <w:t xml:space="preserve"> = input()</w:t>
+      </w:r>
+      <w:r>
+        <w:rPr>
+          <w:rFonts w:cstheme="minorHAnsi"/>
+          <w:sz w:val="24"/>
+          <w:szCs w:val="24"/>
+        </w:rPr>
         <w:br/>
       </w:r>
       <w:r>
@@ -244,14 +372,50 @@
           <w:sz w:val="24"/>
           <w:szCs w:val="24"/>
         </w:rPr>
-        <w:t> if typedPassword == secretPassword:</w:t>
-      </w:r>
+        <w:t xml:space="preserve"> if </w:t>
+      </w:r>
+      <w:proofErr w:type="spellStart"/>
       <w:r>
         <w:rPr>
           <w:rFonts w:cstheme="minorHAnsi"/>
           <w:sz w:val="24"/>
           <w:szCs w:val="24"/>
         </w:rPr>
+        <w:t>typedPassword</w:t>
+      </w:r>
+      <w:proofErr w:type="spellEnd"/>
+      <w:r>
+        <w:rPr>
+          <w:rFonts w:cstheme="minorHAnsi"/>
+          <w:sz w:val="24"/>
+          <w:szCs w:val="24"/>
+        </w:rPr>
+        <w:t xml:space="preserve"> == </w:t>
+      </w:r>
+      <w:proofErr w:type="spellStart"/>
+      <w:r>
+        <w:rPr>
+          <w:rFonts w:cstheme="minorHAnsi"/>
+          <w:sz w:val="24"/>
+          <w:szCs w:val="24"/>
+        </w:rPr>
+        <w:t>secretPassword</w:t>
+      </w:r>
+      <w:proofErr w:type="spellEnd"/>
+      <w:r>
+        <w:rPr>
+          <w:rFonts w:cstheme="minorHAnsi"/>
+          <w:sz w:val="24"/>
+          <w:szCs w:val="24"/>
+        </w:rPr>
+        <w:t>:</w:t>
+      </w:r>
+      <w:r>
+        <w:rPr>
+          <w:rFonts w:cstheme="minorHAnsi"/>
+          <w:sz w:val="24"/>
+          <w:szCs w:val="24"/>
+        </w:rPr>
         <w:br/>
         <w:t>   </w:t>
       </w:r>
@@ -294,14 +458,32 @@
           <w:sz w:val="24"/>
           <w:szCs w:val="24"/>
         </w:rPr>
-        <w:t> if typedPassword == '12345':</w:t>
-      </w:r>
+        <w:t xml:space="preserve"> if </w:t>
+      </w:r>
+      <w:proofErr w:type="spellStart"/>
       <w:r>
         <w:rPr>
           <w:rFonts w:cstheme="minorHAnsi"/>
           <w:sz w:val="24"/>
           <w:szCs w:val="24"/>
         </w:rPr>
+        <w:t>typedPassword</w:t>
+      </w:r>
+      <w:proofErr w:type="spellEnd"/>
+      <w:r>
+        <w:rPr>
+          <w:rFonts w:cstheme="minorHAnsi"/>
+          <w:sz w:val="24"/>
+          <w:szCs w:val="24"/>
+        </w:rPr>
+        <w:t xml:space="preserve"> == '12345':</w:t>
+      </w:r>
+      <w:r>
+        <w:rPr>
+          <w:rFonts w:cstheme="minorHAnsi"/>
+          <w:sz w:val="24"/>
+          <w:szCs w:val="24"/>
+        </w:rPr>
         <w:br/>
         <w:t>       </w:t>
       </w:r>
@@ -424,7 +606,21 @@
         <w:rPr>
           <w:rFonts w:cstheme="minorHAnsi"/>
         </w:rPr>
-        <w:t>, and if they’re the same, the program prints Access granted to the screen </w:t>
+        <w:t xml:space="preserve">, and if </w:t>
+      </w:r>
+      <w:proofErr w:type="gramStart"/>
+      <w:r>
+        <w:rPr>
+          <w:rFonts w:cstheme="minorHAnsi"/>
+        </w:rPr>
+        <w:t>they’re</w:t>
+      </w:r>
+      <w:proofErr w:type="gramEnd"/>
+      <w:r>
+        <w:rPr>
+          <w:rFonts w:cstheme="minorHAnsi"/>
+        </w:rPr>
+        <w:t xml:space="preserve"> the same, the program prints Access granted to the screen </w:t>
       </w:r>
       <w:r>
         <w:rPr>
@@ -602,8 +798,13 @@
           </w:tcPr>
           <w:p>
             <w:r>
-              <w:t>Ctrl + [ / ]</w:t>
+              <w:t xml:space="preserve">Ctrl + [ </w:t>
             </w:r>
+            <w:proofErr w:type="gramStart"/>
+            <w:r>
+              <w:t>/ ]</w:t>
+            </w:r>
+            <w:proofErr w:type="gramEnd"/>
           </w:p>
         </w:tc>
         <w:tc>
@@ -637,7 +838,15 @@
           </w:tcPr>
           <w:p>
             <w:r>
-              <w:t xml:space="preserve">Floor division e.x. </w:t>
+              <w:t xml:space="preserve">Floor division </w:t>
+            </w:r>
+            <w:proofErr w:type="spellStart"/>
+            <w:r>
+              <w:t>e.x</w:t>
+            </w:r>
+            <w:proofErr w:type="spellEnd"/>
+            <w:r>
+              <w:t xml:space="preserve">. </w:t>
             </w:r>
             <w:r>
               <w:t>3 // 2 = 1</w:t>
@@ -843,7 +1052,17 @@
         <w:jc w:val="both"/>
       </w:pPr>
       <w:r>
-        <w:t>2 + 2. 2 is a value while + is an operator. Expression will contain values and operators, which will result in an evaluation. Just typing 4 on it’s own and pressing Enter will also result in an evaluation, where 4 simply evaluates itself to 4.</w:t>
+        <w:t xml:space="preserve">2 + 2. 2 is a value while + is an operator. Expression will contain values and operators, which will result in an evaluation. Just typing 4 on </w:t>
+      </w:r>
+      <w:proofErr w:type="spellStart"/>
+      <w:proofErr w:type="gramStart"/>
+      <w:r>
+        <w:t>it’s</w:t>
+      </w:r>
+      <w:proofErr w:type="spellEnd"/>
+      <w:proofErr w:type="gramEnd"/>
+      <w:r>
+        <w:t xml:space="preserve"> own and pressing Enter will also result in an evaluation, where 4 simply evaluates itself to 4.</w:t>
       </w:r>
     </w:p>
     <w:p>
@@ -961,7 +1180,15 @@
     <w:p/>
     <w:p>
       <w:r>
-        <w:t>Precedence refers to the order of operations similar to mathematics.</w:t>
+        <w:t xml:space="preserve">Precedence refers to the order of operations </w:t>
+      </w:r>
+      <w:proofErr w:type="gramStart"/>
+      <w:r>
+        <w:t>similar to</w:t>
+      </w:r>
+      <w:proofErr w:type="gramEnd"/>
+      <w:r>
+        <w:t xml:space="preserve"> mathematics.</w:t>
       </w:r>
     </w:p>
     <w:p>
@@ -1002,8 +1229,13 @@
     <w:p/>
     <w:p>
       <w:r>
-        <w:t>‘Alice’ + ‘Bob’ = AliceBob</w:t>
-      </w:r>
+        <w:t xml:space="preserve">‘Alice’ + ‘Bob’ = </w:t>
+      </w:r>
+      <w:proofErr w:type="spellStart"/>
+      <w:r>
+        <w:t>AliceBob</w:t>
+      </w:r>
+      <w:proofErr w:type="spellEnd"/>
     </w:p>
     <w:p>
       <w:r>
@@ -1192,16 +1424,45 @@
       </w:r>
     </w:p>
     <w:p>
-      <w:r>
-        <w:t>print('What is your age?')    # ask for their age</w:t>
+      <w:proofErr w:type="gramStart"/>
+      <w:r>
+        <w:t>print(</w:t>
+      </w:r>
+      <w:proofErr w:type="gramEnd"/>
+      <w:r>
+        <w:t>'What is your age?')    # ask for their age</w:t>
       </w:r>
       <w:r>
         <w:br/>
-        <w:t>   myAge = input()</w:t>
+        <w:t>   </w:t>
+      </w:r>
+      <w:proofErr w:type="spellStart"/>
+      <w:r>
+        <w:t>myAge</w:t>
+      </w:r>
+      <w:proofErr w:type="spellEnd"/>
+      <w:r>
+        <w:t xml:space="preserve"> = </w:t>
+      </w:r>
+      <w:proofErr w:type="gramStart"/>
+      <w:r>
+        <w:t>input(</w:t>
+      </w:r>
+      <w:proofErr w:type="gramEnd"/>
+      <w:r>
+        <w:t>)</w:t>
       </w:r>
       <w:r>
         <w:br/>
-        <w:t>   print('You will be ' + str(int(myAge) + 1) + ' in a year.')</w:t>
+        <w:t>   print('You will be ' + str(int(</w:t>
+      </w:r>
+      <w:proofErr w:type="spellStart"/>
+      <w:r>
+        <w:t>myAge</w:t>
+      </w:r>
+      <w:proofErr w:type="spellEnd"/>
+      <w:r>
+        <w:t>) + 1) + ' in a year.')</w:t>
       </w:r>
     </w:p>
     <w:p/>
@@ -1240,7 +1501,15 @@
         <w:t xml:space="preserve"> </w:t>
       </w:r>
       <w:r>
-        <w:t>Python gives an error because the + operator can only be used to add two integers together or concatenate two strings. You can’t add an integer to a string, because this is ungrammatical in Python. You can fix this by using a string version of the integer instead, as explained in the next section.</w:t>
+        <w:t xml:space="preserve">Python gives an error because the + operator can only be used to add two integers together or concatenate two strings. You </w:t>
+      </w:r>
+      <w:proofErr w:type="gramStart"/>
+      <w:r>
+        <w:t>can’t</w:t>
+      </w:r>
+      <w:proofErr w:type="gramEnd"/>
+      <w:r>
+        <w:t xml:space="preserve"> add an integer to a string, because this is ungrammatical in Python. You can fix this by using a string version of the integer instead, as explained in the next section.</w:t>
       </w:r>
     </w:p>
     <w:p/>
@@ -1365,6 +1634,7 @@
           <w:lang w:eastAsia="en-GB"/>
         </w:rPr>
       </w:pPr>
+      <w:proofErr w:type="gramStart"/>
       <w:r>
         <w:rPr>
           <w:rFonts w:ascii="Consolas" w:eastAsia="Times New Roman" w:hAnsi="Consolas" w:cs="Times New Roman"/>
@@ -1381,6 +1651,7 @@
         </w:rPr>
         <w:t>(</w:t>
       </w:r>
+      <w:proofErr w:type="gramEnd"/>
       <w:r>
         <w:rPr>
           <w:rFonts w:ascii="Consolas" w:eastAsia="Times New Roman" w:hAnsi="Consolas" w:cs="Times New Roman"/>
@@ -1640,18 +1911,37 @@
     <w:p>
       <w:r>
         <w:tab/>
-        <w:t>Print(‘Hi Alice!’)</w:t>
-      </w:r>
-    </w:p>
-    <w:p>
-      <w:r>
-        <w:t>Elif age &lt; 12:</w:t>
+      </w:r>
+      <w:proofErr w:type="gramStart"/>
+      <w:r>
+        <w:t>Print(</w:t>
+      </w:r>
+      <w:proofErr w:type="gramEnd"/>
+      <w:r>
+        <w:t>‘Hi Alice!’)</w:t>
+      </w:r>
+    </w:p>
+    <w:p>
+      <w:proofErr w:type="spellStart"/>
+      <w:r>
+        <w:t>Elif</w:t>
+      </w:r>
+      <w:proofErr w:type="spellEnd"/>
+      <w:r>
+        <w:t xml:space="preserve"> age &lt; 12:</w:t>
       </w:r>
     </w:p>
     <w:p>
       <w:r>
         <w:tab/>
-        <w:t>Print(‘something else’)</w:t>
+      </w:r>
+      <w:proofErr w:type="gramStart"/>
+      <w:r>
+        <w:t>Print(</w:t>
+      </w:r>
+      <w:proofErr w:type="gramEnd"/>
+      <w:r>
+        <w:t>‘something else’)</w:t>
       </w:r>
     </w:p>
     <w:p>
@@ -1685,7 +1975,15 @@
       </w:r>
       <w:r>
         <w:br/>
-        <w:t>    print('Hello, world.')</w:t>
+        <w:t>    </w:t>
+      </w:r>
+      <w:proofErr w:type="gramStart"/>
+      <w:r>
+        <w:t>print(</w:t>
+      </w:r>
+      <w:proofErr w:type="gramEnd"/>
+      <w:r>
+        <w:t>'Hello, world.')</w:t>
       </w:r>
       <w:r>
         <w:br/>
@@ -1728,7 +2026,15 @@
       </w:r>
       <w:r>
         <w:br/>
-        <w:t>      print('Who are you?')</w:t>
+        <w:t>      </w:t>
+      </w:r>
+      <w:proofErr w:type="gramStart"/>
+      <w:r>
+        <w:t>print(</w:t>
+      </w:r>
+      <w:proofErr w:type="gramEnd"/>
+      <w:r>
+        <w:t>'Who are you?')</w:t>
       </w:r>
       <w:r>
         <w:br/>
@@ -1766,7 +2072,15 @@
         <w:t xml:space="preserve">    </w:t>
       </w:r>
       <w:r>
-        <w:t> password = input()</w:t>
+        <w:t xml:space="preserve"> password = </w:t>
+      </w:r>
+      <w:proofErr w:type="gramStart"/>
+      <w:r>
+        <w:t>input(</w:t>
+      </w:r>
+      <w:proofErr w:type="gramEnd"/>
+      <w:r>
+        <w:t>)</w:t>
       </w:r>
       <w:r>
         <w:br/>
@@ -1814,33 +2128,83 @@
     </w:p>
     <w:p/>
     <w:p>
-      <w:r>
-        <w:t>print('My name is')</w:t>
+      <w:proofErr w:type="gramStart"/>
+      <w:r>
+        <w:t>print(</w:t>
+      </w:r>
+      <w:proofErr w:type="gramEnd"/>
+      <w:r>
+        <w:t>'My name is')</w:t>
       </w:r>
       <w:r>
         <w:br/>
-        <w:t>for i in range(5):</w:t>
+        <w:t xml:space="preserve">for </w:t>
+      </w:r>
+      <w:proofErr w:type="spellStart"/>
+      <w:r>
+        <w:t>i</w:t>
+      </w:r>
+      <w:proofErr w:type="spellEnd"/>
+      <w:r>
+        <w:t xml:space="preserve"> in range(5):</w:t>
       </w:r>
       <w:r>
         <w:br/>
-        <w:t>    print('Jimmy Five Times (' + str(i) + ')')</w:t>
-      </w:r>
-    </w:p>
-    <w:p/>
-    <w:p>
-      <w:r>
-        <w:t>i is set to 0 and the value in range will go up to but not including this value. So 0-4</w:t>
-      </w:r>
-    </w:p>
-    <w:p/>
-    <w:p>
-      <w:r>
-        <w:t>for I in range(12,16)</w:t>
-      </w:r>
-    </w:p>
-    <w:p>
-      <w:r>
-        <w:t>print(i)</w:t>
+        <w:t>    print('Jimmy Five Times (' + str(</w:t>
+      </w:r>
+      <w:proofErr w:type="spellStart"/>
+      <w:r>
+        <w:t>i</w:t>
+      </w:r>
+      <w:proofErr w:type="spellEnd"/>
+      <w:r>
+        <w:t>) + ')')</w:t>
+      </w:r>
+    </w:p>
+    <w:p/>
+    <w:p>
+      <w:proofErr w:type="spellStart"/>
+      <w:r>
+        <w:t>i</w:t>
+      </w:r>
+      <w:proofErr w:type="spellEnd"/>
+      <w:r>
+        <w:t xml:space="preserve"> is set to 0 and the value in range will go up to but not including this value. </w:t>
+      </w:r>
+      <w:proofErr w:type="gramStart"/>
+      <w:r>
+        <w:t>So</w:t>
+      </w:r>
+      <w:proofErr w:type="gramEnd"/>
+      <w:r>
+        <w:t xml:space="preserve"> 0-4</w:t>
+      </w:r>
+    </w:p>
+    <w:p/>
+    <w:p>
+      <w:r>
+        <w:t xml:space="preserve">for I in </w:t>
+      </w:r>
+      <w:proofErr w:type="gramStart"/>
+      <w:r>
+        <w:t>range(</w:t>
+      </w:r>
+      <w:proofErr w:type="gramEnd"/>
+      <w:r>
+        <w:t>12,16)</w:t>
+      </w:r>
+    </w:p>
+    <w:p>
+      <w:r>
+        <w:t>print(</w:t>
+      </w:r>
+      <w:proofErr w:type="spellStart"/>
+      <w:r>
+        <w:t>i</w:t>
+      </w:r>
+      <w:proofErr w:type="spellEnd"/>
+      <w:r>
+        <w:t>)</w:t>
       </w:r>
     </w:p>
     <w:p/>
@@ -1852,7 +2216,15 @@
     <w:p/>
     <w:p>
       <w:r>
-        <w:t>for I in range(0, 10, 2) will count zero to eight ( since 10 not inclusive) in intervals of 2</w:t>
+        <w:t xml:space="preserve">for I in </w:t>
+      </w:r>
+      <w:proofErr w:type="gramStart"/>
+      <w:r>
+        <w:t>range(</w:t>
+      </w:r>
+      <w:proofErr w:type="gramEnd"/>
+      <w:r>
+        <w:t>0, 10, 2) will count zero to eight ( since 10 not inclusive) in intervals of 2</w:t>
       </w:r>
     </w:p>
     <w:p/>
@@ -1893,23 +2265,41 @@
           <w:b/>
           <w:bCs/>
         </w:rPr>
-        <w:t>ending a program early - sys.exit()</w:t>
-      </w:r>
-    </w:p>
-    <w:p>
-      <w:pPr>
+        <w:t xml:space="preserve">ending a program early - </w:t>
+      </w:r>
+      <w:proofErr w:type="spellStart"/>
+      <w:proofErr w:type="gramStart"/>
+      <w:r>
         <w:rPr>
           <w:b/>
           <w:bCs/>
         </w:rPr>
-      </w:pPr>
-    </w:p>
-    <w:p>
-      <w:pPr>
+        <w:t>sys.exit</w:t>
+      </w:r>
+      <w:proofErr w:type="spellEnd"/>
+      <w:proofErr w:type="gramEnd"/>
+      <w:r>
         <w:rPr>
           <w:b/>
           <w:bCs/>
         </w:rPr>
+        <w:t>()</w:t>
+      </w:r>
+    </w:p>
+    <w:p>
+      <w:pPr>
+        <w:rPr>
+          <w:b/>
+          <w:bCs/>
+        </w:rPr>
+      </w:pPr>
+    </w:p>
+    <w:p>
+      <w:pPr>
+        <w:rPr>
+          <w:b/>
+          <w:bCs/>
+        </w:rPr>
       </w:pPr>
     </w:p>
     <w:p>
@@ -1939,29 +2329,67 @@
     <w:p/>
     <w:p>
       <w:r>
-        <w:t>Def hello():</w:t>
+        <w:t xml:space="preserve">Def </w:t>
+      </w:r>
+      <w:proofErr w:type="gramStart"/>
+      <w:r>
+        <w:t>hello(</w:t>
+      </w:r>
+      <w:proofErr w:type="gramEnd"/>
+      <w:r>
+        <w:t>):</w:t>
       </w:r>
     </w:p>
     <w:p>
       <w:r>
         <w:tab/>
-        <w:t>Print(‘Hello there’)</w:t>
-      </w:r>
-    </w:p>
-    <w:p/>
-    <w:p>
-      <w:r>
-        <w:t>hello() # this will be a function call</w:t>
-      </w:r>
-    </w:p>
-    <w:p>
-      <w:r>
-        <w:t xml:space="preserve">helloUser(name) </w:t>
-      </w:r>
-    </w:p>
-    <w:p>
-      <w:r>
-        <w:t># passing a value to the variable name, which make it an argument of the function helloUser()</w:t>
+      </w:r>
+      <w:proofErr w:type="gramStart"/>
+      <w:r>
+        <w:t>Print(</w:t>
+      </w:r>
+      <w:proofErr w:type="gramEnd"/>
+      <w:r>
+        <w:t>‘Hello there’)</w:t>
+      </w:r>
+    </w:p>
+    <w:p/>
+    <w:p>
+      <w:proofErr w:type="gramStart"/>
+      <w:r>
+        <w:t>hello(</w:t>
+      </w:r>
+      <w:proofErr w:type="gramEnd"/>
+      <w:r>
+        <w:t>) # this will be a function call</w:t>
+      </w:r>
+    </w:p>
+    <w:p>
+      <w:proofErr w:type="spellStart"/>
+      <w:r>
+        <w:t>helloUser</w:t>
+      </w:r>
+      <w:proofErr w:type="spellEnd"/>
+      <w:r>
+        <w:t xml:space="preserve">(name) </w:t>
+      </w:r>
+    </w:p>
+    <w:p>
+      <w:r>
+        <w:t xml:space="preserve"># passing a value to the variable name, which make it an argument of the function </w:t>
+      </w:r>
+      <w:proofErr w:type="spellStart"/>
+      <w:proofErr w:type="gramStart"/>
+      <w:r>
+        <w:t>helloUser</w:t>
+      </w:r>
+      <w:proofErr w:type="spellEnd"/>
+      <w:r>
+        <w:t>(</w:t>
+      </w:r>
+      <w:proofErr w:type="gramEnd"/>
+      <w:r>
+        <w:t>)</w:t>
       </w:r>
     </w:p>
     <w:p/>
@@ -2073,6 +2501,7 @@
         </w:rPr>
         <w:t xml:space="preserve"> </w:t>
       </w:r>
+      <w:proofErr w:type="spellStart"/>
       <w:r>
         <w:rPr>
           <w:rFonts w:ascii="Consolas" w:eastAsia="Times New Roman" w:hAnsi="Consolas" w:cs="Times New Roman"/>
@@ -2083,6 +2512,7 @@
         </w:rPr>
         <w:t>getAnswer</w:t>
       </w:r>
+      <w:proofErr w:type="spellEnd"/>
       <w:r>
         <w:rPr>
           <w:rFonts w:ascii="Consolas" w:eastAsia="Times New Roman" w:hAnsi="Consolas" w:cs="Times New Roman"/>
@@ -2093,6 +2523,7 @@
         </w:rPr>
         <w:t>(</w:t>
       </w:r>
+      <w:proofErr w:type="spellStart"/>
       <w:r>
         <w:rPr>
           <w:rFonts w:ascii="Consolas" w:eastAsia="Times New Roman" w:hAnsi="Consolas" w:cs="Times New Roman"/>
@@ -2103,6 +2534,7 @@
         </w:rPr>
         <w:t>answerNumber</w:t>
       </w:r>
+      <w:proofErr w:type="spellEnd"/>
       <w:r>
         <w:rPr>
           <w:rFonts w:ascii="Consolas" w:eastAsia="Times New Roman" w:hAnsi="Consolas" w:cs="Times New Roman"/>
@@ -2156,6 +2588,7 @@
         </w:rPr>
         <w:t xml:space="preserve"> </w:t>
       </w:r>
+      <w:proofErr w:type="spellStart"/>
       <w:r>
         <w:rPr>
           <w:rFonts w:ascii="Consolas" w:eastAsia="Times New Roman" w:hAnsi="Consolas" w:cs="Times New Roman"/>
@@ -2166,6 +2599,7 @@
         </w:rPr>
         <w:t>answerNumber</w:t>
       </w:r>
+      <w:proofErr w:type="spellEnd"/>
       <w:r>
         <w:rPr>
           <w:rFonts w:ascii="Consolas" w:eastAsia="Times New Roman" w:hAnsi="Consolas" w:cs="Times New Roman"/>
@@ -2272,6 +2706,7 @@
         </w:rPr>
         <w:t>       </w:t>
       </w:r>
+      <w:proofErr w:type="spellStart"/>
       <w:r>
         <w:rPr>
           <w:rFonts w:ascii="Consolas" w:eastAsia="Times New Roman" w:hAnsi="Consolas" w:cs="Times New Roman"/>
@@ -2282,6 +2717,7 @@
         </w:rPr>
         <w:t>elif</w:t>
       </w:r>
+      <w:proofErr w:type="spellEnd"/>
       <w:r>
         <w:rPr>
           <w:rFonts w:ascii="Consolas" w:eastAsia="Times New Roman" w:hAnsi="Consolas" w:cs="Times New Roman"/>
@@ -2292,6 +2728,7 @@
         </w:rPr>
         <w:t xml:space="preserve"> </w:t>
       </w:r>
+      <w:proofErr w:type="spellStart"/>
       <w:r>
         <w:rPr>
           <w:rFonts w:ascii="Consolas" w:eastAsia="Times New Roman" w:hAnsi="Consolas" w:cs="Times New Roman"/>
@@ -2302,6 +2739,7 @@
         </w:rPr>
         <w:t>answerNumber</w:t>
       </w:r>
+      <w:proofErr w:type="spellEnd"/>
       <w:r>
         <w:rPr>
           <w:rFonts w:ascii="Consolas" w:eastAsia="Times New Roman" w:hAnsi="Consolas" w:cs="Times New Roman"/>
@@ -2408,6 +2846,7 @@
         </w:rPr>
         <w:t>       </w:t>
       </w:r>
+      <w:proofErr w:type="spellStart"/>
       <w:r>
         <w:rPr>
           <w:rFonts w:ascii="Consolas" w:eastAsia="Times New Roman" w:hAnsi="Consolas" w:cs="Times New Roman"/>
@@ -2418,6 +2857,7 @@
         </w:rPr>
         <w:t>elif</w:t>
       </w:r>
+      <w:proofErr w:type="spellEnd"/>
       <w:r>
         <w:rPr>
           <w:rFonts w:ascii="Consolas" w:eastAsia="Times New Roman" w:hAnsi="Consolas" w:cs="Times New Roman"/>
@@ -2428,6 +2868,7 @@
         </w:rPr>
         <w:t xml:space="preserve"> </w:t>
       </w:r>
+      <w:proofErr w:type="spellStart"/>
       <w:r>
         <w:rPr>
           <w:rFonts w:ascii="Consolas" w:eastAsia="Times New Roman" w:hAnsi="Consolas" w:cs="Times New Roman"/>
@@ -2438,6 +2879,7 @@
         </w:rPr>
         <w:t>answerNumber</w:t>
       </w:r>
+      <w:proofErr w:type="spellEnd"/>
       <w:r>
         <w:rPr>
           <w:rFonts w:ascii="Consolas" w:eastAsia="Times New Roman" w:hAnsi="Consolas" w:cs="Times New Roman"/>
@@ -2544,6 +2986,7 @@
         </w:rPr>
         <w:t>       </w:t>
       </w:r>
+      <w:proofErr w:type="spellStart"/>
       <w:r>
         <w:rPr>
           <w:rFonts w:ascii="Consolas" w:eastAsia="Times New Roman" w:hAnsi="Consolas" w:cs="Times New Roman"/>
@@ -2554,6 +2997,7 @@
         </w:rPr>
         <w:t>elif</w:t>
       </w:r>
+      <w:proofErr w:type="spellEnd"/>
       <w:r>
         <w:rPr>
           <w:rFonts w:ascii="Consolas" w:eastAsia="Times New Roman" w:hAnsi="Consolas" w:cs="Times New Roman"/>
@@ -2564,6 +3008,7 @@
         </w:rPr>
         <w:t xml:space="preserve"> </w:t>
       </w:r>
+      <w:proofErr w:type="spellStart"/>
       <w:r>
         <w:rPr>
           <w:rFonts w:ascii="Consolas" w:eastAsia="Times New Roman" w:hAnsi="Consolas" w:cs="Times New Roman"/>
@@ -2574,6 +3019,7 @@
         </w:rPr>
         <w:t>answerNumber</w:t>
       </w:r>
+      <w:proofErr w:type="spellEnd"/>
       <w:r>
         <w:rPr>
           <w:rFonts w:ascii="Consolas" w:eastAsia="Times New Roman" w:hAnsi="Consolas" w:cs="Times New Roman"/>
@@ -2680,6 +3126,7 @@
         </w:rPr>
         <w:t>       </w:t>
       </w:r>
+      <w:proofErr w:type="spellStart"/>
       <w:r>
         <w:rPr>
           <w:rFonts w:ascii="Consolas" w:eastAsia="Times New Roman" w:hAnsi="Consolas" w:cs="Times New Roman"/>
@@ -2690,6 +3137,7 @@
         </w:rPr>
         <w:t>elif</w:t>
       </w:r>
+      <w:proofErr w:type="spellEnd"/>
       <w:r>
         <w:rPr>
           <w:rFonts w:ascii="Consolas" w:eastAsia="Times New Roman" w:hAnsi="Consolas" w:cs="Times New Roman"/>
@@ -2700,6 +3148,7 @@
         </w:rPr>
         <w:t xml:space="preserve"> </w:t>
       </w:r>
+      <w:proofErr w:type="spellStart"/>
       <w:r>
         <w:rPr>
           <w:rFonts w:ascii="Consolas" w:eastAsia="Times New Roman" w:hAnsi="Consolas" w:cs="Times New Roman"/>
@@ -2710,6 +3159,7 @@
         </w:rPr>
         <w:t>answerNumber</w:t>
       </w:r>
+      <w:proofErr w:type="spellEnd"/>
       <w:r>
         <w:rPr>
           <w:rFonts w:ascii="Consolas" w:eastAsia="Times New Roman" w:hAnsi="Consolas" w:cs="Times New Roman"/>
@@ -2816,6 +3266,7 @@
         </w:rPr>
         <w:t>       </w:t>
       </w:r>
+      <w:proofErr w:type="spellStart"/>
       <w:r>
         <w:rPr>
           <w:rFonts w:ascii="Consolas" w:eastAsia="Times New Roman" w:hAnsi="Consolas" w:cs="Times New Roman"/>
@@ -2826,6 +3277,7 @@
         </w:rPr>
         <w:t>elif</w:t>
       </w:r>
+      <w:proofErr w:type="spellEnd"/>
       <w:r>
         <w:rPr>
           <w:rFonts w:ascii="Consolas" w:eastAsia="Times New Roman" w:hAnsi="Consolas" w:cs="Times New Roman"/>
@@ -2836,6 +3288,7 @@
         </w:rPr>
         <w:t xml:space="preserve"> </w:t>
       </w:r>
+      <w:proofErr w:type="spellStart"/>
       <w:r>
         <w:rPr>
           <w:rFonts w:ascii="Consolas" w:eastAsia="Times New Roman" w:hAnsi="Consolas" w:cs="Times New Roman"/>
@@ -2846,6 +3299,7 @@
         </w:rPr>
         <w:t>answerNumber</w:t>
       </w:r>
+      <w:proofErr w:type="spellEnd"/>
       <w:r>
         <w:rPr>
           <w:rFonts w:ascii="Consolas" w:eastAsia="Times New Roman" w:hAnsi="Consolas" w:cs="Times New Roman"/>
@@ -2952,6 +3406,7 @@
         </w:rPr>
         <w:t>       </w:t>
       </w:r>
+      <w:proofErr w:type="spellStart"/>
       <w:r>
         <w:rPr>
           <w:rFonts w:ascii="Consolas" w:eastAsia="Times New Roman" w:hAnsi="Consolas" w:cs="Times New Roman"/>
@@ -2962,6 +3417,7 @@
         </w:rPr>
         <w:t>elif</w:t>
       </w:r>
+      <w:proofErr w:type="spellEnd"/>
       <w:r>
         <w:rPr>
           <w:rFonts w:ascii="Consolas" w:eastAsia="Times New Roman" w:hAnsi="Consolas" w:cs="Times New Roman"/>
@@ -2972,6 +3428,7 @@
         </w:rPr>
         <w:t xml:space="preserve"> </w:t>
       </w:r>
+      <w:proofErr w:type="spellStart"/>
       <w:r>
         <w:rPr>
           <w:rFonts w:ascii="Consolas" w:eastAsia="Times New Roman" w:hAnsi="Consolas" w:cs="Times New Roman"/>
@@ -2982,6 +3439,7 @@
         </w:rPr>
         <w:t>answerNumber</w:t>
       </w:r>
+      <w:proofErr w:type="spellEnd"/>
       <w:r>
         <w:rPr>
           <w:rFonts w:ascii="Consolas" w:eastAsia="Times New Roman" w:hAnsi="Consolas" w:cs="Times New Roman"/>
@@ -3088,6 +3546,7 @@
         </w:rPr>
         <w:t>       </w:t>
       </w:r>
+      <w:proofErr w:type="spellStart"/>
       <w:r>
         <w:rPr>
           <w:rFonts w:ascii="Consolas" w:eastAsia="Times New Roman" w:hAnsi="Consolas" w:cs="Times New Roman"/>
@@ -3098,6 +3557,7 @@
         </w:rPr>
         <w:t>elif</w:t>
       </w:r>
+      <w:proofErr w:type="spellEnd"/>
       <w:r>
         <w:rPr>
           <w:rFonts w:ascii="Consolas" w:eastAsia="Times New Roman" w:hAnsi="Consolas" w:cs="Times New Roman"/>
@@ -3108,6 +3568,7 @@
         </w:rPr>
         <w:t xml:space="preserve"> </w:t>
       </w:r>
+      <w:proofErr w:type="spellStart"/>
       <w:r>
         <w:rPr>
           <w:rFonts w:ascii="Consolas" w:eastAsia="Times New Roman" w:hAnsi="Consolas" w:cs="Times New Roman"/>
@@ -3118,6 +3579,7 @@
         </w:rPr>
         <w:t>answerNumber</w:t>
       </w:r>
+      <w:proofErr w:type="spellEnd"/>
       <w:r>
         <w:rPr>
           <w:rFonts w:ascii="Consolas" w:eastAsia="Times New Roman" w:hAnsi="Consolas" w:cs="Times New Roman"/>
@@ -3224,6 +3686,7 @@
         </w:rPr>
         <w:t>       </w:t>
       </w:r>
+      <w:proofErr w:type="spellStart"/>
       <w:r>
         <w:rPr>
           <w:rFonts w:ascii="Consolas" w:eastAsia="Times New Roman" w:hAnsi="Consolas" w:cs="Times New Roman"/>
@@ -3234,6 +3697,7 @@
         </w:rPr>
         <w:t>elif</w:t>
       </w:r>
+      <w:proofErr w:type="spellEnd"/>
       <w:r>
         <w:rPr>
           <w:rFonts w:ascii="Consolas" w:eastAsia="Times New Roman" w:hAnsi="Consolas" w:cs="Times New Roman"/>
@@ -3244,6 +3708,7 @@
         </w:rPr>
         <w:t xml:space="preserve"> </w:t>
       </w:r>
+      <w:proofErr w:type="spellStart"/>
       <w:r>
         <w:rPr>
           <w:rFonts w:ascii="Consolas" w:eastAsia="Times New Roman" w:hAnsi="Consolas" w:cs="Times New Roman"/>
@@ -3254,6 +3719,7 @@
         </w:rPr>
         <w:t>answerNumber</w:t>
       </w:r>
+      <w:proofErr w:type="spellEnd"/>
       <w:r>
         <w:rPr>
           <w:rFonts w:ascii="Consolas" w:eastAsia="Times New Roman" w:hAnsi="Consolas" w:cs="Times New Roman"/>
@@ -3383,6 +3849,8 @@
         </w:rPr>
         <w:t xml:space="preserve"> = </w:t>
       </w:r>
+      <w:proofErr w:type="spellStart"/>
+      <w:proofErr w:type="gramStart"/>
       <w:r>
         <w:rPr>
           <w:rFonts w:ascii="Consolas" w:eastAsia="Times New Roman" w:hAnsi="Consolas" w:cs="Times New Roman"/>
@@ -3413,6 +3881,8 @@
         </w:rPr>
         <w:t>randint</w:t>
       </w:r>
+      <w:proofErr w:type="spellEnd"/>
+      <w:proofErr w:type="gramEnd"/>
       <w:r>
         <w:rPr>
           <w:rFonts w:ascii="Consolas" w:eastAsia="Times New Roman" w:hAnsi="Consolas" w:cs="Times New Roman"/>
@@ -3496,6 +3966,7 @@
         </w:rPr>
         <w:t xml:space="preserve"> = </w:t>
       </w:r>
+      <w:proofErr w:type="spellStart"/>
       <w:r>
         <w:rPr>
           <w:rFonts w:ascii="Consolas" w:eastAsia="Times New Roman" w:hAnsi="Consolas" w:cs="Times New Roman"/>
@@ -3506,6 +3977,7 @@
         </w:rPr>
         <w:t>getAnswer</w:t>
       </w:r>
+      <w:proofErr w:type="spellEnd"/>
       <w:r>
         <w:rPr>
           <w:rFonts w:ascii="Consolas" w:eastAsia="Times New Roman" w:hAnsi="Consolas" w:cs="Times New Roman"/>
@@ -3592,19 +4064,37 @@
     </w:p>
     <w:p/>
     <w:p>
+      <w:proofErr w:type="gramStart"/>
       <w:r>
         <w:rPr>
           <w:b/>
           <w:bCs/>
         </w:rPr>
         <w:lastRenderedPageBreak/>
-        <w:t>None value</w:t>
-      </w:r>
-    </w:p>
-    <w:p>
-      <w:r>
-        <w:t xml:space="preserve">None represents the absence of a value. The none value is the only value of the </w:t>
-      </w:r>
+        <w:t>None</w:t>
+      </w:r>
+      <w:proofErr w:type="gramEnd"/>
+      <w:r>
+        <w:rPr>
+          <w:b/>
+          <w:bCs/>
+        </w:rPr>
+        <w:t xml:space="preserve"> value</w:t>
+      </w:r>
+    </w:p>
+    <w:p>
+      <w:r>
+        <w:t xml:space="preserve">None represents the absence of a value. The </w:t>
+      </w:r>
+      <w:proofErr w:type="gramStart"/>
+      <w:r>
+        <w:t>none value</w:t>
+      </w:r>
+      <w:proofErr w:type="gramEnd"/>
+      <w:r>
+        <w:t xml:space="preserve"> is the only value of the </w:t>
+      </w:r>
+      <w:proofErr w:type="spellStart"/>
       <w:r>
         <w:rPr>
           <w:i/>
@@ -3612,11 +4102,20 @@
         </w:rPr>
         <w:t>Nonetype</w:t>
       </w:r>
+      <w:proofErr w:type="spellEnd"/>
       <w:r>
         <w:t xml:space="preserve"> data type.</w:t>
       </w:r>
       <w:r>
-        <w:t xml:space="preserve"> This is quite useful when you need to store something that won’t be confused for a real value in a variable.</w:t>
+        <w:t xml:space="preserve"> This is quite useful when you need to store something that </w:t>
+      </w:r>
+      <w:proofErr w:type="gramStart"/>
+      <w:r>
+        <w:t>won’t</w:t>
+      </w:r>
+      <w:proofErr w:type="gramEnd"/>
+      <w:r>
+        <w:t xml:space="preserve"> be confused for a real value in a variable.</w:t>
       </w:r>
     </w:p>
     <w:p>
@@ -3678,8 +4177,13 @@
       <w:pPr>
         <w:jc w:val="both"/>
       </w:pPr>
-      <w:r>
-        <w:t xml:space="preserve">Similar to a long conversation with several details involving many subjects, calling a function </w:t>
+      <w:proofErr w:type="gramStart"/>
+      <w:r>
+        <w:t>Similar to</w:t>
+      </w:r>
+      <w:proofErr w:type="gramEnd"/>
+      <w:r>
+        <w:t xml:space="preserve"> a long conversation with several details involving many subjects, calling a function </w:t>
       </w:r>
       <w:r>
         <w:t>does not</w:t>
@@ -3702,6 +4206,437 @@
       </w:r>
       <w:r>
         <w:t>If that original function called other functions, the execution would return to those functions first, before returning from the original function call.</w:t>
+      </w:r>
+    </w:p>
+    <w:p>
+      <w:pPr>
+        <w:jc w:val="both"/>
+      </w:pPr>
+    </w:p>
+    <w:p>
+      <w:pPr>
+        <w:jc w:val="both"/>
+      </w:pPr>
+      <w:r>
+        <w:rPr>
+          <w:noProof/>
+        </w:rPr>
+        <w:drawing>
+          <wp:inline distT="0" distB="0" distL="0" distR="0" wp14:anchorId="32825A99" wp14:editId="4DCD9E35">
+            <wp:extent cx="5731510" cy="830580"/>
+            <wp:effectExtent l="0" t="0" r="2540" b="7620"/>
+            <wp:docPr id="4" name="Picture 4" descr="image"/>
+            <wp:cNvGraphicFramePr>
+              <a:graphicFrameLocks xmlns:a="http://schemas.openxmlformats.org/drawingml/2006/main" noChangeAspect="1"/>
+            </wp:cNvGraphicFramePr>
+            <a:graphic xmlns:a="http://schemas.openxmlformats.org/drawingml/2006/main">
+              <a:graphicData uri="http://schemas.openxmlformats.org/drawingml/2006/picture">
+                <pic:pic xmlns:pic="http://schemas.openxmlformats.org/drawingml/2006/picture">
+                  <pic:nvPicPr>
+                    <pic:cNvPr id="0" name="Picture 1" descr="image"/>
+                    <pic:cNvPicPr>
+                      <a:picLocks noChangeAspect="1" noChangeArrowheads="1"/>
+                    </pic:cNvPicPr>
+                  </pic:nvPicPr>
+                  <pic:blipFill>
+                    <a:blip r:embed="rId9">
+                      <a:extLst>
+                        <a:ext uri="{28A0092B-C50C-407E-A947-70E740481C1C}">
+                          <a14:useLocalDpi xmlns:a14="http://schemas.microsoft.com/office/drawing/2010/main" val="0"/>
+                        </a:ext>
+                      </a:extLst>
+                    </a:blip>
+                    <a:srcRect/>
+                    <a:stretch>
+                      <a:fillRect/>
+                    </a:stretch>
+                  </pic:blipFill>
+                  <pic:spPr bwMode="auto">
+                    <a:xfrm>
+                      <a:off x="0" y="0"/>
+                      <a:ext cx="5731510" cy="830580"/>
+                    </a:xfrm>
+                    <a:prstGeom prst="rect">
+                      <a:avLst/>
+                    </a:prstGeom>
+                    <a:noFill/>
+                    <a:ln>
+                      <a:noFill/>
+                    </a:ln>
+                  </pic:spPr>
+                </pic:pic>
+              </a:graphicData>
+            </a:graphic>
+          </wp:inline>
+        </w:drawing>
+      </w:r>
+    </w:p>
+    <w:p>
+      <w:pPr>
+        <w:jc w:val="both"/>
+      </w:pPr>
+    </w:p>
+    <w:p>
+      <w:pPr>
+        <w:pStyle w:val="Heading3"/>
+      </w:pPr>
+      <w:r>
+        <w:t>Local and Global Scope</w:t>
+      </w:r>
+    </w:p>
+    <w:p/>
+    <w:p>
+      <w:r>
+        <w:t>Variable in global scope cannot use variables within a local scope. On the other hand, local scope functions can use global scope variables.</w:t>
+      </w:r>
+      <w:r>
+        <w:t xml:space="preserve"> You can use the same name for a local variable and a global variable.</w:t>
+      </w:r>
+      <w:r>
+        <w:t xml:space="preserve"> This can be confusing, and that is why the </w:t>
+      </w:r>
+      <w:r>
+        <w:rPr>
+          <w:b/>
+          <w:bCs/>
+        </w:rPr>
+        <w:t>global</w:t>
+      </w:r>
+      <w:r>
+        <w:t xml:space="preserve"> statement exists. The global statement allows a user to specify that</w:t>
+      </w:r>
+      <w:r>
+        <w:t xml:space="preserve"> the global declared variable will be used.</w:t>
+      </w:r>
+    </w:p>
+    <w:p/>
+    <w:p>
+      <w:r>
+        <w:t xml:space="preserve">ex. </w:t>
+      </w:r>
+    </w:p>
+    <w:p>
+      <w:r>
+        <w:t xml:space="preserve">def </w:t>
+      </w:r>
+      <w:proofErr w:type="gramStart"/>
+      <w:r>
+        <w:t>spam(</w:t>
+      </w:r>
+      <w:proofErr w:type="gramEnd"/>
+      <w:r>
+        <w:t>):</w:t>
+      </w:r>
+      <w:r>
+        <w:br/>
+        <w:t>   global eggs</w:t>
+      </w:r>
+      <w:r>
+        <w:br/>
+        <w:t>  </w:t>
+      </w:r>
+      <w:r>
+        <w:rPr>
+          <w:rFonts w:ascii="Segoe UI Symbol" w:hAnsi="Segoe UI Symbol" w:cs="Segoe UI Symbol"/>
+        </w:rPr>
+        <w:t xml:space="preserve"> </w:t>
+      </w:r>
+      <w:proofErr w:type="spellStart"/>
+      <w:r>
+        <w:t>eggs</w:t>
+      </w:r>
+      <w:proofErr w:type="spellEnd"/>
+      <w:r>
+        <w:t xml:space="preserve"> = 'spam'</w:t>
+      </w:r>
+      <w:r>
+        <w:br/>
+      </w:r>
+      <w:r>
+        <w:br/>
+        <w:t>eggs = 'global'</w:t>
+      </w:r>
+      <w:r>
+        <w:br/>
+        <w:t>spam()</w:t>
+      </w:r>
+      <w:r>
+        <w:br/>
+        <w:t>print(eggs)</w:t>
+      </w:r>
+    </w:p>
+    <w:p/>
+    <w:p>
+      <w:r>
+        <w:t>Output: spam</w:t>
+      </w:r>
+    </w:p>
+    <w:p/>
+    <w:p>
+      <w:r>
+        <w:rPr>
+          <w:b/>
+          <w:bCs/>
+        </w:rPr>
+        <w:lastRenderedPageBreak/>
+        <w:t>Note</w:t>
+      </w:r>
+    </w:p>
+    <w:p>
+      <w:r>
+        <w:t>If you try to use a local variable in a function before you assign a value to it, as in the following program,</w:t>
+      </w:r>
+      <w:r>
+        <w:t xml:space="preserve"> </w:t>
+      </w:r>
+      <w:r>
+        <w:t xml:space="preserve">Python will give you an error. </w:t>
+      </w:r>
+    </w:p>
+    <w:p/>
+    <w:p>
+      <w:r>
+        <w:t xml:space="preserve">def </w:t>
+      </w:r>
+      <w:proofErr w:type="gramStart"/>
+      <w:r>
+        <w:t>spam(</w:t>
+      </w:r>
+      <w:proofErr w:type="gramEnd"/>
+      <w:r>
+        <w:t>):</w:t>
+      </w:r>
+    </w:p>
+    <w:p>
+      <w:r>
+        <w:t>    print(eggs)</w:t>
+      </w:r>
+    </w:p>
+    <w:p>
+      <w:r>
+        <w:t>    eggs = 'spam local'</w:t>
+      </w:r>
+    </w:p>
+    <w:p>
+      <w:r>
+        <w:t xml:space="preserve">    </w:t>
+      </w:r>
+    </w:p>
+    <w:p>
+      <w:r>
+        <w:t>eggs = 'global'</w:t>
+      </w:r>
+    </w:p>
+    <w:p>
+      <w:proofErr w:type="gramStart"/>
+      <w:r>
+        <w:t>spam(</w:t>
+      </w:r>
+      <w:proofErr w:type="gramEnd"/>
+      <w:r>
+        <w:t>)</w:t>
+      </w:r>
+    </w:p>
+    <w:p/>
+    <w:p>
+      <w:r>
+        <w:t xml:space="preserve">This error happens because Python sees that there is an assignment statement for eggs in the </w:t>
+      </w:r>
+      <w:proofErr w:type="gramStart"/>
+      <w:r>
+        <w:t>spam(</w:t>
+      </w:r>
+      <w:proofErr w:type="gramEnd"/>
+      <w:r>
+        <w:t xml:space="preserve">) function and, therefore, considers eggs to be local. But because print(eggs) is executed before eggs is assigned anything, the local variable eggs </w:t>
+      </w:r>
+      <w:proofErr w:type="gramStart"/>
+      <w:r>
+        <w:t>doesn’t</w:t>
+      </w:r>
+      <w:proofErr w:type="gramEnd"/>
+      <w:r>
+        <w:t xml:space="preserve"> exist. </w:t>
+      </w:r>
+      <w:r>
+        <w:rPr>
+          <w:color w:val="FF0000"/>
+        </w:rPr>
+        <w:t>Python will not fall back to using the global eggs variable.</w:t>
+      </w:r>
+    </w:p>
+    <w:p/>
+    <w:p>
+      <w:pPr>
+        <w:pStyle w:val="Heading2"/>
+      </w:pPr>
+      <w:r>
+        <w:t>Exception Handling</w:t>
+      </w:r>
+    </w:p>
+    <w:p/>
+    <w:p>
+      <w:r>
+        <w:t>In real life you want programs to detect and handle errors.</w:t>
+      </w:r>
+      <w:r>
+        <w:t xml:space="preserve"> We can use the </w:t>
+      </w:r>
+      <w:r>
+        <w:rPr>
+          <w:b/>
+          <w:bCs/>
+        </w:rPr>
+        <w:t xml:space="preserve">try </w:t>
+      </w:r>
+      <w:r>
+        <w:t xml:space="preserve">and </w:t>
+      </w:r>
+      <w:r>
+        <w:rPr>
+          <w:b/>
+          <w:bCs/>
+        </w:rPr>
+        <w:t>except</w:t>
+      </w:r>
+      <w:r>
+        <w:t xml:space="preserve"> statement to handle these scenarios. For instance, the divide by zero case can be handled as follows:</w:t>
+      </w:r>
+    </w:p>
+    <w:p/>
+    <w:p>
+      <w:r>
+        <w:t>def spam(</w:t>
+      </w:r>
+      <w:proofErr w:type="spellStart"/>
+      <w:r>
+        <w:t>divideBy</w:t>
+      </w:r>
+      <w:proofErr w:type="spellEnd"/>
+      <w:r>
+        <w:t>):</w:t>
+      </w:r>
+    </w:p>
+    <w:p>
+      <w:r>
+        <w:tab/>
+        <w:t>try:</w:t>
+      </w:r>
+    </w:p>
+    <w:p>
+      <w:r>
+        <w:tab/>
+      </w:r>
+      <w:r>
+        <w:tab/>
+        <w:t>return 42/</w:t>
+      </w:r>
+      <w:proofErr w:type="spellStart"/>
+      <w:r>
+        <w:t>divideBy</w:t>
+      </w:r>
+      <w:proofErr w:type="spellEnd"/>
+    </w:p>
+    <w:p>
+      <w:r>
+        <w:tab/>
+        <w:t xml:space="preserve">except </w:t>
+      </w:r>
+      <w:proofErr w:type="spellStart"/>
+      <w:r>
+        <w:t>ZeroDivisionError</w:t>
+      </w:r>
+      <w:proofErr w:type="spellEnd"/>
+      <w:r>
+        <w:t>:</w:t>
+      </w:r>
+    </w:p>
+    <w:p>
+      <w:r>
+        <w:tab/>
+      </w:r>
+      <w:r>
+        <w:tab/>
+      </w:r>
+      <w:proofErr w:type="gramStart"/>
+      <w:r>
+        <w:t>print(</w:t>
+      </w:r>
+      <w:proofErr w:type="gramEnd"/>
+      <w:r>
+        <w:t>‘Error: Invalid Argument.’)</w:t>
+      </w:r>
+    </w:p>
+    <w:p>
+      <w:r>
+        <w:t>print(</w:t>
+      </w:r>
+      <w:proofErr w:type="gramStart"/>
+      <w:r>
+        <w:t>spam(</w:t>
+      </w:r>
+      <w:proofErr w:type="gramEnd"/>
+      <w:r>
+        <w:t>2))</w:t>
+      </w:r>
+    </w:p>
+    <w:p>
+      <w:r>
+        <w:t>print(</w:t>
+      </w:r>
+      <w:proofErr w:type="gramStart"/>
+      <w:r>
+        <w:t>spam(</w:t>
+      </w:r>
+      <w:proofErr w:type="gramEnd"/>
+      <w:r>
+        <w:t>12))</w:t>
+      </w:r>
+    </w:p>
+    <w:p>
+      <w:r>
+        <w:t>print(</w:t>
+      </w:r>
+      <w:proofErr w:type="gramStart"/>
+      <w:r>
+        <w:t>spam(</w:t>
+      </w:r>
+      <w:proofErr w:type="gramEnd"/>
+      <w:r>
+        <w:t>0))</w:t>
+      </w:r>
+    </w:p>
+    <w:p>
+      <w:r>
+        <w:t>print(</w:t>
+      </w:r>
+      <w:proofErr w:type="gramStart"/>
+      <w:r>
+        <w:t>spam(</w:t>
+      </w:r>
+      <w:proofErr w:type="gramEnd"/>
+      <w:r>
+        <w:t>1))</w:t>
+      </w:r>
+    </w:p>
+    <w:p/>
+    <w:p>
+      <w:r>
+        <w:t xml:space="preserve">This code will catch the error and return both the error text and </w:t>
+      </w:r>
+      <w:r>
+        <w:rPr>
+          <w:i/>
+          <w:iCs/>
+        </w:rPr>
+        <w:t>None</w:t>
+      </w:r>
+      <w:r>
+        <w:t xml:space="preserve"> as that is the default return type. The try and except method can also catch errors in the try statement. If we place the print </w:t>
+      </w:r>
+      <w:r>
+        <w:lastRenderedPageBreak/>
+        <w:t>statements inside the try and define spam as just a division operation, we get a cleaner output and program stops executing at the first caught error.</w:t>
       </w:r>
     </w:p>
     <w:sectPr>
@@ -4900,7 +5835,7 @@
     <w:name w:val="Table Grid"/>
     <w:basedOn w:val="TableNormal"/>
     <w:uiPriority w:val="39"/>
-    <w:rsid w:val="002C7C2B"/>
+    <w:rsid w:val="00C136A4"/>
     <w:pPr>
       <w:spacing w:after="0" w:line="240" w:lineRule="auto"/>
     </w:pPr>

</xml_diff>

<commit_message>
Optimised Collatz and started chapter 4
</commit_message>
<xml_diff>
--- a/Notes.docx
+++ b/Notes.docx
@@ -38,23 +38,7 @@
         <w:jc w:val="both"/>
       </w:pPr>
       <w:r>
-        <w:t xml:space="preserve">On its own, this book </w:t>
-      </w:r>
-      <w:proofErr w:type="gramStart"/>
-      <w:r>
-        <w:t>won’t</w:t>
-      </w:r>
-      <w:proofErr w:type="gramEnd"/>
-      <w:r>
-        <w:t xml:space="preserve"> turn you into a professional software developer any more than a few guitar lessons will turn you into a rock star. But if </w:t>
-      </w:r>
-      <w:proofErr w:type="gramStart"/>
-      <w:r>
-        <w:t>you’re</w:t>
-      </w:r>
-      <w:proofErr w:type="gramEnd"/>
-      <w:r>
-        <w:t xml:space="preserve"> an office worker, administrator, academic, or anyone else who uses a computer for work or fun, you will learn the basics of programming so that you can automate simple tasks such as these:</w:t>
+        <w:t>On its own, this book won’t turn you into a professional software developer any more than a few guitar lessons will turn you into a rock star. But if you’re an office worker, administrator, academic, or anyone else who uses a computer for work or fun, you will learn the basics of programming so that you can automate simple tasks such as these:</w:t>
       </w:r>
     </w:p>
     <w:p>
@@ -102,15 +86,7 @@
         </w:numPr>
       </w:pPr>
       <w:r>
-        <w:t xml:space="preserve">Having your computer </w:t>
-      </w:r>
-      <w:proofErr w:type="gramStart"/>
-      <w:r>
-        <w:t>text</w:t>
-      </w:r>
-      <w:proofErr w:type="gramEnd"/>
-      <w:r>
-        <w:t xml:space="preserve"> you custom notifications</w:t>
+        <w:t>Having your computer text you custom notifications</w:t>
       </w:r>
     </w:p>
     <w:p>
@@ -148,21 +124,7 @@
         <w:rPr>
           <w:rFonts w:cstheme="minorHAnsi"/>
         </w:rPr>
-        <w:t xml:space="preserve">These tasks are simple but time-consuming for humans, and they are often so trivial or specific that </w:t>
-      </w:r>
-      <w:proofErr w:type="gramStart"/>
-      <w:r>
-        <w:rPr>
-          <w:rFonts w:cstheme="minorHAnsi"/>
-        </w:rPr>
-        <w:t>there’s</w:t>
-      </w:r>
-      <w:proofErr w:type="gramEnd"/>
-      <w:r>
-        <w:rPr>
-          <w:rFonts w:cstheme="minorHAnsi"/>
-        </w:rPr>
-        <w:t xml:space="preserve"> no ready-made software to perform them. Armed with a little bit of programming knowledge, however, you can have your computer do these tasks for you.</w:t>
+        <w:t>These tasks are simple but time-consuming for humans, and they are often so trivial or specific that there’s no ready-made software to perform them. Armed with a little bit of programming knowledge, however, you can have your computer do these tasks for you.</w:t>
       </w:r>
       <w:r>
         <w:rPr>
@@ -303,60 +265,103 @@
           <w:sz w:val="24"/>
           <w:szCs w:val="24"/>
         </w:rPr>
-        <w:t> </w:t>
-      </w:r>
-      <w:proofErr w:type="gramStart"/>
+        <w:t> print('Enter your password.')</w:t>
+      </w:r>
       <w:r>
         <w:rPr>
           <w:rFonts w:cstheme="minorHAnsi"/>
           <w:sz w:val="24"/>
           <w:szCs w:val="24"/>
         </w:rPr>
-        <w:t>print(</w:t>
-      </w:r>
-      <w:proofErr w:type="gramEnd"/>
+        <w:br/>
+        <w:t>   </w:t>
+      </w:r>
+      <w:proofErr w:type="spellStart"/>
       <w:r>
         <w:rPr>
           <w:rFonts w:cstheme="minorHAnsi"/>
           <w:sz w:val="24"/>
           <w:szCs w:val="24"/>
         </w:rPr>
-        <w:t>'Enter your password.')</w:t>
-      </w:r>
+        <w:t>typedPassword</w:t>
+      </w:r>
+      <w:proofErr w:type="spellEnd"/>
       <w:r>
         <w:rPr>
           <w:rFonts w:cstheme="minorHAnsi"/>
           <w:sz w:val="24"/>
           <w:szCs w:val="24"/>
         </w:rPr>
-        <w:br/>
-        <w:t>   </w:t>
-      </w:r>
-      <w:proofErr w:type="spellStart"/>
+        <w:t xml:space="preserve"> = input()</w:t>
+      </w:r>
       <w:r>
         <w:rPr>
           <w:rFonts w:cstheme="minorHAnsi"/>
           <w:sz w:val="24"/>
           <w:szCs w:val="24"/>
         </w:rPr>
-        <w:t>typedPassword</w:t>
-      </w:r>
-      <w:proofErr w:type="spellEnd"/>
+        <w:br/>
+      </w:r>
+      <w:r>
+        <w:rPr>
+          <w:rFonts w:ascii="Segoe UI Symbol" w:hAnsi="Segoe UI Symbol" w:cs="Segoe UI Symbol"/>
+          <w:sz w:val="24"/>
+          <w:szCs w:val="24"/>
+        </w:rPr>
+        <w:t>➍</w:t>
+      </w:r>
       <w:r>
         <w:rPr>
           <w:rFonts w:cstheme="minorHAnsi"/>
           <w:sz w:val="24"/>
           <w:szCs w:val="24"/>
         </w:rPr>
-        <w:t xml:space="preserve"> = input()</w:t>
-      </w:r>
+        <w:t xml:space="preserve"> if </w:t>
+      </w:r>
+      <w:proofErr w:type="spellStart"/>
       <w:r>
         <w:rPr>
           <w:rFonts w:cstheme="minorHAnsi"/>
           <w:sz w:val="24"/>
           <w:szCs w:val="24"/>
         </w:rPr>
+        <w:t>typedPassword</w:t>
+      </w:r>
+      <w:proofErr w:type="spellEnd"/>
+      <w:r>
+        <w:rPr>
+          <w:rFonts w:cstheme="minorHAnsi"/>
+          <w:sz w:val="24"/>
+          <w:szCs w:val="24"/>
+        </w:rPr>
+        <w:t xml:space="preserve"> == </w:t>
+      </w:r>
+      <w:proofErr w:type="spellStart"/>
+      <w:r>
+        <w:rPr>
+          <w:rFonts w:cstheme="minorHAnsi"/>
+          <w:sz w:val="24"/>
+          <w:szCs w:val="24"/>
+        </w:rPr>
+        <w:t>secretPassword</w:t>
+      </w:r>
+      <w:proofErr w:type="spellEnd"/>
+      <w:r>
+        <w:rPr>
+          <w:rFonts w:cstheme="minorHAnsi"/>
+          <w:sz w:val="24"/>
+          <w:szCs w:val="24"/>
+        </w:rPr>
+        <w:t>:</w:t>
+      </w:r>
+      <w:r>
+        <w:rPr>
+          <w:rFonts w:cstheme="minorHAnsi"/>
+          <w:sz w:val="24"/>
+          <w:szCs w:val="24"/>
+        </w:rPr>
         <w:br/>
+        <w:t>   </w:t>
       </w:r>
       <w:r>
         <w:rPr>
@@ -364,7 +369,7 @@
           <w:sz w:val="24"/>
           <w:szCs w:val="24"/>
         </w:rPr>
-        <w:t>➍</w:t>
+        <w:t>➎</w:t>
       </w:r>
       <w:r>
         <w:rPr>
@@ -372,25 +377,32 @@
           <w:sz w:val="24"/>
           <w:szCs w:val="24"/>
         </w:rPr>
-        <w:t xml:space="preserve"> if </w:t>
-      </w:r>
-      <w:proofErr w:type="spellStart"/>
+        <w:t> print('Access granted')</w:t>
+      </w:r>
       <w:r>
         <w:rPr>
           <w:rFonts w:cstheme="minorHAnsi"/>
           <w:sz w:val="24"/>
           <w:szCs w:val="24"/>
         </w:rPr>
-        <w:t>typedPassword</w:t>
-      </w:r>
-      <w:proofErr w:type="spellEnd"/>
+        <w:br/>
+        <w:t>   </w:t>
+      </w:r>
+      <w:r>
+        <w:rPr>
+          <w:rFonts w:ascii="Segoe UI Symbol" w:hAnsi="Segoe UI Symbol" w:cs="Segoe UI Symbol"/>
+          <w:sz w:val="24"/>
+          <w:szCs w:val="24"/>
+        </w:rPr>
+        <w:t>➏</w:t>
+      </w:r>
       <w:r>
         <w:rPr>
           <w:rFonts w:cstheme="minorHAnsi"/>
           <w:sz w:val="24"/>
           <w:szCs w:val="24"/>
         </w:rPr>
-        <w:t xml:space="preserve"> == </w:t>
+        <w:t xml:space="preserve"> if </w:t>
       </w:r>
       <w:proofErr w:type="spellStart"/>
       <w:r>
@@ -399,7 +411,7 @@
           <w:sz w:val="24"/>
           <w:szCs w:val="24"/>
         </w:rPr>
-        <w:t>secretPassword</w:t>
+        <w:t>typedPassword</w:t>
       </w:r>
       <w:proofErr w:type="spellEnd"/>
       <w:r>
@@ -408,7 +420,7 @@
           <w:sz w:val="24"/>
           <w:szCs w:val="24"/>
         </w:rPr>
-        <w:t>:</w:t>
+        <w:t xml:space="preserve"> == '12345':</w:t>
       </w:r>
       <w:r>
         <w:rPr>
@@ -417,7 +429,7 @@
           <w:szCs w:val="24"/>
         </w:rPr>
         <w:br/>
-        <w:t>   </w:t>
+        <w:t>       </w:t>
       </w:r>
       <w:r>
         <w:rPr>
@@ -425,7 +437,7 @@
           <w:sz w:val="24"/>
           <w:szCs w:val="24"/>
         </w:rPr>
-        <w:t>➎</w:t>
+        <w:t>➐</w:t>
       </w:r>
       <w:r>
         <w:rPr>
@@ -433,7 +445,7 @@
           <w:sz w:val="24"/>
           <w:szCs w:val="24"/>
         </w:rPr>
-        <w:t> print('Access granted')</w:t>
+        <w:t> print('That password is one that an idiot puts on their luggage.')</w:t>
       </w:r>
       <w:r>
         <w:rPr>
@@ -442,6 +454,15 @@
           <w:szCs w:val="24"/>
         </w:rPr>
         <w:br/>
+        <w:t>  else:</w:t>
+      </w:r>
+      <w:r>
+        <w:rPr>
+          <w:rFonts w:cstheme="minorHAnsi"/>
+          <w:sz w:val="24"/>
+          <w:szCs w:val="24"/>
+        </w:rPr>
+        <w:br/>
         <w:t>   </w:t>
       </w:r>
       <w:r>
@@ -450,7 +471,7 @@
           <w:sz w:val="24"/>
           <w:szCs w:val="24"/>
         </w:rPr>
-        <w:t>➏</w:t>
+        <w:t>➑</w:t>
       </w:r>
       <w:r>
         <w:rPr>
@@ -458,83 +479,6 @@
           <w:sz w:val="24"/>
           <w:szCs w:val="24"/>
         </w:rPr>
-        <w:t xml:space="preserve"> if </w:t>
-      </w:r>
-      <w:proofErr w:type="spellStart"/>
-      <w:r>
-        <w:rPr>
-          <w:rFonts w:cstheme="minorHAnsi"/>
-          <w:sz w:val="24"/>
-          <w:szCs w:val="24"/>
-        </w:rPr>
-        <w:t>typedPassword</w:t>
-      </w:r>
-      <w:proofErr w:type="spellEnd"/>
-      <w:r>
-        <w:rPr>
-          <w:rFonts w:cstheme="minorHAnsi"/>
-          <w:sz w:val="24"/>
-          <w:szCs w:val="24"/>
-        </w:rPr>
-        <w:t xml:space="preserve"> == '12345':</w:t>
-      </w:r>
-      <w:r>
-        <w:rPr>
-          <w:rFonts w:cstheme="minorHAnsi"/>
-          <w:sz w:val="24"/>
-          <w:szCs w:val="24"/>
-        </w:rPr>
-        <w:br/>
-        <w:t>       </w:t>
-      </w:r>
-      <w:r>
-        <w:rPr>
-          <w:rFonts w:ascii="Segoe UI Symbol" w:hAnsi="Segoe UI Symbol" w:cs="Segoe UI Symbol"/>
-          <w:sz w:val="24"/>
-          <w:szCs w:val="24"/>
-        </w:rPr>
-        <w:t>➐</w:t>
-      </w:r>
-      <w:r>
-        <w:rPr>
-          <w:rFonts w:cstheme="minorHAnsi"/>
-          <w:sz w:val="24"/>
-          <w:szCs w:val="24"/>
-        </w:rPr>
-        <w:t> print('That password is one that an idiot puts on their luggage.')</w:t>
-      </w:r>
-      <w:r>
-        <w:rPr>
-          <w:rFonts w:cstheme="minorHAnsi"/>
-          <w:sz w:val="24"/>
-          <w:szCs w:val="24"/>
-        </w:rPr>
-        <w:br/>
-        <w:t>  else:</w:t>
-      </w:r>
-      <w:r>
-        <w:rPr>
-          <w:rFonts w:cstheme="minorHAnsi"/>
-          <w:sz w:val="24"/>
-          <w:szCs w:val="24"/>
-        </w:rPr>
-        <w:br/>
-        <w:t>   </w:t>
-      </w:r>
-      <w:r>
-        <w:rPr>
-          <w:rFonts w:ascii="Segoe UI Symbol" w:hAnsi="Segoe UI Symbol" w:cs="Segoe UI Symbol"/>
-          <w:sz w:val="24"/>
-          <w:szCs w:val="24"/>
-        </w:rPr>
-        <w:t>➑</w:t>
-      </w:r>
-      <w:r>
-        <w:rPr>
-          <w:rFonts w:cstheme="minorHAnsi"/>
-          <w:sz w:val="24"/>
-          <w:szCs w:val="24"/>
-        </w:rPr>
         <w:t> print('Access denied')</w:t>
       </w:r>
     </w:p>
@@ -606,21 +550,7 @@
         <w:rPr>
           <w:rFonts w:cstheme="minorHAnsi"/>
         </w:rPr>
-        <w:t xml:space="preserve">, and if </w:t>
-      </w:r>
-      <w:proofErr w:type="gramStart"/>
-      <w:r>
-        <w:rPr>
-          <w:rFonts w:cstheme="minorHAnsi"/>
-        </w:rPr>
-        <w:t>they’re</w:t>
-      </w:r>
-      <w:proofErr w:type="gramEnd"/>
-      <w:r>
-        <w:rPr>
-          <w:rFonts w:cstheme="minorHAnsi"/>
-        </w:rPr>
-        <w:t xml:space="preserve"> the same, the program prints Access granted to the screen </w:t>
+        <w:t>, and if they’re the same, the program prints Access granted to the screen </w:t>
       </w:r>
       <w:r>
         <w:rPr>
@@ -798,13 +728,8 @@
           </w:tcPr>
           <w:p>
             <w:r>
-              <w:t xml:space="preserve">Ctrl + [ </w:t>
+              <w:t>Ctrl + [ / ]</w:t>
             </w:r>
-            <w:proofErr w:type="gramStart"/>
-            <w:r>
-              <w:t>/ ]</w:t>
-            </w:r>
-            <w:proofErr w:type="gramEnd"/>
           </w:p>
         </w:tc>
         <w:tc>
@@ -1055,12 +980,10 @@
         <w:t xml:space="preserve">2 + 2. 2 is a value while + is an operator. Expression will contain values and operators, which will result in an evaluation. Just typing 4 on </w:t>
       </w:r>
       <w:proofErr w:type="spellStart"/>
-      <w:proofErr w:type="gramStart"/>
       <w:r>
         <w:t>it’s</w:t>
       </w:r>
       <w:proofErr w:type="spellEnd"/>
-      <w:proofErr w:type="gramEnd"/>
       <w:r>
         <w:t xml:space="preserve"> own and pressing Enter will also result in an evaluation, where 4 simply evaluates itself to 4.</w:t>
       </w:r>
@@ -1180,15 +1103,7 @@
     <w:p/>
     <w:p>
       <w:r>
-        <w:t xml:space="preserve">Precedence refers to the order of operations </w:t>
-      </w:r>
-      <w:proofErr w:type="gramStart"/>
-      <w:r>
-        <w:t>similar to</w:t>
-      </w:r>
-      <w:proofErr w:type="gramEnd"/>
-      <w:r>
-        <w:t xml:space="preserve"> mathematics.</w:t>
+        <w:t>Precedence refers to the order of operations similar to mathematics.</w:t>
       </w:r>
     </w:p>
     <w:p>
@@ -1424,13 +1339,8 @@
       </w:r>
     </w:p>
     <w:p>
-      <w:proofErr w:type="gramStart"/>
-      <w:r>
-        <w:t>print(</w:t>
-      </w:r>
-      <w:proofErr w:type="gramEnd"/>
-      <w:r>
-        <w:t>'What is your age?')    # ask for their age</w:t>
+      <w:r>
+        <w:t>print('What is your age?')    # ask for their age</w:t>
       </w:r>
       <w:r>
         <w:br/>
@@ -1442,15 +1352,7 @@
       </w:r>
       <w:proofErr w:type="spellEnd"/>
       <w:r>
-        <w:t xml:space="preserve"> = </w:t>
-      </w:r>
-      <w:proofErr w:type="gramStart"/>
-      <w:r>
-        <w:t>input(</w:t>
-      </w:r>
-      <w:proofErr w:type="gramEnd"/>
-      <w:r>
-        <w:t>)</w:t>
+        <w:t xml:space="preserve"> = input()</w:t>
       </w:r>
       <w:r>
         <w:br/>
@@ -1501,15 +1403,7 @@
         <w:t xml:space="preserve"> </w:t>
       </w:r>
       <w:r>
-        <w:t xml:space="preserve">Python gives an error because the + operator can only be used to add two integers together or concatenate two strings. You </w:t>
-      </w:r>
-      <w:proofErr w:type="gramStart"/>
-      <w:r>
-        <w:t>can’t</w:t>
-      </w:r>
-      <w:proofErr w:type="gramEnd"/>
-      <w:r>
-        <w:t xml:space="preserve"> add an integer to a string, because this is ungrammatical in Python. You can fix this by using a string version of the integer instead, as explained in the next section.</w:t>
+        <w:t>Python gives an error because the + operator can only be used to add two integers together or concatenate two strings. You can’t add an integer to a string, because this is ungrammatical in Python. You can fix this by using a string version of the integer instead, as explained in the next section.</w:t>
       </w:r>
     </w:p>
     <w:p/>
@@ -1634,7 +1528,6 @@
           <w:lang w:eastAsia="en-GB"/>
         </w:rPr>
       </w:pPr>
-      <w:proofErr w:type="gramStart"/>
       <w:r>
         <w:rPr>
           <w:rFonts w:ascii="Consolas" w:eastAsia="Times New Roman" w:hAnsi="Consolas" w:cs="Times New Roman"/>
@@ -1651,7 +1544,6 @@
         </w:rPr>
         <w:t>(</w:t>
       </w:r>
-      <w:proofErr w:type="gramEnd"/>
       <w:r>
         <w:rPr>
           <w:rFonts w:ascii="Consolas" w:eastAsia="Times New Roman" w:hAnsi="Consolas" w:cs="Times New Roman"/>
@@ -1911,14 +1803,7 @@
     <w:p>
       <w:r>
         <w:tab/>
-      </w:r>
-      <w:proofErr w:type="gramStart"/>
-      <w:r>
-        <w:t>Print(</w:t>
-      </w:r>
-      <w:proofErr w:type="gramEnd"/>
-      <w:r>
-        <w:t>‘Hi Alice!’)</w:t>
+        <w:t>Print(‘Hi Alice!’)</w:t>
       </w:r>
     </w:p>
     <w:p>
@@ -1934,14 +1819,7 @@
     <w:p>
       <w:r>
         <w:tab/>
-      </w:r>
-      <w:proofErr w:type="gramStart"/>
-      <w:r>
-        <w:t>Print(</w:t>
-      </w:r>
-      <w:proofErr w:type="gramEnd"/>
-      <w:r>
-        <w:t>‘something else’)</w:t>
+        <w:t>Print(‘something else’)</w:t>
       </w:r>
     </w:p>
     <w:p>
@@ -1975,15 +1853,7 @@
       </w:r>
       <w:r>
         <w:br/>
-        <w:t>    </w:t>
-      </w:r>
-      <w:proofErr w:type="gramStart"/>
-      <w:r>
-        <w:t>print(</w:t>
-      </w:r>
-      <w:proofErr w:type="gramEnd"/>
-      <w:r>
-        <w:t>'Hello, world.')</w:t>
+        <w:t>    print('Hello, world.')</w:t>
       </w:r>
       <w:r>
         <w:br/>
@@ -2026,15 +1896,7 @@
       </w:r>
       <w:r>
         <w:br/>
-        <w:t>      </w:t>
-      </w:r>
-      <w:proofErr w:type="gramStart"/>
-      <w:r>
-        <w:t>print(</w:t>
-      </w:r>
-      <w:proofErr w:type="gramEnd"/>
-      <w:r>
-        <w:t>'Who are you?')</w:t>
+        <w:t>      print('Who are you?')</w:t>
       </w:r>
       <w:r>
         <w:br/>
@@ -2072,15 +1934,7 @@
         <w:t xml:space="preserve">    </w:t>
       </w:r>
       <w:r>
-        <w:t xml:space="preserve"> password = </w:t>
-      </w:r>
-      <w:proofErr w:type="gramStart"/>
-      <w:r>
-        <w:t>input(</w:t>
-      </w:r>
-      <w:proofErr w:type="gramEnd"/>
-      <w:r>
-        <w:t>)</w:t>
+        <w:t> password = input()</w:t>
       </w:r>
       <w:r>
         <w:br/>
@@ -2128,13 +1982,8 @@
     </w:p>
     <w:p/>
     <w:p>
-      <w:proofErr w:type="gramStart"/>
-      <w:r>
-        <w:t>print(</w:t>
-      </w:r>
-      <w:proofErr w:type="gramEnd"/>
-      <w:r>
-        <w:t>'My name is')</w:t>
+      <w:r>
+        <w:t>print('My name is')</w:t>
       </w:r>
       <w:r>
         <w:br/>
@@ -2169,29 +2018,13 @@
       </w:r>
       <w:proofErr w:type="spellEnd"/>
       <w:r>
-        <w:t xml:space="preserve"> is set to 0 and the value in range will go up to but not including this value. </w:t>
-      </w:r>
-      <w:proofErr w:type="gramStart"/>
-      <w:r>
-        <w:t>So</w:t>
-      </w:r>
-      <w:proofErr w:type="gramEnd"/>
-      <w:r>
-        <w:t xml:space="preserve"> 0-4</w:t>
-      </w:r>
-    </w:p>
-    <w:p/>
-    <w:p>
-      <w:r>
-        <w:t xml:space="preserve">for I in </w:t>
-      </w:r>
-      <w:proofErr w:type="gramStart"/>
-      <w:r>
-        <w:t>range(</w:t>
-      </w:r>
-      <w:proofErr w:type="gramEnd"/>
-      <w:r>
-        <w:t>12,16)</w:t>
+        <w:t xml:space="preserve"> is set to 0 and the value in range will go up to but not including this value. So 0-4</w:t>
+      </w:r>
+    </w:p>
+    <w:p/>
+    <w:p>
+      <w:r>
+        <w:t>for I in range(12,16)</w:t>
       </w:r>
     </w:p>
     <w:p>
@@ -2216,15 +2049,7 @@
     <w:p/>
     <w:p>
       <w:r>
-        <w:t xml:space="preserve">for I in </w:t>
-      </w:r>
-      <w:proofErr w:type="gramStart"/>
-      <w:r>
-        <w:t>range(</w:t>
-      </w:r>
-      <w:proofErr w:type="gramEnd"/>
-      <w:r>
-        <w:t>0, 10, 2) will count zero to eight ( since 10 not inclusive) in intervals of 2</w:t>
+        <w:t>for I in range(0, 10, 2) will count zero to eight ( since 10 not inclusive) in intervals of 2</w:t>
       </w:r>
     </w:p>
     <w:p/>
@@ -2268,7 +2093,6 @@
         <w:t xml:space="preserve">ending a program early - </w:t>
       </w:r>
       <w:proofErr w:type="spellStart"/>
-      <w:proofErr w:type="gramStart"/>
       <w:r>
         <w:rPr>
           <w:b/>
@@ -2277,7 +2101,6 @@
         <w:t>sys.exit</w:t>
       </w:r>
       <w:proofErr w:type="spellEnd"/>
-      <w:proofErr w:type="gramEnd"/>
       <w:r>
         <w:rPr>
           <w:b/>
@@ -2329,39 +2152,19 @@
     <w:p/>
     <w:p>
       <w:r>
-        <w:t xml:space="preserve">Def </w:t>
-      </w:r>
-      <w:proofErr w:type="gramStart"/>
-      <w:r>
-        <w:t>hello(</w:t>
-      </w:r>
-      <w:proofErr w:type="gramEnd"/>
-      <w:r>
-        <w:t>):</w:t>
+        <w:t>Def hello():</w:t>
       </w:r>
     </w:p>
     <w:p>
       <w:r>
         <w:tab/>
-      </w:r>
-      <w:proofErr w:type="gramStart"/>
-      <w:r>
-        <w:t>Print(</w:t>
-      </w:r>
-      <w:proofErr w:type="gramEnd"/>
-      <w:r>
-        <w:t>‘Hello there’)</w:t>
-      </w:r>
-    </w:p>
-    <w:p/>
-    <w:p>
-      <w:proofErr w:type="gramStart"/>
-      <w:r>
-        <w:t>hello(</w:t>
-      </w:r>
-      <w:proofErr w:type="gramEnd"/>
-      <w:r>
-        <w:t>) # this will be a function call</w:t>
+        <w:t>Print(‘Hello there’)</w:t>
+      </w:r>
+    </w:p>
+    <w:p/>
+    <w:p>
+      <w:r>
+        <w:t>hello() # this will be a function call</w:t>
       </w:r>
     </w:p>
     <w:p>
@@ -2379,17 +2182,12 @@
         <w:t xml:space="preserve"># passing a value to the variable name, which make it an argument of the function </w:t>
       </w:r>
       <w:proofErr w:type="spellStart"/>
-      <w:proofErr w:type="gramStart"/>
       <w:r>
         <w:t>helloUser</w:t>
       </w:r>
       <w:proofErr w:type="spellEnd"/>
       <w:r>
-        <w:t>(</w:t>
-      </w:r>
-      <w:proofErr w:type="gramEnd"/>
-      <w:r>
-        <w:t>)</w:t>
+        <w:t>()</w:t>
       </w:r>
     </w:p>
     <w:p/>
@@ -3850,7 +3648,6 @@
         <w:t xml:space="preserve"> = </w:t>
       </w:r>
       <w:proofErr w:type="spellStart"/>
-      <w:proofErr w:type="gramStart"/>
       <w:r>
         <w:rPr>
           <w:rFonts w:ascii="Consolas" w:eastAsia="Times New Roman" w:hAnsi="Consolas" w:cs="Times New Roman"/>
@@ -3882,7 +3679,6 @@
         <w:t>randint</w:t>
       </w:r>
       <w:proofErr w:type="spellEnd"/>
-      <w:proofErr w:type="gramEnd"/>
       <w:r>
         <w:rPr>
           <w:rFonts w:ascii="Consolas" w:eastAsia="Times New Roman" w:hAnsi="Consolas" w:cs="Times New Roman"/>
@@ -4064,35 +3860,18 @@
     </w:p>
     <w:p/>
     <w:p>
-      <w:proofErr w:type="gramStart"/>
       <w:r>
         <w:rPr>
           <w:b/>
           <w:bCs/>
         </w:rPr>
         <w:lastRenderedPageBreak/>
-        <w:t>None</w:t>
-      </w:r>
-      <w:proofErr w:type="gramEnd"/>
-      <w:r>
-        <w:rPr>
-          <w:b/>
-          <w:bCs/>
-        </w:rPr>
-        <w:t xml:space="preserve"> value</w:t>
-      </w:r>
-    </w:p>
-    <w:p>
-      <w:r>
-        <w:t xml:space="preserve">None represents the absence of a value. The </w:t>
-      </w:r>
-      <w:proofErr w:type="gramStart"/>
-      <w:r>
-        <w:t>none value</w:t>
-      </w:r>
-      <w:proofErr w:type="gramEnd"/>
-      <w:r>
-        <w:t xml:space="preserve"> is the only value of the </w:t>
+        <w:t>None value</w:t>
+      </w:r>
+    </w:p>
+    <w:p>
+      <w:r>
+        <w:t xml:space="preserve">None represents the absence of a value. The none value is the only value of the </w:t>
       </w:r>
       <w:proofErr w:type="spellStart"/>
       <w:r>
@@ -4107,15 +3886,7 @@
         <w:t xml:space="preserve"> data type.</w:t>
       </w:r>
       <w:r>
-        <w:t xml:space="preserve"> This is quite useful when you need to store something that </w:t>
-      </w:r>
-      <w:proofErr w:type="gramStart"/>
-      <w:r>
-        <w:t>won’t</w:t>
-      </w:r>
-      <w:proofErr w:type="gramEnd"/>
-      <w:r>
-        <w:t xml:space="preserve"> be confused for a real value in a variable.</w:t>
+        <w:t xml:space="preserve"> This is quite useful when you need to store something that won’t be confused for a real value in a variable.</w:t>
       </w:r>
     </w:p>
     <w:p>
@@ -4177,13 +3948,8 @@
       <w:pPr>
         <w:jc w:val="both"/>
       </w:pPr>
-      <w:proofErr w:type="gramStart"/>
-      <w:r>
-        <w:t>Similar to</w:t>
-      </w:r>
-      <w:proofErr w:type="gramEnd"/>
-      <w:r>
-        <w:t xml:space="preserve"> a long conversation with several details involving many subjects, calling a function </w:t>
+      <w:r>
+        <w:t xml:space="preserve">Similar to a long conversation with several details involving many subjects, calling a function </w:t>
       </w:r>
       <w:r>
         <w:t>does not</w:t>
@@ -4317,15 +4083,7 @@
     </w:p>
     <w:p>
       <w:r>
-        <w:t xml:space="preserve">def </w:t>
-      </w:r>
-      <w:proofErr w:type="gramStart"/>
-      <w:r>
-        <w:t>spam(</w:t>
-      </w:r>
-      <w:proofErr w:type="gramEnd"/>
-      <w:r>
-        <w:t>):</w:t>
+        <w:t>def spam():</w:t>
       </w:r>
       <w:r>
         <w:br/>
@@ -4341,13 +4099,8 @@
         </w:rPr>
         <w:t xml:space="preserve"> </w:t>
       </w:r>
-      <w:proofErr w:type="spellStart"/>
-      <w:r>
-        <w:t>eggs</w:t>
-      </w:r>
-      <w:proofErr w:type="spellEnd"/>
-      <w:r>
-        <w:t xml:space="preserve"> = 'spam'</w:t>
+      <w:r>
+        <w:t>eggs = 'spam'</w:t>
       </w:r>
       <w:r>
         <w:br/>
@@ -4396,15 +4149,7 @@
     <w:p/>
     <w:p>
       <w:r>
-        <w:t xml:space="preserve">def </w:t>
-      </w:r>
-      <w:proofErr w:type="gramStart"/>
-      <w:r>
-        <w:t>spam(</w:t>
-      </w:r>
-      <w:proofErr w:type="gramEnd"/>
-      <w:r>
-        <w:t>):</w:t>
+        <w:t>def spam():</w:t>
       </w:r>
     </w:p>
     <w:p>
@@ -4428,35 +4173,14 @@
       </w:r>
     </w:p>
     <w:p>
-      <w:proofErr w:type="gramStart"/>
-      <w:r>
-        <w:t>spam(</w:t>
-      </w:r>
-      <w:proofErr w:type="gramEnd"/>
-      <w:r>
-        <w:t>)</w:t>
-      </w:r>
-    </w:p>
-    <w:p/>
-    <w:p>
-      <w:r>
-        <w:t xml:space="preserve">This error happens because Python sees that there is an assignment statement for eggs in the </w:t>
-      </w:r>
-      <w:proofErr w:type="gramStart"/>
-      <w:r>
-        <w:t>spam(</w:t>
-      </w:r>
-      <w:proofErr w:type="gramEnd"/>
-      <w:r>
-        <w:t xml:space="preserve">) function and, therefore, considers eggs to be local. But because print(eggs) is executed before eggs is assigned anything, the local variable eggs </w:t>
-      </w:r>
-      <w:proofErr w:type="gramStart"/>
-      <w:r>
-        <w:t>doesn’t</w:t>
-      </w:r>
-      <w:proofErr w:type="gramEnd"/>
-      <w:r>
-        <w:t xml:space="preserve"> exist. </w:t>
+      <w:r>
+        <w:t>spam()</w:t>
+      </w:r>
+    </w:p>
+    <w:p/>
+    <w:p>
+      <w:r>
+        <w:t xml:space="preserve">This error happens because Python sees that there is an assignment statement for eggs in the spam() function and, therefore, considers eggs to be local. But because print(eggs) is executed before eggs is assigned anything, the local variable eggs doesn’t exist. </w:t>
       </w:r>
       <w:r>
         <w:rPr>
@@ -4557,66 +4281,27 @@
       </w:r>
       <w:r>
         <w:tab/>
-      </w:r>
-      <w:proofErr w:type="gramStart"/>
-      <w:r>
-        <w:t>print(</w:t>
-      </w:r>
-      <w:proofErr w:type="gramEnd"/>
-      <w:r>
-        <w:t>‘Error: Invalid Argument.’)</w:t>
-      </w:r>
-    </w:p>
-    <w:p>
-      <w:r>
-        <w:t>print(</w:t>
-      </w:r>
-      <w:proofErr w:type="gramStart"/>
-      <w:r>
-        <w:t>spam(</w:t>
-      </w:r>
-      <w:proofErr w:type="gramEnd"/>
-      <w:r>
-        <w:t>2))</w:t>
-      </w:r>
-    </w:p>
-    <w:p>
-      <w:r>
-        <w:t>print(</w:t>
-      </w:r>
-      <w:proofErr w:type="gramStart"/>
-      <w:r>
-        <w:t>spam(</w:t>
-      </w:r>
-      <w:proofErr w:type="gramEnd"/>
-      <w:r>
-        <w:t>12))</w:t>
-      </w:r>
-    </w:p>
-    <w:p>
-      <w:r>
-        <w:t>print(</w:t>
-      </w:r>
-      <w:proofErr w:type="gramStart"/>
-      <w:r>
-        <w:t>spam(</w:t>
-      </w:r>
-      <w:proofErr w:type="gramEnd"/>
-      <w:r>
-        <w:t>0))</w:t>
-      </w:r>
-    </w:p>
-    <w:p>
-      <w:r>
-        <w:t>print(</w:t>
-      </w:r>
-      <w:proofErr w:type="gramStart"/>
-      <w:r>
-        <w:t>spam(</w:t>
-      </w:r>
-      <w:proofErr w:type="gramEnd"/>
-      <w:r>
-        <w:t>1))</w:t>
+        <w:t>print(‘Error: Invalid Argument.’)</w:t>
+      </w:r>
+    </w:p>
+    <w:p>
+      <w:r>
+        <w:t>print(spam(2))</w:t>
+      </w:r>
+    </w:p>
+    <w:p>
+      <w:r>
+        <w:t>print(spam(12))</w:t>
+      </w:r>
+    </w:p>
+    <w:p>
+      <w:r>
+        <w:t>print(spam(0))</w:t>
+      </w:r>
+    </w:p>
+    <w:p>
+      <w:r>
+        <w:t>print(spam(1))</w:t>
       </w:r>
     </w:p>
     <w:p/>
@@ -4637,6 +4322,528 @@
       <w:r>
         <w:lastRenderedPageBreak/>
         <w:t>statements inside the try and define spam as just a division operation, we get a cleaner output and program stops executing at the first caught error.</w:t>
+      </w:r>
+    </w:p>
+    <w:p/>
+    <w:p>
+      <w:pPr>
+        <w:pStyle w:val="Heading1"/>
+      </w:pPr>
+      <w:r>
+        <w:t>Chapter 4 – Lists</w:t>
+      </w:r>
+    </w:p>
+    <w:p/>
+    <w:p>
+      <w:pPr>
+        <w:pStyle w:val="Heading2"/>
+      </w:pPr>
+      <w:r>
+        <w:t>List data type</w:t>
+      </w:r>
+    </w:p>
+    <w:p/>
+    <w:p>
+      <w:r>
+        <w:t>The list is a value that contains multiple values in an ordered sequence.</w:t>
+      </w:r>
+      <w:r>
+        <w:t xml:space="preserve"> Values inside a list are called items.</w:t>
+      </w:r>
+    </w:p>
+    <w:p/>
+    <w:p>
+      <w:r>
+        <w:t>ex. [‘</w:t>
+      </w:r>
+      <w:proofErr w:type="spellStart"/>
+      <w:r>
+        <w:t>dog’,’cat</w:t>
+      </w:r>
+      <w:proofErr w:type="spellEnd"/>
+      <w:r>
+        <w:t>’]</w:t>
+      </w:r>
+    </w:p>
+    <w:p/>
+    <w:p>
+      <w:r>
+        <w:rPr>
+          <w:b/>
+          <w:bCs/>
+        </w:rPr>
+        <w:t>Getting values from a list</w:t>
+      </w:r>
+    </w:p>
+    <w:p/>
+    <w:p>
+      <w:r>
+        <w:t>Like</w:t>
+      </w:r>
+      <w:r>
+        <w:t xml:space="preserve"> accessing an array</w:t>
+      </w:r>
+      <w:r>
+        <w:t xml:space="preserve">. </w:t>
+      </w:r>
+    </w:p>
+    <w:p/>
+    <w:p>
+      <w:r>
+        <w:t>ex. spam = [‘</w:t>
+      </w:r>
+      <w:proofErr w:type="spellStart"/>
+      <w:r>
+        <w:t>cat’,’sheep</w:t>
+      </w:r>
+      <w:proofErr w:type="spellEnd"/>
+      <w:r>
+        <w:t>’]</w:t>
+      </w:r>
+    </w:p>
+    <w:p>
+      <w:r>
+        <w:t>spam[0] # output cat</w:t>
+      </w:r>
+    </w:p>
+    <w:p>
+      <w:r>
+        <w:t>spam[1] # output sheep</w:t>
+      </w:r>
+    </w:p>
+    <w:p/>
+    <w:p>
+      <w:r>
+        <w:rPr>
+          <w:color w:val="FF0000"/>
+        </w:rPr>
+        <w:t xml:space="preserve">Note: </w:t>
+      </w:r>
+      <w:r>
+        <w:t>if you try to print a value which is outside the bounds of the list,</w:t>
+      </w:r>
+      <w:r>
+        <w:t xml:space="preserve"> Python will err out with an </w:t>
+      </w:r>
+      <w:proofErr w:type="spellStart"/>
+      <w:r>
+        <w:rPr>
+          <w:i/>
+          <w:iCs/>
+        </w:rPr>
+        <w:t>IndexError</w:t>
+      </w:r>
+      <w:proofErr w:type="spellEnd"/>
+      <w:r>
+        <w:t xml:space="preserve"> message.</w:t>
+      </w:r>
+    </w:p>
+    <w:p/>
+    <w:p>
+      <w:pPr>
+        <w:rPr>
+          <w:b/>
+          <w:bCs/>
+        </w:rPr>
+      </w:pPr>
+      <w:r>
+        <w:rPr>
+          <w:b/>
+          <w:bCs/>
+        </w:rPr>
+        <w:t>Listception</w:t>
+      </w:r>
+    </w:p>
+    <w:p>
+      <w:pPr>
+        <w:rPr>
+          <w:b/>
+          <w:bCs/>
+        </w:rPr>
+      </w:pPr>
+    </w:p>
+    <w:p>
+      <w:r>
+        <w:t xml:space="preserve">It is possible to have a list that contains lists, </w:t>
+      </w:r>
+      <w:r>
+        <w:t>which is known as a double array, double list or matrix from other languages.</w:t>
+      </w:r>
+    </w:p>
+    <w:p/>
+    <w:p>
+      <w:r>
+        <w:t xml:space="preserve">ex. </w:t>
+      </w:r>
+      <w:r>
+        <w:t>spam = [['cat', 'bat'], [10, 20, 30, 40, 50]]</w:t>
+      </w:r>
+    </w:p>
+    <w:p/>
+    <w:p>
+      <w:r>
+        <w:t>spam[0][1] # output bat</w:t>
+      </w:r>
+    </w:p>
+    <w:p>
+      <w:r>
+        <w:t>spam[1][4] # output 50</w:t>
+      </w:r>
+    </w:p>
+    <w:p>
+      <w:r>
+        <w:rPr>
+          <w:b/>
+          <w:bCs/>
+        </w:rPr>
+        <w:lastRenderedPageBreak/>
+        <w:t>Negative Index</w:t>
+      </w:r>
+    </w:p>
+    <w:p/>
+    <w:p>
+      <w:r>
+        <w:t xml:space="preserve">Contrary to other languages, it is possible to use a negative index which will start counting from the end of the list. For </w:t>
+      </w:r>
+      <w:r>
+        <w:t>instance,</w:t>
+      </w:r>
+      <w:r>
+        <w:t xml:space="preserve"> -1 will be the last </w:t>
+      </w:r>
+      <w:r>
+        <w:t>index in a list, while -2 will be second to last.</w:t>
+      </w:r>
+    </w:p>
+    <w:p/>
+    <w:p>
+      <w:pPr>
+        <w:rPr>
+          <w:b/>
+          <w:bCs/>
+        </w:rPr>
+      </w:pPr>
+      <w:r>
+        <w:rPr>
+          <w:b/>
+          <w:bCs/>
+        </w:rPr>
+        <w:t>Getting a list from another list with slices</w:t>
+      </w:r>
+    </w:p>
+    <w:p>
+      <w:pPr>
+        <w:rPr>
+          <w:b/>
+          <w:bCs/>
+        </w:rPr>
+      </w:pPr>
+    </w:p>
+    <w:p>
+      <w:r>
+        <w:t xml:space="preserve">Just as an index can get a single value from a list, a </w:t>
+      </w:r>
+      <w:r>
+        <w:rPr>
+          <w:i/>
+          <w:iCs/>
+        </w:rPr>
+        <w:t>slice</w:t>
+      </w:r>
+      <w:r>
+        <w:t xml:space="preserve"> can get several values from a list, in the form of a new list.</w:t>
+      </w:r>
+    </w:p>
+    <w:p/>
+    <w:p>
+      <w:r>
+        <w:t>ex. spam[1:4]</w:t>
+      </w:r>
+    </w:p>
+    <w:p/>
+    <w:p>
+      <w:r>
+        <w:rPr>
+          <w:color w:val="FF0000"/>
+        </w:rPr>
+        <w:t xml:space="preserve">Note: </w:t>
+      </w:r>
+      <w:r>
+        <w:t>including first value, up to and excluding second value. The slice forms a new list.</w:t>
+      </w:r>
+    </w:p>
+    <w:p/>
+    <w:p>
+      <w:pPr>
+        <w:rPr>
+          <w:b/>
+          <w:bCs/>
+        </w:rPr>
+      </w:pPr>
+      <w:r>
+        <w:rPr>
+          <w:b/>
+          <w:bCs/>
+        </w:rPr>
+        <w:t>More</w:t>
+      </w:r>
+      <w:r>
+        <w:rPr>
+          <w:b/>
+          <w:bCs/>
+        </w:rPr>
+        <w:t xml:space="preserve"> list</w:t>
+      </w:r>
+      <w:r>
+        <w:rPr>
+          <w:b/>
+          <w:bCs/>
+        </w:rPr>
+        <w:t xml:space="preserve"> operations in Chapter3.py</w:t>
+      </w:r>
+    </w:p>
+    <w:p>
+      <w:pPr>
+        <w:rPr>
+          <w:b/>
+          <w:bCs/>
+        </w:rPr>
+      </w:pPr>
+    </w:p>
+    <w:p>
+      <w:pPr>
+        <w:rPr>
+          <w:b/>
+          <w:bCs/>
+        </w:rPr>
+      </w:pPr>
+      <w:r>
+        <w:rPr>
+          <w:b/>
+          <w:bCs/>
+        </w:rPr>
+        <w:t>Multiple Assignment Trick (Tuple Unpacking)</w:t>
+      </w:r>
+    </w:p>
+    <w:p>
+      <w:pPr>
+        <w:rPr>
+          <w:b/>
+          <w:bCs/>
+        </w:rPr>
+      </w:pPr>
+    </w:p>
+    <w:p>
+      <w:r>
+        <w:t xml:space="preserve">Python has a </w:t>
+      </w:r>
+      <w:r>
+        <w:t>neat</w:t>
+      </w:r>
+      <w:r>
+        <w:t xml:space="preserve"> way of handling</w:t>
+      </w:r>
+      <w:r>
+        <w:t xml:space="preserve"> unpacking information from a list. Instead of </w:t>
+      </w:r>
+      <w:r>
+        <w:t xml:space="preserve">assigning each value to a variable one after the other, you can use the shortcut as follows. Note that </w:t>
+      </w:r>
+      <w:r>
+        <w:t>the number of variables and the length of the list must be exactly equal.</w:t>
+      </w:r>
+    </w:p>
+    <w:p/>
+    <w:p>
+      <w:r>
+        <w:t xml:space="preserve">ex. </w:t>
+      </w:r>
+      <w:r>
+        <w:t>cat = [‘fat’, ‘</w:t>
+      </w:r>
+      <w:proofErr w:type="spellStart"/>
+      <w:r>
+        <w:t>gray</w:t>
+      </w:r>
+      <w:proofErr w:type="spellEnd"/>
+      <w:r>
+        <w:t>’, loud]</w:t>
+      </w:r>
+    </w:p>
+    <w:p>
+      <w:r>
+        <w:t>size = cat[0]</w:t>
+      </w:r>
+    </w:p>
+    <w:p>
+      <w:proofErr w:type="spellStart"/>
+      <w:r>
+        <w:t>color</w:t>
+      </w:r>
+      <w:proofErr w:type="spellEnd"/>
+      <w:r>
+        <w:t xml:space="preserve"> = cat[1]</w:t>
+      </w:r>
+    </w:p>
+    <w:p>
+      <w:r>
+        <w:t>disposition = cat[2]</w:t>
+      </w:r>
+    </w:p>
+    <w:p/>
+    <w:p>
+      <w:r>
+        <w:rPr>
+          <w:i/>
+          <w:iCs/>
+        </w:rPr>
+        <w:t xml:space="preserve">instead we can write it as </w:t>
+      </w:r>
+    </w:p>
+    <w:p/>
+    <w:p>
+      <w:r>
+        <w:t xml:space="preserve">size, </w:t>
+      </w:r>
+      <w:proofErr w:type="spellStart"/>
+      <w:r>
+        <w:t>color</w:t>
+      </w:r>
+      <w:proofErr w:type="spellEnd"/>
+      <w:r>
+        <w:t>, disposition = cat</w:t>
+      </w:r>
+    </w:p>
+    <w:p/>
+    <w:p/>
+    <w:p>
+      <w:pPr>
+        <w:pStyle w:val="Heading2"/>
+      </w:pPr>
+      <w:r>
+        <w:lastRenderedPageBreak/>
+        <w:t>Methods</w:t>
+      </w:r>
+    </w:p>
+    <w:p>
+      <w:pPr>
+        <w:pStyle w:val="Heading2"/>
+      </w:pPr>
+    </w:p>
+    <w:p>
+      <w:r>
+        <w:t xml:space="preserve">A </w:t>
+      </w:r>
+      <w:r>
+        <w:rPr>
+          <w:i/>
+          <w:iCs/>
+        </w:rPr>
+        <w:t>method</w:t>
+      </w:r>
+      <w:r>
+        <w:t xml:space="preserve"> is the same thing as a function except it is called on a value. </w:t>
+      </w:r>
+      <w:r>
+        <w:t xml:space="preserve">For instance, </w:t>
+      </w:r>
+      <w:proofErr w:type="spellStart"/>
+      <w:r>
+        <w:t>spam.index</w:t>
+      </w:r>
+      <w:proofErr w:type="spellEnd"/>
+      <w:r>
+        <w:t>(‘hello’) is a method that takes hello as input and gives us the index if it lies within the spam list.</w:t>
+      </w:r>
+    </w:p>
+    <w:p/>
+    <w:p>
+      <w:r>
+        <w:rPr>
+          <w:color w:val="FF0000"/>
+        </w:rPr>
+        <w:t>Note</w:t>
+      </w:r>
+      <w:r>
+        <w:rPr>
+          <w:b/>
+          <w:bCs/>
+          <w:color w:val="FF0000"/>
+        </w:rPr>
+        <w:t>:</w:t>
+      </w:r>
+      <w:r>
+        <w:rPr>
+          <w:b/>
+          <w:bCs/>
+          <w:color w:val="FF0000"/>
+        </w:rPr>
+        <w:t xml:space="preserve"> </w:t>
+      </w:r>
+      <w:r>
+        <w:t xml:space="preserve">if a value is not within a list, a </w:t>
+      </w:r>
+      <w:proofErr w:type="spellStart"/>
+      <w:r>
+        <w:rPr>
+          <w:i/>
+          <w:iCs/>
+        </w:rPr>
+        <w:t>ValueError</w:t>
+      </w:r>
+      <w:proofErr w:type="spellEnd"/>
+      <w:r>
+        <w:t xml:space="preserve"> </w:t>
+      </w:r>
+      <w:r>
+        <w:t>error is returned. When there are duplicates of the value in the list, the index of the first appearance is returned.</w:t>
+      </w:r>
+    </w:p>
+    <w:p/>
+    <w:p>
+      <w:pPr>
+        <w:pStyle w:val="Heading2"/>
+      </w:pPr>
+      <w:r>
+        <w:t>Mutable and Immutable Data Types</w:t>
+      </w:r>
+    </w:p>
+    <w:p/>
+    <w:p>
+      <w:r>
+        <w:t xml:space="preserve">While a list and a string are similar in the way they are stored and can be </w:t>
+      </w:r>
+      <w:r>
+        <w:t xml:space="preserve">accessed when it comes to indexes, they have one important difference. A list value is a </w:t>
+      </w:r>
+      <w:r>
+        <w:rPr>
+          <w:i/>
+          <w:iCs/>
+        </w:rPr>
+        <w:t>mutable</w:t>
+      </w:r>
+      <w:r>
+        <w:t xml:space="preserve"> data type, it can have values added, removed and changed. A </w:t>
+      </w:r>
+      <w:r>
+        <w:t xml:space="preserve">string is </w:t>
+      </w:r>
+      <w:r>
+        <w:rPr>
+          <w:i/>
+          <w:iCs/>
+        </w:rPr>
+        <w:t>immutable</w:t>
+      </w:r>
+      <w:r>
+        <w:t>, which means it cannot be changed. For instance, you cannot simply get a character and reassign it to a new character.</w:t>
+      </w:r>
+      <w:r>
+        <w:t xml:space="preserve"> The only way to modify a string is to create and copy the old to a new string </w:t>
+      </w:r>
+      <w:r>
+        <w:t xml:space="preserve">using slicing and concatenation. </w:t>
       </w:r>
     </w:p>
     <w:sectPr>

</xml_diff>

<commit_message>
Finished Chapter 4 and started exercise
Character Image
</commit_message>
<xml_diff>
--- a/Notes.docx
+++ b/Notes.docx
@@ -38,7 +38,23 @@
         <w:jc w:val="both"/>
       </w:pPr>
       <w:r>
-        <w:t>On its own, this book won’t turn you into a professional software developer any more than a few guitar lessons will turn you into a rock star. But if you’re an office worker, administrator, academic, or anyone else who uses a computer for work or fun, you will learn the basics of programming so that you can automate simple tasks such as these:</w:t>
+        <w:t xml:space="preserve">On its own, this book </w:t>
+      </w:r>
+      <w:proofErr w:type="gramStart"/>
+      <w:r>
+        <w:t>won’t</w:t>
+      </w:r>
+      <w:proofErr w:type="gramEnd"/>
+      <w:r>
+        <w:t xml:space="preserve"> turn you into a professional software developer any more than a few guitar lessons will turn you into a rock star. But if </w:t>
+      </w:r>
+      <w:proofErr w:type="gramStart"/>
+      <w:r>
+        <w:t>you’re</w:t>
+      </w:r>
+      <w:proofErr w:type="gramEnd"/>
+      <w:r>
+        <w:t xml:space="preserve"> an office worker, administrator, academic, or anyone else who uses a computer for work or fun, you will learn the basics of programming so that you can automate simple tasks such as these:</w:t>
       </w:r>
     </w:p>
     <w:p>
@@ -86,7 +102,15 @@
         </w:numPr>
       </w:pPr>
       <w:r>
-        <w:t>Having your computer text you custom notifications</w:t>
+        <w:t xml:space="preserve">Having your computer </w:t>
+      </w:r>
+      <w:proofErr w:type="gramStart"/>
+      <w:r>
+        <w:t>text</w:t>
+      </w:r>
+      <w:proofErr w:type="gramEnd"/>
+      <w:r>
+        <w:t xml:space="preserve"> you custom notifications</w:t>
       </w:r>
     </w:p>
     <w:p>
@@ -124,7 +148,21 @@
         <w:rPr>
           <w:rFonts w:cstheme="minorHAnsi"/>
         </w:rPr>
-        <w:t>These tasks are simple but time-consuming for humans, and they are often so trivial or specific that there’s no ready-made software to perform them. Armed with a little bit of programming knowledge, however, you can have your computer do these tasks for you.</w:t>
+        <w:t xml:space="preserve">These tasks are simple but time-consuming for humans, and they are often so trivial or specific that </w:t>
+      </w:r>
+      <w:proofErr w:type="gramStart"/>
+      <w:r>
+        <w:rPr>
+          <w:rFonts w:cstheme="minorHAnsi"/>
+        </w:rPr>
+        <w:t>there’s</w:t>
+      </w:r>
+      <w:proofErr w:type="gramEnd"/>
+      <w:r>
+        <w:rPr>
+          <w:rFonts w:cstheme="minorHAnsi"/>
+        </w:rPr>
+        <w:t xml:space="preserve"> no ready-made software to perform them. Armed with a little bit of programming knowledge, however, you can have your computer do these tasks for you.</w:t>
       </w:r>
       <w:r>
         <w:rPr>
@@ -265,41 +303,59 @@
           <w:sz w:val="24"/>
           <w:szCs w:val="24"/>
         </w:rPr>
-        <w:t> print('Enter your password.')</w:t>
-      </w:r>
+        <w:t> </w:t>
+      </w:r>
+      <w:proofErr w:type="gramStart"/>
       <w:r>
         <w:rPr>
           <w:rFonts w:cstheme="minorHAnsi"/>
           <w:sz w:val="24"/>
           <w:szCs w:val="24"/>
         </w:rPr>
-        <w:br/>
-        <w:t>   </w:t>
-      </w:r>
-      <w:proofErr w:type="spellStart"/>
+        <w:t>print(</w:t>
+      </w:r>
+      <w:proofErr w:type="gramEnd"/>
       <w:r>
         <w:rPr>
           <w:rFonts w:cstheme="minorHAnsi"/>
           <w:sz w:val="24"/>
           <w:szCs w:val="24"/>
         </w:rPr>
-        <w:t>typedPassword</w:t>
-      </w:r>
-      <w:proofErr w:type="spellEnd"/>
+        <w:t>'Enter your password.')</w:t>
+      </w:r>
       <w:r>
         <w:rPr>
           <w:rFonts w:cstheme="minorHAnsi"/>
           <w:sz w:val="24"/>
           <w:szCs w:val="24"/>
         </w:rPr>
-        <w:t xml:space="preserve"> = input()</w:t>
-      </w:r>
+        <w:br/>
+        <w:t>   </w:t>
+      </w:r>
+      <w:proofErr w:type="spellStart"/>
       <w:r>
         <w:rPr>
           <w:rFonts w:cstheme="minorHAnsi"/>
           <w:sz w:val="24"/>
           <w:szCs w:val="24"/>
         </w:rPr>
+        <w:t>typedPassword</w:t>
+      </w:r>
+      <w:proofErr w:type="spellEnd"/>
+      <w:r>
+        <w:rPr>
+          <w:rFonts w:cstheme="minorHAnsi"/>
+          <w:sz w:val="24"/>
+          <w:szCs w:val="24"/>
+        </w:rPr>
+        <w:t xml:space="preserve"> = input()</w:t>
+      </w:r>
+      <w:r>
+        <w:rPr>
+          <w:rFonts w:cstheme="minorHAnsi"/>
+          <w:sz w:val="24"/>
+          <w:szCs w:val="24"/>
+        </w:rPr>
         <w:br/>
       </w:r>
       <w:r>
@@ -550,7 +606,21 @@
         <w:rPr>
           <w:rFonts w:cstheme="minorHAnsi"/>
         </w:rPr>
-        <w:t>, and if they’re the same, the program prints Access granted to the screen </w:t>
+        <w:t xml:space="preserve">, and if </w:t>
+      </w:r>
+      <w:proofErr w:type="gramStart"/>
+      <w:r>
+        <w:rPr>
+          <w:rFonts w:cstheme="minorHAnsi"/>
+        </w:rPr>
+        <w:t>they’re</w:t>
+      </w:r>
+      <w:proofErr w:type="gramEnd"/>
+      <w:r>
+        <w:rPr>
+          <w:rFonts w:cstheme="minorHAnsi"/>
+        </w:rPr>
+        <w:t xml:space="preserve"> the same, the program prints Access granted to the screen </w:t>
       </w:r>
       <w:r>
         <w:rPr>
@@ -728,8 +798,13 @@
           </w:tcPr>
           <w:p>
             <w:r>
-              <w:t>Ctrl + [ / ]</w:t>
+              <w:t xml:space="preserve">Ctrl + [ </w:t>
             </w:r>
+            <w:proofErr w:type="gramStart"/>
+            <w:r>
+              <w:t>/ ]</w:t>
+            </w:r>
+            <w:proofErr w:type="gramEnd"/>
           </w:p>
         </w:tc>
         <w:tc>
@@ -980,10 +1055,12 @@
         <w:t xml:space="preserve">2 + 2. 2 is a value while + is an operator. Expression will contain values and operators, which will result in an evaluation. Just typing 4 on </w:t>
       </w:r>
       <w:proofErr w:type="spellStart"/>
+      <w:proofErr w:type="gramStart"/>
       <w:r>
         <w:t>it’s</w:t>
       </w:r>
       <w:proofErr w:type="spellEnd"/>
+      <w:proofErr w:type="gramEnd"/>
       <w:r>
         <w:t xml:space="preserve"> own and pressing Enter will also result in an evaluation, where 4 simply evaluates itself to 4.</w:t>
       </w:r>
@@ -1103,7 +1180,15 @@
     <w:p/>
     <w:p>
       <w:r>
-        <w:t>Precedence refers to the order of operations similar to mathematics.</w:t>
+        <w:t xml:space="preserve">Precedence refers to the order of operations </w:t>
+      </w:r>
+      <w:proofErr w:type="gramStart"/>
+      <w:r>
+        <w:t>similar to</w:t>
+      </w:r>
+      <w:proofErr w:type="gramEnd"/>
+      <w:r>
+        <w:t xml:space="preserve"> mathematics.</w:t>
       </w:r>
     </w:p>
     <w:p>
@@ -1339,8 +1424,13 @@
       </w:r>
     </w:p>
     <w:p>
-      <w:r>
-        <w:t>print('What is your age?')    # ask for their age</w:t>
+      <w:proofErr w:type="gramStart"/>
+      <w:r>
+        <w:t>print(</w:t>
+      </w:r>
+      <w:proofErr w:type="gramEnd"/>
+      <w:r>
+        <w:t>'What is your age?')    # ask for their age</w:t>
       </w:r>
       <w:r>
         <w:br/>
@@ -1352,7 +1442,15 @@
       </w:r>
       <w:proofErr w:type="spellEnd"/>
       <w:r>
-        <w:t xml:space="preserve"> = input()</w:t>
+        <w:t xml:space="preserve"> = </w:t>
+      </w:r>
+      <w:proofErr w:type="gramStart"/>
+      <w:r>
+        <w:t>input(</w:t>
+      </w:r>
+      <w:proofErr w:type="gramEnd"/>
+      <w:r>
+        <w:t>)</w:t>
       </w:r>
       <w:r>
         <w:br/>
@@ -1403,7 +1501,15 @@
         <w:t xml:space="preserve"> </w:t>
       </w:r>
       <w:r>
-        <w:t>Python gives an error because the + operator can only be used to add two integers together or concatenate two strings. You can’t add an integer to a string, because this is ungrammatical in Python. You can fix this by using a string version of the integer instead, as explained in the next section.</w:t>
+        <w:t xml:space="preserve">Python gives an error because the + operator can only be used to add two integers together or concatenate two strings. You </w:t>
+      </w:r>
+      <w:proofErr w:type="gramStart"/>
+      <w:r>
+        <w:t>can’t</w:t>
+      </w:r>
+      <w:proofErr w:type="gramEnd"/>
+      <w:r>
+        <w:t xml:space="preserve"> add an integer to a string, because this is ungrammatical in Python. You can fix this by using a string version of the integer instead, as explained in the next section.</w:t>
       </w:r>
     </w:p>
     <w:p/>
@@ -1528,6 +1634,7 @@
           <w:lang w:eastAsia="en-GB"/>
         </w:rPr>
       </w:pPr>
+      <w:proofErr w:type="gramStart"/>
       <w:r>
         <w:rPr>
           <w:rFonts w:ascii="Consolas" w:eastAsia="Times New Roman" w:hAnsi="Consolas" w:cs="Times New Roman"/>
@@ -1544,6 +1651,7 @@
         </w:rPr>
         <w:t>(</w:t>
       </w:r>
+      <w:proofErr w:type="gramEnd"/>
       <w:r>
         <w:rPr>
           <w:rFonts w:ascii="Consolas" w:eastAsia="Times New Roman" w:hAnsi="Consolas" w:cs="Times New Roman"/>
@@ -1803,7 +1911,14 @@
     <w:p>
       <w:r>
         <w:tab/>
-        <w:t>Print(‘Hi Alice!’)</w:t>
+      </w:r>
+      <w:proofErr w:type="gramStart"/>
+      <w:r>
+        <w:t>Print(</w:t>
+      </w:r>
+      <w:proofErr w:type="gramEnd"/>
+      <w:r>
+        <w:t>‘Hi Alice!’)</w:t>
       </w:r>
     </w:p>
     <w:p>
@@ -1819,7 +1934,14 @@
     <w:p>
       <w:r>
         <w:tab/>
-        <w:t>Print(‘something else’)</w:t>
+      </w:r>
+      <w:proofErr w:type="gramStart"/>
+      <w:r>
+        <w:t>Print(</w:t>
+      </w:r>
+      <w:proofErr w:type="gramEnd"/>
+      <w:r>
+        <w:t>‘something else’)</w:t>
       </w:r>
     </w:p>
     <w:p>
@@ -1853,7 +1975,15 @@
       </w:r>
       <w:r>
         <w:br/>
-        <w:t>    print('Hello, world.')</w:t>
+        <w:t>    </w:t>
+      </w:r>
+      <w:proofErr w:type="gramStart"/>
+      <w:r>
+        <w:t>print(</w:t>
+      </w:r>
+      <w:proofErr w:type="gramEnd"/>
+      <w:r>
+        <w:t>'Hello, world.')</w:t>
       </w:r>
       <w:r>
         <w:br/>
@@ -1896,7 +2026,15 @@
       </w:r>
       <w:r>
         <w:br/>
-        <w:t>      print('Who are you?')</w:t>
+        <w:t>      </w:t>
+      </w:r>
+      <w:proofErr w:type="gramStart"/>
+      <w:r>
+        <w:t>print(</w:t>
+      </w:r>
+      <w:proofErr w:type="gramEnd"/>
+      <w:r>
+        <w:t>'Who are you?')</w:t>
       </w:r>
       <w:r>
         <w:br/>
@@ -1934,7 +2072,15 @@
         <w:t xml:space="preserve">    </w:t>
       </w:r>
       <w:r>
-        <w:t> password = input()</w:t>
+        <w:t xml:space="preserve"> password = </w:t>
+      </w:r>
+      <w:proofErr w:type="gramStart"/>
+      <w:r>
+        <w:t>input(</w:t>
+      </w:r>
+      <w:proofErr w:type="gramEnd"/>
+      <w:r>
+        <w:t>)</w:t>
       </w:r>
       <w:r>
         <w:br/>
@@ -1982,8 +2128,13 @@
     </w:p>
     <w:p/>
     <w:p>
-      <w:r>
-        <w:t>print('My name is')</w:t>
+      <w:proofErr w:type="gramStart"/>
+      <w:r>
+        <w:t>print(</w:t>
+      </w:r>
+      <w:proofErr w:type="gramEnd"/>
+      <w:r>
+        <w:t>'My name is')</w:t>
       </w:r>
       <w:r>
         <w:br/>
@@ -2018,13 +2169,29 @@
       </w:r>
       <w:proofErr w:type="spellEnd"/>
       <w:r>
-        <w:t xml:space="preserve"> is set to 0 and the value in range will go up to but not including this value. So 0-4</w:t>
-      </w:r>
-    </w:p>
-    <w:p/>
-    <w:p>
-      <w:r>
-        <w:t>for I in range(12,16)</w:t>
+        <w:t xml:space="preserve"> is set to 0 and the value in range will go up to but not including this value. </w:t>
+      </w:r>
+      <w:proofErr w:type="gramStart"/>
+      <w:r>
+        <w:t>So</w:t>
+      </w:r>
+      <w:proofErr w:type="gramEnd"/>
+      <w:r>
+        <w:t xml:space="preserve"> 0-4</w:t>
+      </w:r>
+    </w:p>
+    <w:p/>
+    <w:p>
+      <w:r>
+        <w:t xml:space="preserve">for I in </w:t>
+      </w:r>
+      <w:proofErr w:type="gramStart"/>
+      <w:r>
+        <w:t>range(</w:t>
+      </w:r>
+      <w:proofErr w:type="gramEnd"/>
+      <w:r>
+        <w:t>12,16)</w:t>
       </w:r>
     </w:p>
     <w:p>
@@ -2049,7 +2216,15 @@
     <w:p/>
     <w:p>
       <w:r>
-        <w:t>for I in range(0, 10, 2) will count zero to eight ( since 10 not inclusive) in intervals of 2</w:t>
+        <w:t xml:space="preserve">for I in </w:t>
+      </w:r>
+      <w:proofErr w:type="gramStart"/>
+      <w:r>
+        <w:t>range(</w:t>
+      </w:r>
+      <w:proofErr w:type="gramEnd"/>
+      <w:r>
+        <w:t>0, 10, 2) will count zero to eight ( since 10 not inclusive) in intervals of 2</w:t>
       </w:r>
     </w:p>
     <w:p/>
@@ -2093,6 +2268,7 @@
         <w:t xml:space="preserve">ending a program early - </w:t>
       </w:r>
       <w:proofErr w:type="spellStart"/>
+      <w:proofErr w:type="gramStart"/>
       <w:r>
         <w:rPr>
           <w:b/>
@@ -2101,6 +2277,7 @@
         <w:t>sys.exit</w:t>
       </w:r>
       <w:proofErr w:type="spellEnd"/>
+      <w:proofErr w:type="gramEnd"/>
       <w:r>
         <w:rPr>
           <w:b/>
@@ -2152,19 +2329,39 @@
     <w:p/>
     <w:p>
       <w:r>
-        <w:t>Def hello():</w:t>
+        <w:t xml:space="preserve">Def </w:t>
+      </w:r>
+      <w:proofErr w:type="gramStart"/>
+      <w:r>
+        <w:t>hello(</w:t>
+      </w:r>
+      <w:proofErr w:type="gramEnd"/>
+      <w:r>
+        <w:t>):</w:t>
       </w:r>
     </w:p>
     <w:p>
       <w:r>
         <w:tab/>
-        <w:t>Print(‘Hello there’)</w:t>
-      </w:r>
-    </w:p>
-    <w:p/>
-    <w:p>
-      <w:r>
-        <w:t>hello() # this will be a function call</w:t>
+      </w:r>
+      <w:proofErr w:type="gramStart"/>
+      <w:r>
+        <w:t>Print(</w:t>
+      </w:r>
+      <w:proofErr w:type="gramEnd"/>
+      <w:r>
+        <w:t>‘Hello there’)</w:t>
+      </w:r>
+    </w:p>
+    <w:p/>
+    <w:p>
+      <w:proofErr w:type="gramStart"/>
+      <w:r>
+        <w:t>hello(</w:t>
+      </w:r>
+      <w:proofErr w:type="gramEnd"/>
+      <w:r>
+        <w:t>) # this will be a function call</w:t>
       </w:r>
     </w:p>
     <w:p>
@@ -2182,12 +2379,17 @@
         <w:t xml:space="preserve"># passing a value to the variable name, which make it an argument of the function </w:t>
       </w:r>
       <w:proofErr w:type="spellStart"/>
+      <w:proofErr w:type="gramStart"/>
       <w:r>
         <w:t>helloUser</w:t>
       </w:r>
       <w:proofErr w:type="spellEnd"/>
       <w:r>
-        <w:t>()</w:t>
+        <w:t>(</w:t>
+      </w:r>
+      <w:proofErr w:type="gramEnd"/>
+      <w:r>
+        <w:t>)</w:t>
       </w:r>
     </w:p>
     <w:p/>
@@ -3648,6 +3850,7 @@
         <w:t xml:space="preserve"> = </w:t>
       </w:r>
       <w:proofErr w:type="spellStart"/>
+      <w:proofErr w:type="gramStart"/>
       <w:r>
         <w:rPr>
           <w:rFonts w:ascii="Consolas" w:eastAsia="Times New Roman" w:hAnsi="Consolas" w:cs="Times New Roman"/>
@@ -3679,6 +3882,7 @@
         <w:t>randint</w:t>
       </w:r>
       <w:proofErr w:type="spellEnd"/>
+      <w:proofErr w:type="gramEnd"/>
       <w:r>
         <w:rPr>
           <w:rFonts w:ascii="Consolas" w:eastAsia="Times New Roman" w:hAnsi="Consolas" w:cs="Times New Roman"/>
@@ -3860,18 +4064,35 @@
     </w:p>
     <w:p/>
     <w:p>
+      <w:proofErr w:type="gramStart"/>
       <w:r>
         <w:rPr>
           <w:b/>
           <w:bCs/>
         </w:rPr>
         <w:lastRenderedPageBreak/>
-        <w:t>None value</w:t>
-      </w:r>
-    </w:p>
-    <w:p>
-      <w:r>
-        <w:t xml:space="preserve">None represents the absence of a value. The none value is the only value of the </w:t>
+        <w:t>None</w:t>
+      </w:r>
+      <w:proofErr w:type="gramEnd"/>
+      <w:r>
+        <w:rPr>
+          <w:b/>
+          <w:bCs/>
+        </w:rPr>
+        <w:t xml:space="preserve"> value</w:t>
+      </w:r>
+    </w:p>
+    <w:p>
+      <w:r>
+        <w:t xml:space="preserve">None represents the absence of a value. The </w:t>
+      </w:r>
+      <w:proofErr w:type="gramStart"/>
+      <w:r>
+        <w:t>none value</w:t>
+      </w:r>
+      <w:proofErr w:type="gramEnd"/>
+      <w:r>
+        <w:t xml:space="preserve"> is the only value of the </w:t>
       </w:r>
       <w:proofErr w:type="spellStart"/>
       <w:r>
@@ -3886,7 +4107,15 @@
         <w:t xml:space="preserve"> data type.</w:t>
       </w:r>
       <w:r>
-        <w:t xml:space="preserve"> This is quite useful when you need to store something that won’t be confused for a real value in a variable.</w:t>
+        <w:t xml:space="preserve"> This is quite useful when you need to store something that </w:t>
+      </w:r>
+      <w:proofErr w:type="gramStart"/>
+      <w:r>
+        <w:t>won’t</w:t>
+      </w:r>
+      <w:proofErr w:type="gramEnd"/>
+      <w:r>
+        <w:t xml:space="preserve"> be confused for a real value in a variable.</w:t>
       </w:r>
     </w:p>
     <w:p>
@@ -3948,8 +4177,13 @@
       <w:pPr>
         <w:jc w:val="both"/>
       </w:pPr>
-      <w:r>
-        <w:t xml:space="preserve">Similar to a long conversation with several details involving many subjects, calling a function </w:t>
+      <w:proofErr w:type="gramStart"/>
+      <w:r>
+        <w:t>Similar to</w:t>
+      </w:r>
+      <w:proofErr w:type="gramEnd"/>
+      <w:r>
+        <w:t xml:space="preserve"> a long conversation with several details involving many subjects, calling a function </w:t>
       </w:r>
       <w:r>
         <w:t>does not</w:t>
@@ -4083,7 +4317,15 @@
     </w:p>
     <w:p>
       <w:r>
-        <w:t>def spam():</w:t>
+        <w:t xml:space="preserve">def </w:t>
+      </w:r>
+      <w:proofErr w:type="gramStart"/>
+      <w:r>
+        <w:t>spam(</w:t>
+      </w:r>
+      <w:proofErr w:type="gramEnd"/>
+      <w:r>
+        <w:t>):</w:t>
       </w:r>
       <w:r>
         <w:br/>
@@ -4149,7 +4391,15 @@
     <w:p/>
     <w:p>
       <w:r>
-        <w:t>def spam():</w:t>
+        <w:t xml:space="preserve">def </w:t>
+      </w:r>
+      <w:proofErr w:type="gramStart"/>
+      <w:r>
+        <w:t>spam(</w:t>
+      </w:r>
+      <w:proofErr w:type="gramEnd"/>
+      <w:r>
+        <w:t>):</w:t>
       </w:r>
     </w:p>
     <w:p>
@@ -4173,14 +4423,35 @@
       </w:r>
     </w:p>
     <w:p>
-      <w:r>
-        <w:t>spam()</w:t>
-      </w:r>
-    </w:p>
-    <w:p/>
-    <w:p>
-      <w:r>
-        <w:t xml:space="preserve">This error happens because Python sees that there is an assignment statement for eggs in the spam() function and, therefore, considers eggs to be local. But because print(eggs) is executed before eggs is assigned anything, the local variable eggs doesn’t exist. </w:t>
+      <w:proofErr w:type="gramStart"/>
+      <w:r>
+        <w:t>spam(</w:t>
+      </w:r>
+      <w:proofErr w:type="gramEnd"/>
+      <w:r>
+        <w:t>)</w:t>
+      </w:r>
+    </w:p>
+    <w:p/>
+    <w:p>
+      <w:r>
+        <w:t xml:space="preserve">This error happens because Python sees that there is an assignment statement for eggs in the </w:t>
+      </w:r>
+      <w:proofErr w:type="gramStart"/>
+      <w:r>
+        <w:t>spam(</w:t>
+      </w:r>
+      <w:proofErr w:type="gramEnd"/>
+      <w:r>
+        <w:t xml:space="preserve">) function and, therefore, considers eggs to be local. But because print(eggs) is executed before eggs is assigned anything, the local variable eggs </w:t>
+      </w:r>
+      <w:proofErr w:type="gramStart"/>
+      <w:r>
+        <w:t>doesn’t</w:t>
+      </w:r>
+      <w:proofErr w:type="gramEnd"/>
+      <w:r>
+        <w:t xml:space="preserve"> exist. </w:t>
       </w:r>
       <w:r>
         <w:rPr>
@@ -4281,27 +4552,66 @@
       </w:r>
       <w:r>
         <w:tab/>
-        <w:t>print(‘Error: Invalid Argument.’)</w:t>
-      </w:r>
-    </w:p>
-    <w:p>
-      <w:r>
-        <w:t>print(spam(2))</w:t>
-      </w:r>
-    </w:p>
-    <w:p>
-      <w:r>
-        <w:t>print(spam(12))</w:t>
-      </w:r>
-    </w:p>
-    <w:p>
-      <w:r>
-        <w:t>print(spam(0))</w:t>
-      </w:r>
-    </w:p>
-    <w:p>
-      <w:r>
-        <w:t>print(spam(1))</w:t>
+      </w:r>
+      <w:proofErr w:type="gramStart"/>
+      <w:r>
+        <w:t>print(</w:t>
+      </w:r>
+      <w:proofErr w:type="gramEnd"/>
+      <w:r>
+        <w:t>‘Error: Invalid Argument.’)</w:t>
+      </w:r>
+    </w:p>
+    <w:p>
+      <w:r>
+        <w:t>print(</w:t>
+      </w:r>
+      <w:proofErr w:type="gramStart"/>
+      <w:r>
+        <w:t>spam(</w:t>
+      </w:r>
+      <w:proofErr w:type="gramEnd"/>
+      <w:r>
+        <w:t>2))</w:t>
+      </w:r>
+    </w:p>
+    <w:p>
+      <w:r>
+        <w:t>print(</w:t>
+      </w:r>
+      <w:proofErr w:type="gramStart"/>
+      <w:r>
+        <w:t>spam(</w:t>
+      </w:r>
+      <w:proofErr w:type="gramEnd"/>
+      <w:r>
+        <w:t>12))</w:t>
+      </w:r>
+    </w:p>
+    <w:p>
+      <w:r>
+        <w:t>print(</w:t>
+      </w:r>
+      <w:proofErr w:type="gramStart"/>
+      <w:r>
+        <w:t>spam(</w:t>
+      </w:r>
+      <w:proofErr w:type="gramEnd"/>
+      <w:r>
+        <w:t>0))</w:t>
+      </w:r>
+    </w:p>
+    <w:p>
+      <w:r>
+        <w:t>print(</w:t>
+      </w:r>
+      <w:proofErr w:type="gramStart"/>
+      <w:r>
+        <w:t>spam(</w:t>
+      </w:r>
+      <w:proofErr w:type="gramEnd"/>
+      <w:r>
+        <w:t>1))</w:t>
       </w:r>
     </w:p>
     <w:p/>
@@ -4402,13 +4712,23 @@
       </w:r>
     </w:p>
     <w:p>
-      <w:r>
-        <w:t>spam[0] # output cat</w:t>
-      </w:r>
-    </w:p>
-    <w:p>
-      <w:r>
-        <w:t>spam[1] # output sheep</w:t>
+      <w:proofErr w:type="gramStart"/>
+      <w:r>
+        <w:t>spam[</w:t>
+      </w:r>
+      <w:proofErr w:type="gramEnd"/>
+      <w:r>
+        <w:t>0] # output cat</w:t>
+      </w:r>
+    </w:p>
+    <w:p>
+      <w:proofErr w:type="gramStart"/>
+      <w:r>
+        <w:t>spam[</w:t>
+      </w:r>
+      <w:proofErr w:type="gramEnd"/>
+      <w:r>
+        <w:t>1] # output sheep</w:t>
       </w:r>
     </w:p>
     <w:p/>
@@ -4481,13 +4801,23 @@
     </w:p>
     <w:p/>
     <w:p>
-      <w:r>
-        <w:t>spam[0][1] # output bat</w:t>
-      </w:r>
-    </w:p>
-    <w:p>
-      <w:r>
-        <w:t>spam[1][4] # output 50</w:t>
+      <w:proofErr w:type="gramStart"/>
+      <w:r>
+        <w:t>spam[</w:t>
+      </w:r>
+      <w:proofErr w:type="gramEnd"/>
+      <w:r>
+        <w:t>0][1] # output bat</w:t>
+      </w:r>
+    </w:p>
+    <w:p>
+      <w:proofErr w:type="gramStart"/>
+      <w:r>
+        <w:t>spam[</w:t>
+      </w:r>
+      <w:proofErr w:type="gramEnd"/>
+      <w:r>
+        <w:t>1][4] # output 50</w:t>
       </w:r>
     </w:p>
     <w:p>
@@ -4557,7 +4887,15 @@
     <w:p/>
     <w:p>
       <w:r>
-        <w:t>ex. spam[1:4]</w:t>
+        <w:t xml:space="preserve">ex. </w:t>
+      </w:r>
+      <w:proofErr w:type="gramStart"/>
+      <w:r>
+        <w:t>spam[</w:t>
+      </w:r>
+      <w:proofErr w:type="gramEnd"/>
+      <w:r>
+        <w:t>1:4]</w:t>
       </w:r>
     </w:p>
     <w:p/>
@@ -4672,7 +5010,15 @@
     </w:p>
     <w:p>
       <w:r>
-        <w:t>size = cat[0]</w:t>
+        <w:t xml:space="preserve">size = </w:t>
+      </w:r>
+      <w:proofErr w:type="gramStart"/>
+      <w:r>
+        <w:t>cat[</w:t>
+      </w:r>
+      <w:proofErr w:type="gramEnd"/>
+      <w:r>
+        <w:t>0]</w:t>
       </w:r>
     </w:p>
     <w:p>
@@ -4682,22 +5028,47 @@
       </w:r>
       <w:proofErr w:type="spellEnd"/>
       <w:r>
-        <w:t xml:space="preserve"> = cat[1]</w:t>
-      </w:r>
-    </w:p>
-    <w:p>
-      <w:r>
-        <w:t>disposition = cat[2]</w:t>
-      </w:r>
-    </w:p>
-    <w:p/>
-    <w:p>
+        <w:t xml:space="preserve"> = </w:t>
+      </w:r>
+      <w:proofErr w:type="gramStart"/>
+      <w:r>
+        <w:t>cat[</w:t>
+      </w:r>
+      <w:proofErr w:type="gramEnd"/>
+      <w:r>
+        <w:t>1]</w:t>
+      </w:r>
+    </w:p>
+    <w:p>
+      <w:r>
+        <w:t xml:space="preserve">disposition = </w:t>
+      </w:r>
+      <w:proofErr w:type="gramStart"/>
+      <w:r>
+        <w:t>cat[</w:t>
+      </w:r>
+      <w:proofErr w:type="gramEnd"/>
+      <w:r>
+        <w:t>2]</w:t>
+      </w:r>
+    </w:p>
+    <w:p/>
+    <w:p>
+      <w:proofErr w:type="gramStart"/>
       <w:r>
         <w:rPr>
           <w:i/>
           <w:iCs/>
         </w:rPr>
-        <w:t xml:space="preserve">instead we can write it as </w:t>
+        <w:t>instead</w:t>
+      </w:r>
+      <w:proofErr w:type="gramEnd"/>
+      <w:r>
+        <w:rPr>
+          <w:i/>
+          <w:iCs/>
+        </w:rPr>
+        <w:t xml:space="preserve"> we can write it as </w:t>
       </w:r>
     </w:p>
     <w:p/>
@@ -4748,10 +5119,12 @@
         <w:t xml:space="preserve">For instance, </w:t>
       </w:r>
       <w:proofErr w:type="spellStart"/>
+      <w:proofErr w:type="gramStart"/>
       <w:r>
         <w:t>spam.index</w:t>
       </w:r>
       <w:proofErr w:type="spellEnd"/>
+      <w:proofErr w:type="gramEnd"/>
       <w:r>
         <w:t>(‘hello’) is a method that takes hello as input and gives us the index if it lies within the spam list.</w:t>
       </w:r>
@@ -4846,6 +5219,311 @@
         <w:t xml:space="preserve">using slicing and concatenation. </w:t>
       </w:r>
     </w:p>
+    <w:p/>
+    <w:p>
+      <w:pPr>
+        <w:pStyle w:val="Heading2"/>
+      </w:pPr>
+      <w:r>
+        <w:t>Tuple Data Type</w:t>
+      </w:r>
+    </w:p>
+    <w:p/>
+    <w:p>
+      <w:r>
+        <w:t>The main difference between a list and a tuple, apart from the parentheses which are round brackets</w:t>
+      </w:r>
+      <w:r>
+        <w:t xml:space="preserve"> “()” for the former, is that a tuple is </w:t>
+      </w:r>
+      <w:r>
+        <w:rPr>
+          <w:b/>
+          <w:bCs/>
+        </w:rPr>
+        <w:t>immutable</w:t>
+      </w:r>
+      <w:r>
+        <w:t>. This means that its value much like a string cannot be changed</w:t>
+      </w:r>
+      <w:r>
+        <w:t>, appended or modified.</w:t>
+      </w:r>
+    </w:p>
+    <w:p/>
+    <w:p>
+      <w:r>
+        <w:t>Ex. eggs = (‘</w:t>
+      </w:r>
+      <w:r>
+        <w:t>hello</w:t>
+      </w:r>
+      <w:r>
+        <w:t>’</w:t>
+      </w:r>
+      <w:r>
+        <w:t>, 42, 0.5</w:t>
+      </w:r>
+      <w:r>
+        <w:t>)</w:t>
+      </w:r>
+    </w:p>
+    <w:p>
+      <w:r>
+        <w:t>Bread = (‘hello’,) # perfectly acceptable indicates a tuple with a single value</w:t>
+      </w:r>
+    </w:p>
+    <w:p/>
+    <w:p>
+      <w:r>
+        <w:rPr>
+          <w:b/>
+          <w:bCs/>
+        </w:rPr>
+        <w:t>Converting types with list and tuple</w:t>
+      </w:r>
+    </w:p>
+    <w:p>
+      <w:r>
+        <w:t>It is possible to convert between list and tuple and this comes in hand</w:t>
+      </w:r>
+      <w:r>
+        <w:t>y if you need a mutable version of a tuple value.</w:t>
+      </w:r>
+    </w:p>
+    <w:p/>
+    <w:p>
+      <w:pPr>
+        <w:pStyle w:val="Heading2"/>
+      </w:pPr>
+      <w:r>
+        <w:t>References</w:t>
+      </w:r>
+    </w:p>
+    <w:p/>
+    <w:p>
+      <w:r>
+        <w:t xml:space="preserve">When you assign 42 to a </w:t>
+      </w:r>
+      <w:r>
+        <w:rPr>
+          <w:i/>
+          <w:iCs/>
+        </w:rPr>
+        <w:t xml:space="preserve">spam </w:t>
+      </w:r>
+      <w:r>
+        <w:t xml:space="preserve">variable, you are actually creating the 42 </w:t>
+      </w:r>
+      <w:proofErr w:type="gramStart"/>
+      <w:r>
+        <w:t>value</w:t>
+      </w:r>
+      <w:proofErr w:type="gramEnd"/>
+      <w:r>
+        <w:t xml:space="preserve"> in memory</w:t>
+      </w:r>
+      <w:r>
+        <w:t xml:space="preserve"> and storing the reference to it in the spam variable. If you then create </w:t>
+      </w:r>
+      <w:r>
+        <w:rPr>
+          <w:i/>
+          <w:iCs/>
+        </w:rPr>
+        <w:t xml:space="preserve">cheese </w:t>
+      </w:r>
+      <w:r>
+        <w:t xml:space="preserve">variable, and assign it to </w:t>
+      </w:r>
+      <w:r>
+        <w:rPr>
+          <w:i/>
+          <w:iCs/>
+        </w:rPr>
+        <w:t>spam</w:t>
+      </w:r>
+      <w:r>
+        <w:t xml:space="preserve">, you are </w:t>
+      </w:r>
+      <w:proofErr w:type="gramStart"/>
+      <w:r>
+        <w:t xml:space="preserve">actually </w:t>
+      </w:r>
+      <w:r>
+        <w:t>copying</w:t>
+      </w:r>
+      <w:proofErr w:type="gramEnd"/>
+      <w:r>
+        <w:t xml:space="preserve"> the reference to it. Both spam and cheese now have a reference to 42. If you then decide to assign 100 to spam, spam now stores a new reference to the new value of 100. This </w:t>
+      </w:r>
+      <w:r>
+        <w:lastRenderedPageBreak/>
+        <w:t>means now spam is referring to 100 but cheese still refers to 42 and is not affected.</w:t>
+      </w:r>
+      <w:r>
+        <w:t xml:space="preserve"> Integers are </w:t>
+      </w:r>
+      <w:r>
+        <w:rPr>
+          <w:b/>
+          <w:bCs/>
+        </w:rPr>
+        <w:t>immutable</w:t>
+      </w:r>
+      <w:r>
+        <w:t xml:space="preserve"> and </w:t>
+      </w:r>
+      <w:proofErr w:type="gramStart"/>
+      <w:r>
+        <w:t>don’t</w:t>
+      </w:r>
+      <w:proofErr w:type="gramEnd"/>
+      <w:r>
+        <w:t xml:space="preserve"> change. On the other hand, lists are mutable</w:t>
+      </w:r>
+      <w:r>
+        <w:t>.</w:t>
+      </w:r>
+    </w:p>
+    <w:p/>
+    <w:p>
+      <w:pPr>
+        <w:pStyle w:val="Heading2"/>
+      </w:pPr>
+      <w:r>
+        <w:t xml:space="preserve">Identity and </w:t>
+      </w:r>
+      <w:proofErr w:type="gramStart"/>
+      <w:r>
+        <w:t>id(</w:t>
+      </w:r>
+      <w:proofErr w:type="gramEnd"/>
+      <w:r>
+        <w:t>) function</w:t>
+      </w:r>
+    </w:p>
+    <w:p/>
+    <w:p>
+      <w:r>
+        <w:t xml:space="preserve">All values in Python have a unique identity that can be obtained with the </w:t>
+      </w:r>
+      <w:proofErr w:type="gramStart"/>
+      <w:r>
+        <w:t>id(</w:t>
+      </w:r>
+      <w:proofErr w:type="gramEnd"/>
+      <w:r>
+        <w:t>) function</w:t>
+      </w:r>
+      <w:r>
+        <w:t>.</w:t>
+      </w:r>
+      <w:r>
+        <w:t xml:space="preserve"> When you are adding to a string, you are basically creating a new string object in a different place in memory</w:t>
+      </w:r>
+      <w:r>
+        <w:t xml:space="preserve">, and the variable refers to the new string. In the case </w:t>
+      </w:r>
+      <w:r>
+        <w:t>of lists, given they are mutable objects, appending changes the existing list object.</w:t>
+      </w:r>
+      <w:r>
+        <w:t xml:space="preserve"> This is known as </w:t>
+      </w:r>
+      <w:r>
+        <w:rPr>
+          <w:b/>
+          <w:bCs/>
+          <w:i/>
+          <w:iCs/>
+        </w:rPr>
+        <w:t>modifying in place</w:t>
+      </w:r>
+      <w:r>
+        <w:t>.</w:t>
+      </w:r>
+      <w:r>
+        <w:t xml:space="preserve"> Common list methods such as append, extend, remove, sort and reverse among others modify their lists in place.</w:t>
+      </w:r>
+    </w:p>
+    <w:p/>
+    <w:p>
+      <w:r>
+        <w:t xml:space="preserve">Python’s </w:t>
+      </w:r>
+      <w:r>
+        <w:t>automatic garbage collector deletes any values not being referred to by any variables to free up memory.</w:t>
+      </w:r>
+    </w:p>
+    <w:p/>
+    <w:p>
+      <w:pPr>
+        <w:pStyle w:val="Heading2"/>
+      </w:pPr>
+      <w:r>
+        <w:t>Copy and deepcopy</w:t>
+      </w:r>
+      <w:r>
+        <w:t xml:space="preserve"> functions</w:t>
+      </w:r>
+    </w:p>
+    <w:p/>
+    <w:p>
+      <w:r>
+        <w:t xml:space="preserve">We can use </w:t>
+      </w:r>
+      <w:proofErr w:type="spellStart"/>
+      <w:proofErr w:type="gramStart"/>
+      <w:r>
+        <w:t>copy.copy</w:t>
+      </w:r>
+      <w:proofErr w:type="spellEnd"/>
+      <w:proofErr w:type="gramEnd"/>
+      <w:r>
+        <w:t>(</w:t>
+      </w:r>
+      <w:proofErr w:type="spellStart"/>
+      <w:r>
+        <w:rPr>
+          <w:i/>
+          <w:iCs/>
+        </w:rPr>
+        <w:t>listname</w:t>
+      </w:r>
+      <w:proofErr w:type="spellEnd"/>
+      <w:r>
+        <w:t>) to copy the values of a list instead of just assigning a new variable to an existing list, and therefore simply passing a reference or the memory address of where it is at. Essentially in this way we would have two unique lists with the same values.</w:t>
+      </w:r>
+    </w:p>
+    <w:p/>
+    <w:p>
+      <w:pPr>
+        <w:rPr>
+          <w:color w:val="FF0000"/>
+        </w:rPr>
+      </w:pPr>
+      <w:r>
+        <w:rPr>
+          <w:color w:val="FF0000"/>
+          <w:sz w:val="28"/>
+          <w:szCs w:val="28"/>
+        </w:rPr>
+        <w:t>NOTE:</w:t>
+      </w:r>
+      <w:r>
+        <w:rPr>
+          <w:b/>
+          <w:bCs/>
+          <w:color w:val="FF0000"/>
+          <w:sz w:val="28"/>
+          <w:szCs w:val="28"/>
+        </w:rPr>
+        <w:t xml:space="preserve"> % width can be used for matrix wraparound when required in operations</w:t>
+      </w:r>
+    </w:p>
+    <w:p/>
+    <w:p/>
     <w:sectPr>
       <w:pgSz w:w="11906" w:h="16838"/>
       <w:pgMar w:top="1440" w:right="1440" w:bottom="1440" w:left="1440" w:header="708" w:footer="708" w:gutter="0"/>

</xml_diff>

<commit_message>
Updated notes with Chapter 5
Code file up to get method for dictionaries
</commit_message>
<xml_diff>
--- a/Notes.docx
+++ b/Notes.docx
@@ -1,6 +1,6 @@
 
 <file path=word/document.xml><?xml version="1.0" encoding="utf-8"?>
-<w:document xmlns:wpc="http://schemas.microsoft.com/office/word/2010/wordprocessingCanvas" xmlns:cx="http://schemas.microsoft.com/office/drawing/2014/chartex" xmlns:cx1="http://schemas.microsoft.com/office/drawing/2015/9/8/chartex" xmlns:cx2="http://schemas.microsoft.com/office/drawing/2015/10/21/chartex" xmlns:cx3="http://schemas.microsoft.com/office/drawing/2016/5/9/chartex" xmlns:cx4="http://schemas.microsoft.com/office/drawing/2016/5/10/chartex" xmlns:cx5="http://schemas.microsoft.com/office/drawing/2016/5/11/chartex" xmlns:cx6="http://schemas.microsoft.com/office/drawing/2016/5/12/chartex" xmlns:cx7="http://schemas.microsoft.com/office/drawing/2016/5/13/chartex" xmlns:cx8="http://schemas.microsoft.com/office/drawing/2016/5/14/chartex" xmlns:mc="http://schemas.openxmlformats.org/markup-compatibility/2006" xmlns:aink="http://schemas.microsoft.com/office/drawing/2016/ink" xmlns:am3d="http://schemas.microsoft.com/office/drawing/2017/model3d" xmlns:o="urn:schemas-microsoft-com:office:office" xmlns:r="http://schemas.openxmlformats.org/officeDocument/2006/relationships" xmlns:m="http://schemas.openxmlformats.org/officeDocument/2006/math" xmlns:v="urn:schemas-microsoft-com:vml" xmlns:wp14="http://schemas.microsoft.com/office/word/2010/wordprocessingDrawing" xmlns:wp="http://schemas.openxmlformats.org/drawingml/2006/wordprocessingDrawing" xmlns:w10="urn:schemas-microsoft-com:office:word" xmlns:w="http://schemas.openxmlformats.org/wordprocessingml/2006/main" xmlns:w14="http://schemas.microsoft.com/office/word/2010/wordml" xmlns:w15="http://schemas.microsoft.com/office/word/2012/wordml" xmlns:w16cex="http://schemas.microsoft.com/office/word/2018/wordml/cex" xmlns:w16cid="http://schemas.microsoft.com/office/word/2016/wordml/cid" xmlns:w16="http://schemas.microsoft.com/office/word/2018/wordml" xmlns:w16sdtdh="http://schemas.microsoft.com/office/word/2020/wordml/sdtdatahash" xmlns:w16se="http://schemas.microsoft.com/office/word/2015/wordml/symex" xmlns:wpg="http://schemas.microsoft.com/office/word/2010/wordprocessingGroup" xmlns:wpi="http://schemas.microsoft.com/office/word/2010/wordprocessingInk" xmlns:wne="http://schemas.microsoft.com/office/word/2006/wordml" xmlns:wps="http://schemas.microsoft.com/office/word/2010/wordprocessingShape" mc:Ignorable="w14 w15 w16se w16cid w16 w16cex w16sdtdh wp14">
+<w:document xmlns:wpc="http://schemas.microsoft.com/office/word/2010/wordprocessingCanvas" xmlns:cx="http://schemas.microsoft.com/office/drawing/2014/chartex" xmlns:cx1="http://schemas.microsoft.com/office/drawing/2015/9/8/chartex" xmlns:cx2="http://schemas.microsoft.com/office/drawing/2015/10/21/chartex" xmlns:cx3="http://schemas.microsoft.com/office/drawing/2016/5/9/chartex" xmlns:cx4="http://schemas.microsoft.com/office/drawing/2016/5/10/chartex" xmlns:cx5="http://schemas.microsoft.com/office/drawing/2016/5/11/chartex" xmlns:cx6="http://schemas.microsoft.com/office/drawing/2016/5/12/chartex" xmlns:cx7="http://schemas.microsoft.com/office/drawing/2016/5/13/chartex" xmlns:cx8="http://schemas.microsoft.com/office/drawing/2016/5/14/chartex" xmlns:mc="http://schemas.openxmlformats.org/markup-compatibility/2006" xmlns:aink="http://schemas.microsoft.com/office/drawing/2016/ink" xmlns:am3d="http://schemas.microsoft.com/office/drawing/2017/model3d" xmlns:o="urn:schemas-microsoft-com:office:office" xmlns:oel="http://schemas.microsoft.com/office/2019/extlst" xmlns:r="http://schemas.openxmlformats.org/officeDocument/2006/relationships" xmlns:m="http://schemas.openxmlformats.org/officeDocument/2006/math" xmlns:v="urn:schemas-microsoft-com:vml" xmlns:wp14="http://schemas.microsoft.com/office/word/2010/wordprocessingDrawing" xmlns:wp="http://schemas.openxmlformats.org/drawingml/2006/wordprocessingDrawing" xmlns:w10="urn:schemas-microsoft-com:office:word" xmlns:w="http://schemas.openxmlformats.org/wordprocessingml/2006/main" xmlns:w14="http://schemas.microsoft.com/office/word/2010/wordml" xmlns:w15="http://schemas.microsoft.com/office/word/2012/wordml" xmlns:w16cex="http://schemas.microsoft.com/office/word/2018/wordml/cex" xmlns:w16cid="http://schemas.microsoft.com/office/word/2016/wordml/cid" xmlns:w16="http://schemas.microsoft.com/office/word/2018/wordml" xmlns:w16sdtdh="http://schemas.microsoft.com/office/word/2020/wordml/sdtdatahash" xmlns:w16se="http://schemas.microsoft.com/office/word/2015/wordml/symex" xmlns:wpg="http://schemas.microsoft.com/office/word/2010/wordprocessingGroup" xmlns:wpi="http://schemas.microsoft.com/office/word/2010/wordprocessingInk" xmlns:wne="http://schemas.microsoft.com/office/word/2006/wordml" xmlns:wps="http://schemas.microsoft.com/office/word/2010/wordprocessingShape" mc:Ignorable="w14 w15 w16se w16cid w16 w16cex w16sdtdh wp14">
   <w:body>
     <w:p>
       <w:pPr>
@@ -38,7 +38,23 @@
         <w:jc w:val="both"/>
       </w:pPr>
       <w:r>
-        <w:t>On its own, this book won’t turn you into a professional software developer any more than a few guitar lessons will turn you into a rock star. But if you’re an office worker, administrator, academic, or anyone else who uses a computer for work or fun, you will learn the basics of programming so that you can automate simple tasks such as these:</w:t>
+        <w:t xml:space="preserve">On its own, this book </w:t>
+      </w:r>
+      <w:proofErr w:type="gramStart"/>
+      <w:r>
+        <w:t>won’t</w:t>
+      </w:r>
+      <w:proofErr w:type="gramEnd"/>
+      <w:r>
+        <w:t xml:space="preserve"> turn you into a professional software developer any more than a few guitar lessons will turn you into a rock star. But if </w:t>
+      </w:r>
+      <w:proofErr w:type="gramStart"/>
+      <w:r>
+        <w:t>you’re</w:t>
+      </w:r>
+      <w:proofErr w:type="gramEnd"/>
+      <w:r>
+        <w:t xml:space="preserve"> an office worker, administrator, academic, or anyone else who uses a computer for work or fun, you will learn the basics of programming so that you can automate simple tasks such as these:</w:t>
       </w:r>
     </w:p>
     <w:p>
@@ -86,7 +102,15 @@
         </w:numPr>
       </w:pPr>
       <w:r>
-        <w:t>Having your computer text you custom notifications</w:t>
+        <w:t xml:space="preserve">Having your computer </w:t>
+      </w:r>
+      <w:proofErr w:type="gramStart"/>
+      <w:r>
+        <w:t>text</w:t>
+      </w:r>
+      <w:proofErr w:type="gramEnd"/>
+      <w:r>
+        <w:t xml:space="preserve"> you custom notifications</w:t>
       </w:r>
     </w:p>
     <w:p>
@@ -124,7 +148,21 @@
         <w:rPr>
           <w:rFonts w:cstheme="minorHAnsi"/>
         </w:rPr>
-        <w:t>These tasks are simple but time-consuming for humans, and they are often so trivial or specific that there’s no ready-made software to perform them. Armed with a little bit of programming knowledge, however, you can have your computer do these tasks for you.</w:t>
+        <w:t xml:space="preserve">These tasks are simple but time-consuming for humans, and they are often so trivial or specific that </w:t>
+      </w:r>
+      <w:proofErr w:type="gramStart"/>
+      <w:r>
+        <w:rPr>
+          <w:rFonts w:cstheme="minorHAnsi"/>
+        </w:rPr>
+        <w:t>there’s</w:t>
+      </w:r>
+      <w:proofErr w:type="gramEnd"/>
+      <w:r>
+        <w:rPr>
+          <w:rFonts w:cstheme="minorHAnsi"/>
+        </w:rPr>
+        <w:t xml:space="preserve"> no ready-made software to perform them. Armed with a little bit of programming knowledge, however, you can have your computer do these tasks for you.</w:t>
       </w:r>
       <w:r>
         <w:rPr>
@@ -265,41 +303,59 @@
           <w:sz w:val="24"/>
           <w:szCs w:val="24"/>
         </w:rPr>
-        <w:t> print('Enter your password.')</w:t>
-      </w:r>
+        <w:t> </w:t>
+      </w:r>
+      <w:proofErr w:type="gramStart"/>
       <w:r>
         <w:rPr>
           <w:rFonts w:cstheme="minorHAnsi"/>
           <w:sz w:val="24"/>
           <w:szCs w:val="24"/>
         </w:rPr>
-        <w:br/>
-        <w:t>   </w:t>
-      </w:r>
-      <w:proofErr w:type="spellStart"/>
+        <w:t>print(</w:t>
+      </w:r>
+      <w:proofErr w:type="gramEnd"/>
       <w:r>
         <w:rPr>
           <w:rFonts w:cstheme="minorHAnsi"/>
           <w:sz w:val="24"/>
           <w:szCs w:val="24"/>
         </w:rPr>
-        <w:t>typedPassword</w:t>
-      </w:r>
-      <w:proofErr w:type="spellEnd"/>
+        <w:t>'Enter your password.')</w:t>
+      </w:r>
       <w:r>
         <w:rPr>
           <w:rFonts w:cstheme="minorHAnsi"/>
           <w:sz w:val="24"/>
           <w:szCs w:val="24"/>
         </w:rPr>
-        <w:t xml:space="preserve"> = input()</w:t>
-      </w:r>
+        <w:br/>
+        <w:t>   </w:t>
+      </w:r>
+      <w:proofErr w:type="spellStart"/>
       <w:r>
         <w:rPr>
           <w:rFonts w:cstheme="minorHAnsi"/>
           <w:sz w:val="24"/>
           <w:szCs w:val="24"/>
         </w:rPr>
+        <w:t>typedPassword</w:t>
+      </w:r>
+      <w:proofErr w:type="spellEnd"/>
+      <w:r>
+        <w:rPr>
+          <w:rFonts w:cstheme="minorHAnsi"/>
+          <w:sz w:val="24"/>
+          <w:szCs w:val="24"/>
+        </w:rPr>
+        <w:t xml:space="preserve"> = input()</w:t>
+      </w:r>
+      <w:r>
+        <w:rPr>
+          <w:rFonts w:cstheme="minorHAnsi"/>
+          <w:sz w:val="24"/>
+          <w:szCs w:val="24"/>
+        </w:rPr>
         <w:br/>
       </w:r>
       <w:r>
@@ -550,7 +606,21 @@
         <w:rPr>
           <w:rFonts w:cstheme="minorHAnsi"/>
         </w:rPr>
-        <w:t>, and if they’re the same, the program prints Access granted to the screen </w:t>
+        <w:t xml:space="preserve">, and if </w:t>
+      </w:r>
+      <w:proofErr w:type="gramStart"/>
+      <w:r>
+        <w:rPr>
+          <w:rFonts w:cstheme="minorHAnsi"/>
+        </w:rPr>
+        <w:t>they’re</w:t>
+      </w:r>
+      <w:proofErr w:type="gramEnd"/>
+      <w:r>
+        <w:rPr>
+          <w:rFonts w:cstheme="minorHAnsi"/>
+        </w:rPr>
+        <w:t xml:space="preserve"> the same, the program prints Access granted to the screen </w:t>
       </w:r>
       <w:r>
         <w:rPr>
@@ -728,8 +798,13 @@
           </w:tcPr>
           <w:p>
             <w:r>
-              <w:t>Ctrl + [ / ]</w:t>
+              <w:t xml:space="preserve">Ctrl + [ </w:t>
             </w:r>
+            <w:proofErr w:type="gramStart"/>
+            <w:r>
+              <w:t>/ ]</w:t>
+            </w:r>
+            <w:proofErr w:type="gramEnd"/>
           </w:p>
         </w:tc>
         <w:tc>
@@ -980,10 +1055,12 @@
         <w:t xml:space="preserve">2 + 2. 2 is a value while + is an operator. Expression will contain values and operators, which will result in an evaluation. Just typing 4 on </w:t>
       </w:r>
       <w:proofErr w:type="spellStart"/>
+      <w:proofErr w:type="gramStart"/>
       <w:r>
         <w:t>it’s</w:t>
       </w:r>
       <w:proofErr w:type="spellEnd"/>
+      <w:proofErr w:type="gramEnd"/>
       <w:r>
         <w:t xml:space="preserve"> own and pressing Enter will also result in an evaluation, where 4 simply evaluates itself to 4.</w:t>
       </w:r>
@@ -1103,7 +1180,15 @@
     <w:p/>
     <w:p>
       <w:r>
-        <w:t>Precedence refers to the order of operations similar to mathematics.</w:t>
+        <w:t xml:space="preserve">Precedence refers to the order of operations </w:t>
+      </w:r>
+      <w:proofErr w:type="gramStart"/>
+      <w:r>
+        <w:t>similar to</w:t>
+      </w:r>
+      <w:proofErr w:type="gramEnd"/>
+      <w:r>
+        <w:t xml:space="preserve"> mathematics.</w:t>
       </w:r>
     </w:p>
     <w:p>
@@ -1339,8 +1424,13 @@
       </w:r>
     </w:p>
     <w:p>
-      <w:r>
-        <w:t>print('What is your age?')    # ask for their age</w:t>
+      <w:proofErr w:type="gramStart"/>
+      <w:r>
+        <w:t>print(</w:t>
+      </w:r>
+      <w:proofErr w:type="gramEnd"/>
+      <w:r>
+        <w:t>'What is your age?')    # ask for their age</w:t>
       </w:r>
       <w:r>
         <w:br/>
@@ -1352,7 +1442,15 @@
       </w:r>
       <w:proofErr w:type="spellEnd"/>
       <w:r>
-        <w:t xml:space="preserve"> = input()</w:t>
+        <w:t xml:space="preserve"> = </w:t>
+      </w:r>
+      <w:proofErr w:type="gramStart"/>
+      <w:r>
+        <w:t>input(</w:t>
+      </w:r>
+      <w:proofErr w:type="gramEnd"/>
+      <w:r>
+        <w:t>)</w:t>
       </w:r>
       <w:r>
         <w:br/>
@@ -1403,7 +1501,15 @@
         <w:t xml:space="preserve"> </w:t>
       </w:r>
       <w:r>
-        <w:t>Python gives an error because the + operator can only be used to add two integers together or concatenate two strings. You can’t add an integer to a string, because this is ungrammatical in Python. You can fix this by using a string version of the integer instead, as explained in the next section.</w:t>
+        <w:t xml:space="preserve">Python gives an error because the + operator can only be used to add two integers together or concatenate two strings. You </w:t>
+      </w:r>
+      <w:proofErr w:type="gramStart"/>
+      <w:r>
+        <w:t>can’t</w:t>
+      </w:r>
+      <w:proofErr w:type="gramEnd"/>
+      <w:r>
+        <w:t xml:space="preserve"> add an integer to a string, because this is ungrammatical in Python. You can fix this by using a string version of the integer instead, as explained in the next section.</w:t>
       </w:r>
     </w:p>
     <w:p/>
@@ -1528,6 +1634,7 @@
           <w:lang w:eastAsia="en-GB"/>
         </w:rPr>
       </w:pPr>
+      <w:proofErr w:type="gramStart"/>
       <w:r>
         <w:rPr>
           <w:rFonts w:ascii="Consolas" w:eastAsia="Times New Roman" w:hAnsi="Consolas" w:cs="Times New Roman"/>
@@ -1544,6 +1651,7 @@
         </w:rPr>
         <w:t>(</w:t>
       </w:r>
+      <w:proofErr w:type="gramEnd"/>
       <w:r>
         <w:rPr>
           <w:rFonts w:ascii="Consolas" w:eastAsia="Times New Roman" w:hAnsi="Consolas" w:cs="Times New Roman"/>
@@ -1803,7 +1911,14 @@
     <w:p>
       <w:r>
         <w:tab/>
-        <w:t>Print(‘Hi Alice!’)</w:t>
+      </w:r>
+      <w:proofErr w:type="gramStart"/>
+      <w:r>
+        <w:t>Print(</w:t>
+      </w:r>
+      <w:proofErr w:type="gramEnd"/>
+      <w:r>
+        <w:t>‘Hi Alice!’)</w:t>
       </w:r>
     </w:p>
     <w:p>
@@ -1819,7 +1934,14 @@
     <w:p>
       <w:r>
         <w:tab/>
-        <w:t>Print(‘something else’)</w:t>
+      </w:r>
+      <w:proofErr w:type="gramStart"/>
+      <w:r>
+        <w:t>Print(</w:t>
+      </w:r>
+      <w:proofErr w:type="gramEnd"/>
+      <w:r>
+        <w:t>‘something else’)</w:t>
       </w:r>
     </w:p>
     <w:p>
@@ -1853,7 +1975,15 @@
       </w:r>
       <w:r>
         <w:br/>
-        <w:t>    print('Hello, world.')</w:t>
+        <w:t>    </w:t>
+      </w:r>
+      <w:proofErr w:type="gramStart"/>
+      <w:r>
+        <w:t>print(</w:t>
+      </w:r>
+      <w:proofErr w:type="gramEnd"/>
+      <w:r>
+        <w:t>'Hello, world.')</w:t>
       </w:r>
       <w:r>
         <w:br/>
@@ -1896,7 +2026,15 @@
       </w:r>
       <w:r>
         <w:br/>
-        <w:t>      print('Who are you?')</w:t>
+        <w:t>      </w:t>
+      </w:r>
+      <w:proofErr w:type="gramStart"/>
+      <w:r>
+        <w:t>print(</w:t>
+      </w:r>
+      <w:proofErr w:type="gramEnd"/>
+      <w:r>
+        <w:t>'Who are you?')</w:t>
       </w:r>
       <w:r>
         <w:br/>
@@ -1934,7 +2072,15 @@
         <w:t xml:space="preserve">    </w:t>
       </w:r>
       <w:r>
-        <w:t> password = input()</w:t>
+        <w:t xml:space="preserve"> password = </w:t>
+      </w:r>
+      <w:proofErr w:type="gramStart"/>
+      <w:r>
+        <w:t>input(</w:t>
+      </w:r>
+      <w:proofErr w:type="gramEnd"/>
+      <w:r>
+        <w:t>)</w:t>
       </w:r>
       <w:r>
         <w:br/>
@@ -1982,8 +2128,13 @@
     </w:p>
     <w:p/>
     <w:p>
-      <w:r>
-        <w:t>print('My name is')</w:t>
+      <w:proofErr w:type="gramStart"/>
+      <w:r>
+        <w:t>print(</w:t>
+      </w:r>
+      <w:proofErr w:type="gramEnd"/>
+      <w:r>
+        <w:t>'My name is')</w:t>
       </w:r>
       <w:r>
         <w:br/>
@@ -2018,13 +2169,29 @@
       </w:r>
       <w:proofErr w:type="spellEnd"/>
       <w:r>
-        <w:t xml:space="preserve"> is set to 0 and the value in range will go up to but not including this value. So 0-4</w:t>
-      </w:r>
-    </w:p>
-    <w:p/>
-    <w:p>
-      <w:r>
-        <w:t>for I in range(12,16)</w:t>
+        <w:t xml:space="preserve"> is set to 0 and the value in range will go up to but not including this value. </w:t>
+      </w:r>
+      <w:proofErr w:type="gramStart"/>
+      <w:r>
+        <w:t>So</w:t>
+      </w:r>
+      <w:proofErr w:type="gramEnd"/>
+      <w:r>
+        <w:t xml:space="preserve"> 0-4</w:t>
+      </w:r>
+    </w:p>
+    <w:p/>
+    <w:p>
+      <w:r>
+        <w:t xml:space="preserve">for I in </w:t>
+      </w:r>
+      <w:proofErr w:type="gramStart"/>
+      <w:r>
+        <w:t>range(</w:t>
+      </w:r>
+      <w:proofErr w:type="gramEnd"/>
+      <w:r>
+        <w:t>12,16)</w:t>
       </w:r>
     </w:p>
     <w:p>
@@ -2049,7 +2216,15 @@
     <w:p/>
     <w:p>
       <w:r>
-        <w:t>for I in range(0, 10, 2) will count zero to eight ( since 10 not inclusive) in intervals of 2</w:t>
+        <w:t xml:space="preserve">for I in </w:t>
+      </w:r>
+      <w:proofErr w:type="gramStart"/>
+      <w:r>
+        <w:t>range(</w:t>
+      </w:r>
+      <w:proofErr w:type="gramEnd"/>
+      <w:r>
+        <w:t>0, 10, 2) will count zero to eight ( since 10 not inclusive) in intervals of 2</w:t>
       </w:r>
     </w:p>
     <w:p/>
@@ -2093,6 +2268,7 @@
         <w:t xml:space="preserve">ending a program early - </w:t>
       </w:r>
       <w:proofErr w:type="spellStart"/>
+      <w:proofErr w:type="gramStart"/>
       <w:r>
         <w:rPr>
           <w:b/>
@@ -2101,6 +2277,7 @@
         <w:t>sys.exit</w:t>
       </w:r>
       <w:proofErr w:type="spellEnd"/>
+      <w:proofErr w:type="gramEnd"/>
       <w:r>
         <w:rPr>
           <w:b/>
@@ -2152,19 +2329,39 @@
     <w:p/>
     <w:p>
       <w:r>
-        <w:t>Def hello():</w:t>
+        <w:t xml:space="preserve">Def </w:t>
+      </w:r>
+      <w:proofErr w:type="gramStart"/>
+      <w:r>
+        <w:t>hello(</w:t>
+      </w:r>
+      <w:proofErr w:type="gramEnd"/>
+      <w:r>
+        <w:t>):</w:t>
       </w:r>
     </w:p>
     <w:p>
       <w:r>
         <w:tab/>
-        <w:t>Print(‘Hello there’)</w:t>
-      </w:r>
-    </w:p>
-    <w:p/>
-    <w:p>
-      <w:r>
-        <w:t>hello() # this will be a function call</w:t>
+      </w:r>
+      <w:proofErr w:type="gramStart"/>
+      <w:r>
+        <w:t>Print(</w:t>
+      </w:r>
+      <w:proofErr w:type="gramEnd"/>
+      <w:r>
+        <w:t>‘Hello there’)</w:t>
+      </w:r>
+    </w:p>
+    <w:p/>
+    <w:p>
+      <w:proofErr w:type="gramStart"/>
+      <w:r>
+        <w:t>hello(</w:t>
+      </w:r>
+      <w:proofErr w:type="gramEnd"/>
+      <w:r>
+        <w:t>) # this will be a function call</w:t>
       </w:r>
     </w:p>
     <w:p>
@@ -2182,12 +2379,17 @@
         <w:t xml:space="preserve"># passing a value to the variable name, which make it an argument of the function </w:t>
       </w:r>
       <w:proofErr w:type="spellStart"/>
+      <w:proofErr w:type="gramStart"/>
       <w:r>
         <w:t>helloUser</w:t>
       </w:r>
       <w:proofErr w:type="spellEnd"/>
       <w:r>
-        <w:t>()</w:t>
+        <w:t>(</w:t>
+      </w:r>
+      <w:proofErr w:type="gramEnd"/>
+      <w:r>
+        <w:t>)</w:t>
       </w:r>
     </w:p>
     <w:p/>
@@ -3648,6 +3850,7 @@
         <w:t xml:space="preserve"> = </w:t>
       </w:r>
       <w:proofErr w:type="spellStart"/>
+      <w:proofErr w:type="gramStart"/>
       <w:r>
         <w:rPr>
           <w:rFonts w:ascii="Consolas" w:eastAsia="Times New Roman" w:hAnsi="Consolas" w:cs="Times New Roman"/>
@@ -3679,6 +3882,7 @@
         <w:t>randint</w:t>
       </w:r>
       <w:proofErr w:type="spellEnd"/>
+      <w:proofErr w:type="gramEnd"/>
       <w:r>
         <w:rPr>
           <w:rFonts w:ascii="Consolas" w:eastAsia="Times New Roman" w:hAnsi="Consolas" w:cs="Times New Roman"/>
@@ -3860,18 +4064,35 @@
     </w:p>
     <w:p/>
     <w:p>
+      <w:proofErr w:type="gramStart"/>
       <w:r>
         <w:rPr>
           <w:b/>
           <w:bCs/>
         </w:rPr>
         <w:lastRenderedPageBreak/>
-        <w:t>None value</w:t>
-      </w:r>
-    </w:p>
-    <w:p>
-      <w:r>
-        <w:t xml:space="preserve">None represents the absence of a value. The none value is the only value of the </w:t>
+        <w:t>None</w:t>
+      </w:r>
+      <w:proofErr w:type="gramEnd"/>
+      <w:r>
+        <w:rPr>
+          <w:b/>
+          <w:bCs/>
+        </w:rPr>
+        <w:t xml:space="preserve"> value</w:t>
+      </w:r>
+    </w:p>
+    <w:p>
+      <w:r>
+        <w:t xml:space="preserve">None represents the absence of a value. The </w:t>
+      </w:r>
+      <w:proofErr w:type="gramStart"/>
+      <w:r>
+        <w:t>none value</w:t>
+      </w:r>
+      <w:proofErr w:type="gramEnd"/>
+      <w:r>
+        <w:t xml:space="preserve"> is the only value of the </w:t>
       </w:r>
       <w:proofErr w:type="spellStart"/>
       <w:r>
@@ -3886,7 +4107,15 @@
         <w:t xml:space="preserve"> data type.</w:t>
       </w:r>
       <w:r>
-        <w:t xml:space="preserve"> This is quite useful when you need to store something that won’t be confused for a real value in a variable.</w:t>
+        <w:t xml:space="preserve"> This is quite useful when you need to store something that </w:t>
+      </w:r>
+      <w:proofErr w:type="gramStart"/>
+      <w:r>
+        <w:t>won’t</w:t>
+      </w:r>
+      <w:proofErr w:type="gramEnd"/>
+      <w:r>
+        <w:t xml:space="preserve"> be confused for a real value in a variable.</w:t>
       </w:r>
     </w:p>
     <w:p>
@@ -3948,8 +4177,13 @@
       <w:pPr>
         <w:jc w:val="both"/>
       </w:pPr>
-      <w:r>
-        <w:t xml:space="preserve">Similar to a long conversation with several details involving many subjects, calling a function </w:t>
+      <w:proofErr w:type="gramStart"/>
+      <w:r>
+        <w:t>Similar to</w:t>
+      </w:r>
+      <w:proofErr w:type="gramEnd"/>
+      <w:r>
+        <w:t xml:space="preserve"> a long conversation with several details involving many subjects, calling a function </w:t>
       </w:r>
       <w:r>
         <w:t>does not</w:t>
@@ -4083,7 +4317,15 @@
     </w:p>
     <w:p>
       <w:r>
-        <w:t>def spam():</w:t>
+        <w:t xml:space="preserve">def </w:t>
+      </w:r>
+      <w:proofErr w:type="gramStart"/>
+      <w:r>
+        <w:t>spam(</w:t>
+      </w:r>
+      <w:proofErr w:type="gramEnd"/>
+      <w:r>
+        <w:t>):</w:t>
       </w:r>
       <w:r>
         <w:br/>
@@ -4099,8 +4341,13 @@
         </w:rPr>
         <w:t xml:space="preserve"> </w:t>
       </w:r>
-      <w:r>
-        <w:t>eggs = 'spam'</w:t>
+      <w:proofErr w:type="spellStart"/>
+      <w:r>
+        <w:t>eggs</w:t>
+      </w:r>
+      <w:proofErr w:type="spellEnd"/>
+      <w:r>
+        <w:t xml:space="preserve"> = 'spam'</w:t>
       </w:r>
       <w:r>
         <w:br/>
@@ -4149,7 +4396,15 @@
     <w:p/>
     <w:p>
       <w:r>
-        <w:t>def spam():</w:t>
+        <w:t xml:space="preserve">def </w:t>
+      </w:r>
+      <w:proofErr w:type="gramStart"/>
+      <w:r>
+        <w:t>spam(</w:t>
+      </w:r>
+      <w:proofErr w:type="gramEnd"/>
+      <w:r>
+        <w:t>):</w:t>
       </w:r>
     </w:p>
     <w:p>
@@ -4173,14 +4428,35 @@
       </w:r>
     </w:p>
     <w:p>
-      <w:r>
-        <w:t>spam()</w:t>
-      </w:r>
-    </w:p>
-    <w:p/>
-    <w:p>
-      <w:r>
-        <w:t xml:space="preserve">This error happens because Python sees that there is an assignment statement for eggs in the spam() function and, therefore, considers eggs to be local. But because print(eggs) is executed before eggs is assigned anything, the local variable eggs doesn’t exist. </w:t>
+      <w:proofErr w:type="gramStart"/>
+      <w:r>
+        <w:t>spam(</w:t>
+      </w:r>
+      <w:proofErr w:type="gramEnd"/>
+      <w:r>
+        <w:t>)</w:t>
+      </w:r>
+    </w:p>
+    <w:p/>
+    <w:p>
+      <w:r>
+        <w:t xml:space="preserve">This error happens because Python sees that there is an assignment statement for eggs in the </w:t>
+      </w:r>
+      <w:proofErr w:type="gramStart"/>
+      <w:r>
+        <w:t>spam(</w:t>
+      </w:r>
+      <w:proofErr w:type="gramEnd"/>
+      <w:r>
+        <w:t xml:space="preserve">) function and, therefore, considers eggs to be local. But because print(eggs) is executed before eggs is assigned anything, the local variable eggs </w:t>
+      </w:r>
+      <w:proofErr w:type="gramStart"/>
+      <w:r>
+        <w:t>doesn’t</w:t>
+      </w:r>
+      <w:proofErr w:type="gramEnd"/>
+      <w:r>
+        <w:t xml:space="preserve"> exist. </w:t>
       </w:r>
       <w:r>
         <w:rPr>
@@ -4281,27 +4557,66 @@
       </w:r>
       <w:r>
         <w:tab/>
-        <w:t>print(‘Error: Invalid Argument.’)</w:t>
-      </w:r>
-    </w:p>
-    <w:p>
-      <w:r>
-        <w:t>print(spam(2))</w:t>
-      </w:r>
-    </w:p>
-    <w:p>
-      <w:r>
-        <w:t>print(spam(12))</w:t>
-      </w:r>
-    </w:p>
-    <w:p>
-      <w:r>
-        <w:t>print(spam(0))</w:t>
-      </w:r>
-    </w:p>
-    <w:p>
-      <w:r>
-        <w:t>print(spam(1))</w:t>
+      </w:r>
+      <w:proofErr w:type="gramStart"/>
+      <w:r>
+        <w:t>print(</w:t>
+      </w:r>
+      <w:proofErr w:type="gramEnd"/>
+      <w:r>
+        <w:t>‘Error: Invalid Argument.’)</w:t>
+      </w:r>
+    </w:p>
+    <w:p>
+      <w:r>
+        <w:t>print(</w:t>
+      </w:r>
+      <w:proofErr w:type="gramStart"/>
+      <w:r>
+        <w:t>spam(</w:t>
+      </w:r>
+      <w:proofErr w:type="gramEnd"/>
+      <w:r>
+        <w:t>2))</w:t>
+      </w:r>
+    </w:p>
+    <w:p>
+      <w:r>
+        <w:t>print(</w:t>
+      </w:r>
+      <w:proofErr w:type="gramStart"/>
+      <w:r>
+        <w:t>spam(</w:t>
+      </w:r>
+      <w:proofErr w:type="gramEnd"/>
+      <w:r>
+        <w:t>12))</w:t>
+      </w:r>
+    </w:p>
+    <w:p>
+      <w:r>
+        <w:t>print(</w:t>
+      </w:r>
+      <w:proofErr w:type="gramStart"/>
+      <w:r>
+        <w:t>spam(</w:t>
+      </w:r>
+      <w:proofErr w:type="gramEnd"/>
+      <w:r>
+        <w:t>0))</w:t>
+      </w:r>
+    </w:p>
+    <w:p>
+      <w:r>
+        <w:t>print(</w:t>
+      </w:r>
+      <w:proofErr w:type="gramStart"/>
+      <w:r>
+        <w:t>spam(</w:t>
+      </w:r>
+      <w:proofErr w:type="gramEnd"/>
+      <w:r>
+        <w:t>1))</w:t>
       </w:r>
     </w:p>
     <w:p/>
@@ -4402,13 +4717,23 @@
       </w:r>
     </w:p>
     <w:p>
-      <w:r>
-        <w:t>spam[0] # output cat</w:t>
-      </w:r>
-    </w:p>
-    <w:p>
-      <w:r>
-        <w:t>spam[1] # output sheep</w:t>
+      <w:proofErr w:type="gramStart"/>
+      <w:r>
+        <w:t>spam[</w:t>
+      </w:r>
+      <w:proofErr w:type="gramEnd"/>
+      <w:r>
+        <w:t>0] # output cat</w:t>
+      </w:r>
+    </w:p>
+    <w:p>
+      <w:proofErr w:type="gramStart"/>
+      <w:r>
+        <w:t>spam[</w:t>
+      </w:r>
+      <w:proofErr w:type="gramEnd"/>
+      <w:r>
+        <w:t>1] # output sheep</w:t>
       </w:r>
     </w:p>
     <w:p/>
@@ -4446,6 +4771,7 @@
           <w:bCs/>
         </w:rPr>
       </w:pPr>
+      <w:proofErr w:type="spellStart"/>
       <w:r>
         <w:rPr>
           <w:b/>
@@ -4453,6 +4779,7 @@
         </w:rPr>
         <w:t>Listception</w:t>
       </w:r>
+      <w:proofErr w:type="spellEnd"/>
     </w:p>
     <w:p>
       <w:pPr>
@@ -4481,13 +4808,23 @@
     </w:p>
     <w:p/>
     <w:p>
-      <w:r>
-        <w:t>spam[0][1] # output bat</w:t>
-      </w:r>
-    </w:p>
-    <w:p>
-      <w:r>
-        <w:t>spam[1][4] # output 50</w:t>
+      <w:proofErr w:type="gramStart"/>
+      <w:r>
+        <w:t>spam[</w:t>
+      </w:r>
+      <w:proofErr w:type="gramEnd"/>
+      <w:r>
+        <w:t>0][1] # output bat</w:t>
+      </w:r>
+    </w:p>
+    <w:p>
+      <w:proofErr w:type="gramStart"/>
+      <w:r>
+        <w:t>spam[</w:t>
+      </w:r>
+      <w:proofErr w:type="gramEnd"/>
+      <w:r>
+        <w:t>1][4] # output 50</w:t>
       </w:r>
     </w:p>
     <w:p>
@@ -4557,7 +4894,15 @@
     <w:p/>
     <w:p>
       <w:r>
-        <w:t>ex. spam[1:4]</w:t>
+        <w:t xml:space="preserve">ex. </w:t>
+      </w:r>
+      <w:proofErr w:type="gramStart"/>
+      <w:r>
+        <w:t>spam[</w:t>
+      </w:r>
+      <w:proofErr w:type="gramEnd"/>
+      <w:r>
+        <w:t>1:4]</w:t>
       </w:r>
     </w:p>
     <w:p/>
@@ -4659,59 +5004,71 @@
         <w:t xml:space="preserve">ex. </w:t>
       </w:r>
       <w:r>
-        <w:t>cat = [‘fat’, ‘</w:t>
-      </w:r>
-      <w:proofErr w:type="spellStart"/>
-      <w:r>
-        <w:t>gray</w:t>
-      </w:r>
-      <w:proofErr w:type="spellEnd"/>
-      <w:r>
-        <w:t>’, loud]</w:t>
-      </w:r>
-    </w:p>
-    <w:p>
-      <w:r>
-        <w:t>size = cat[0]</w:t>
-      </w:r>
-    </w:p>
-    <w:p>
-      <w:proofErr w:type="spellStart"/>
-      <w:r>
-        <w:t>color</w:t>
-      </w:r>
-      <w:proofErr w:type="spellEnd"/>
-      <w:r>
-        <w:t xml:space="preserve"> = cat[1]</w:t>
-      </w:r>
-    </w:p>
-    <w:p>
-      <w:r>
-        <w:t>disposition = cat[2]</w:t>
-      </w:r>
-    </w:p>
-    <w:p/>
-    <w:p>
+        <w:t>cat = [‘fat’, ‘gray’, loud]</w:t>
+      </w:r>
+    </w:p>
+    <w:p>
+      <w:r>
+        <w:t xml:space="preserve">size = </w:t>
+      </w:r>
+      <w:proofErr w:type="gramStart"/>
+      <w:r>
+        <w:t>cat[</w:t>
+      </w:r>
+      <w:proofErr w:type="gramEnd"/>
+      <w:r>
+        <w:t>0]</w:t>
+      </w:r>
+    </w:p>
+    <w:p>
+      <w:r>
+        <w:t xml:space="preserve">color = </w:t>
+      </w:r>
+      <w:proofErr w:type="gramStart"/>
+      <w:r>
+        <w:t>cat[</w:t>
+      </w:r>
+      <w:proofErr w:type="gramEnd"/>
+      <w:r>
+        <w:t>1]</w:t>
+      </w:r>
+    </w:p>
+    <w:p>
+      <w:r>
+        <w:t xml:space="preserve">disposition = </w:t>
+      </w:r>
+      <w:proofErr w:type="gramStart"/>
+      <w:r>
+        <w:t>cat[</w:t>
+      </w:r>
+      <w:proofErr w:type="gramEnd"/>
+      <w:r>
+        <w:t>2]</w:t>
+      </w:r>
+    </w:p>
+    <w:p/>
+    <w:p>
+      <w:proofErr w:type="gramStart"/>
       <w:r>
         <w:rPr>
           <w:i/>
           <w:iCs/>
         </w:rPr>
-        <w:t xml:space="preserve">instead we can write it as </w:t>
-      </w:r>
-    </w:p>
-    <w:p/>
-    <w:p>
-      <w:r>
-        <w:t xml:space="preserve">size, </w:t>
-      </w:r>
-      <w:proofErr w:type="spellStart"/>
-      <w:r>
-        <w:t>color</w:t>
-      </w:r>
-      <w:proofErr w:type="spellEnd"/>
-      <w:r>
-        <w:t>, disposition = cat</w:t>
+        <w:t>instead</w:t>
+      </w:r>
+      <w:proofErr w:type="gramEnd"/>
+      <w:r>
+        <w:rPr>
+          <w:i/>
+          <w:iCs/>
+        </w:rPr>
+        <w:t xml:space="preserve"> we can write it as </w:t>
+      </w:r>
+    </w:p>
+    <w:p/>
+    <w:p>
+      <w:r>
+        <w:t>size, color, disposition = cat</w:t>
       </w:r>
     </w:p>
     <w:p/>
@@ -4743,10 +5100,12 @@
         <w:t xml:space="preserve">For instance, </w:t>
       </w:r>
       <w:proofErr w:type="spellStart"/>
+      <w:proofErr w:type="gramStart"/>
       <w:r>
         <w:t>spam.index</w:t>
       </w:r>
       <w:proofErr w:type="spellEnd"/>
+      <w:proofErr w:type="gramEnd"/>
       <w:r>
         <w:t>(‘hello’) is a method that takes hello as input and gives us the index if it lies within the spam list.</w:t>
       </w:r>
@@ -4935,7 +5294,15 @@
         <w:t xml:space="preserve">spam </w:t>
       </w:r>
       <w:r>
-        <w:t>variable, you are actually creating the 42 value in memory</w:t>
+        <w:t xml:space="preserve">variable, you are actually creating the 42 </w:t>
+      </w:r>
+      <w:proofErr w:type="gramStart"/>
+      <w:r>
+        <w:t>value</w:t>
+      </w:r>
+      <w:proofErr w:type="gramEnd"/>
+      <w:r>
+        <w:t xml:space="preserve"> in memory</w:t>
       </w:r>
       <w:r>
         <w:t xml:space="preserve"> and storing the reference to it in the spam variable. If you then create </w:t>
@@ -4958,10 +5325,18 @@
         <w:t>spam</w:t>
       </w:r>
       <w:r>
-        <w:t xml:space="preserve">, you are actually </w:t>
-      </w:r>
-      <w:r>
-        <w:t>copying the reference to it. Both spam and cheese now have a reference to 42. If you then decide to assign 100 to spam, spam now stores a new reference to the new value of 100. This means now spam is referring to 100 but cheese still refers to 42 and is not affected.</w:t>
+        <w:t xml:space="preserve">, you are </w:t>
+      </w:r>
+      <w:proofErr w:type="gramStart"/>
+      <w:r>
+        <w:t xml:space="preserve">actually </w:t>
+      </w:r>
+      <w:r>
+        <w:t>copying</w:t>
+      </w:r>
+      <w:proofErr w:type="gramEnd"/>
+      <w:r>
+        <w:t xml:space="preserve"> the reference to it. Both spam and cheese now have a reference to 42. If you then decide to assign 100 to spam, spam now stores a new reference to the new value of 100. This means now spam is referring to 100 but cheese still refers to 42 and is not affected.</w:t>
       </w:r>
       <w:r>
         <w:t xml:space="preserve"> Integers are </w:t>
@@ -4974,7 +5349,15 @@
         <w:t>immutable</w:t>
       </w:r>
       <w:r>
-        <w:t xml:space="preserve"> and don’t change. On the other hand, lists are mutable</w:t>
+        <w:t xml:space="preserve"> and </w:t>
+      </w:r>
+      <w:proofErr w:type="gramStart"/>
+      <w:r>
+        <w:t>don’t</w:t>
+      </w:r>
+      <w:proofErr w:type="gramEnd"/>
+      <w:r>
+        <w:t xml:space="preserve"> change. On the other hand, lists are mutable</w:t>
       </w:r>
       <w:r>
         <w:t>.</w:t>
@@ -4986,13 +5369,29 @@
         <w:pStyle w:val="Heading2"/>
       </w:pPr>
       <w:r>
-        <w:t>Identity and id() function</w:t>
-      </w:r>
-    </w:p>
-    <w:p/>
-    <w:p>
-      <w:r>
-        <w:t>All values in Python have a unique identity that can be obtained with the id() function</w:t>
+        <w:t xml:space="preserve">Identity and </w:t>
+      </w:r>
+      <w:proofErr w:type="gramStart"/>
+      <w:r>
+        <w:t>id(</w:t>
+      </w:r>
+      <w:proofErr w:type="gramEnd"/>
+      <w:r>
+        <w:t>) function</w:t>
+      </w:r>
+    </w:p>
+    <w:p/>
+    <w:p>
+      <w:r>
+        <w:t xml:space="preserve">All values in Python have a unique identity that can be obtained with the </w:t>
+      </w:r>
+      <w:proofErr w:type="gramStart"/>
+      <w:r>
+        <w:t>id(</w:t>
+      </w:r>
+      <w:proofErr w:type="gramEnd"/>
+      <w:r>
+        <w:t>) function</w:t>
       </w:r>
       <w:r>
         <w:t>.</w:t>
@@ -5040,8 +5439,13 @@
         <w:pStyle w:val="Heading2"/>
       </w:pPr>
       <w:r>
-        <w:t>Copy and deepcopy</w:t>
-      </w:r>
+        <w:t xml:space="preserve">Copy and </w:t>
+      </w:r>
+      <w:proofErr w:type="spellStart"/>
+      <w:r>
+        <w:t>deepcopy</w:t>
+      </w:r>
+      <w:proofErr w:type="spellEnd"/>
       <w:r>
         <w:t xml:space="preserve"> functions</w:t>
       </w:r>
@@ -5052,10 +5456,12 @@
         <w:t xml:space="preserve">We can use </w:t>
       </w:r>
       <w:proofErr w:type="spellStart"/>
+      <w:proofErr w:type="gramStart"/>
       <w:r>
         <w:t>copy.copy</w:t>
       </w:r>
       <w:proofErr w:type="spellEnd"/>
+      <w:proofErr w:type="gramEnd"/>
       <w:r>
         <w:t>(</w:t>
       </w:r>
@@ -5096,6 +5502,418 @@
           <w:szCs w:val="28"/>
         </w:rPr>
         <w:t xml:space="preserve"> % width can be used for matrix wraparound when required in operations</w:t>
+      </w:r>
+    </w:p>
+    <w:p/>
+    <w:p/>
+    <w:p/>
+    <w:p/>
+    <w:p/>
+    <w:p/>
+    <w:p/>
+    <w:p/>
+    <w:p/>
+    <w:p/>
+    <w:p/>
+    <w:p/>
+    <w:p/>
+    <w:p/>
+    <w:p>
+      <w:pPr>
+        <w:pStyle w:val="Heading1"/>
+      </w:pPr>
+      <w:r>
+        <w:lastRenderedPageBreak/>
+        <w:t xml:space="preserve">Chapter 5 </w:t>
+      </w:r>
+      <w:r>
+        <w:t>–</w:t>
+      </w:r>
+      <w:r>
+        <w:t xml:space="preserve"> </w:t>
+      </w:r>
+      <w:r>
+        <w:t>Dictionaries and Structuring Data</w:t>
+      </w:r>
+    </w:p>
+    <w:p/>
+    <w:p>
+      <w:pPr>
+        <w:pStyle w:val="Heading2"/>
+      </w:pPr>
+      <w:r>
+        <w:t>Dictionary Data Type</w:t>
+      </w:r>
+    </w:p>
+    <w:p/>
+    <w:p>
+      <w:pPr>
+        <w:jc w:val="both"/>
+      </w:pPr>
+      <w:r>
+        <w:t>Like a list, a dictionary is a mutable collection of many values.</w:t>
+      </w:r>
+      <w:r>
+        <w:t xml:space="preserve"> The major difference is that indexes for dictionaries can use many different data types, not just integers. </w:t>
+      </w:r>
+      <w:r>
+        <w:t xml:space="preserve">Indexes for dictionaries are called </w:t>
+      </w:r>
+      <w:r>
+        <w:rPr>
+          <w:i/>
+          <w:iCs/>
+        </w:rPr>
+        <w:t>keys</w:t>
+      </w:r>
+      <w:r>
+        <w:t>, and a key with an</w:t>
+      </w:r>
+      <w:r>
+        <w:t xml:space="preserve"> associated value is called a </w:t>
+      </w:r>
+      <w:r>
+        <w:rPr>
+          <w:i/>
+          <w:iCs/>
+        </w:rPr>
+        <w:t>key-value pair</w:t>
+      </w:r>
+      <w:r>
+        <w:t>.</w:t>
+      </w:r>
+    </w:p>
+    <w:p>
+      <w:pPr>
+        <w:jc w:val="both"/>
+      </w:pPr>
+    </w:p>
+    <w:p>
+      <w:pPr>
+        <w:jc w:val="center"/>
+        <w:rPr>
+          <w:i/>
+          <w:iCs/>
+        </w:rPr>
+      </w:pPr>
+      <w:r>
+        <w:rPr>
+          <w:i/>
+          <w:iCs/>
+        </w:rPr>
+        <w:t>myCat = {'size': 'fat', 'color': 'gray', 'disposition': 'loud'}</w:t>
+      </w:r>
+    </w:p>
+    <w:p>
+      <w:pPr>
+        <w:jc w:val="center"/>
+        <w:rPr>
+          <w:i/>
+          <w:iCs/>
+        </w:rPr>
+      </w:pPr>
+    </w:p>
+    <w:p>
+      <w:r>
+        <w:t xml:space="preserve">The </w:t>
+      </w:r>
+      <w:r>
+        <w:rPr>
+          <w:i/>
+          <w:iCs/>
+        </w:rPr>
+        <w:t>myCat</w:t>
+      </w:r>
+      <w:r>
+        <w:t xml:space="preserve"> variable has now been assigned a dictionary, where the key </w:t>
+      </w:r>
+      <w:proofErr w:type="gramStart"/>
+      <w:r>
+        <w:t>are</w:t>
+      </w:r>
+      <w:proofErr w:type="gramEnd"/>
+      <w:r>
+        <w:t xml:space="preserve"> </w:t>
+      </w:r>
+      <w:r>
+        <w:t>size, color and disposition.</w:t>
+      </w:r>
+      <w:r>
+        <w:t xml:space="preserve"> </w:t>
+      </w:r>
+    </w:p>
+    <w:p/>
+    <w:p>
+      <w:pPr>
+        <w:jc w:val="center"/>
+      </w:pPr>
+      <w:r>
+        <w:rPr>
+          <w:i/>
+          <w:iCs/>
+        </w:rPr>
+        <w:t>myCat[</w:t>
+      </w:r>
+      <w:r>
+        <w:rPr>
+          <w:i/>
+          <w:iCs/>
+        </w:rPr>
+        <w:t>‘size’</w:t>
+      </w:r>
+      <w:r>
+        <w:rPr>
+          <w:i/>
+          <w:iCs/>
+        </w:rPr>
+        <w:t>]</w:t>
+      </w:r>
+    </w:p>
+    <w:p>
+      <w:pPr>
+        <w:jc w:val="center"/>
+      </w:pPr>
+      <w:r>
+        <w:t>will result in fat</w:t>
+      </w:r>
+    </w:p>
+    <w:p>
+      <w:pPr>
+        <w:jc w:val="center"/>
+      </w:pPr>
+    </w:p>
+    <w:p>
+      <w:r>
+        <w:t xml:space="preserve">Integers can also be a valid key for dictionaries; </w:t>
+      </w:r>
+      <w:proofErr w:type="gramStart"/>
+      <w:r>
+        <w:t>however</w:t>
+      </w:r>
+      <w:proofErr w:type="gramEnd"/>
+      <w:r>
+        <w:t xml:space="preserve"> they do not need to start at 0.</w:t>
+      </w:r>
+    </w:p>
+    <w:p/>
+    <w:p>
+      <w:pPr>
+        <w:jc w:val="center"/>
+      </w:pPr>
+      <w:r>
+        <w:rPr>
+          <w:i/>
+          <w:iCs/>
+        </w:rPr>
+        <w:t>spam = {12345: 'Luggage Combination', 42: 'The Answer'}</w:t>
+      </w:r>
+    </w:p>
+    <w:p/>
+    <w:p>
+      <w:pPr>
+        <w:rPr>
+          <w:b/>
+          <w:bCs/>
+        </w:rPr>
+      </w:pPr>
+      <w:r>
+        <w:rPr>
+          <w:b/>
+          <w:bCs/>
+        </w:rPr>
+        <w:t>Dictionaries vs Lists</w:t>
+      </w:r>
+    </w:p>
+    <w:p>
+      <w:pPr>
+        <w:rPr>
+          <w:b/>
+          <w:bCs/>
+        </w:rPr>
+      </w:pPr>
+    </w:p>
+    <w:p>
+      <w:r>
+        <w:t>Unlike lists, items in a dictionary are unordered. There is no “first” item in a dictionary.</w:t>
+      </w:r>
+      <w:r>
+        <w:t xml:space="preserve"> While the order of items matters for determining whether two lists are the same, it does not matter in what order the key-value pairs are typed in a dictionary.</w:t>
+      </w:r>
+    </w:p>
+    <w:p/>
+    <w:p>
+      <w:r>
+        <w:lastRenderedPageBreak/>
+        <w:drawing>
+          <wp:inline distT="0" distB="0" distL="0" distR="0" wp14:anchorId="1FB243B8" wp14:editId="74846F39">
+            <wp:extent cx="5731510" cy="5969635"/>
+            <wp:effectExtent l="0" t="0" r="2540" b="0"/>
+            <wp:docPr id="5" name="Picture 5" descr="Text&#10;&#10;Description automatically generated"/>
+            <wp:cNvGraphicFramePr>
+              <a:graphicFrameLocks xmlns:a="http://schemas.openxmlformats.org/drawingml/2006/main" noChangeAspect="1"/>
+            </wp:cNvGraphicFramePr>
+            <a:graphic xmlns:a="http://schemas.openxmlformats.org/drawingml/2006/main">
+              <a:graphicData uri="http://schemas.openxmlformats.org/drawingml/2006/picture">
+                <pic:pic xmlns:pic="http://schemas.openxmlformats.org/drawingml/2006/picture">
+                  <pic:nvPicPr>
+                    <pic:cNvPr id="5" name="Picture 5" descr="Text&#10;&#10;Description automatically generated"/>
+                    <pic:cNvPicPr/>
+                  </pic:nvPicPr>
+                  <pic:blipFill>
+                    <a:blip r:embed="rId10"/>
+                    <a:stretch>
+                      <a:fillRect/>
+                    </a:stretch>
+                  </pic:blipFill>
+                  <pic:spPr>
+                    <a:xfrm>
+                      <a:off x="0" y="0"/>
+                      <a:ext cx="5731510" cy="5969635"/>
+                    </a:xfrm>
+                    <a:prstGeom prst="rect">
+                      <a:avLst/>
+                    </a:prstGeom>
+                  </pic:spPr>
+                </pic:pic>
+              </a:graphicData>
+            </a:graphic>
+          </wp:inline>
+        </w:drawing>
+      </w:r>
+    </w:p>
+    <w:p/>
+    <w:p>
+      <w:pPr>
+        <w:pStyle w:val="Heading3"/>
+      </w:pPr>
+      <w:r>
+        <w:t>keys(), values() and items() Methods</w:t>
+      </w:r>
+    </w:p>
+    <w:p/>
+    <w:p>
+      <w:r>
+        <w:t>There are three dictionary methods that will return list-like values of the dictionary’s keys, values, or both keys and values:</w:t>
+      </w:r>
+      <w:r>
+        <w:t xml:space="preserve"> </w:t>
+      </w:r>
+      <w:proofErr w:type="gramStart"/>
+      <w:r>
+        <w:rPr>
+          <w:i/>
+          <w:iCs/>
+        </w:rPr>
+        <w:t>keys(</w:t>
+      </w:r>
+      <w:proofErr w:type="gramEnd"/>
+      <w:r>
+        <w:rPr>
+          <w:i/>
+          <w:iCs/>
+        </w:rPr>
+        <w:t>), values() and items().</w:t>
+      </w:r>
+      <w:r>
+        <w:rPr>
+          <w:i/>
+          <w:iCs/>
+        </w:rPr>
+        <w:t xml:space="preserve"> </w:t>
+      </w:r>
+      <w:r>
+        <w:t xml:space="preserve">Notice that the values in the </w:t>
+      </w:r>
+      <w:proofErr w:type="spellStart"/>
+      <w:r>
+        <w:t>dict_items</w:t>
+      </w:r>
+      <w:proofErr w:type="spellEnd"/>
+      <w:r>
+        <w:t xml:space="preserve"> value returned by the </w:t>
+      </w:r>
+      <w:proofErr w:type="gramStart"/>
+      <w:r>
+        <w:t>items(</w:t>
+      </w:r>
+      <w:proofErr w:type="gramEnd"/>
+      <w:r>
+        <w:t>) method are tuples of the key and value.</w:t>
+      </w:r>
+      <w:r>
+        <w:t xml:space="preserve"> </w:t>
+      </w:r>
+      <w:r>
+        <w:t xml:space="preserve">If you want a true list from one of these methods, pass its list-like return value to the </w:t>
+      </w:r>
+      <w:proofErr w:type="gramStart"/>
+      <w:r>
+        <w:t>list(</w:t>
+      </w:r>
+      <w:proofErr w:type="gramEnd"/>
+      <w:r>
+        <w:t>) function.</w:t>
+      </w:r>
+    </w:p>
+    <w:p/>
+    <w:p/>
+    <w:p/>
+    <w:p>
+      <w:pPr>
+        <w:pStyle w:val="Heading3"/>
+      </w:pPr>
+      <w:proofErr w:type="gramStart"/>
+      <w:r>
+        <w:lastRenderedPageBreak/>
+        <w:t>get(</w:t>
+      </w:r>
+      <w:proofErr w:type="gramEnd"/>
+      <w:r>
+        <w:t>) method</w:t>
+      </w:r>
+    </w:p>
+    <w:p/>
+    <w:p>
+      <w:r>
+        <w:t>The get method for dictionaries allows us to check if a value exists and output something in the case it does not exist in the dictionary.</w:t>
+      </w:r>
+      <w:r>
+        <w:t xml:space="preserve"> This saves us time and makes the code more readable.</w:t>
+      </w:r>
+    </w:p>
+    <w:p/>
+    <w:p>
+      <w:pPr>
+        <w:jc w:val="center"/>
+      </w:pPr>
+      <w:proofErr w:type="spellStart"/>
+      <w:r>
+        <w:t>picnicItems</w:t>
+      </w:r>
+      <w:proofErr w:type="spellEnd"/>
+      <w:r>
+        <w:t xml:space="preserve"> = {'apples': 5, 'cups': 2}</w:t>
+      </w:r>
+    </w:p>
+    <w:p>
+      <w:pPr>
+        <w:jc w:val="center"/>
+      </w:pPr>
+      <w:r>
+        <w:t xml:space="preserve">'I am bringing ' + </w:t>
+      </w:r>
+      <w:proofErr w:type="gramStart"/>
+      <w:r>
+        <w:t>str(</w:t>
+      </w:r>
+      <w:proofErr w:type="spellStart"/>
+      <w:proofErr w:type="gramEnd"/>
+      <w:r>
+        <w:t>picnicItems.get</w:t>
+      </w:r>
+      <w:proofErr w:type="spellEnd"/>
+      <w:r>
+        <w:t>('cups', 0)) + ' cups.'</w:t>
       </w:r>
     </w:p>
     <w:p/>
@@ -5111,7 +5929,7 @@
 </file>
 
 <file path=word/numbering.xml><?xml version="1.0" encoding="utf-8"?>
-<w:numbering xmlns:wpc="http://schemas.microsoft.com/office/word/2010/wordprocessingCanvas" xmlns:cx="http://schemas.microsoft.com/office/drawing/2014/chartex" xmlns:cx1="http://schemas.microsoft.com/office/drawing/2015/9/8/chartex" xmlns:cx2="http://schemas.microsoft.com/office/drawing/2015/10/21/chartex" xmlns:cx3="http://schemas.microsoft.com/office/drawing/2016/5/9/chartex" xmlns:cx4="http://schemas.microsoft.com/office/drawing/2016/5/10/chartex" xmlns:cx5="http://schemas.microsoft.com/office/drawing/2016/5/11/chartex" xmlns:cx6="http://schemas.microsoft.com/office/drawing/2016/5/12/chartex" xmlns:cx7="http://schemas.microsoft.com/office/drawing/2016/5/13/chartex" xmlns:cx8="http://schemas.microsoft.com/office/drawing/2016/5/14/chartex" xmlns:mc="http://schemas.openxmlformats.org/markup-compatibility/2006" xmlns:aink="http://schemas.microsoft.com/office/drawing/2016/ink" xmlns:am3d="http://schemas.microsoft.com/office/drawing/2017/model3d" xmlns:o="urn:schemas-microsoft-com:office:office" xmlns:r="http://schemas.openxmlformats.org/officeDocument/2006/relationships" xmlns:m="http://schemas.openxmlformats.org/officeDocument/2006/math" xmlns:v="urn:schemas-microsoft-com:vml" xmlns:wp14="http://schemas.microsoft.com/office/word/2010/wordprocessingDrawing" xmlns:wp="http://schemas.openxmlformats.org/drawingml/2006/wordprocessingDrawing" xmlns:w10="urn:schemas-microsoft-com:office:word" xmlns:w="http://schemas.openxmlformats.org/wordprocessingml/2006/main" xmlns:w14="http://schemas.microsoft.com/office/word/2010/wordml" xmlns:w15="http://schemas.microsoft.com/office/word/2012/wordml" xmlns:w16cex="http://schemas.microsoft.com/office/word/2018/wordml/cex" xmlns:w16cid="http://schemas.microsoft.com/office/word/2016/wordml/cid" xmlns:w16="http://schemas.microsoft.com/office/word/2018/wordml" xmlns:w16sdtdh="http://schemas.microsoft.com/office/word/2020/wordml/sdtdatahash" xmlns:w16se="http://schemas.microsoft.com/office/word/2015/wordml/symex" xmlns:wpg="http://schemas.microsoft.com/office/word/2010/wordprocessingGroup" xmlns:wpi="http://schemas.microsoft.com/office/word/2010/wordprocessingInk" xmlns:wne="http://schemas.microsoft.com/office/word/2006/wordml" xmlns:wps="http://schemas.microsoft.com/office/word/2010/wordprocessingShape" mc:Ignorable="w14 w15 w16se w16cid w16 w16cex w16sdtdh wp14">
+<w:numbering xmlns:wpc="http://schemas.microsoft.com/office/word/2010/wordprocessingCanvas" xmlns:cx="http://schemas.microsoft.com/office/drawing/2014/chartex" xmlns:cx1="http://schemas.microsoft.com/office/drawing/2015/9/8/chartex" xmlns:cx2="http://schemas.microsoft.com/office/drawing/2015/10/21/chartex" xmlns:cx3="http://schemas.microsoft.com/office/drawing/2016/5/9/chartex" xmlns:cx4="http://schemas.microsoft.com/office/drawing/2016/5/10/chartex" xmlns:cx5="http://schemas.microsoft.com/office/drawing/2016/5/11/chartex" xmlns:cx6="http://schemas.microsoft.com/office/drawing/2016/5/12/chartex" xmlns:cx7="http://schemas.microsoft.com/office/drawing/2016/5/13/chartex" xmlns:cx8="http://schemas.microsoft.com/office/drawing/2016/5/14/chartex" xmlns:mc="http://schemas.openxmlformats.org/markup-compatibility/2006" xmlns:aink="http://schemas.microsoft.com/office/drawing/2016/ink" xmlns:am3d="http://schemas.microsoft.com/office/drawing/2017/model3d" xmlns:o="urn:schemas-microsoft-com:office:office" xmlns:oel="http://schemas.microsoft.com/office/2019/extlst" xmlns:r="http://schemas.openxmlformats.org/officeDocument/2006/relationships" xmlns:m="http://schemas.openxmlformats.org/officeDocument/2006/math" xmlns:v="urn:schemas-microsoft-com:vml" xmlns:wp14="http://schemas.microsoft.com/office/word/2010/wordprocessingDrawing" xmlns:wp="http://schemas.openxmlformats.org/drawingml/2006/wordprocessingDrawing" xmlns:w10="urn:schemas-microsoft-com:office:word" xmlns:w="http://schemas.openxmlformats.org/wordprocessingml/2006/main" xmlns:w14="http://schemas.microsoft.com/office/word/2010/wordml" xmlns:w15="http://schemas.microsoft.com/office/word/2012/wordml" xmlns:w16cex="http://schemas.microsoft.com/office/word/2018/wordml/cex" xmlns:w16cid="http://schemas.microsoft.com/office/word/2016/wordml/cid" xmlns:w16="http://schemas.microsoft.com/office/word/2018/wordml" xmlns:w16sdtdh="http://schemas.microsoft.com/office/word/2020/wordml/sdtdatahash" xmlns:w16se="http://schemas.microsoft.com/office/word/2015/wordml/symex" xmlns:wpg="http://schemas.microsoft.com/office/word/2010/wordprocessingGroup" xmlns:wpi="http://schemas.microsoft.com/office/word/2010/wordprocessingInk" xmlns:wne="http://schemas.microsoft.com/office/word/2006/wordml" xmlns:wps="http://schemas.microsoft.com/office/word/2010/wordprocessingShape" mc:Ignorable="w14 w15 w16se w16cid w16 w16cex w16sdtdh wp14">
   <w:abstractNum w:abstractNumId="0" w15:restartNumberingAfterBreak="0">
     <w:nsid w:val="1F582158"/>
     <w:multiLevelType w:val="multilevel"/>

</xml_diff>

<commit_message>
Completed Chapter 5 practice questions
</commit_message>
<xml_diff>
--- a/Notes.docx
+++ b/Notes.docx
@@ -4341,13 +4341,8 @@
         </w:rPr>
         <w:t xml:space="preserve"> </w:t>
       </w:r>
-      <w:proofErr w:type="spellStart"/>
-      <w:r>
-        <w:t>eggs</w:t>
-      </w:r>
-      <w:proofErr w:type="spellEnd"/>
-      <w:r>
-        <w:t xml:space="preserve"> = 'spam'</w:t>
+      <w:r>
+        <w:t>eggs = 'spam'</w:t>
       </w:r>
       <w:r>
         <w:br/>
@@ -5743,6 +5738,9 @@
     <w:p/>
     <w:p>
       <w:r>
+        <w:rPr>
+          <w:noProof/>
+        </w:rPr>
         <w:lastRenderedPageBreak/>
         <w:drawing>
           <wp:inline distT="0" distB="0" distL="0" distR="0" wp14:anchorId="1FB243B8" wp14:editId="74846F39">
@@ -5838,13 +5836,7 @@
       </w:r>
       <w:proofErr w:type="gramEnd"/>
       <w:r>
-        <w:t>) method are tuples of the key and value.</w:t>
-      </w:r>
-      <w:r>
-        <w:t xml:space="preserve"> </w:t>
-      </w:r>
-      <w:r>
-        <w:t xml:space="preserve">If you want a true list from one of these methods, pass its list-like return value to the </w:t>
+        <w:t xml:space="preserve">) method are tuples of the key and value. If you want a true list from one of these methods, pass its list-like return value to the </w:t>
       </w:r>
       <w:proofErr w:type="gramStart"/>
       <w:r>
@@ -5916,8 +5908,1011 @@
         <w:t>('cups', 0)) + ' cups.'</w:t>
       </w:r>
     </w:p>
-    <w:p/>
-    <w:p/>
+    <w:p>
+      <w:pPr>
+        <w:jc w:val="center"/>
+      </w:pPr>
+    </w:p>
+    <w:p>
+      <w:pPr>
+        <w:pStyle w:val="Heading3"/>
+      </w:pPr>
+      <w:proofErr w:type="spellStart"/>
+      <w:proofErr w:type="gramStart"/>
+      <w:r>
+        <w:t>setdefault</w:t>
+      </w:r>
+      <w:proofErr w:type="spellEnd"/>
+      <w:r>
+        <w:t>(</w:t>
+      </w:r>
+      <w:proofErr w:type="gramEnd"/>
+      <w:r>
+        <w:t>)</w:t>
+      </w:r>
+    </w:p>
+    <w:p/>
+    <w:p>
+      <w:r>
+        <w:t>You will</w:t>
+      </w:r>
+      <w:r>
+        <w:t xml:space="preserve"> often have to set a value in a dictionary for a certain key only if that key does not already have a value.</w:t>
+      </w:r>
+      <w:r>
+        <w:t xml:space="preserve"> </w:t>
+      </w:r>
+      <w:r>
+        <w:t>The </w:t>
+      </w:r>
+      <w:proofErr w:type="spellStart"/>
+      <w:proofErr w:type="gramStart"/>
+      <w:r>
+        <w:t>setdefault</w:t>
+      </w:r>
+      <w:proofErr w:type="spellEnd"/>
+      <w:r>
+        <w:t>(</w:t>
+      </w:r>
+      <w:proofErr w:type="gramEnd"/>
+      <w:r>
+        <w:t>) method offers a way to do this in one line of code. The first argument passed to the method is the key to check for, and the second argument is the value to set at that key if the key does not exist. If the key does exist, the </w:t>
+      </w:r>
+      <w:proofErr w:type="spellStart"/>
+      <w:proofErr w:type="gramStart"/>
+      <w:r>
+        <w:t>setdefault</w:t>
+      </w:r>
+      <w:proofErr w:type="spellEnd"/>
+      <w:r>
+        <w:t>(</w:t>
+      </w:r>
+      <w:proofErr w:type="gramEnd"/>
+      <w:r>
+        <w:t>) method returns the key’s value</w:t>
+      </w:r>
+      <w:r>
+        <w:t>.</w:t>
+      </w:r>
+    </w:p>
+    <w:p/>
+    <w:p>
+      <w:r>
+        <w:rPr>
+          <w:b/>
+          <w:bCs/>
+        </w:rPr>
+        <w:t xml:space="preserve">Pretty Printing using </w:t>
+      </w:r>
+      <w:proofErr w:type="spellStart"/>
+      <w:r>
+        <w:rPr>
+          <w:b/>
+          <w:bCs/>
+        </w:rPr>
+        <w:t>pprint</w:t>
+      </w:r>
+      <w:proofErr w:type="spellEnd"/>
+    </w:p>
+    <w:p>
+      <w:r>
+        <w:t xml:space="preserve">It is possible to print dictionaries and nested key value pairs in a clear format using the library </w:t>
+      </w:r>
+      <w:proofErr w:type="spellStart"/>
+      <w:r>
+        <w:rPr>
+          <w:b/>
+          <w:bCs/>
+          <w:i/>
+          <w:iCs/>
+        </w:rPr>
+        <w:t>pprint</w:t>
+      </w:r>
+      <w:proofErr w:type="spellEnd"/>
+      <w:r>
+        <w:t xml:space="preserve">. </w:t>
+      </w:r>
+      <w:r>
+        <w:t xml:space="preserve">Remember to import the library first before using it. </w:t>
+      </w:r>
+      <w:r>
+        <w:t xml:space="preserve">For printing, the method </w:t>
+      </w:r>
+      <w:proofErr w:type="spellStart"/>
+      <w:r>
+        <w:t>pprint</w:t>
+      </w:r>
+      <w:proofErr w:type="spellEnd"/>
+      <w:r>
+        <w:t xml:space="preserve"> can be used taking a dictionary as an argument.</w:t>
+      </w:r>
+    </w:p>
+    <w:p/>
+    <w:p>
+      <w:pPr>
+        <w:jc w:val="center"/>
+      </w:pPr>
+      <w:proofErr w:type="spellStart"/>
+      <w:proofErr w:type="gramStart"/>
+      <w:r>
+        <w:t>pprint.pprint</w:t>
+      </w:r>
+      <w:proofErr w:type="spellEnd"/>
+      <w:proofErr w:type="gramEnd"/>
+      <w:r>
+        <w:t>(</w:t>
+      </w:r>
+      <w:proofErr w:type="spellStart"/>
+      <w:r>
+        <w:t>picnicItems</w:t>
+      </w:r>
+      <w:proofErr w:type="spellEnd"/>
+      <w:r>
+        <w:t>)</w:t>
+      </w:r>
+    </w:p>
+    <w:p/>
+    <w:p>
+      <w:r>
+        <w:t>If you want to obtain the prettified text as a string value, you can call the format method.</w:t>
+      </w:r>
+    </w:p>
+    <w:p/>
+    <w:p>
+      <w:pPr>
+        <w:jc w:val="center"/>
+      </w:pPr>
+      <w:proofErr w:type="spellStart"/>
+      <w:proofErr w:type="gramStart"/>
+      <w:r>
+        <w:t>pprint.pformat</w:t>
+      </w:r>
+      <w:proofErr w:type="spellEnd"/>
+      <w:proofErr w:type="gramEnd"/>
+      <w:r>
+        <w:t>(</w:t>
+      </w:r>
+      <w:proofErr w:type="spellStart"/>
+      <w:r>
+        <w:t>picnicItems</w:t>
+      </w:r>
+      <w:proofErr w:type="spellEnd"/>
+      <w:r>
+        <w:t>)</w:t>
+      </w:r>
+    </w:p>
+    <w:p>
+      <w:pPr>
+        <w:jc w:val="center"/>
+      </w:pPr>
+    </w:p>
+    <w:p>
+      <w:pPr>
+        <w:jc w:val="center"/>
+      </w:pPr>
+    </w:p>
+    <w:p>
+      <w:pPr>
+        <w:jc w:val="center"/>
+      </w:pPr>
+    </w:p>
+    <w:p>
+      <w:pPr>
+        <w:jc w:val="center"/>
+      </w:pPr>
+    </w:p>
+    <w:p>
+      <w:pPr>
+        <w:jc w:val="center"/>
+      </w:pPr>
+    </w:p>
+    <w:p>
+      <w:pPr>
+        <w:jc w:val="center"/>
+      </w:pPr>
+    </w:p>
+    <w:p>
+      <w:pPr>
+        <w:jc w:val="center"/>
+      </w:pPr>
+    </w:p>
+    <w:p>
+      <w:pPr>
+        <w:jc w:val="center"/>
+      </w:pPr>
+    </w:p>
+    <w:p>
+      <w:pPr>
+        <w:pStyle w:val="Heading2"/>
+      </w:pPr>
+      <w:r>
+        <w:lastRenderedPageBreak/>
+        <w:t>Nested Dictionaries and Lists</w:t>
+      </w:r>
+    </w:p>
+    <w:p/>
+    <w:p>
+      <w:r>
+        <w:t>Lists are useful to contain an ordered series of values, and dictionaries are useful for associating keys with values.</w:t>
+      </w:r>
+    </w:p>
+    <w:p/>
+    <w:p>
+      <w:pPr>
+        <w:rPr>
+          <w:rFonts w:ascii="Courier New" w:hAnsi="Courier New" w:cs="Courier New"/>
+          <w:color w:val="000000"/>
+          <w:sz w:val="19"/>
+          <w:szCs w:val="19"/>
+          <w:shd w:val="clear" w:color="auto" w:fill="FFFEEE"/>
+        </w:rPr>
+      </w:pPr>
+      <w:proofErr w:type="spellStart"/>
+      <w:r>
+        <w:rPr>
+          <w:rFonts w:ascii="Courier New" w:hAnsi="Courier New" w:cs="Courier New"/>
+          <w:color w:val="000000"/>
+          <w:sz w:val="19"/>
+          <w:szCs w:val="19"/>
+          <w:shd w:val="clear" w:color="auto" w:fill="FFFEEE"/>
+        </w:rPr>
+        <w:t>allGuests</w:t>
+      </w:r>
+      <w:proofErr w:type="spellEnd"/>
+      <w:r>
+        <w:rPr>
+          <w:rFonts w:ascii="Courier New" w:hAnsi="Courier New" w:cs="Courier New"/>
+          <w:color w:val="000000"/>
+          <w:sz w:val="19"/>
+          <w:szCs w:val="19"/>
+          <w:shd w:val="clear" w:color="auto" w:fill="FFFEEE"/>
+        </w:rPr>
+        <w:t xml:space="preserve"> = {'Alice': {'apples': 5, 'pretzels': 12},</w:t>
+      </w:r>
+      <w:r>
+        <w:rPr>
+          <w:rFonts w:ascii="Courier New" w:hAnsi="Courier New" w:cs="Courier New"/>
+          <w:color w:val="000000"/>
+          <w:sz w:val="19"/>
+          <w:szCs w:val="19"/>
+        </w:rPr>
+        <w:br/>
+      </w:r>
+      <w:r>
+        <w:rPr>
+          <w:rFonts w:ascii="Courier New" w:hAnsi="Courier New" w:cs="Courier New"/>
+          <w:color w:val="000000"/>
+          <w:sz w:val="19"/>
+          <w:szCs w:val="19"/>
+          <w:shd w:val="clear" w:color="auto" w:fill="FFFEEE"/>
+        </w:rPr>
+        <w:t>             'Bob': {'ham sandwiches': 3, 'apples': 2},</w:t>
+      </w:r>
+      <w:r>
+        <w:rPr>
+          <w:rFonts w:ascii="Courier New" w:hAnsi="Courier New" w:cs="Courier New"/>
+          <w:color w:val="000000"/>
+          <w:sz w:val="19"/>
+          <w:szCs w:val="19"/>
+        </w:rPr>
+        <w:br/>
+      </w:r>
+      <w:r>
+        <w:rPr>
+          <w:rFonts w:ascii="Courier New" w:hAnsi="Courier New" w:cs="Courier New"/>
+          <w:color w:val="000000"/>
+          <w:sz w:val="19"/>
+          <w:szCs w:val="19"/>
+          <w:shd w:val="clear" w:color="auto" w:fill="FFFEEE"/>
+        </w:rPr>
+        <w:t>             'Carol': {'cups': 3, 'apple pies': 1}}</w:t>
+      </w:r>
+      <w:r>
+        <w:rPr>
+          <w:rFonts w:ascii="Courier New" w:hAnsi="Courier New" w:cs="Courier New"/>
+          <w:color w:val="000000"/>
+          <w:sz w:val="19"/>
+          <w:szCs w:val="19"/>
+        </w:rPr>
+        <w:br/>
+      </w:r>
+      <w:r>
+        <w:rPr>
+          <w:rFonts w:ascii="Courier New" w:hAnsi="Courier New" w:cs="Courier New"/>
+          <w:color w:val="000000"/>
+          <w:sz w:val="19"/>
+          <w:szCs w:val="19"/>
+        </w:rPr>
+        <w:br/>
+      </w:r>
+      <w:r>
+        <w:rPr>
+          <w:rFonts w:ascii="Courier New" w:hAnsi="Courier New" w:cs="Courier New"/>
+          <w:color w:val="000000"/>
+          <w:sz w:val="19"/>
+          <w:szCs w:val="19"/>
+          <w:shd w:val="clear" w:color="auto" w:fill="FFFEEE"/>
+        </w:rPr>
+        <w:t xml:space="preserve">def </w:t>
+      </w:r>
+      <w:proofErr w:type="spellStart"/>
+      <w:r>
+        <w:rPr>
+          <w:rFonts w:ascii="Courier New" w:hAnsi="Courier New" w:cs="Courier New"/>
+          <w:color w:val="000000"/>
+          <w:sz w:val="19"/>
+          <w:szCs w:val="19"/>
+          <w:shd w:val="clear" w:color="auto" w:fill="FFFEEE"/>
+        </w:rPr>
+        <w:t>totalBrought</w:t>
+      </w:r>
+      <w:proofErr w:type="spellEnd"/>
+      <w:r>
+        <w:rPr>
+          <w:rFonts w:ascii="Courier New" w:hAnsi="Courier New" w:cs="Courier New"/>
+          <w:color w:val="000000"/>
+          <w:sz w:val="19"/>
+          <w:szCs w:val="19"/>
+          <w:shd w:val="clear" w:color="auto" w:fill="FFFEEE"/>
+        </w:rPr>
+        <w:t>(guests, item):</w:t>
+      </w:r>
+      <w:r>
+        <w:rPr>
+          <w:rFonts w:ascii="Courier New" w:hAnsi="Courier New" w:cs="Courier New"/>
+          <w:color w:val="000000"/>
+          <w:sz w:val="19"/>
+          <w:szCs w:val="19"/>
+        </w:rPr>
+        <w:br/>
+      </w:r>
+      <w:r>
+        <w:rPr>
+          <w:rFonts w:ascii="Courier New" w:hAnsi="Courier New" w:cs="Courier New"/>
+          <w:color w:val="000000"/>
+          <w:sz w:val="19"/>
+          <w:szCs w:val="19"/>
+          <w:shd w:val="clear" w:color="auto" w:fill="FFFEEE"/>
+        </w:rPr>
+        <w:t>    </w:t>
+      </w:r>
+      <w:proofErr w:type="spellStart"/>
+      <w:r>
+        <w:rPr>
+          <w:rFonts w:ascii="Courier New" w:hAnsi="Courier New" w:cs="Courier New"/>
+          <w:color w:val="000000"/>
+          <w:sz w:val="19"/>
+          <w:szCs w:val="19"/>
+          <w:shd w:val="clear" w:color="auto" w:fill="FFFEEE"/>
+        </w:rPr>
+        <w:t>numBrought</w:t>
+      </w:r>
+      <w:proofErr w:type="spellEnd"/>
+      <w:r>
+        <w:rPr>
+          <w:rFonts w:ascii="Courier New" w:hAnsi="Courier New" w:cs="Courier New"/>
+          <w:color w:val="000000"/>
+          <w:sz w:val="19"/>
+          <w:szCs w:val="19"/>
+          <w:shd w:val="clear" w:color="auto" w:fill="FFFEEE"/>
+        </w:rPr>
+        <w:t xml:space="preserve"> = 0</w:t>
+      </w:r>
+      <w:r>
+        <w:rPr>
+          <w:rFonts w:ascii="Courier New" w:hAnsi="Courier New" w:cs="Courier New"/>
+          <w:color w:val="000000"/>
+          <w:sz w:val="19"/>
+          <w:szCs w:val="19"/>
+        </w:rPr>
+        <w:br/>
+      </w:r>
+      <w:r>
+        <w:rPr>
+          <w:rFonts w:ascii="Courier New" w:hAnsi="Courier New" w:cs="Courier New"/>
+          <w:color w:val="000000"/>
+          <w:sz w:val="19"/>
+          <w:szCs w:val="19"/>
+          <w:shd w:val="clear" w:color="auto" w:fill="FFFEEE"/>
+        </w:rPr>
+        <w:t>  </w:t>
+      </w:r>
+      <w:r>
+        <w:rPr>
+          <w:rStyle w:val="ent"/>
+          <w:rFonts w:ascii="Segoe UI Symbol" w:hAnsi="Segoe UI Symbol" w:cs="Segoe UI Symbol"/>
+          <w:color w:val="000000"/>
+          <w:shd w:val="clear" w:color="auto" w:fill="FFFEEE"/>
+        </w:rPr>
+        <w:t>➊</w:t>
+      </w:r>
+      <w:r>
+        <w:rPr>
+          <w:rFonts w:ascii="Courier New" w:hAnsi="Courier New" w:cs="Courier New"/>
+          <w:color w:val="000000"/>
+          <w:sz w:val="19"/>
+          <w:szCs w:val="19"/>
+          <w:shd w:val="clear" w:color="auto" w:fill="FFFEEE"/>
+        </w:rPr>
+        <w:t xml:space="preserve"> for k, v in </w:t>
+      </w:r>
+      <w:proofErr w:type="spellStart"/>
+      <w:r>
+        <w:rPr>
+          <w:rFonts w:ascii="Courier New" w:hAnsi="Courier New" w:cs="Courier New"/>
+          <w:color w:val="000000"/>
+          <w:sz w:val="19"/>
+          <w:szCs w:val="19"/>
+          <w:shd w:val="clear" w:color="auto" w:fill="FFFEEE"/>
+        </w:rPr>
+        <w:t>guests.items</w:t>
+      </w:r>
+      <w:proofErr w:type="spellEnd"/>
+      <w:r>
+        <w:rPr>
+          <w:rFonts w:ascii="Courier New" w:hAnsi="Courier New" w:cs="Courier New"/>
+          <w:color w:val="000000"/>
+          <w:sz w:val="19"/>
+          <w:szCs w:val="19"/>
+          <w:shd w:val="clear" w:color="auto" w:fill="FFFEEE"/>
+        </w:rPr>
+        <w:t>():</w:t>
+      </w:r>
+      <w:r>
+        <w:rPr>
+          <w:rFonts w:ascii="Courier New" w:hAnsi="Courier New" w:cs="Courier New"/>
+          <w:color w:val="000000"/>
+          <w:sz w:val="19"/>
+          <w:szCs w:val="19"/>
+        </w:rPr>
+        <w:br/>
+      </w:r>
+      <w:r>
+        <w:rPr>
+          <w:rFonts w:ascii="Courier New" w:hAnsi="Courier New" w:cs="Courier New"/>
+          <w:color w:val="000000"/>
+          <w:sz w:val="19"/>
+          <w:szCs w:val="19"/>
+          <w:shd w:val="clear" w:color="auto" w:fill="FFFEEE"/>
+        </w:rPr>
+        <w:t>      </w:t>
+      </w:r>
+      <w:r>
+        <w:rPr>
+          <w:rStyle w:val="ent"/>
+          <w:rFonts w:ascii="Segoe UI Symbol" w:hAnsi="Segoe UI Symbol" w:cs="Segoe UI Symbol"/>
+          <w:color w:val="000000"/>
+          <w:shd w:val="clear" w:color="auto" w:fill="FFFEEE"/>
+        </w:rPr>
+        <w:t>➋</w:t>
+      </w:r>
+      <w:r>
+        <w:rPr>
+          <w:rFonts w:ascii="Courier New" w:hAnsi="Courier New" w:cs="Courier New"/>
+          <w:color w:val="000000"/>
+          <w:sz w:val="19"/>
+          <w:szCs w:val="19"/>
+          <w:shd w:val="clear" w:color="auto" w:fill="FFFEEE"/>
+        </w:rPr>
+        <w:t> </w:t>
+      </w:r>
+      <w:proofErr w:type="spellStart"/>
+      <w:r>
+        <w:rPr>
+          <w:rFonts w:ascii="Courier New" w:hAnsi="Courier New" w:cs="Courier New"/>
+          <w:color w:val="000000"/>
+          <w:sz w:val="19"/>
+          <w:szCs w:val="19"/>
+          <w:shd w:val="clear" w:color="auto" w:fill="FFFEEE"/>
+        </w:rPr>
+        <w:t>numBrought</w:t>
+      </w:r>
+      <w:proofErr w:type="spellEnd"/>
+      <w:r>
+        <w:rPr>
+          <w:rFonts w:ascii="Courier New" w:hAnsi="Courier New" w:cs="Courier New"/>
+          <w:color w:val="000000"/>
+          <w:sz w:val="19"/>
+          <w:szCs w:val="19"/>
+          <w:shd w:val="clear" w:color="auto" w:fill="FFFEEE"/>
+        </w:rPr>
+        <w:t xml:space="preserve"> = </w:t>
+      </w:r>
+      <w:proofErr w:type="spellStart"/>
+      <w:r>
+        <w:rPr>
+          <w:rFonts w:ascii="Courier New" w:hAnsi="Courier New" w:cs="Courier New"/>
+          <w:color w:val="000000"/>
+          <w:sz w:val="19"/>
+          <w:szCs w:val="19"/>
+          <w:shd w:val="clear" w:color="auto" w:fill="FFFEEE"/>
+        </w:rPr>
+        <w:t>numBrought</w:t>
+      </w:r>
+      <w:proofErr w:type="spellEnd"/>
+      <w:r>
+        <w:rPr>
+          <w:rFonts w:ascii="Courier New" w:hAnsi="Courier New" w:cs="Courier New"/>
+          <w:color w:val="000000"/>
+          <w:sz w:val="19"/>
+          <w:szCs w:val="19"/>
+          <w:shd w:val="clear" w:color="auto" w:fill="FFFEEE"/>
+        </w:rPr>
+        <w:t xml:space="preserve"> + </w:t>
+      </w:r>
+      <w:proofErr w:type="spellStart"/>
+      <w:r>
+        <w:rPr>
+          <w:rFonts w:ascii="Courier New" w:hAnsi="Courier New" w:cs="Courier New"/>
+          <w:color w:val="000000"/>
+          <w:sz w:val="19"/>
+          <w:szCs w:val="19"/>
+          <w:shd w:val="clear" w:color="auto" w:fill="FFFEEE"/>
+        </w:rPr>
+        <w:t>v.get</w:t>
+      </w:r>
+      <w:proofErr w:type="spellEnd"/>
+      <w:r>
+        <w:rPr>
+          <w:rFonts w:ascii="Courier New" w:hAnsi="Courier New" w:cs="Courier New"/>
+          <w:color w:val="000000"/>
+          <w:sz w:val="19"/>
+          <w:szCs w:val="19"/>
+          <w:shd w:val="clear" w:color="auto" w:fill="FFFEEE"/>
+        </w:rPr>
+        <w:t>(item, 0)</w:t>
+      </w:r>
+      <w:r>
+        <w:rPr>
+          <w:rFonts w:ascii="Courier New" w:hAnsi="Courier New" w:cs="Courier New"/>
+          <w:color w:val="000000"/>
+          <w:sz w:val="19"/>
+          <w:szCs w:val="19"/>
+        </w:rPr>
+        <w:br/>
+      </w:r>
+      <w:r>
+        <w:rPr>
+          <w:rFonts w:ascii="Courier New" w:hAnsi="Courier New" w:cs="Courier New"/>
+          <w:color w:val="000000"/>
+          <w:sz w:val="19"/>
+          <w:szCs w:val="19"/>
+          <w:shd w:val="clear" w:color="auto" w:fill="FFFEEE"/>
+        </w:rPr>
+        <w:t xml:space="preserve">     return </w:t>
+      </w:r>
+      <w:proofErr w:type="spellStart"/>
+      <w:r>
+        <w:rPr>
+          <w:rFonts w:ascii="Courier New" w:hAnsi="Courier New" w:cs="Courier New"/>
+          <w:color w:val="000000"/>
+          <w:sz w:val="19"/>
+          <w:szCs w:val="19"/>
+          <w:shd w:val="clear" w:color="auto" w:fill="FFFEEE"/>
+        </w:rPr>
+        <w:t>numBrought</w:t>
+      </w:r>
+      <w:proofErr w:type="spellEnd"/>
+      <w:r>
+        <w:rPr>
+          <w:rFonts w:ascii="Courier New" w:hAnsi="Courier New" w:cs="Courier New"/>
+          <w:color w:val="000000"/>
+          <w:sz w:val="19"/>
+          <w:szCs w:val="19"/>
+        </w:rPr>
+        <w:br/>
+      </w:r>
+      <w:r>
+        <w:rPr>
+          <w:rFonts w:ascii="Courier New" w:hAnsi="Courier New" w:cs="Courier New"/>
+          <w:color w:val="000000"/>
+          <w:sz w:val="19"/>
+          <w:szCs w:val="19"/>
+        </w:rPr>
+        <w:br/>
+      </w:r>
+      <w:r>
+        <w:rPr>
+          <w:rFonts w:ascii="Courier New" w:hAnsi="Courier New" w:cs="Courier New"/>
+          <w:color w:val="000000"/>
+          <w:sz w:val="19"/>
+          <w:szCs w:val="19"/>
+          <w:shd w:val="clear" w:color="auto" w:fill="FFFEEE"/>
+        </w:rPr>
+        <w:t>print('Number of things being brought:')</w:t>
+      </w:r>
+      <w:r>
+        <w:rPr>
+          <w:rFonts w:ascii="Courier New" w:hAnsi="Courier New" w:cs="Courier New"/>
+          <w:color w:val="000000"/>
+          <w:sz w:val="19"/>
+          <w:szCs w:val="19"/>
+        </w:rPr>
+        <w:br/>
+      </w:r>
+      <w:r>
+        <w:rPr>
+          <w:rFonts w:ascii="Courier New" w:hAnsi="Courier New" w:cs="Courier New"/>
+          <w:color w:val="000000"/>
+          <w:sz w:val="19"/>
+          <w:szCs w:val="19"/>
+          <w:shd w:val="clear" w:color="auto" w:fill="FFFEEE"/>
+        </w:rPr>
+        <w:t>print(' - Apples         ' + str(</w:t>
+      </w:r>
+      <w:proofErr w:type="spellStart"/>
+      <w:r>
+        <w:rPr>
+          <w:rFonts w:ascii="Courier New" w:hAnsi="Courier New" w:cs="Courier New"/>
+          <w:color w:val="000000"/>
+          <w:sz w:val="19"/>
+          <w:szCs w:val="19"/>
+          <w:shd w:val="clear" w:color="auto" w:fill="FFFEEE"/>
+        </w:rPr>
+        <w:t>totalBrought</w:t>
+      </w:r>
+      <w:proofErr w:type="spellEnd"/>
+      <w:r>
+        <w:rPr>
+          <w:rFonts w:ascii="Courier New" w:hAnsi="Courier New" w:cs="Courier New"/>
+          <w:color w:val="000000"/>
+          <w:sz w:val="19"/>
+          <w:szCs w:val="19"/>
+          <w:shd w:val="clear" w:color="auto" w:fill="FFFEEE"/>
+        </w:rPr>
+        <w:t>(</w:t>
+      </w:r>
+      <w:proofErr w:type="spellStart"/>
+      <w:r>
+        <w:rPr>
+          <w:rFonts w:ascii="Courier New" w:hAnsi="Courier New" w:cs="Courier New"/>
+          <w:color w:val="000000"/>
+          <w:sz w:val="19"/>
+          <w:szCs w:val="19"/>
+          <w:shd w:val="clear" w:color="auto" w:fill="FFFEEE"/>
+        </w:rPr>
+        <w:t>allGuests</w:t>
+      </w:r>
+      <w:proofErr w:type="spellEnd"/>
+      <w:r>
+        <w:rPr>
+          <w:rFonts w:ascii="Courier New" w:hAnsi="Courier New" w:cs="Courier New"/>
+          <w:color w:val="000000"/>
+          <w:sz w:val="19"/>
+          <w:szCs w:val="19"/>
+          <w:shd w:val="clear" w:color="auto" w:fill="FFFEEE"/>
+        </w:rPr>
+        <w:t>, 'apples')))</w:t>
+      </w:r>
+      <w:r>
+        <w:rPr>
+          <w:rFonts w:ascii="Courier New" w:hAnsi="Courier New" w:cs="Courier New"/>
+          <w:color w:val="000000"/>
+          <w:sz w:val="19"/>
+          <w:szCs w:val="19"/>
+        </w:rPr>
+        <w:br/>
+      </w:r>
+      <w:r>
+        <w:rPr>
+          <w:rFonts w:ascii="Courier New" w:hAnsi="Courier New" w:cs="Courier New"/>
+          <w:color w:val="000000"/>
+          <w:sz w:val="19"/>
+          <w:szCs w:val="19"/>
+          <w:shd w:val="clear" w:color="auto" w:fill="FFFEEE"/>
+        </w:rPr>
+        <w:t>print(' - Cups           ' + str(</w:t>
+      </w:r>
+      <w:proofErr w:type="spellStart"/>
+      <w:r>
+        <w:rPr>
+          <w:rFonts w:ascii="Courier New" w:hAnsi="Courier New" w:cs="Courier New"/>
+          <w:color w:val="000000"/>
+          <w:sz w:val="19"/>
+          <w:szCs w:val="19"/>
+          <w:shd w:val="clear" w:color="auto" w:fill="FFFEEE"/>
+        </w:rPr>
+        <w:t>totalBrought</w:t>
+      </w:r>
+      <w:proofErr w:type="spellEnd"/>
+      <w:r>
+        <w:rPr>
+          <w:rFonts w:ascii="Courier New" w:hAnsi="Courier New" w:cs="Courier New"/>
+          <w:color w:val="000000"/>
+          <w:sz w:val="19"/>
+          <w:szCs w:val="19"/>
+          <w:shd w:val="clear" w:color="auto" w:fill="FFFEEE"/>
+        </w:rPr>
+        <w:t>(</w:t>
+      </w:r>
+      <w:proofErr w:type="spellStart"/>
+      <w:r>
+        <w:rPr>
+          <w:rFonts w:ascii="Courier New" w:hAnsi="Courier New" w:cs="Courier New"/>
+          <w:color w:val="000000"/>
+          <w:sz w:val="19"/>
+          <w:szCs w:val="19"/>
+          <w:shd w:val="clear" w:color="auto" w:fill="FFFEEE"/>
+        </w:rPr>
+        <w:t>allGuests</w:t>
+      </w:r>
+      <w:proofErr w:type="spellEnd"/>
+      <w:r>
+        <w:rPr>
+          <w:rFonts w:ascii="Courier New" w:hAnsi="Courier New" w:cs="Courier New"/>
+          <w:color w:val="000000"/>
+          <w:sz w:val="19"/>
+          <w:szCs w:val="19"/>
+          <w:shd w:val="clear" w:color="auto" w:fill="FFFEEE"/>
+        </w:rPr>
+        <w:t>, 'cups')))</w:t>
+      </w:r>
+      <w:r>
+        <w:rPr>
+          <w:rFonts w:ascii="Courier New" w:hAnsi="Courier New" w:cs="Courier New"/>
+          <w:color w:val="000000"/>
+          <w:sz w:val="19"/>
+          <w:szCs w:val="19"/>
+        </w:rPr>
+        <w:br/>
+      </w:r>
+      <w:r>
+        <w:rPr>
+          <w:rFonts w:ascii="Courier New" w:hAnsi="Courier New" w:cs="Courier New"/>
+          <w:color w:val="000000"/>
+          <w:sz w:val="19"/>
+          <w:szCs w:val="19"/>
+          <w:shd w:val="clear" w:color="auto" w:fill="FFFEEE"/>
+        </w:rPr>
+        <w:t>print(' - Cakes          ' + str(</w:t>
+      </w:r>
+      <w:proofErr w:type="spellStart"/>
+      <w:r>
+        <w:rPr>
+          <w:rFonts w:ascii="Courier New" w:hAnsi="Courier New" w:cs="Courier New"/>
+          <w:color w:val="000000"/>
+          <w:sz w:val="19"/>
+          <w:szCs w:val="19"/>
+          <w:shd w:val="clear" w:color="auto" w:fill="FFFEEE"/>
+        </w:rPr>
+        <w:t>totalBrought</w:t>
+      </w:r>
+      <w:proofErr w:type="spellEnd"/>
+      <w:r>
+        <w:rPr>
+          <w:rFonts w:ascii="Courier New" w:hAnsi="Courier New" w:cs="Courier New"/>
+          <w:color w:val="000000"/>
+          <w:sz w:val="19"/>
+          <w:szCs w:val="19"/>
+          <w:shd w:val="clear" w:color="auto" w:fill="FFFEEE"/>
+        </w:rPr>
+        <w:t>(</w:t>
+      </w:r>
+      <w:proofErr w:type="spellStart"/>
+      <w:r>
+        <w:rPr>
+          <w:rFonts w:ascii="Courier New" w:hAnsi="Courier New" w:cs="Courier New"/>
+          <w:color w:val="000000"/>
+          <w:sz w:val="19"/>
+          <w:szCs w:val="19"/>
+          <w:shd w:val="clear" w:color="auto" w:fill="FFFEEE"/>
+        </w:rPr>
+        <w:t>allGuests</w:t>
+      </w:r>
+      <w:proofErr w:type="spellEnd"/>
+      <w:r>
+        <w:rPr>
+          <w:rFonts w:ascii="Courier New" w:hAnsi="Courier New" w:cs="Courier New"/>
+          <w:color w:val="000000"/>
+          <w:sz w:val="19"/>
+          <w:szCs w:val="19"/>
+          <w:shd w:val="clear" w:color="auto" w:fill="FFFEEE"/>
+        </w:rPr>
+        <w:t>, 'cakes')))</w:t>
+      </w:r>
+      <w:r>
+        <w:rPr>
+          <w:rFonts w:ascii="Courier New" w:hAnsi="Courier New" w:cs="Courier New"/>
+          <w:color w:val="000000"/>
+          <w:sz w:val="19"/>
+          <w:szCs w:val="19"/>
+        </w:rPr>
+        <w:br/>
+      </w:r>
+      <w:r>
+        <w:rPr>
+          <w:rFonts w:ascii="Courier New" w:hAnsi="Courier New" w:cs="Courier New"/>
+          <w:color w:val="000000"/>
+          <w:sz w:val="19"/>
+          <w:szCs w:val="19"/>
+          <w:shd w:val="clear" w:color="auto" w:fill="FFFEEE"/>
+        </w:rPr>
+        <w:t>print(' - Ham Sandwiches ' + str(</w:t>
+      </w:r>
+      <w:proofErr w:type="spellStart"/>
+      <w:r>
+        <w:rPr>
+          <w:rFonts w:ascii="Courier New" w:hAnsi="Courier New" w:cs="Courier New"/>
+          <w:color w:val="000000"/>
+          <w:sz w:val="19"/>
+          <w:szCs w:val="19"/>
+          <w:shd w:val="clear" w:color="auto" w:fill="FFFEEE"/>
+        </w:rPr>
+        <w:t>totalBrought</w:t>
+      </w:r>
+      <w:proofErr w:type="spellEnd"/>
+      <w:r>
+        <w:rPr>
+          <w:rFonts w:ascii="Courier New" w:hAnsi="Courier New" w:cs="Courier New"/>
+          <w:color w:val="000000"/>
+          <w:sz w:val="19"/>
+          <w:szCs w:val="19"/>
+          <w:shd w:val="clear" w:color="auto" w:fill="FFFEEE"/>
+        </w:rPr>
+        <w:t>(</w:t>
+      </w:r>
+      <w:proofErr w:type="spellStart"/>
+      <w:r>
+        <w:rPr>
+          <w:rFonts w:ascii="Courier New" w:hAnsi="Courier New" w:cs="Courier New"/>
+          <w:color w:val="000000"/>
+          <w:sz w:val="19"/>
+          <w:szCs w:val="19"/>
+          <w:shd w:val="clear" w:color="auto" w:fill="FFFEEE"/>
+        </w:rPr>
+        <w:t>allGuests</w:t>
+      </w:r>
+      <w:proofErr w:type="spellEnd"/>
+      <w:r>
+        <w:rPr>
+          <w:rFonts w:ascii="Courier New" w:hAnsi="Courier New" w:cs="Courier New"/>
+          <w:color w:val="000000"/>
+          <w:sz w:val="19"/>
+          <w:szCs w:val="19"/>
+          <w:shd w:val="clear" w:color="auto" w:fill="FFFEEE"/>
+        </w:rPr>
+        <w:t>, 'ham sandwiches')))</w:t>
+      </w:r>
+      <w:r>
+        <w:rPr>
+          <w:rFonts w:ascii="Courier New" w:hAnsi="Courier New" w:cs="Courier New"/>
+          <w:color w:val="000000"/>
+          <w:sz w:val="19"/>
+          <w:szCs w:val="19"/>
+        </w:rPr>
+        <w:br/>
+      </w:r>
+      <w:r>
+        <w:rPr>
+          <w:rFonts w:ascii="Courier New" w:hAnsi="Courier New" w:cs="Courier New"/>
+          <w:color w:val="000000"/>
+          <w:sz w:val="19"/>
+          <w:szCs w:val="19"/>
+          <w:shd w:val="clear" w:color="auto" w:fill="FFFEEE"/>
+        </w:rPr>
+        <w:t>print(' - Apple Pies     ' + str(</w:t>
+      </w:r>
+      <w:proofErr w:type="spellStart"/>
+      <w:r>
+        <w:rPr>
+          <w:rFonts w:ascii="Courier New" w:hAnsi="Courier New" w:cs="Courier New"/>
+          <w:color w:val="000000"/>
+          <w:sz w:val="19"/>
+          <w:szCs w:val="19"/>
+          <w:shd w:val="clear" w:color="auto" w:fill="FFFEEE"/>
+        </w:rPr>
+        <w:t>totalBrought</w:t>
+      </w:r>
+      <w:proofErr w:type="spellEnd"/>
+      <w:r>
+        <w:rPr>
+          <w:rFonts w:ascii="Courier New" w:hAnsi="Courier New" w:cs="Courier New"/>
+          <w:color w:val="000000"/>
+          <w:sz w:val="19"/>
+          <w:szCs w:val="19"/>
+          <w:shd w:val="clear" w:color="auto" w:fill="FFFEEE"/>
+        </w:rPr>
+        <w:t>(</w:t>
+      </w:r>
+      <w:proofErr w:type="spellStart"/>
+      <w:r>
+        <w:rPr>
+          <w:rFonts w:ascii="Courier New" w:hAnsi="Courier New" w:cs="Courier New"/>
+          <w:color w:val="000000"/>
+          <w:sz w:val="19"/>
+          <w:szCs w:val="19"/>
+          <w:shd w:val="clear" w:color="auto" w:fill="FFFEEE"/>
+        </w:rPr>
+        <w:t>allGuests</w:t>
+      </w:r>
+      <w:proofErr w:type="spellEnd"/>
+      <w:r>
+        <w:rPr>
+          <w:rFonts w:ascii="Courier New" w:hAnsi="Courier New" w:cs="Courier New"/>
+          <w:color w:val="000000"/>
+          <w:sz w:val="19"/>
+          <w:szCs w:val="19"/>
+          <w:shd w:val="clear" w:color="auto" w:fill="FFFEEE"/>
+        </w:rPr>
+        <w:t>, 'apple pies')))</w:t>
+      </w:r>
+    </w:p>
+    <w:p>
+      <w:pPr>
+        <w:rPr>
+          <w:rFonts w:ascii="Courier New" w:hAnsi="Courier New" w:cs="Courier New"/>
+          <w:color w:val="000000"/>
+          <w:sz w:val="19"/>
+          <w:szCs w:val="19"/>
+          <w:shd w:val="clear" w:color="auto" w:fill="FFFEEE"/>
+        </w:rPr>
+      </w:pPr>
+    </w:p>
+    <w:p>
+      <w:r>
+        <w:t xml:space="preserve">Inside the </w:t>
+      </w:r>
+      <w:proofErr w:type="spellStart"/>
+      <w:proofErr w:type="gramStart"/>
+      <w:r>
+        <w:t>totalBrought</w:t>
+      </w:r>
+      <w:proofErr w:type="spellEnd"/>
+      <w:r>
+        <w:t>(</w:t>
+      </w:r>
+      <w:proofErr w:type="gramEnd"/>
+      <w:r>
+        <w:t>) function, the for loop iterates over the key value pairs in guests.</w:t>
+      </w:r>
+      <w:r>
+        <w:t xml:space="preserve"> Inside the loop, the string of the guest’s name is assigned to </w:t>
+      </w:r>
+      <w:r>
+        <w:rPr>
+          <w:i/>
+          <w:iCs/>
+        </w:rPr>
+        <w:t>k</w:t>
+      </w:r>
+      <w:r>
+        <w:t xml:space="preserve"> and the dictionary of the picnic items they are bringing is assigned to </w:t>
+      </w:r>
+      <w:r>
+        <w:rPr>
+          <w:i/>
+          <w:iCs/>
+        </w:rPr>
+        <w:t>v</w:t>
+      </w:r>
+      <w:r>
+        <w:t xml:space="preserve">. If the item parameter exists as a key in this dictionary, its value (the quantity) is added to </w:t>
+      </w:r>
+      <w:proofErr w:type="spellStart"/>
+      <w:r>
+        <w:t>numBrought</w:t>
+      </w:r>
+      <w:proofErr w:type="spellEnd"/>
+      <w:r>
+        <w:t xml:space="preserve">. If it does not exist as a key, the </w:t>
+      </w:r>
+      <w:proofErr w:type="gramStart"/>
+      <w:r>
+        <w:t>get(</w:t>
+      </w:r>
+      <w:proofErr w:type="gramEnd"/>
+      <w:r>
+        <w:t xml:space="preserve">) method returns 0 to be added to </w:t>
+      </w:r>
+      <w:proofErr w:type="spellStart"/>
+      <w:r>
+        <w:t>numBrought</w:t>
+      </w:r>
+      <w:proofErr w:type="spellEnd"/>
+      <w:r>
+        <w:t>.</w:t>
+      </w:r>
+    </w:p>
     <w:sectPr>
       <w:pgSz w:w="11906" w:h="16838"/>
       <w:pgMar w:top="1440" w:right="1440" w:bottom="1440" w:left="1440" w:header="708" w:footer="708" w:gutter="0"/>

</xml_diff>